<commit_message>
req. sínc e assínc
</commit_message>
<xml_diff>
--- a/ajax.docx
+++ b/ajax.docx
@@ -615,6 +615,140 @@
           <w:szCs w:val="24"/>
         </w:rPr>
       </w:pPr>
+      <w:r>
+        <w:rPr>
+          <w:rFonts w:ascii="Arial" w:hAnsi="Arial" w:cs="Arial"/>
+          <w:sz w:val="24"/>
+          <w:szCs w:val="24"/>
+        </w:rPr>
+        <w:t>Aplicações web – inseridas: cliente/servidor;</w:t>
+      </w:r>
+    </w:p>
+    <w:p>
+      <w:pPr>
+        <w:jc w:val="both"/>
+        <w:rPr>
+          <w:rFonts w:ascii="Arial" w:hAnsi="Arial" w:cs="Arial"/>
+          <w:sz w:val="24"/>
+          <w:szCs w:val="24"/>
+        </w:rPr>
+      </w:pPr>
+      <w:r>
+        <w:rPr>
+          <w:rFonts w:ascii="Arial" w:hAnsi="Arial" w:cs="Arial"/>
+          <w:b/>
+          <w:bCs/>
+          <w:sz w:val="24"/>
+          <w:szCs w:val="24"/>
+        </w:rPr>
+        <w:t>Síncrono</w:t>
+      </w:r>
+      <w:r>
+        <w:rPr>
+          <w:rFonts w:ascii="Arial" w:hAnsi="Arial" w:cs="Arial"/>
+          <w:sz w:val="24"/>
+          <w:szCs w:val="24"/>
+        </w:rPr>
+        <w:t xml:space="preserve"> – quando efetuamos uma requisição, o browser responsável por ela ficará aguardando até que uma resposta seja enviada pelo servidor;</w:t>
+      </w:r>
+    </w:p>
+    <w:p>
+      <w:pPr>
+        <w:jc w:val="both"/>
+        <w:rPr>
+          <w:rFonts w:ascii="Arial" w:hAnsi="Arial" w:cs="Arial"/>
+          <w:sz w:val="24"/>
+          <w:szCs w:val="24"/>
+        </w:rPr>
+      </w:pPr>
+      <w:r>
+        <w:rPr>
+          <w:rFonts w:ascii="Arial" w:hAnsi="Arial" w:cs="Arial"/>
+          <w:sz w:val="24"/>
+          <w:szCs w:val="24"/>
+        </w:rPr>
+        <w:t>Cada requisição deve ser finalizada para possibilitar que uma nova requisição seja efetuada.</w:t>
+      </w:r>
+    </w:p>
+    <w:p>
+      <w:pPr>
+        <w:jc w:val="both"/>
+        <w:rPr>
+          <w:rFonts w:ascii="Arial" w:hAnsi="Arial" w:cs="Arial"/>
+          <w:sz w:val="24"/>
+          <w:szCs w:val="24"/>
+        </w:rPr>
+      </w:pPr>
+    </w:p>
+    <w:p>
+      <w:pPr>
+        <w:jc w:val="both"/>
+        <w:rPr>
+          <w:rFonts w:ascii="Arial" w:hAnsi="Arial" w:cs="Arial"/>
+          <w:sz w:val="24"/>
+          <w:szCs w:val="24"/>
+        </w:rPr>
+      </w:pPr>
+      <w:r>
+        <w:rPr>
+          <w:rFonts w:ascii="Arial" w:hAnsi="Arial" w:cs="Arial"/>
+          <w:b/>
+          <w:bCs/>
+          <w:sz w:val="24"/>
+          <w:szCs w:val="24"/>
+        </w:rPr>
+        <w:t>Assíncrono</w:t>
+      </w:r>
+      <w:r>
+        <w:rPr>
+          <w:rFonts w:ascii="Arial" w:hAnsi="Arial" w:cs="Arial"/>
+          <w:sz w:val="24"/>
+          <w:szCs w:val="24"/>
+        </w:rPr>
+        <w:t xml:space="preserve"> – browser é capaz de disparar diversas requisições, sem ser necessário um sincronismo entre elas;</w:t>
+      </w:r>
+    </w:p>
+    <w:p>
+      <w:pPr>
+        <w:jc w:val="both"/>
+        <w:rPr>
+          <w:rFonts w:ascii="Arial" w:hAnsi="Arial" w:cs="Arial"/>
+          <w:sz w:val="24"/>
+          <w:szCs w:val="24"/>
+        </w:rPr>
+      </w:pPr>
+      <w:r>
+        <w:rPr>
+          <w:rFonts w:ascii="Arial" w:hAnsi="Arial" w:cs="Arial"/>
+          <w:sz w:val="24"/>
+          <w:szCs w:val="24"/>
+        </w:rPr>
+        <w:t xml:space="preserve">É possível efetuar diversas requisições </w:t>
+      </w:r>
+      <w:r>
+        <w:rPr>
+          <w:rFonts w:ascii="Arial" w:hAnsi="Arial" w:cs="Arial"/>
+          <w:sz w:val="24"/>
+          <w:szCs w:val="24"/>
+        </w:rPr>
+        <w:t xml:space="preserve">simultaneamente e cada uma delas será tratada de forma </w:t>
+      </w:r>
+      <w:r>
+        <w:rPr>
+          <w:rFonts w:ascii="Arial" w:hAnsi="Arial" w:cs="Arial"/>
+          <w:sz w:val="24"/>
+          <w:szCs w:val="24"/>
+        </w:rPr>
+        <w:t>paralela</w:t>
+      </w:r>
+      <w:r>
+        <w:rPr>
+          <w:rFonts w:ascii="Arial" w:hAnsi="Arial" w:cs="Arial"/>
+          <w:sz w:val="24"/>
+          <w:szCs w:val="24"/>
+        </w:rPr>
+        <w:t>.</w:t>
+      </w:r>
     </w:p>
     <w:sectPr>
       <w:pgSz w:w="11906" w:h="16838"/>

</xml_diff>

<commit_message>
Requisições assíncronas parte 2 - Estados da requisição
</commit_message>
<xml_diff>
--- a/ajax.docx
+++ b/ajax.docx
@@ -1068,6 +1068,2840 @@
           <w:szCs w:val="24"/>
         </w:rPr>
       </w:pPr>
+    </w:p>
+    <w:p>
+      <w:pPr>
+        <w:jc w:val="both"/>
+        <w:rPr>
+          <w:rFonts w:ascii="Arial" w:hAnsi="Arial" w:cs="Arial"/>
+          <w:b/>
+          <w:bCs/>
+          <w:sz w:val="28"/>
+          <w:szCs w:val="28"/>
+        </w:rPr>
+      </w:pPr>
+      <w:r>
+        <w:rPr>
+          <w:rFonts w:ascii="Arial" w:hAnsi="Arial" w:cs="Arial"/>
+          <w:b/>
+          <w:bCs/>
+          <w:sz w:val="28"/>
+          <w:szCs w:val="28"/>
+        </w:rPr>
+        <w:t xml:space="preserve">Requisições </w:t>
+      </w:r>
+      <w:r>
+        <w:rPr>
+          <w:rFonts w:ascii="Arial" w:hAnsi="Arial" w:cs="Arial"/>
+          <w:b/>
+          <w:bCs/>
+          <w:sz w:val="28"/>
+          <w:szCs w:val="28"/>
+        </w:rPr>
+        <w:t>as</w:t>
+      </w:r>
+      <w:r>
+        <w:rPr>
+          <w:rFonts w:ascii="Arial" w:hAnsi="Arial" w:cs="Arial"/>
+          <w:b/>
+          <w:bCs/>
+          <w:sz w:val="28"/>
+          <w:szCs w:val="28"/>
+        </w:rPr>
+        <w:t>síncronas</w:t>
+      </w:r>
+      <w:r>
+        <w:rPr>
+          <w:rFonts w:ascii="Arial" w:hAnsi="Arial" w:cs="Arial"/>
+          <w:b/>
+          <w:bCs/>
+          <w:sz w:val="28"/>
+          <w:szCs w:val="28"/>
+        </w:rPr>
+        <w:t xml:space="preserve"> – 1</w:t>
+      </w:r>
+    </w:p>
+    <w:p>
+      <w:pPr>
+        <w:jc w:val="both"/>
+        <w:rPr>
+          <w:rFonts w:ascii="Arial" w:hAnsi="Arial" w:cs="Arial"/>
+          <w:b/>
+          <w:bCs/>
+          <w:sz w:val="24"/>
+          <w:szCs w:val="24"/>
+        </w:rPr>
+      </w:pPr>
+      <w:r>
+        <w:rPr>
+          <w:rFonts w:ascii="Arial" w:hAnsi="Arial" w:cs="Arial"/>
+          <w:b/>
+          <w:bCs/>
+          <w:sz w:val="24"/>
+          <w:szCs w:val="24"/>
+        </w:rPr>
+        <w:t xml:space="preserve">Efetuando requisições HTTP via </w:t>
+      </w:r>
+      <w:proofErr w:type="spellStart"/>
+      <w:r>
+        <w:rPr>
+          <w:rFonts w:ascii="Arial" w:hAnsi="Arial" w:cs="Arial"/>
+          <w:b/>
+          <w:bCs/>
+          <w:sz w:val="24"/>
+          <w:szCs w:val="24"/>
+        </w:rPr>
+        <w:t>XMLHttpRequest</w:t>
+      </w:r>
+      <w:proofErr w:type="spellEnd"/>
+    </w:p>
+    <w:p>
+      <w:pPr>
+        <w:jc w:val="both"/>
+        <w:rPr>
+          <w:rFonts w:ascii="Arial" w:hAnsi="Arial" w:cs="Arial"/>
+          <w:b/>
+          <w:bCs/>
+          <w:sz w:val="24"/>
+          <w:szCs w:val="24"/>
+        </w:rPr>
+      </w:pPr>
+    </w:p>
+    <w:p>
+      <w:pPr>
+        <w:jc w:val="both"/>
+        <w:rPr>
+          <w:rFonts w:ascii="Arial" w:hAnsi="Arial" w:cs="Arial"/>
+          <w:sz w:val="24"/>
+          <w:szCs w:val="24"/>
+        </w:rPr>
+      </w:pPr>
+      <w:r>
+        <w:rPr>
+          <w:rFonts w:ascii="Arial" w:hAnsi="Arial" w:cs="Arial"/>
+          <w:sz w:val="24"/>
+          <w:szCs w:val="24"/>
+        </w:rPr>
+        <w:t xml:space="preserve">Ao invés de navegar entre páginas distintas, haverá apenas </w:t>
+      </w:r>
+      <w:r>
+        <w:rPr>
+          <w:rFonts w:ascii="Arial" w:hAnsi="Arial" w:cs="Arial"/>
+          <w:b/>
+          <w:bCs/>
+          <w:sz w:val="24"/>
+          <w:szCs w:val="24"/>
+        </w:rPr>
+        <w:t>uma página requisitando</w:t>
+      </w:r>
+      <w:r>
+        <w:rPr>
+          <w:rFonts w:ascii="Arial" w:hAnsi="Arial" w:cs="Arial"/>
+          <w:sz w:val="24"/>
+          <w:szCs w:val="24"/>
+        </w:rPr>
+        <w:t xml:space="preserve"> </w:t>
+      </w:r>
+      <w:r>
+        <w:rPr>
+          <w:rFonts w:ascii="Arial" w:hAnsi="Arial" w:cs="Arial"/>
+          <w:b/>
+          <w:bCs/>
+          <w:sz w:val="24"/>
+          <w:szCs w:val="24"/>
+        </w:rPr>
+        <w:t>conteúdo dinâmico</w:t>
+      </w:r>
+      <w:r>
+        <w:rPr>
+          <w:rFonts w:ascii="Arial" w:hAnsi="Arial" w:cs="Arial"/>
+          <w:sz w:val="24"/>
+          <w:szCs w:val="24"/>
+        </w:rPr>
+        <w:t>;</w:t>
+      </w:r>
+    </w:p>
+    <w:p>
+      <w:pPr>
+        <w:jc w:val="both"/>
+        <w:rPr>
+          <w:rFonts w:ascii="Arial" w:hAnsi="Arial" w:cs="Arial"/>
+          <w:sz w:val="24"/>
+          <w:szCs w:val="24"/>
+        </w:rPr>
+      </w:pPr>
+      <w:r>
+        <w:rPr>
+          <w:rFonts w:ascii="Arial" w:hAnsi="Arial" w:cs="Arial"/>
+          <w:sz w:val="24"/>
+          <w:szCs w:val="24"/>
+        </w:rPr>
+        <w:t xml:space="preserve">Página deve sofrer </w:t>
+      </w:r>
+      <w:proofErr w:type="spellStart"/>
+      <w:r>
+        <w:rPr>
+          <w:rFonts w:ascii="Arial" w:hAnsi="Arial" w:cs="Arial"/>
+          <w:b/>
+          <w:bCs/>
+          <w:sz w:val="24"/>
+          <w:szCs w:val="24"/>
+        </w:rPr>
+        <w:t>request</w:t>
+      </w:r>
+      <w:proofErr w:type="spellEnd"/>
+      <w:r>
+        <w:rPr>
+          <w:rFonts w:ascii="Arial" w:hAnsi="Arial" w:cs="Arial"/>
+          <w:b/>
+          <w:bCs/>
+          <w:sz w:val="24"/>
+          <w:szCs w:val="24"/>
+        </w:rPr>
+        <w:t xml:space="preserve"> a cada solicitação de dados</w:t>
+      </w:r>
+      <w:r>
+        <w:rPr>
+          <w:rFonts w:ascii="Arial" w:hAnsi="Arial" w:cs="Arial"/>
+          <w:sz w:val="24"/>
+          <w:szCs w:val="24"/>
+        </w:rPr>
+        <w:t>.</w:t>
+      </w:r>
+    </w:p>
+    <w:p>
+      <w:pPr>
+        <w:jc w:val="both"/>
+        <w:rPr>
+          <w:rFonts w:ascii="Arial" w:hAnsi="Arial" w:cs="Arial"/>
+          <w:sz w:val="24"/>
+          <w:szCs w:val="24"/>
+        </w:rPr>
+      </w:pPr>
+    </w:p>
+    <w:p>
+      <w:pPr>
+        <w:jc w:val="both"/>
+        <w:rPr>
+          <w:rFonts w:ascii="Arial Black" w:hAnsi="Arial Black" w:cs="Courier New"/>
+          <w:b/>
+          <w:bCs/>
+          <w:color w:val="7030A0"/>
+          <w:sz w:val="16"/>
+          <w:szCs w:val="16"/>
+          <w:highlight w:val="lightGray"/>
+        </w:rPr>
+      </w:pPr>
+      <w:proofErr w:type="spellStart"/>
+      <w:r>
+        <w:rPr>
+          <w:rFonts w:ascii="Arial Black" w:hAnsi="Arial Black" w:cs="Courier New"/>
+          <w:b/>
+          <w:bCs/>
+          <w:color w:val="7030A0"/>
+          <w:sz w:val="16"/>
+          <w:szCs w:val="16"/>
+          <w:highlight w:val="lightGray"/>
+        </w:rPr>
+        <w:t>function</w:t>
+      </w:r>
+      <w:proofErr w:type="spellEnd"/>
+      <w:r>
+        <w:rPr>
+          <w:rFonts w:ascii="Arial Black" w:hAnsi="Arial Black" w:cs="Courier New"/>
+          <w:b/>
+          <w:bCs/>
+          <w:color w:val="7030A0"/>
+          <w:sz w:val="16"/>
+          <w:szCs w:val="16"/>
+          <w:highlight w:val="lightGray"/>
+        </w:rPr>
+        <w:t xml:space="preserve"> </w:t>
+      </w:r>
+      <w:proofErr w:type="spellStart"/>
+      <w:r>
+        <w:rPr>
+          <w:rFonts w:ascii="Arial Black" w:hAnsi="Arial Black" w:cs="Courier New"/>
+          <w:b/>
+          <w:bCs/>
+          <w:color w:val="7030A0"/>
+          <w:sz w:val="16"/>
+          <w:szCs w:val="16"/>
+          <w:highlight w:val="lightGray"/>
+        </w:rPr>
+        <w:t>requisitarPagina</w:t>
+      </w:r>
+      <w:proofErr w:type="spellEnd"/>
+      <w:r>
+        <w:rPr>
+          <w:rFonts w:ascii="Arial Black" w:hAnsi="Arial Black" w:cs="Courier New"/>
+          <w:b/>
+          <w:bCs/>
+          <w:color w:val="7030A0"/>
+          <w:sz w:val="16"/>
+          <w:szCs w:val="16"/>
+          <w:highlight w:val="lightGray"/>
+        </w:rPr>
+        <w:t>(</w:t>
+      </w:r>
+      <w:proofErr w:type="spellStart"/>
+      <w:r>
+        <w:rPr>
+          <w:rFonts w:ascii="Arial Black" w:hAnsi="Arial Black" w:cs="Courier New"/>
+          <w:b/>
+          <w:bCs/>
+          <w:color w:val="7030A0"/>
+          <w:sz w:val="16"/>
+          <w:szCs w:val="16"/>
+          <w:highlight w:val="lightGray"/>
+        </w:rPr>
+        <w:t>url</w:t>
+      </w:r>
+      <w:proofErr w:type="spellEnd"/>
+      <w:r>
+        <w:rPr>
+          <w:rFonts w:ascii="Arial Black" w:hAnsi="Arial Black" w:cs="Courier New"/>
+          <w:b/>
+          <w:bCs/>
+          <w:color w:val="7030A0"/>
+          <w:sz w:val="16"/>
+          <w:szCs w:val="16"/>
+          <w:highlight w:val="lightGray"/>
+        </w:rPr>
+        <w:t>) {</w:t>
+      </w:r>
+    </w:p>
+    <w:p>
+      <w:pPr>
+        <w:jc w:val="both"/>
+        <w:rPr>
+          <w:rFonts w:ascii="Arial Black" w:hAnsi="Arial Black" w:cs="Courier New"/>
+          <w:b/>
+          <w:bCs/>
+          <w:color w:val="7030A0"/>
+          <w:sz w:val="16"/>
+          <w:szCs w:val="16"/>
+          <w:highlight w:val="lightGray"/>
+        </w:rPr>
+      </w:pPr>
+      <w:r>
+        <w:rPr>
+          <w:rFonts w:ascii="Arial Black" w:hAnsi="Arial Black" w:cs="Courier New"/>
+          <w:b/>
+          <w:bCs/>
+          <w:color w:val="7030A0"/>
+          <w:sz w:val="16"/>
+          <w:szCs w:val="16"/>
+          <w:highlight w:val="lightGray"/>
+        </w:rPr>
+        <w:t xml:space="preserve">        </w:t>
+      </w:r>
+      <w:proofErr w:type="spellStart"/>
+      <w:r>
+        <w:rPr>
+          <w:rFonts w:ascii="Arial Black" w:hAnsi="Arial Black" w:cs="Courier New"/>
+          <w:b/>
+          <w:bCs/>
+          <w:color w:val="7030A0"/>
+          <w:sz w:val="16"/>
+          <w:szCs w:val="16"/>
+          <w:highlight w:val="lightGray"/>
+        </w:rPr>
+        <w:t>let</w:t>
+      </w:r>
+      <w:proofErr w:type="spellEnd"/>
+      <w:r>
+        <w:rPr>
+          <w:rFonts w:ascii="Arial Black" w:hAnsi="Arial Black" w:cs="Courier New"/>
+          <w:b/>
+          <w:bCs/>
+          <w:color w:val="7030A0"/>
+          <w:sz w:val="16"/>
+          <w:szCs w:val="16"/>
+          <w:highlight w:val="lightGray"/>
+        </w:rPr>
+        <w:t xml:space="preserve"> </w:t>
+      </w:r>
+      <w:proofErr w:type="spellStart"/>
+      <w:r>
+        <w:rPr>
+          <w:rFonts w:ascii="Arial Black" w:hAnsi="Arial Black" w:cs="Courier New"/>
+          <w:b/>
+          <w:bCs/>
+          <w:color w:val="7030A0"/>
+          <w:sz w:val="16"/>
+          <w:szCs w:val="16"/>
+          <w:highlight w:val="lightGray"/>
+        </w:rPr>
+        <w:t>ajax</w:t>
+      </w:r>
+      <w:proofErr w:type="spellEnd"/>
+      <w:r>
+        <w:rPr>
+          <w:rFonts w:ascii="Arial Black" w:hAnsi="Arial Black" w:cs="Courier New"/>
+          <w:b/>
+          <w:bCs/>
+          <w:color w:val="7030A0"/>
+          <w:sz w:val="16"/>
+          <w:szCs w:val="16"/>
+          <w:highlight w:val="lightGray"/>
+        </w:rPr>
+        <w:t xml:space="preserve"> = new </w:t>
+      </w:r>
+      <w:proofErr w:type="spellStart"/>
+      <w:proofErr w:type="gramStart"/>
+      <w:r>
+        <w:rPr>
+          <w:rFonts w:ascii="Arial Black" w:hAnsi="Arial Black" w:cs="Courier New"/>
+          <w:b/>
+          <w:bCs/>
+          <w:color w:val="7030A0"/>
+          <w:sz w:val="16"/>
+          <w:szCs w:val="16"/>
+          <w:highlight w:val="lightGray"/>
+        </w:rPr>
+        <w:t>XMLHttpRequest</w:t>
+      </w:r>
+      <w:proofErr w:type="spellEnd"/>
+      <w:r>
+        <w:rPr>
+          <w:rFonts w:ascii="Arial Black" w:hAnsi="Arial Black" w:cs="Courier New"/>
+          <w:b/>
+          <w:bCs/>
+          <w:color w:val="7030A0"/>
+          <w:sz w:val="16"/>
+          <w:szCs w:val="16"/>
+          <w:highlight w:val="lightGray"/>
+        </w:rPr>
+        <w:t>(</w:t>
+      </w:r>
+      <w:proofErr w:type="gramEnd"/>
+      <w:r>
+        <w:rPr>
+          <w:rFonts w:ascii="Arial Black" w:hAnsi="Arial Black" w:cs="Courier New"/>
+          <w:b/>
+          <w:bCs/>
+          <w:color w:val="7030A0"/>
+          <w:sz w:val="16"/>
+          <w:szCs w:val="16"/>
+          <w:highlight w:val="lightGray"/>
+        </w:rPr>
+        <w:t>);</w:t>
+      </w:r>
+    </w:p>
+    <w:p>
+      <w:pPr>
+        <w:jc w:val="both"/>
+        <w:rPr>
+          <w:rFonts w:ascii="Arial Black" w:hAnsi="Arial Black" w:cs="Courier New"/>
+          <w:b/>
+          <w:bCs/>
+          <w:color w:val="7030A0"/>
+          <w:sz w:val="16"/>
+          <w:szCs w:val="16"/>
+          <w:highlight w:val="lightGray"/>
+        </w:rPr>
+      </w:pPr>
+      <w:r>
+        <w:rPr>
+          <w:rFonts w:ascii="Arial Black" w:hAnsi="Arial Black" w:cs="Courier New"/>
+          <w:b/>
+          <w:bCs/>
+          <w:color w:val="7030A0"/>
+          <w:sz w:val="16"/>
+          <w:szCs w:val="16"/>
+          <w:highlight w:val="lightGray"/>
+        </w:rPr>
+        <w:t xml:space="preserve">        </w:t>
+      </w:r>
+      <w:proofErr w:type="spellStart"/>
+      <w:proofErr w:type="gramStart"/>
+      <w:r>
+        <w:rPr>
+          <w:rFonts w:ascii="Arial Black" w:hAnsi="Arial Black" w:cs="Courier New"/>
+          <w:b/>
+          <w:bCs/>
+          <w:color w:val="7030A0"/>
+          <w:sz w:val="16"/>
+          <w:szCs w:val="16"/>
+          <w:highlight w:val="lightGray"/>
+        </w:rPr>
+        <w:t>ajax.open</w:t>
+      </w:r>
+      <w:proofErr w:type="spellEnd"/>
+      <w:proofErr w:type="gramEnd"/>
+      <w:r>
+        <w:rPr>
+          <w:rFonts w:ascii="Arial Black" w:hAnsi="Arial Black" w:cs="Courier New"/>
+          <w:b/>
+          <w:bCs/>
+          <w:color w:val="7030A0"/>
+          <w:sz w:val="16"/>
+          <w:szCs w:val="16"/>
+          <w:highlight w:val="lightGray"/>
+        </w:rPr>
+        <w:t xml:space="preserve">("GET", </w:t>
+      </w:r>
+      <w:proofErr w:type="spellStart"/>
+      <w:r>
+        <w:rPr>
+          <w:rFonts w:ascii="Arial Black" w:hAnsi="Arial Black" w:cs="Courier New"/>
+          <w:b/>
+          <w:bCs/>
+          <w:color w:val="7030A0"/>
+          <w:sz w:val="16"/>
+          <w:szCs w:val="16"/>
+          <w:highlight w:val="lightGray"/>
+        </w:rPr>
+        <w:t>url</w:t>
+      </w:r>
+      <w:proofErr w:type="spellEnd"/>
+      <w:r>
+        <w:rPr>
+          <w:rFonts w:ascii="Arial Black" w:hAnsi="Arial Black" w:cs="Courier New"/>
+          <w:b/>
+          <w:bCs/>
+          <w:color w:val="7030A0"/>
+          <w:sz w:val="16"/>
+          <w:szCs w:val="16"/>
+          <w:highlight w:val="lightGray"/>
+        </w:rPr>
+        <w:t>);</w:t>
+      </w:r>
+    </w:p>
+    <w:p>
+      <w:pPr>
+        <w:jc w:val="both"/>
+        <w:rPr>
+          <w:rFonts w:ascii="Arial Black" w:hAnsi="Arial Black" w:cs="Courier New"/>
+          <w:b/>
+          <w:bCs/>
+          <w:color w:val="7030A0"/>
+          <w:sz w:val="16"/>
+          <w:szCs w:val="16"/>
+          <w:highlight w:val="lightGray"/>
+        </w:rPr>
+      </w:pPr>
+      <w:r>
+        <w:rPr>
+          <w:rFonts w:ascii="Arial Black" w:hAnsi="Arial Black" w:cs="Courier New"/>
+          <w:b/>
+          <w:bCs/>
+          <w:color w:val="7030A0"/>
+          <w:sz w:val="16"/>
+          <w:szCs w:val="16"/>
+          <w:highlight w:val="lightGray"/>
+        </w:rPr>
+        <w:t xml:space="preserve">        //responsável por configurar </w:t>
+      </w:r>
+      <w:proofErr w:type="spellStart"/>
+      <w:r>
+        <w:rPr>
+          <w:rFonts w:ascii="Arial Black" w:hAnsi="Arial Black" w:cs="Courier New"/>
+          <w:b/>
+          <w:bCs/>
+          <w:color w:val="7030A0"/>
+          <w:sz w:val="16"/>
+          <w:szCs w:val="16"/>
+          <w:highlight w:val="lightGray"/>
+        </w:rPr>
+        <w:t>url</w:t>
+      </w:r>
+      <w:proofErr w:type="spellEnd"/>
+      <w:r>
+        <w:rPr>
+          <w:rFonts w:ascii="Arial Black" w:hAnsi="Arial Black" w:cs="Courier New"/>
+          <w:b/>
+          <w:bCs/>
+          <w:color w:val="7030A0"/>
+          <w:sz w:val="16"/>
+          <w:szCs w:val="16"/>
+          <w:highlight w:val="lightGray"/>
+        </w:rPr>
+        <w:t xml:space="preserve"> requisitada, podemos configurar também, método utilizado nesse processo</w:t>
+      </w:r>
+    </w:p>
+    <w:p>
+      <w:pPr>
+        <w:jc w:val="both"/>
+        <w:rPr>
+          <w:rFonts w:ascii="Arial Black" w:hAnsi="Arial Black" w:cs="Courier New"/>
+          <w:b/>
+          <w:bCs/>
+          <w:color w:val="7030A0"/>
+          <w:sz w:val="16"/>
+          <w:szCs w:val="16"/>
+        </w:rPr>
+      </w:pPr>
+      <w:r>
+        <w:rPr>
+          <w:rFonts w:ascii="Arial Black" w:hAnsi="Arial Black" w:cs="Courier New"/>
+          <w:b/>
+          <w:bCs/>
+          <w:color w:val="7030A0"/>
+          <w:sz w:val="16"/>
+          <w:szCs w:val="16"/>
+          <w:highlight w:val="lightGray"/>
+        </w:rPr>
+        <w:t xml:space="preserve">        </w:t>
+      </w:r>
+      <w:proofErr w:type="spellStart"/>
+      <w:proofErr w:type="gramStart"/>
+      <w:r>
+        <w:rPr>
+          <w:rFonts w:ascii="Arial Black" w:hAnsi="Arial Black" w:cs="Courier New"/>
+          <w:b/>
+          <w:bCs/>
+          <w:color w:val="7030A0"/>
+          <w:sz w:val="16"/>
+          <w:szCs w:val="16"/>
+          <w:highlight w:val="lightGray"/>
+        </w:rPr>
+        <w:t>ajax.send</w:t>
+      </w:r>
+      <w:proofErr w:type="spellEnd"/>
+      <w:proofErr w:type="gramEnd"/>
+      <w:r>
+        <w:rPr>
+          <w:rFonts w:ascii="Arial Black" w:hAnsi="Arial Black" w:cs="Courier New"/>
+          <w:b/>
+          <w:bCs/>
+          <w:color w:val="7030A0"/>
+          <w:sz w:val="16"/>
+          <w:szCs w:val="16"/>
+          <w:highlight w:val="lightGray"/>
+        </w:rPr>
+        <w:t>();</w:t>
+      </w:r>
+    </w:p>
+    <w:p>
+      <w:pPr>
+        <w:jc w:val="both"/>
+        <w:rPr>
+          <w:rFonts w:ascii="Arial Black" w:hAnsi="Arial Black" w:cs="Courier New"/>
+          <w:b/>
+          <w:bCs/>
+          <w:color w:val="7030A0"/>
+          <w:sz w:val="16"/>
+          <w:szCs w:val="16"/>
+        </w:rPr>
+      </w:pPr>
+    </w:p>
+    <w:p>
+      <w:pPr>
+        <w:jc w:val="both"/>
+        <w:rPr>
+          <w:rFonts w:ascii="Arial Black" w:hAnsi="Arial Black" w:cs="Courier New"/>
+          <w:b/>
+          <w:bCs/>
+          <w:color w:val="7030A0"/>
+          <w:sz w:val="16"/>
+          <w:szCs w:val="16"/>
+        </w:rPr>
+      </w:pPr>
+    </w:p>
+    <w:p>
+      <w:pPr>
+        <w:jc w:val="both"/>
+        <w:rPr>
+          <w:rFonts w:ascii="Arial" w:hAnsi="Arial" w:cs="Arial"/>
+          <w:b/>
+          <w:bCs/>
+          <w:sz w:val="28"/>
+          <w:szCs w:val="28"/>
+        </w:rPr>
+      </w:pPr>
+      <w:r>
+        <w:rPr>
+          <w:rFonts w:ascii="Arial" w:hAnsi="Arial" w:cs="Arial"/>
+          <w:b/>
+          <w:bCs/>
+          <w:sz w:val="28"/>
+          <w:szCs w:val="28"/>
+        </w:rPr>
+        <w:t xml:space="preserve">Requisições assíncronas – </w:t>
+      </w:r>
+      <w:r>
+        <w:rPr>
+          <w:rFonts w:ascii="Arial" w:hAnsi="Arial" w:cs="Arial"/>
+          <w:b/>
+          <w:bCs/>
+          <w:sz w:val="28"/>
+          <w:szCs w:val="28"/>
+        </w:rPr>
+        <w:t>2</w:t>
+      </w:r>
+    </w:p>
+    <w:p>
+      <w:pPr>
+        <w:jc w:val="both"/>
+        <w:rPr>
+          <w:rFonts w:ascii="Arial" w:hAnsi="Arial" w:cs="Arial"/>
+          <w:b/>
+          <w:bCs/>
+          <w:sz w:val="24"/>
+          <w:szCs w:val="24"/>
+        </w:rPr>
+      </w:pPr>
+      <w:r>
+        <w:rPr>
+          <w:rFonts w:ascii="Arial" w:hAnsi="Arial" w:cs="Arial"/>
+          <w:b/>
+          <w:bCs/>
+          <w:sz w:val="24"/>
+          <w:szCs w:val="24"/>
+        </w:rPr>
+        <w:t>E</w:t>
+      </w:r>
+      <w:r>
+        <w:rPr>
+          <w:rFonts w:ascii="Arial" w:hAnsi="Arial" w:cs="Arial"/>
+          <w:b/>
+          <w:bCs/>
+          <w:sz w:val="24"/>
+          <w:szCs w:val="24"/>
+        </w:rPr>
+        <w:t>stados de requisição</w:t>
+      </w:r>
+    </w:p>
+    <w:p>
+      <w:pPr>
+        <w:jc w:val="both"/>
+        <w:rPr>
+          <w:rFonts w:ascii="Arial" w:hAnsi="Arial" w:cs="Arial"/>
+          <w:b/>
+          <w:bCs/>
+          <w:sz w:val="24"/>
+          <w:szCs w:val="24"/>
+        </w:rPr>
+      </w:pPr>
+    </w:p>
+    <w:p>
+      <w:pPr>
+        <w:jc w:val="both"/>
+        <w:rPr>
+          <w:rFonts w:ascii="Arial" w:hAnsi="Arial" w:cs="Arial"/>
+          <w:sz w:val="24"/>
+          <w:szCs w:val="24"/>
+        </w:rPr>
+      </w:pPr>
+      <w:proofErr w:type="spellStart"/>
+      <w:r>
+        <w:rPr>
+          <w:rFonts w:ascii="Arial" w:hAnsi="Arial" w:cs="Arial"/>
+          <w:sz w:val="24"/>
+          <w:szCs w:val="24"/>
+        </w:rPr>
+        <w:t>ReadyState</w:t>
+      </w:r>
+      <w:proofErr w:type="spellEnd"/>
+    </w:p>
+    <w:p>
+      <w:pPr>
+        <w:jc w:val="both"/>
+        <w:rPr>
+          <w:rFonts w:ascii="Arial" w:hAnsi="Arial" w:cs="Arial"/>
+          <w:sz w:val="24"/>
+          <w:szCs w:val="24"/>
+        </w:rPr>
+      </w:pPr>
+      <w:r>
+        <w:rPr>
+          <w:rFonts w:ascii="Arial" w:hAnsi="Arial" w:cs="Arial"/>
+          <w:sz w:val="24"/>
+          <w:szCs w:val="24"/>
+        </w:rPr>
+        <w:t xml:space="preserve">- </w:t>
+      </w:r>
+      <w:r>
+        <w:rPr>
+          <w:rFonts w:ascii="Arial" w:hAnsi="Arial" w:cs="Arial"/>
+          <w:b/>
+          <w:bCs/>
+          <w:sz w:val="24"/>
+          <w:szCs w:val="24"/>
+        </w:rPr>
+        <w:t>0</w:t>
+      </w:r>
+      <w:r>
+        <w:rPr>
+          <w:rFonts w:ascii="Arial" w:hAnsi="Arial" w:cs="Arial"/>
+          <w:sz w:val="24"/>
+          <w:szCs w:val="24"/>
+        </w:rPr>
+        <w:t xml:space="preserve">: </w:t>
+      </w:r>
+      <w:proofErr w:type="spellStart"/>
+      <w:r>
+        <w:rPr>
+          <w:rFonts w:ascii="Arial" w:hAnsi="Arial" w:cs="Arial"/>
+          <w:sz w:val="24"/>
+          <w:szCs w:val="24"/>
+        </w:rPr>
+        <w:t>request</w:t>
+      </w:r>
+      <w:proofErr w:type="spellEnd"/>
+      <w:r>
+        <w:rPr>
+          <w:rFonts w:ascii="Arial" w:hAnsi="Arial" w:cs="Arial"/>
+          <w:sz w:val="24"/>
+          <w:szCs w:val="24"/>
+        </w:rPr>
+        <w:t xml:space="preserve"> </w:t>
+      </w:r>
+      <w:proofErr w:type="spellStart"/>
+      <w:r>
+        <w:rPr>
+          <w:rFonts w:ascii="Arial" w:hAnsi="Arial" w:cs="Arial"/>
+          <w:sz w:val="24"/>
+          <w:szCs w:val="24"/>
+        </w:rPr>
+        <w:t>not</w:t>
+      </w:r>
+      <w:proofErr w:type="spellEnd"/>
+      <w:r>
+        <w:rPr>
+          <w:rFonts w:ascii="Arial" w:hAnsi="Arial" w:cs="Arial"/>
+          <w:sz w:val="24"/>
+          <w:szCs w:val="24"/>
+        </w:rPr>
+        <w:t xml:space="preserve"> </w:t>
+      </w:r>
+      <w:proofErr w:type="spellStart"/>
+      <w:r>
+        <w:rPr>
+          <w:rFonts w:ascii="Arial" w:hAnsi="Arial" w:cs="Arial"/>
+          <w:sz w:val="24"/>
+          <w:szCs w:val="24"/>
+        </w:rPr>
+        <w:t>initialized</w:t>
+      </w:r>
+      <w:proofErr w:type="spellEnd"/>
+      <w:r>
+        <w:rPr>
+          <w:rFonts w:ascii="Arial" w:hAnsi="Arial" w:cs="Arial"/>
+          <w:sz w:val="24"/>
+          <w:szCs w:val="24"/>
+        </w:rPr>
+        <w:t xml:space="preserve"> (</w:t>
+      </w:r>
+      <w:r>
+        <w:rPr>
+          <w:rFonts w:ascii="Arial" w:hAnsi="Arial" w:cs="Arial"/>
+          <w:b/>
+          <w:bCs/>
+          <w:sz w:val="24"/>
+          <w:szCs w:val="24"/>
+        </w:rPr>
+        <w:t>requisição não iniciada</w:t>
+      </w:r>
+      <w:r>
+        <w:rPr>
+          <w:rFonts w:ascii="Arial" w:hAnsi="Arial" w:cs="Arial"/>
+          <w:sz w:val="24"/>
+          <w:szCs w:val="24"/>
+        </w:rPr>
+        <w:t>);</w:t>
+      </w:r>
+    </w:p>
+    <w:p>
+      <w:pPr>
+        <w:jc w:val="both"/>
+        <w:rPr>
+          <w:rFonts w:ascii="Arial" w:hAnsi="Arial" w:cs="Arial"/>
+          <w:sz w:val="24"/>
+          <w:szCs w:val="24"/>
+        </w:rPr>
+      </w:pPr>
+    </w:p>
+    <w:p>
+      <w:pPr>
+        <w:jc w:val="both"/>
+        <w:rPr>
+          <w:rFonts w:ascii="Arial" w:hAnsi="Arial" w:cs="Arial"/>
+          <w:sz w:val="24"/>
+          <w:szCs w:val="24"/>
+        </w:rPr>
+      </w:pPr>
+      <w:r>
+        <w:rPr>
+          <w:rFonts w:ascii="Arial" w:hAnsi="Arial" w:cs="Arial"/>
+          <w:sz w:val="24"/>
+          <w:szCs w:val="24"/>
+        </w:rPr>
+        <w:t xml:space="preserve">- </w:t>
+      </w:r>
+      <w:r>
+        <w:rPr>
+          <w:rFonts w:ascii="Arial" w:hAnsi="Arial" w:cs="Arial"/>
+          <w:b/>
+          <w:bCs/>
+          <w:sz w:val="24"/>
+          <w:szCs w:val="24"/>
+        </w:rPr>
+        <w:t>1</w:t>
+      </w:r>
+      <w:r>
+        <w:rPr>
+          <w:rFonts w:ascii="Arial" w:hAnsi="Arial" w:cs="Arial"/>
+          <w:sz w:val="24"/>
+          <w:szCs w:val="24"/>
+        </w:rPr>
+        <w:t xml:space="preserve">: </w:t>
+      </w:r>
+      <w:proofErr w:type="gramStart"/>
+      <w:r>
+        <w:rPr>
+          <w:rFonts w:ascii="Arial" w:hAnsi="Arial" w:cs="Arial"/>
+          <w:sz w:val="24"/>
+          <w:szCs w:val="24"/>
+        </w:rPr>
+        <w:t>server</w:t>
+      </w:r>
+      <w:proofErr w:type="gramEnd"/>
+      <w:r>
+        <w:rPr>
+          <w:rFonts w:ascii="Arial" w:hAnsi="Arial" w:cs="Arial"/>
+          <w:sz w:val="24"/>
+          <w:szCs w:val="24"/>
+        </w:rPr>
+        <w:t xml:space="preserve"> connection </w:t>
+      </w:r>
+      <w:proofErr w:type="spellStart"/>
+      <w:r>
+        <w:rPr>
+          <w:rFonts w:ascii="Arial" w:hAnsi="Arial" w:cs="Arial"/>
+          <w:sz w:val="24"/>
+          <w:szCs w:val="24"/>
+        </w:rPr>
+        <w:t>established</w:t>
+      </w:r>
+      <w:proofErr w:type="spellEnd"/>
+      <w:r>
+        <w:rPr>
+          <w:rFonts w:ascii="Arial" w:hAnsi="Arial" w:cs="Arial"/>
+          <w:sz w:val="24"/>
+          <w:szCs w:val="24"/>
+        </w:rPr>
+        <w:t xml:space="preserve"> (</w:t>
+      </w:r>
+      <w:r>
+        <w:rPr>
+          <w:rFonts w:ascii="Arial" w:hAnsi="Arial" w:cs="Arial"/>
+          <w:b/>
+          <w:bCs/>
+          <w:sz w:val="24"/>
+          <w:szCs w:val="24"/>
+        </w:rPr>
+        <w:t>conexão</w:t>
+      </w:r>
+      <w:r>
+        <w:rPr>
+          <w:rFonts w:ascii="Arial" w:hAnsi="Arial" w:cs="Arial"/>
+          <w:b/>
+          <w:bCs/>
+          <w:sz w:val="24"/>
+          <w:szCs w:val="24"/>
+        </w:rPr>
+        <w:t xml:space="preserve"> estabelecida com servidor</w:t>
+      </w:r>
+      <w:r>
+        <w:rPr>
+          <w:rFonts w:ascii="Arial" w:hAnsi="Arial" w:cs="Arial"/>
+          <w:sz w:val="24"/>
+          <w:szCs w:val="24"/>
+        </w:rPr>
+        <w:t>);</w:t>
+      </w:r>
+    </w:p>
+    <w:p>
+      <w:pPr>
+        <w:jc w:val="both"/>
+        <w:rPr>
+          <w:rFonts w:ascii="Arial" w:hAnsi="Arial" w:cs="Arial"/>
+          <w:sz w:val="24"/>
+          <w:szCs w:val="24"/>
+        </w:rPr>
+      </w:pPr>
+      <w:r>
+        <w:rPr>
+          <w:rFonts w:ascii="Arial" w:hAnsi="Arial" w:cs="Arial"/>
+          <w:sz w:val="24"/>
+          <w:szCs w:val="24"/>
+        </w:rPr>
+        <w:t xml:space="preserve">- </w:t>
+      </w:r>
+      <w:r>
+        <w:rPr>
+          <w:rFonts w:ascii="Arial" w:hAnsi="Arial" w:cs="Arial"/>
+          <w:b/>
+          <w:bCs/>
+          <w:sz w:val="24"/>
+          <w:szCs w:val="24"/>
+        </w:rPr>
+        <w:t>2</w:t>
+      </w:r>
+      <w:r>
+        <w:rPr>
+          <w:rFonts w:ascii="Arial" w:hAnsi="Arial" w:cs="Arial"/>
+          <w:sz w:val="24"/>
+          <w:szCs w:val="24"/>
+        </w:rPr>
+        <w:t xml:space="preserve">: </w:t>
+      </w:r>
+      <w:proofErr w:type="spellStart"/>
+      <w:r>
+        <w:rPr>
+          <w:rFonts w:ascii="Arial" w:hAnsi="Arial" w:cs="Arial"/>
+          <w:sz w:val="24"/>
+          <w:szCs w:val="24"/>
+        </w:rPr>
+        <w:t>request</w:t>
+      </w:r>
+      <w:proofErr w:type="spellEnd"/>
+      <w:r>
+        <w:rPr>
+          <w:rFonts w:ascii="Arial" w:hAnsi="Arial" w:cs="Arial"/>
+          <w:sz w:val="24"/>
+          <w:szCs w:val="24"/>
+        </w:rPr>
+        <w:t xml:space="preserve"> </w:t>
+      </w:r>
+      <w:proofErr w:type="spellStart"/>
+      <w:r>
+        <w:rPr>
+          <w:rFonts w:ascii="Arial" w:hAnsi="Arial" w:cs="Arial"/>
+          <w:sz w:val="24"/>
+          <w:szCs w:val="24"/>
+        </w:rPr>
+        <w:t>received</w:t>
+      </w:r>
+      <w:proofErr w:type="spellEnd"/>
+      <w:r>
+        <w:rPr>
+          <w:rFonts w:ascii="Arial" w:hAnsi="Arial" w:cs="Arial"/>
+          <w:sz w:val="24"/>
+          <w:szCs w:val="24"/>
+        </w:rPr>
+        <w:t xml:space="preserve"> (</w:t>
+      </w:r>
+      <w:r>
+        <w:rPr>
+          <w:rFonts w:ascii="Arial" w:hAnsi="Arial" w:cs="Arial"/>
+          <w:b/>
+          <w:bCs/>
+          <w:sz w:val="24"/>
+          <w:szCs w:val="24"/>
+        </w:rPr>
+        <w:t>requisição recebida</w:t>
+      </w:r>
+      <w:r>
+        <w:rPr>
+          <w:rFonts w:ascii="Arial" w:hAnsi="Arial" w:cs="Arial"/>
+          <w:sz w:val="24"/>
+          <w:szCs w:val="24"/>
+        </w:rPr>
+        <w:t>);</w:t>
+      </w:r>
+    </w:p>
+    <w:p>
+      <w:pPr>
+        <w:jc w:val="both"/>
+        <w:rPr>
+          <w:rFonts w:ascii="Arial" w:hAnsi="Arial" w:cs="Arial"/>
+          <w:sz w:val="24"/>
+          <w:szCs w:val="24"/>
+        </w:rPr>
+      </w:pPr>
+      <w:r>
+        <w:rPr>
+          <w:rFonts w:ascii="Arial" w:hAnsi="Arial" w:cs="Arial"/>
+          <w:sz w:val="24"/>
+          <w:szCs w:val="24"/>
+        </w:rPr>
+        <w:t xml:space="preserve">- </w:t>
+      </w:r>
+      <w:r>
+        <w:rPr>
+          <w:rFonts w:ascii="Arial" w:hAnsi="Arial" w:cs="Arial"/>
+          <w:b/>
+          <w:bCs/>
+          <w:sz w:val="24"/>
+          <w:szCs w:val="24"/>
+        </w:rPr>
+        <w:t>3</w:t>
+      </w:r>
+      <w:r>
+        <w:rPr>
+          <w:rFonts w:ascii="Arial" w:hAnsi="Arial" w:cs="Arial"/>
+          <w:sz w:val="24"/>
+          <w:szCs w:val="24"/>
+        </w:rPr>
+        <w:t xml:space="preserve">: </w:t>
+      </w:r>
+      <w:proofErr w:type="spellStart"/>
+      <w:r>
+        <w:rPr>
+          <w:rFonts w:ascii="Arial" w:hAnsi="Arial" w:cs="Arial"/>
+          <w:sz w:val="24"/>
+          <w:szCs w:val="24"/>
+        </w:rPr>
+        <w:t>processing</w:t>
+      </w:r>
+      <w:proofErr w:type="spellEnd"/>
+      <w:r>
+        <w:rPr>
+          <w:rFonts w:ascii="Arial" w:hAnsi="Arial" w:cs="Arial"/>
+          <w:sz w:val="24"/>
+          <w:szCs w:val="24"/>
+        </w:rPr>
+        <w:t xml:space="preserve"> </w:t>
+      </w:r>
+      <w:proofErr w:type="spellStart"/>
+      <w:r>
+        <w:rPr>
+          <w:rFonts w:ascii="Arial" w:hAnsi="Arial" w:cs="Arial"/>
+          <w:sz w:val="24"/>
+          <w:szCs w:val="24"/>
+        </w:rPr>
+        <w:t>request</w:t>
+      </w:r>
+      <w:proofErr w:type="spellEnd"/>
+      <w:r>
+        <w:rPr>
+          <w:rFonts w:ascii="Arial" w:hAnsi="Arial" w:cs="Arial"/>
+          <w:sz w:val="24"/>
+          <w:szCs w:val="24"/>
+        </w:rPr>
+        <w:t xml:space="preserve"> (</w:t>
+      </w:r>
+      <w:r>
+        <w:rPr>
+          <w:rFonts w:ascii="Arial" w:hAnsi="Arial" w:cs="Arial"/>
+          <w:b/>
+          <w:bCs/>
+          <w:sz w:val="24"/>
+          <w:szCs w:val="24"/>
+        </w:rPr>
+        <w:t>processando requisição</w:t>
+      </w:r>
+      <w:r>
+        <w:rPr>
+          <w:rFonts w:ascii="Arial" w:hAnsi="Arial" w:cs="Arial"/>
+          <w:sz w:val="24"/>
+          <w:szCs w:val="24"/>
+        </w:rPr>
+        <w:t>);</w:t>
+      </w:r>
+    </w:p>
+    <w:p>
+      <w:pPr>
+        <w:jc w:val="both"/>
+        <w:rPr>
+          <w:rFonts w:ascii="Arial" w:hAnsi="Arial" w:cs="Arial"/>
+          <w:sz w:val="24"/>
+          <w:szCs w:val="24"/>
+        </w:rPr>
+      </w:pPr>
+      <w:r>
+        <w:rPr>
+          <w:rFonts w:ascii="Arial" w:hAnsi="Arial" w:cs="Arial"/>
+          <w:sz w:val="24"/>
+          <w:szCs w:val="24"/>
+        </w:rPr>
+        <w:t xml:space="preserve">- </w:t>
+      </w:r>
+      <w:r>
+        <w:rPr>
+          <w:rFonts w:ascii="Arial" w:hAnsi="Arial" w:cs="Arial"/>
+          <w:b/>
+          <w:bCs/>
+          <w:sz w:val="24"/>
+          <w:szCs w:val="24"/>
+        </w:rPr>
+        <w:t>4</w:t>
+      </w:r>
+      <w:r>
+        <w:rPr>
+          <w:rFonts w:ascii="Arial" w:hAnsi="Arial" w:cs="Arial"/>
+          <w:sz w:val="24"/>
+          <w:szCs w:val="24"/>
+        </w:rPr>
+        <w:t xml:space="preserve">: </w:t>
+      </w:r>
+      <w:proofErr w:type="spellStart"/>
+      <w:r>
+        <w:rPr>
+          <w:rFonts w:ascii="Arial" w:hAnsi="Arial" w:cs="Arial"/>
+          <w:sz w:val="24"/>
+          <w:szCs w:val="24"/>
+        </w:rPr>
+        <w:t>request</w:t>
+      </w:r>
+      <w:proofErr w:type="spellEnd"/>
+      <w:r>
+        <w:rPr>
+          <w:rFonts w:ascii="Arial" w:hAnsi="Arial" w:cs="Arial"/>
+          <w:sz w:val="24"/>
+          <w:szCs w:val="24"/>
+        </w:rPr>
+        <w:t xml:space="preserve"> </w:t>
+      </w:r>
+      <w:proofErr w:type="spellStart"/>
+      <w:r>
+        <w:rPr>
+          <w:rFonts w:ascii="Arial" w:hAnsi="Arial" w:cs="Arial"/>
+          <w:sz w:val="24"/>
+          <w:szCs w:val="24"/>
+        </w:rPr>
+        <w:t>finished</w:t>
+      </w:r>
+      <w:proofErr w:type="spellEnd"/>
+      <w:r>
+        <w:rPr>
+          <w:rFonts w:ascii="Arial" w:hAnsi="Arial" w:cs="Arial"/>
+          <w:sz w:val="24"/>
+          <w:szCs w:val="24"/>
+        </w:rPr>
+        <w:t xml:space="preserve"> </w:t>
+      </w:r>
+      <w:proofErr w:type="spellStart"/>
+      <w:r>
+        <w:rPr>
+          <w:rFonts w:ascii="Arial" w:hAnsi="Arial" w:cs="Arial"/>
+          <w:sz w:val="24"/>
+          <w:szCs w:val="24"/>
+        </w:rPr>
+        <w:t>and</w:t>
+      </w:r>
+      <w:proofErr w:type="spellEnd"/>
+      <w:r>
+        <w:rPr>
+          <w:rFonts w:ascii="Arial" w:hAnsi="Arial" w:cs="Arial"/>
+          <w:sz w:val="24"/>
+          <w:szCs w:val="24"/>
+        </w:rPr>
+        <w:t xml:space="preserve"> response </w:t>
+      </w:r>
+      <w:proofErr w:type="spellStart"/>
+      <w:r>
+        <w:rPr>
+          <w:rFonts w:ascii="Arial" w:hAnsi="Arial" w:cs="Arial"/>
+          <w:sz w:val="24"/>
+          <w:szCs w:val="24"/>
+        </w:rPr>
+        <w:t>is</w:t>
+      </w:r>
+      <w:proofErr w:type="spellEnd"/>
+      <w:r>
+        <w:rPr>
+          <w:rFonts w:ascii="Arial" w:hAnsi="Arial" w:cs="Arial"/>
+          <w:sz w:val="24"/>
+          <w:szCs w:val="24"/>
+        </w:rPr>
+        <w:t xml:space="preserve"> </w:t>
+      </w:r>
+      <w:proofErr w:type="spellStart"/>
+      <w:r>
+        <w:rPr>
+          <w:rFonts w:ascii="Arial" w:hAnsi="Arial" w:cs="Arial"/>
+          <w:sz w:val="24"/>
+          <w:szCs w:val="24"/>
+        </w:rPr>
+        <w:t>ready</w:t>
+      </w:r>
+      <w:proofErr w:type="spellEnd"/>
+      <w:r>
+        <w:rPr>
+          <w:rFonts w:ascii="Arial" w:hAnsi="Arial" w:cs="Arial"/>
+          <w:sz w:val="24"/>
+          <w:szCs w:val="24"/>
+        </w:rPr>
+        <w:t xml:space="preserve"> (</w:t>
+      </w:r>
+      <w:r>
+        <w:rPr>
+          <w:rFonts w:ascii="Arial" w:hAnsi="Arial" w:cs="Arial"/>
+          <w:b/>
+          <w:bCs/>
+          <w:sz w:val="24"/>
+          <w:szCs w:val="24"/>
+        </w:rPr>
+        <w:t>requisição finalizada</w:t>
+      </w:r>
+      <w:r>
+        <w:rPr>
+          <w:rFonts w:ascii="Arial" w:hAnsi="Arial" w:cs="Arial"/>
+          <w:sz w:val="24"/>
+          <w:szCs w:val="24"/>
+        </w:rPr>
+        <w:t>).</w:t>
+      </w:r>
+    </w:p>
+    <w:p>
+      <w:pPr>
+        <w:shd w:val="clear" w:color="auto" w:fill="1F1F1F"/>
+        <w:spacing w:after="0" w:line="240" w:lineRule="auto"/>
+        <w:rPr>
+          <w:rFonts w:ascii="Consolas" w:eastAsia="Times New Roman" w:hAnsi="Consolas" w:cs="Times New Roman"/>
+          <w:b/>
+          <w:bCs/>
+          <w:color w:val="CCCCCC"/>
+          <w:kern w:val="0"/>
+          <w:sz w:val="16"/>
+          <w:szCs w:val="16"/>
+          <w:lang w:eastAsia="pt-BR"/>
+          <w14:ligatures w14:val="none"/>
+        </w:rPr>
+      </w:pPr>
+      <w:proofErr w:type="spellStart"/>
+      <w:r>
+        <w:rPr>
+          <w:rFonts w:ascii="Consolas" w:eastAsia="Times New Roman" w:hAnsi="Consolas" w:cs="Times New Roman"/>
+          <w:b/>
+          <w:bCs/>
+          <w:color w:val="569CD6"/>
+          <w:kern w:val="0"/>
+          <w:sz w:val="16"/>
+          <w:szCs w:val="16"/>
+          <w:lang w:eastAsia="pt-BR"/>
+          <w14:ligatures w14:val="none"/>
+        </w:rPr>
+        <w:lastRenderedPageBreak/>
+        <w:t>function</w:t>
+      </w:r>
+      <w:proofErr w:type="spellEnd"/>
+      <w:r>
+        <w:rPr>
+          <w:rFonts w:ascii="Consolas" w:eastAsia="Times New Roman" w:hAnsi="Consolas" w:cs="Times New Roman"/>
+          <w:b/>
+          <w:bCs/>
+          <w:color w:val="D4D4D4"/>
+          <w:kern w:val="0"/>
+          <w:sz w:val="16"/>
+          <w:szCs w:val="16"/>
+          <w:lang w:eastAsia="pt-BR"/>
+          <w14:ligatures w14:val="none"/>
+        </w:rPr>
+        <w:t xml:space="preserve"> </w:t>
+      </w:r>
+      <w:proofErr w:type="spellStart"/>
+      <w:r>
+        <w:rPr>
+          <w:rFonts w:ascii="Consolas" w:eastAsia="Times New Roman" w:hAnsi="Consolas" w:cs="Times New Roman"/>
+          <w:b/>
+          <w:bCs/>
+          <w:color w:val="DCDCAA"/>
+          <w:kern w:val="0"/>
+          <w:sz w:val="16"/>
+          <w:szCs w:val="16"/>
+          <w:lang w:eastAsia="pt-BR"/>
+          <w14:ligatures w14:val="none"/>
+        </w:rPr>
+        <w:t>requisitarPagina</w:t>
+      </w:r>
+      <w:proofErr w:type="spellEnd"/>
+      <w:r>
+        <w:rPr>
+          <w:rFonts w:ascii="Consolas" w:eastAsia="Times New Roman" w:hAnsi="Consolas" w:cs="Times New Roman"/>
+          <w:b/>
+          <w:bCs/>
+          <w:color w:val="D4D4D4"/>
+          <w:kern w:val="0"/>
+          <w:sz w:val="16"/>
+          <w:szCs w:val="16"/>
+          <w:lang w:eastAsia="pt-BR"/>
+          <w14:ligatures w14:val="none"/>
+        </w:rPr>
+        <w:t>(</w:t>
+      </w:r>
+      <w:proofErr w:type="spellStart"/>
+      <w:r>
+        <w:rPr>
+          <w:rFonts w:ascii="Consolas" w:eastAsia="Times New Roman" w:hAnsi="Consolas" w:cs="Times New Roman"/>
+          <w:b/>
+          <w:bCs/>
+          <w:color w:val="9CDCFE"/>
+          <w:kern w:val="0"/>
+          <w:sz w:val="16"/>
+          <w:szCs w:val="16"/>
+          <w:lang w:eastAsia="pt-BR"/>
+          <w14:ligatures w14:val="none"/>
+        </w:rPr>
+        <w:t>url</w:t>
+      </w:r>
+      <w:proofErr w:type="spellEnd"/>
+      <w:r>
+        <w:rPr>
+          <w:rFonts w:ascii="Consolas" w:eastAsia="Times New Roman" w:hAnsi="Consolas" w:cs="Times New Roman"/>
+          <w:b/>
+          <w:bCs/>
+          <w:color w:val="D4D4D4"/>
+          <w:kern w:val="0"/>
+          <w:sz w:val="16"/>
+          <w:szCs w:val="16"/>
+          <w:lang w:eastAsia="pt-BR"/>
+          <w14:ligatures w14:val="none"/>
+        </w:rPr>
+        <w:t>) {</w:t>
+      </w:r>
+    </w:p>
+    <w:p>
+      <w:pPr>
+        <w:shd w:val="clear" w:color="auto" w:fill="1F1F1F"/>
+        <w:spacing w:after="0" w:line="240" w:lineRule="auto"/>
+        <w:rPr>
+          <w:rFonts w:ascii="Consolas" w:eastAsia="Times New Roman" w:hAnsi="Consolas" w:cs="Times New Roman"/>
+          <w:b/>
+          <w:bCs/>
+          <w:color w:val="CCCCCC"/>
+          <w:kern w:val="0"/>
+          <w:sz w:val="16"/>
+          <w:szCs w:val="16"/>
+          <w:lang w:eastAsia="pt-BR"/>
+          <w14:ligatures w14:val="none"/>
+        </w:rPr>
+      </w:pPr>
+      <w:r>
+        <w:rPr>
+          <w:rFonts w:ascii="Consolas" w:eastAsia="Times New Roman" w:hAnsi="Consolas" w:cs="Times New Roman"/>
+          <w:b/>
+          <w:bCs/>
+          <w:color w:val="D4D4D4"/>
+          <w:kern w:val="0"/>
+          <w:sz w:val="16"/>
+          <w:szCs w:val="16"/>
+          <w:lang w:eastAsia="pt-BR"/>
+          <w14:ligatures w14:val="none"/>
+        </w:rPr>
+        <w:t xml:space="preserve">        </w:t>
+      </w:r>
+      <w:proofErr w:type="spellStart"/>
+      <w:r>
+        <w:rPr>
+          <w:rFonts w:ascii="Consolas" w:eastAsia="Times New Roman" w:hAnsi="Consolas" w:cs="Times New Roman"/>
+          <w:b/>
+          <w:bCs/>
+          <w:color w:val="569CD6"/>
+          <w:kern w:val="0"/>
+          <w:sz w:val="16"/>
+          <w:szCs w:val="16"/>
+          <w:lang w:eastAsia="pt-BR"/>
+          <w14:ligatures w14:val="none"/>
+        </w:rPr>
+        <w:t>let</w:t>
+      </w:r>
+      <w:proofErr w:type="spellEnd"/>
+      <w:r>
+        <w:rPr>
+          <w:rFonts w:ascii="Consolas" w:eastAsia="Times New Roman" w:hAnsi="Consolas" w:cs="Times New Roman"/>
+          <w:b/>
+          <w:bCs/>
+          <w:color w:val="D4D4D4"/>
+          <w:kern w:val="0"/>
+          <w:sz w:val="16"/>
+          <w:szCs w:val="16"/>
+          <w:lang w:eastAsia="pt-BR"/>
+          <w14:ligatures w14:val="none"/>
+        </w:rPr>
+        <w:t xml:space="preserve"> </w:t>
+      </w:r>
+      <w:proofErr w:type="spellStart"/>
+      <w:r>
+        <w:rPr>
+          <w:rFonts w:ascii="Consolas" w:eastAsia="Times New Roman" w:hAnsi="Consolas" w:cs="Times New Roman"/>
+          <w:b/>
+          <w:bCs/>
+          <w:color w:val="9CDCFE"/>
+          <w:kern w:val="0"/>
+          <w:sz w:val="16"/>
+          <w:szCs w:val="16"/>
+          <w:lang w:eastAsia="pt-BR"/>
+          <w14:ligatures w14:val="none"/>
+        </w:rPr>
+        <w:t>ajax</w:t>
+      </w:r>
+      <w:proofErr w:type="spellEnd"/>
+      <w:r>
+        <w:rPr>
+          <w:rFonts w:ascii="Consolas" w:eastAsia="Times New Roman" w:hAnsi="Consolas" w:cs="Times New Roman"/>
+          <w:b/>
+          <w:bCs/>
+          <w:color w:val="D4D4D4"/>
+          <w:kern w:val="0"/>
+          <w:sz w:val="16"/>
+          <w:szCs w:val="16"/>
+          <w:lang w:eastAsia="pt-BR"/>
+          <w14:ligatures w14:val="none"/>
+        </w:rPr>
+        <w:t xml:space="preserve"> = </w:t>
+      </w:r>
+      <w:r>
+        <w:rPr>
+          <w:rFonts w:ascii="Consolas" w:eastAsia="Times New Roman" w:hAnsi="Consolas" w:cs="Times New Roman"/>
+          <w:b/>
+          <w:bCs/>
+          <w:color w:val="569CD6"/>
+          <w:kern w:val="0"/>
+          <w:sz w:val="16"/>
+          <w:szCs w:val="16"/>
+          <w:lang w:eastAsia="pt-BR"/>
+          <w14:ligatures w14:val="none"/>
+        </w:rPr>
+        <w:t>new</w:t>
+      </w:r>
+      <w:r>
+        <w:rPr>
+          <w:rFonts w:ascii="Consolas" w:eastAsia="Times New Roman" w:hAnsi="Consolas" w:cs="Times New Roman"/>
+          <w:b/>
+          <w:bCs/>
+          <w:color w:val="D4D4D4"/>
+          <w:kern w:val="0"/>
+          <w:sz w:val="16"/>
+          <w:szCs w:val="16"/>
+          <w:lang w:eastAsia="pt-BR"/>
+          <w14:ligatures w14:val="none"/>
+        </w:rPr>
+        <w:t xml:space="preserve"> </w:t>
+      </w:r>
+      <w:proofErr w:type="spellStart"/>
+      <w:proofErr w:type="gramStart"/>
+      <w:r>
+        <w:rPr>
+          <w:rFonts w:ascii="Consolas" w:eastAsia="Times New Roman" w:hAnsi="Consolas" w:cs="Times New Roman"/>
+          <w:b/>
+          <w:bCs/>
+          <w:color w:val="4EC9B0"/>
+          <w:kern w:val="0"/>
+          <w:sz w:val="16"/>
+          <w:szCs w:val="16"/>
+          <w:lang w:eastAsia="pt-BR"/>
+          <w14:ligatures w14:val="none"/>
+        </w:rPr>
+        <w:t>XMLHttpRequest</w:t>
+      </w:r>
+      <w:proofErr w:type="spellEnd"/>
+      <w:r>
+        <w:rPr>
+          <w:rFonts w:ascii="Consolas" w:eastAsia="Times New Roman" w:hAnsi="Consolas" w:cs="Times New Roman"/>
+          <w:b/>
+          <w:bCs/>
+          <w:color w:val="D4D4D4"/>
+          <w:kern w:val="0"/>
+          <w:sz w:val="16"/>
+          <w:szCs w:val="16"/>
+          <w:lang w:eastAsia="pt-BR"/>
+          <w14:ligatures w14:val="none"/>
+        </w:rPr>
+        <w:t>(</w:t>
+      </w:r>
+      <w:proofErr w:type="gramEnd"/>
+      <w:r>
+        <w:rPr>
+          <w:rFonts w:ascii="Consolas" w:eastAsia="Times New Roman" w:hAnsi="Consolas" w:cs="Times New Roman"/>
+          <w:b/>
+          <w:bCs/>
+          <w:color w:val="D4D4D4"/>
+          <w:kern w:val="0"/>
+          <w:sz w:val="16"/>
+          <w:szCs w:val="16"/>
+          <w:lang w:eastAsia="pt-BR"/>
+          <w14:ligatures w14:val="none"/>
+        </w:rPr>
+        <w:t>);</w:t>
+      </w:r>
+    </w:p>
+    <w:p>
+      <w:pPr>
+        <w:shd w:val="clear" w:color="auto" w:fill="1F1F1F"/>
+        <w:spacing w:after="0" w:line="240" w:lineRule="auto"/>
+        <w:rPr>
+          <w:rFonts w:ascii="Consolas" w:eastAsia="Times New Roman" w:hAnsi="Consolas" w:cs="Times New Roman"/>
+          <w:b/>
+          <w:bCs/>
+          <w:color w:val="CCCCCC"/>
+          <w:kern w:val="0"/>
+          <w:sz w:val="16"/>
+          <w:szCs w:val="16"/>
+          <w:lang w:eastAsia="pt-BR"/>
+          <w14:ligatures w14:val="none"/>
+        </w:rPr>
+      </w:pPr>
+    </w:p>
+    <w:p>
+      <w:pPr>
+        <w:shd w:val="clear" w:color="auto" w:fill="1F1F1F"/>
+        <w:spacing w:after="0" w:line="240" w:lineRule="auto"/>
+        <w:rPr>
+          <w:rFonts w:ascii="Consolas" w:eastAsia="Times New Roman" w:hAnsi="Consolas" w:cs="Times New Roman"/>
+          <w:b/>
+          <w:bCs/>
+          <w:color w:val="CCCCCC"/>
+          <w:kern w:val="0"/>
+          <w:sz w:val="16"/>
+          <w:szCs w:val="16"/>
+          <w:lang w:eastAsia="pt-BR"/>
+          <w14:ligatures w14:val="none"/>
+        </w:rPr>
+      </w:pPr>
+      <w:r>
+        <w:rPr>
+          <w:rFonts w:ascii="Consolas" w:eastAsia="Times New Roman" w:hAnsi="Consolas" w:cs="Times New Roman"/>
+          <w:b/>
+          <w:bCs/>
+          <w:color w:val="D4D4D4"/>
+          <w:kern w:val="0"/>
+          <w:sz w:val="16"/>
+          <w:szCs w:val="16"/>
+          <w:lang w:eastAsia="pt-BR"/>
+          <w14:ligatures w14:val="none"/>
+        </w:rPr>
+        <w:t xml:space="preserve">        </w:t>
+      </w:r>
+      <w:r>
+        <w:rPr>
+          <w:rFonts w:ascii="Consolas" w:eastAsia="Times New Roman" w:hAnsi="Consolas" w:cs="Times New Roman"/>
+          <w:b/>
+          <w:bCs/>
+          <w:color w:val="6A9955"/>
+          <w:kern w:val="0"/>
+          <w:sz w:val="16"/>
+          <w:szCs w:val="16"/>
+          <w:lang w:eastAsia="pt-BR"/>
+          <w14:ligatures w14:val="none"/>
+        </w:rPr>
+        <w:t xml:space="preserve">//requisição não iniciada, </w:t>
+      </w:r>
+      <w:proofErr w:type="spellStart"/>
+      <w:r>
+        <w:rPr>
+          <w:rFonts w:ascii="Consolas" w:eastAsia="Times New Roman" w:hAnsi="Consolas" w:cs="Times New Roman"/>
+          <w:b/>
+          <w:bCs/>
+          <w:color w:val="6A9955"/>
+          <w:kern w:val="0"/>
+          <w:sz w:val="16"/>
+          <w:szCs w:val="16"/>
+          <w:lang w:eastAsia="pt-BR"/>
+          <w14:ligatures w14:val="none"/>
+        </w:rPr>
+        <w:t>state</w:t>
+      </w:r>
+      <w:proofErr w:type="spellEnd"/>
+      <w:r>
+        <w:rPr>
+          <w:rFonts w:ascii="Consolas" w:eastAsia="Times New Roman" w:hAnsi="Consolas" w:cs="Times New Roman"/>
+          <w:b/>
+          <w:bCs/>
+          <w:color w:val="6A9955"/>
+          <w:kern w:val="0"/>
+          <w:sz w:val="16"/>
+          <w:szCs w:val="16"/>
+          <w:lang w:eastAsia="pt-BR"/>
+          <w14:ligatures w14:val="none"/>
+        </w:rPr>
+        <w:t xml:space="preserve"> = 0</w:t>
+      </w:r>
+    </w:p>
+    <w:p>
+      <w:pPr>
+        <w:shd w:val="clear" w:color="auto" w:fill="1F1F1F"/>
+        <w:spacing w:after="0" w:line="240" w:lineRule="auto"/>
+        <w:rPr>
+          <w:rFonts w:ascii="Consolas" w:eastAsia="Times New Roman" w:hAnsi="Consolas" w:cs="Times New Roman"/>
+          <w:b/>
+          <w:bCs/>
+          <w:color w:val="CCCCCC"/>
+          <w:kern w:val="0"/>
+          <w:sz w:val="16"/>
+          <w:szCs w:val="16"/>
+          <w:lang w:eastAsia="pt-BR"/>
+          <w14:ligatures w14:val="none"/>
+        </w:rPr>
+      </w:pPr>
+      <w:r>
+        <w:rPr>
+          <w:rFonts w:ascii="Consolas" w:eastAsia="Times New Roman" w:hAnsi="Consolas" w:cs="Times New Roman"/>
+          <w:b/>
+          <w:bCs/>
+          <w:color w:val="D4D4D4"/>
+          <w:kern w:val="0"/>
+          <w:sz w:val="16"/>
+          <w:szCs w:val="16"/>
+          <w:lang w:eastAsia="pt-BR"/>
+          <w14:ligatures w14:val="none"/>
+        </w:rPr>
+        <w:t xml:space="preserve">        </w:t>
+      </w:r>
+      <w:r>
+        <w:rPr>
+          <w:rFonts w:ascii="Consolas" w:eastAsia="Times New Roman" w:hAnsi="Consolas" w:cs="Times New Roman"/>
+          <w:b/>
+          <w:bCs/>
+          <w:color w:val="9CDCFE"/>
+          <w:kern w:val="0"/>
+          <w:sz w:val="16"/>
+          <w:szCs w:val="16"/>
+          <w:lang w:eastAsia="pt-BR"/>
+          <w14:ligatures w14:val="none"/>
+        </w:rPr>
+        <w:t>console</w:t>
+      </w:r>
+      <w:r>
+        <w:rPr>
+          <w:rFonts w:ascii="Consolas" w:eastAsia="Times New Roman" w:hAnsi="Consolas" w:cs="Times New Roman"/>
+          <w:b/>
+          <w:bCs/>
+          <w:color w:val="D4D4D4"/>
+          <w:kern w:val="0"/>
+          <w:sz w:val="16"/>
+          <w:szCs w:val="16"/>
+          <w:lang w:eastAsia="pt-BR"/>
+          <w14:ligatures w14:val="none"/>
+        </w:rPr>
+        <w:t>.</w:t>
+      </w:r>
+      <w:r>
+        <w:rPr>
+          <w:rFonts w:ascii="Consolas" w:eastAsia="Times New Roman" w:hAnsi="Consolas" w:cs="Times New Roman"/>
+          <w:b/>
+          <w:bCs/>
+          <w:color w:val="DCDCAA"/>
+          <w:kern w:val="0"/>
+          <w:sz w:val="16"/>
+          <w:szCs w:val="16"/>
+          <w:lang w:eastAsia="pt-BR"/>
+          <w14:ligatures w14:val="none"/>
+        </w:rPr>
+        <w:t>log</w:t>
+      </w:r>
+      <w:r>
+        <w:rPr>
+          <w:rFonts w:ascii="Consolas" w:eastAsia="Times New Roman" w:hAnsi="Consolas" w:cs="Times New Roman"/>
+          <w:b/>
+          <w:bCs/>
+          <w:color w:val="D4D4D4"/>
+          <w:kern w:val="0"/>
+          <w:sz w:val="16"/>
+          <w:szCs w:val="16"/>
+          <w:lang w:eastAsia="pt-BR"/>
+          <w14:ligatures w14:val="none"/>
+        </w:rPr>
+        <w:t>(</w:t>
+      </w:r>
+      <w:proofErr w:type="spellStart"/>
+      <w:proofErr w:type="gramStart"/>
+      <w:r>
+        <w:rPr>
+          <w:rFonts w:ascii="Consolas" w:eastAsia="Times New Roman" w:hAnsi="Consolas" w:cs="Times New Roman"/>
+          <w:b/>
+          <w:bCs/>
+          <w:color w:val="9CDCFE"/>
+          <w:kern w:val="0"/>
+          <w:sz w:val="16"/>
+          <w:szCs w:val="16"/>
+          <w:lang w:eastAsia="pt-BR"/>
+          <w14:ligatures w14:val="none"/>
+        </w:rPr>
+        <w:t>ajax</w:t>
+      </w:r>
+      <w:r>
+        <w:rPr>
+          <w:rFonts w:ascii="Consolas" w:eastAsia="Times New Roman" w:hAnsi="Consolas" w:cs="Times New Roman"/>
+          <w:b/>
+          <w:bCs/>
+          <w:color w:val="D4D4D4"/>
+          <w:kern w:val="0"/>
+          <w:sz w:val="16"/>
+          <w:szCs w:val="16"/>
+          <w:lang w:eastAsia="pt-BR"/>
+          <w14:ligatures w14:val="none"/>
+        </w:rPr>
+        <w:t>.</w:t>
+      </w:r>
+      <w:r>
+        <w:rPr>
+          <w:rFonts w:ascii="Consolas" w:eastAsia="Times New Roman" w:hAnsi="Consolas" w:cs="Times New Roman"/>
+          <w:b/>
+          <w:bCs/>
+          <w:color w:val="9CDCFE"/>
+          <w:kern w:val="0"/>
+          <w:sz w:val="16"/>
+          <w:szCs w:val="16"/>
+          <w:lang w:eastAsia="pt-BR"/>
+          <w14:ligatures w14:val="none"/>
+        </w:rPr>
+        <w:t>readyState</w:t>
+      </w:r>
+      <w:proofErr w:type="spellEnd"/>
+      <w:proofErr w:type="gramEnd"/>
+      <w:r>
+        <w:rPr>
+          <w:rFonts w:ascii="Consolas" w:eastAsia="Times New Roman" w:hAnsi="Consolas" w:cs="Times New Roman"/>
+          <w:b/>
+          <w:bCs/>
+          <w:color w:val="D4D4D4"/>
+          <w:kern w:val="0"/>
+          <w:sz w:val="16"/>
+          <w:szCs w:val="16"/>
+          <w:lang w:eastAsia="pt-BR"/>
+          <w14:ligatures w14:val="none"/>
+        </w:rPr>
+        <w:t>);</w:t>
+      </w:r>
+    </w:p>
+    <w:p>
+      <w:pPr>
+        <w:shd w:val="clear" w:color="auto" w:fill="1F1F1F"/>
+        <w:spacing w:after="0" w:line="240" w:lineRule="auto"/>
+        <w:rPr>
+          <w:rFonts w:ascii="Consolas" w:eastAsia="Times New Roman" w:hAnsi="Consolas" w:cs="Times New Roman"/>
+          <w:b/>
+          <w:bCs/>
+          <w:color w:val="CCCCCC"/>
+          <w:kern w:val="0"/>
+          <w:sz w:val="16"/>
+          <w:szCs w:val="16"/>
+          <w:lang w:eastAsia="pt-BR"/>
+          <w14:ligatures w14:val="none"/>
+        </w:rPr>
+      </w:pPr>
+    </w:p>
+    <w:p>
+      <w:pPr>
+        <w:shd w:val="clear" w:color="auto" w:fill="1F1F1F"/>
+        <w:spacing w:after="0" w:line="240" w:lineRule="auto"/>
+        <w:rPr>
+          <w:rFonts w:ascii="Consolas" w:eastAsia="Times New Roman" w:hAnsi="Consolas" w:cs="Times New Roman"/>
+          <w:b/>
+          <w:bCs/>
+          <w:color w:val="CCCCCC"/>
+          <w:kern w:val="0"/>
+          <w:sz w:val="16"/>
+          <w:szCs w:val="16"/>
+          <w:lang w:eastAsia="pt-BR"/>
+          <w14:ligatures w14:val="none"/>
+        </w:rPr>
+      </w:pPr>
+      <w:r>
+        <w:rPr>
+          <w:rFonts w:ascii="Consolas" w:eastAsia="Times New Roman" w:hAnsi="Consolas" w:cs="Times New Roman"/>
+          <w:b/>
+          <w:bCs/>
+          <w:color w:val="D4D4D4"/>
+          <w:kern w:val="0"/>
+          <w:sz w:val="16"/>
+          <w:szCs w:val="16"/>
+          <w:lang w:eastAsia="pt-BR"/>
+          <w14:ligatures w14:val="none"/>
+        </w:rPr>
+        <w:t xml:space="preserve">        </w:t>
+      </w:r>
+      <w:proofErr w:type="spellStart"/>
+      <w:proofErr w:type="gramStart"/>
+      <w:r>
+        <w:rPr>
+          <w:rFonts w:ascii="Consolas" w:eastAsia="Times New Roman" w:hAnsi="Consolas" w:cs="Times New Roman"/>
+          <w:b/>
+          <w:bCs/>
+          <w:color w:val="9CDCFE"/>
+          <w:kern w:val="0"/>
+          <w:sz w:val="16"/>
+          <w:szCs w:val="16"/>
+          <w:lang w:eastAsia="pt-BR"/>
+          <w14:ligatures w14:val="none"/>
+        </w:rPr>
+        <w:t>ajax</w:t>
+      </w:r>
+      <w:r>
+        <w:rPr>
+          <w:rFonts w:ascii="Consolas" w:eastAsia="Times New Roman" w:hAnsi="Consolas" w:cs="Times New Roman"/>
+          <w:b/>
+          <w:bCs/>
+          <w:color w:val="D4D4D4"/>
+          <w:kern w:val="0"/>
+          <w:sz w:val="16"/>
+          <w:szCs w:val="16"/>
+          <w:lang w:eastAsia="pt-BR"/>
+          <w14:ligatures w14:val="none"/>
+        </w:rPr>
+        <w:t>.</w:t>
+      </w:r>
+      <w:r>
+        <w:rPr>
+          <w:rFonts w:ascii="Consolas" w:eastAsia="Times New Roman" w:hAnsi="Consolas" w:cs="Times New Roman"/>
+          <w:b/>
+          <w:bCs/>
+          <w:color w:val="DCDCAA"/>
+          <w:kern w:val="0"/>
+          <w:sz w:val="16"/>
+          <w:szCs w:val="16"/>
+          <w:lang w:eastAsia="pt-BR"/>
+          <w14:ligatures w14:val="none"/>
+        </w:rPr>
+        <w:t>open</w:t>
+      </w:r>
+      <w:proofErr w:type="spellEnd"/>
+      <w:proofErr w:type="gramEnd"/>
+      <w:r>
+        <w:rPr>
+          <w:rFonts w:ascii="Consolas" w:eastAsia="Times New Roman" w:hAnsi="Consolas" w:cs="Times New Roman"/>
+          <w:b/>
+          <w:bCs/>
+          <w:color w:val="D4D4D4"/>
+          <w:kern w:val="0"/>
+          <w:sz w:val="16"/>
+          <w:szCs w:val="16"/>
+          <w:lang w:eastAsia="pt-BR"/>
+          <w14:ligatures w14:val="none"/>
+        </w:rPr>
+        <w:t>(</w:t>
+      </w:r>
+      <w:r>
+        <w:rPr>
+          <w:rFonts w:ascii="Consolas" w:eastAsia="Times New Roman" w:hAnsi="Consolas" w:cs="Times New Roman"/>
+          <w:b/>
+          <w:bCs/>
+          <w:color w:val="CE9178"/>
+          <w:kern w:val="0"/>
+          <w:sz w:val="16"/>
+          <w:szCs w:val="16"/>
+          <w:lang w:eastAsia="pt-BR"/>
+          <w14:ligatures w14:val="none"/>
+        </w:rPr>
+        <w:t>"GET"</w:t>
+      </w:r>
+      <w:r>
+        <w:rPr>
+          <w:rFonts w:ascii="Consolas" w:eastAsia="Times New Roman" w:hAnsi="Consolas" w:cs="Times New Roman"/>
+          <w:b/>
+          <w:bCs/>
+          <w:color w:val="D4D4D4"/>
+          <w:kern w:val="0"/>
+          <w:sz w:val="16"/>
+          <w:szCs w:val="16"/>
+          <w:lang w:eastAsia="pt-BR"/>
+          <w14:ligatures w14:val="none"/>
+        </w:rPr>
+        <w:t xml:space="preserve">, </w:t>
+      </w:r>
+      <w:proofErr w:type="spellStart"/>
+      <w:r>
+        <w:rPr>
+          <w:rFonts w:ascii="Consolas" w:eastAsia="Times New Roman" w:hAnsi="Consolas" w:cs="Times New Roman"/>
+          <w:b/>
+          <w:bCs/>
+          <w:color w:val="9CDCFE"/>
+          <w:kern w:val="0"/>
+          <w:sz w:val="16"/>
+          <w:szCs w:val="16"/>
+          <w:lang w:eastAsia="pt-BR"/>
+          <w14:ligatures w14:val="none"/>
+        </w:rPr>
+        <w:t>url</w:t>
+      </w:r>
+      <w:proofErr w:type="spellEnd"/>
+      <w:r>
+        <w:rPr>
+          <w:rFonts w:ascii="Consolas" w:eastAsia="Times New Roman" w:hAnsi="Consolas" w:cs="Times New Roman"/>
+          <w:b/>
+          <w:bCs/>
+          <w:color w:val="D4D4D4"/>
+          <w:kern w:val="0"/>
+          <w:sz w:val="16"/>
+          <w:szCs w:val="16"/>
+          <w:lang w:eastAsia="pt-BR"/>
+          <w14:ligatures w14:val="none"/>
+        </w:rPr>
+        <w:t>);</w:t>
+      </w:r>
+    </w:p>
+    <w:p>
+      <w:pPr>
+        <w:shd w:val="clear" w:color="auto" w:fill="1F1F1F"/>
+        <w:spacing w:after="0" w:line="240" w:lineRule="auto"/>
+        <w:rPr>
+          <w:rFonts w:ascii="Consolas" w:eastAsia="Times New Roman" w:hAnsi="Consolas" w:cs="Times New Roman"/>
+          <w:b/>
+          <w:bCs/>
+          <w:color w:val="CCCCCC"/>
+          <w:kern w:val="0"/>
+          <w:sz w:val="16"/>
+          <w:szCs w:val="16"/>
+          <w:lang w:eastAsia="pt-BR"/>
+          <w14:ligatures w14:val="none"/>
+        </w:rPr>
+      </w:pPr>
+      <w:r>
+        <w:rPr>
+          <w:rFonts w:ascii="Consolas" w:eastAsia="Times New Roman" w:hAnsi="Consolas" w:cs="Times New Roman"/>
+          <w:b/>
+          <w:bCs/>
+          <w:color w:val="D4D4D4"/>
+          <w:kern w:val="0"/>
+          <w:sz w:val="16"/>
+          <w:szCs w:val="16"/>
+          <w:lang w:eastAsia="pt-BR"/>
+          <w14:ligatures w14:val="none"/>
+        </w:rPr>
+        <w:t xml:space="preserve">        </w:t>
+      </w:r>
+      <w:r>
+        <w:rPr>
+          <w:rFonts w:ascii="Consolas" w:eastAsia="Times New Roman" w:hAnsi="Consolas" w:cs="Times New Roman"/>
+          <w:b/>
+          <w:bCs/>
+          <w:color w:val="6A9955"/>
+          <w:kern w:val="0"/>
+          <w:sz w:val="16"/>
+          <w:szCs w:val="16"/>
+          <w:lang w:eastAsia="pt-BR"/>
+          <w14:ligatures w14:val="none"/>
+        </w:rPr>
+        <w:t xml:space="preserve">//responsável por configurar </w:t>
+      </w:r>
+      <w:proofErr w:type="spellStart"/>
+      <w:r>
+        <w:rPr>
+          <w:rFonts w:ascii="Consolas" w:eastAsia="Times New Roman" w:hAnsi="Consolas" w:cs="Times New Roman"/>
+          <w:b/>
+          <w:bCs/>
+          <w:color w:val="6A9955"/>
+          <w:kern w:val="0"/>
+          <w:sz w:val="16"/>
+          <w:szCs w:val="16"/>
+          <w:lang w:eastAsia="pt-BR"/>
+          <w14:ligatures w14:val="none"/>
+        </w:rPr>
+        <w:t>url</w:t>
+      </w:r>
+      <w:proofErr w:type="spellEnd"/>
+      <w:r>
+        <w:rPr>
+          <w:rFonts w:ascii="Consolas" w:eastAsia="Times New Roman" w:hAnsi="Consolas" w:cs="Times New Roman"/>
+          <w:b/>
+          <w:bCs/>
+          <w:color w:val="6A9955"/>
+          <w:kern w:val="0"/>
+          <w:sz w:val="16"/>
+          <w:szCs w:val="16"/>
+          <w:lang w:eastAsia="pt-BR"/>
+          <w14:ligatures w14:val="none"/>
+        </w:rPr>
+        <w:t xml:space="preserve"> requisitada, podemos configurar também, método utilizado nesse processo</w:t>
+      </w:r>
+    </w:p>
+    <w:p>
+      <w:pPr>
+        <w:shd w:val="clear" w:color="auto" w:fill="1F1F1F"/>
+        <w:spacing w:after="0" w:line="240" w:lineRule="auto"/>
+        <w:rPr>
+          <w:rFonts w:ascii="Consolas" w:eastAsia="Times New Roman" w:hAnsi="Consolas" w:cs="Times New Roman"/>
+          <w:b/>
+          <w:bCs/>
+          <w:color w:val="CCCCCC"/>
+          <w:kern w:val="0"/>
+          <w:sz w:val="16"/>
+          <w:szCs w:val="16"/>
+          <w:lang w:eastAsia="pt-BR"/>
+          <w14:ligatures w14:val="none"/>
+        </w:rPr>
+      </w:pPr>
+    </w:p>
+    <w:p>
+      <w:pPr>
+        <w:shd w:val="clear" w:color="auto" w:fill="1F1F1F"/>
+        <w:spacing w:after="0" w:line="240" w:lineRule="auto"/>
+        <w:rPr>
+          <w:rFonts w:ascii="Consolas" w:eastAsia="Times New Roman" w:hAnsi="Consolas" w:cs="Times New Roman"/>
+          <w:b/>
+          <w:bCs/>
+          <w:color w:val="CCCCCC"/>
+          <w:kern w:val="0"/>
+          <w:sz w:val="16"/>
+          <w:szCs w:val="16"/>
+          <w:lang w:eastAsia="pt-BR"/>
+          <w14:ligatures w14:val="none"/>
+        </w:rPr>
+      </w:pPr>
+      <w:r>
+        <w:rPr>
+          <w:rFonts w:ascii="Consolas" w:eastAsia="Times New Roman" w:hAnsi="Consolas" w:cs="Times New Roman"/>
+          <w:b/>
+          <w:bCs/>
+          <w:color w:val="D4D4D4"/>
+          <w:kern w:val="0"/>
+          <w:sz w:val="16"/>
+          <w:szCs w:val="16"/>
+          <w:lang w:eastAsia="pt-BR"/>
+          <w14:ligatures w14:val="none"/>
+        </w:rPr>
+        <w:t xml:space="preserve">        </w:t>
+      </w:r>
+      <w:r>
+        <w:rPr>
+          <w:rFonts w:ascii="Consolas" w:eastAsia="Times New Roman" w:hAnsi="Consolas" w:cs="Times New Roman"/>
+          <w:b/>
+          <w:bCs/>
+          <w:color w:val="6A9955"/>
+          <w:kern w:val="0"/>
+          <w:sz w:val="16"/>
+          <w:szCs w:val="16"/>
+          <w:lang w:eastAsia="pt-BR"/>
+          <w14:ligatures w14:val="none"/>
+        </w:rPr>
+        <w:t xml:space="preserve">//conexão estabelecida com servidor, </w:t>
+      </w:r>
+      <w:proofErr w:type="spellStart"/>
+      <w:r>
+        <w:rPr>
+          <w:rFonts w:ascii="Consolas" w:eastAsia="Times New Roman" w:hAnsi="Consolas" w:cs="Times New Roman"/>
+          <w:b/>
+          <w:bCs/>
+          <w:color w:val="6A9955"/>
+          <w:kern w:val="0"/>
+          <w:sz w:val="16"/>
+          <w:szCs w:val="16"/>
+          <w:lang w:eastAsia="pt-BR"/>
+          <w14:ligatures w14:val="none"/>
+        </w:rPr>
+        <w:t>state</w:t>
+      </w:r>
+      <w:proofErr w:type="spellEnd"/>
+      <w:r>
+        <w:rPr>
+          <w:rFonts w:ascii="Consolas" w:eastAsia="Times New Roman" w:hAnsi="Consolas" w:cs="Times New Roman"/>
+          <w:b/>
+          <w:bCs/>
+          <w:color w:val="6A9955"/>
+          <w:kern w:val="0"/>
+          <w:sz w:val="16"/>
+          <w:szCs w:val="16"/>
+          <w:lang w:eastAsia="pt-BR"/>
+          <w14:ligatures w14:val="none"/>
+        </w:rPr>
+        <w:t xml:space="preserve"> = 1</w:t>
+      </w:r>
+    </w:p>
+    <w:p>
+      <w:pPr>
+        <w:shd w:val="clear" w:color="auto" w:fill="1F1F1F"/>
+        <w:spacing w:after="0" w:line="240" w:lineRule="auto"/>
+        <w:rPr>
+          <w:rFonts w:ascii="Consolas" w:eastAsia="Times New Roman" w:hAnsi="Consolas" w:cs="Times New Roman"/>
+          <w:b/>
+          <w:bCs/>
+          <w:color w:val="CCCCCC"/>
+          <w:kern w:val="0"/>
+          <w:sz w:val="16"/>
+          <w:szCs w:val="16"/>
+          <w:lang w:eastAsia="pt-BR"/>
+          <w14:ligatures w14:val="none"/>
+        </w:rPr>
+      </w:pPr>
+      <w:r>
+        <w:rPr>
+          <w:rFonts w:ascii="Consolas" w:eastAsia="Times New Roman" w:hAnsi="Consolas" w:cs="Times New Roman"/>
+          <w:b/>
+          <w:bCs/>
+          <w:color w:val="D4D4D4"/>
+          <w:kern w:val="0"/>
+          <w:sz w:val="16"/>
+          <w:szCs w:val="16"/>
+          <w:lang w:eastAsia="pt-BR"/>
+          <w14:ligatures w14:val="none"/>
+        </w:rPr>
+        <w:t xml:space="preserve">        </w:t>
+      </w:r>
+      <w:r>
+        <w:rPr>
+          <w:rFonts w:ascii="Consolas" w:eastAsia="Times New Roman" w:hAnsi="Consolas" w:cs="Times New Roman"/>
+          <w:b/>
+          <w:bCs/>
+          <w:color w:val="9CDCFE"/>
+          <w:kern w:val="0"/>
+          <w:sz w:val="16"/>
+          <w:szCs w:val="16"/>
+          <w:lang w:eastAsia="pt-BR"/>
+          <w14:ligatures w14:val="none"/>
+        </w:rPr>
+        <w:t>console</w:t>
+      </w:r>
+      <w:r>
+        <w:rPr>
+          <w:rFonts w:ascii="Consolas" w:eastAsia="Times New Roman" w:hAnsi="Consolas" w:cs="Times New Roman"/>
+          <w:b/>
+          <w:bCs/>
+          <w:color w:val="D4D4D4"/>
+          <w:kern w:val="0"/>
+          <w:sz w:val="16"/>
+          <w:szCs w:val="16"/>
+          <w:lang w:eastAsia="pt-BR"/>
+          <w14:ligatures w14:val="none"/>
+        </w:rPr>
+        <w:t>.</w:t>
+      </w:r>
+      <w:r>
+        <w:rPr>
+          <w:rFonts w:ascii="Consolas" w:eastAsia="Times New Roman" w:hAnsi="Consolas" w:cs="Times New Roman"/>
+          <w:b/>
+          <w:bCs/>
+          <w:color w:val="DCDCAA"/>
+          <w:kern w:val="0"/>
+          <w:sz w:val="16"/>
+          <w:szCs w:val="16"/>
+          <w:lang w:eastAsia="pt-BR"/>
+          <w14:ligatures w14:val="none"/>
+        </w:rPr>
+        <w:t>log</w:t>
+      </w:r>
+      <w:r>
+        <w:rPr>
+          <w:rFonts w:ascii="Consolas" w:eastAsia="Times New Roman" w:hAnsi="Consolas" w:cs="Times New Roman"/>
+          <w:b/>
+          <w:bCs/>
+          <w:color w:val="D4D4D4"/>
+          <w:kern w:val="0"/>
+          <w:sz w:val="16"/>
+          <w:szCs w:val="16"/>
+          <w:lang w:eastAsia="pt-BR"/>
+          <w14:ligatures w14:val="none"/>
+        </w:rPr>
+        <w:t>(</w:t>
+      </w:r>
+      <w:proofErr w:type="spellStart"/>
+      <w:proofErr w:type="gramStart"/>
+      <w:r>
+        <w:rPr>
+          <w:rFonts w:ascii="Consolas" w:eastAsia="Times New Roman" w:hAnsi="Consolas" w:cs="Times New Roman"/>
+          <w:b/>
+          <w:bCs/>
+          <w:color w:val="9CDCFE"/>
+          <w:kern w:val="0"/>
+          <w:sz w:val="16"/>
+          <w:szCs w:val="16"/>
+          <w:lang w:eastAsia="pt-BR"/>
+          <w14:ligatures w14:val="none"/>
+        </w:rPr>
+        <w:t>ajax</w:t>
+      </w:r>
+      <w:r>
+        <w:rPr>
+          <w:rFonts w:ascii="Consolas" w:eastAsia="Times New Roman" w:hAnsi="Consolas" w:cs="Times New Roman"/>
+          <w:b/>
+          <w:bCs/>
+          <w:color w:val="D4D4D4"/>
+          <w:kern w:val="0"/>
+          <w:sz w:val="16"/>
+          <w:szCs w:val="16"/>
+          <w:lang w:eastAsia="pt-BR"/>
+          <w14:ligatures w14:val="none"/>
+        </w:rPr>
+        <w:t>.</w:t>
+      </w:r>
+      <w:r>
+        <w:rPr>
+          <w:rFonts w:ascii="Consolas" w:eastAsia="Times New Roman" w:hAnsi="Consolas" w:cs="Times New Roman"/>
+          <w:b/>
+          <w:bCs/>
+          <w:color w:val="9CDCFE"/>
+          <w:kern w:val="0"/>
+          <w:sz w:val="16"/>
+          <w:szCs w:val="16"/>
+          <w:lang w:eastAsia="pt-BR"/>
+          <w14:ligatures w14:val="none"/>
+        </w:rPr>
+        <w:t>readyState</w:t>
+      </w:r>
+      <w:proofErr w:type="spellEnd"/>
+      <w:proofErr w:type="gramEnd"/>
+      <w:r>
+        <w:rPr>
+          <w:rFonts w:ascii="Consolas" w:eastAsia="Times New Roman" w:hAnsi="Consolas" w:cs="Times New Roman"/>
+          <w:b/>
+          <w:bCs/>
+          <w:color w:val="D4D4D4"/>
+          <w:kern w:val="0"/>
+          <w:sz w:val="16"/>
+          <w:szCs w:val="16"/>
+          <w:lang w:eastAsia="pt-BR"/>
+          <w14:ligatures w14:val="none"/>
+        </w:rPr>
+        <w:t>);</w:t>
+      </w:r>
+    </w:p>
+    <w:p>
+      <w:pPr>
+        <w:shd w:val="clear" w:color="auto" w:fill="1F1F1F"/>
+        <w:spacing w:after="0" w:line="240" w:lineRule="auto"/>
+        <w:rPr>
+          <w:rFonts w:ascii="Consolas" w:eastAsia="Times New Roman" w:hAnsi="Consolas" w:cs="Times New Roman"/>
+          <w:b/>
+          <w:bCs/>
+          <w:color w:val="CCCCCC"/>
+          <w:kern w:val="0"/>
+          <w:sz w:val="16"/>
+          <w:szCs w:val="16"/>
+          <w:lang w:eastAsia="pt-BR"/>
+          <w14:ligatures w14:val="none"/>
+        </w:rPr>
+      </w:pPr>
+    </w:p>
+    <w:p>
+      <w:pPr>
+        <w:shd w:val="clear" w:color="auto" w:fill="1F1F1F"/>
+        <w:spacing w:after="0" w:line="240" w:lineRule="auto"/>
+        <w:rPr>
+          <w:rFonts w:ascii="Consolas" w:eastAsia="Times New Roman" w:hAnsi="Consolas" w:cs="Times New Roman"/>
+          <w:b/>
+          <w:bCs/>
+          <w:color w:val="CCCCCC"/>
+          <w:kern w:val="0"/>
+          <w:sz w:val="16"/>
+          <w:szCs w:val="16"/>
+          <w:lang w:eastAsia="pt-BR"/>
+          <w14:ligatures w14:val="none"/>
+        </w:rPr>
+      </w:pPr>
+      <w:r>
+        <w:rPr>
+          <w:rFonts w:ascii="Consolas" w:eastAsia="Times New Roman" w:hAnsi="Consolas" w:cs="Times New Roman"/>
+          <w:b/>
+          <w:bCs/>
+          <w:color w:val="D4D4D4"/>
+          <w:kern w:val="0"/>
+          <w:sz w:val="16"/>
+          <w:szCs w:val="16"/>
+          <w:lang w:eastAsia="pt-BR"/>
+          <w14:ligatures w14:val="none"/>
+        </w:rPr>
+        <w:t xml:space="preserve">        </w:t>
+      </w:r>
+      <w:r>
+        <w:rPr>
+          <w:rFonts w:ascii="Consolas" w:eastAsia="Times New Roman" w:hAnsi="Consolas" w:cs="Times New Roman"/>
+          <w:b/>
+          <w:bCs/>
+          <w:color w:val="6A9955"/>
+          <w:kern w:val="0"/>
+          <w:sz w:val="16"/>
+          <w:szCs w:val="16"/>
+          <w:lang w:eastAsia="pt-BR"/>
+          <w14:ligatures w14:val="none"/>
+        </w:rPr>
+        <w:t>//lógica que olhe progresso da requisição</w:t>
+      </w:r>
+    </w:p>
+    <w:p>
+      <w:pPr>
+        <w:shd w:val="clear" w:color="auto" w:fill="1F1F1F"/>
+        <w:spacing w:after="0" w:line="240" w:lineRule="auto"/>
+        <w:rPr>
+          <w:rFonts w:ascii="Consolas" w:eastAsia="Times New Roman" w:hAnsi="Consolas" w:cs="Times New Roman"/>
+          <w:b/>
+          <w:bCs/>
+          <w:color w:val="CCCCCC"/>
+          <w:kern w:val="0"/>
+          <w:sz w:val="16"/>
+          <w:szCs w:val="16"/>
+          <w:lang w:eastAsia="pt-BR"/>
+          <w14:ligatures w14:val="none"/>
+        </w:rPr>
+      </w:pPr>
+      <w:r>
+        <w:rPr>
+          <w:rFonts w:ascii="Consolas" w:eastAsia="Times New Roman" w:hAnsi="Consolas" w:cs="Times New Roman"/>
+          <w:b/>
+          <w:bCs/>
+          <w:color w:val="D4D4D4"/>
+          <w:kern w:val="0"/>
+          <w:sz w:val="16"/>
+          <w:szCs w:val="16"/>
+          <w:lang w:eastAsia="pt-BR"/>
+          <w14:ligatures w14:val="none"/>
+        </w:rPr>
+        <w:t xml:space="preserve">        </w:t>
+      </w:r>
+      <w:proofErr w:type="spellStart"/>
+      <w:proofErr w:type="gramStart"/>
+      <w:r>
+        <w:rPr>
+          <w:rFonts w:ascii="Consolas" w:eastAsia="Times New Roman" w:hAnsi="Consolas" w:cs="Times New Roman"/>
+          <w:b/>
+          <w:bCs/>
+          <w:color w:val="9CDCFE"/>
+          <w:kern w:val="0"/>
+          <w:sz w:val="16"/>
+          <w:szCs w:val="16"/>
+          <w:lang w:eastAsia="pt-BR"/>
+          <w14:ligatures w14:val="none"/>
+        </w:rPr>
+        <w:t>ajax</w:t>
+      </w:r>
+      <w:r>
+        <w:rPr>
+          <w:rFonts w:ascii="Consolas" w:eastAsia="Times New Roman" w:hAnsi="Consolas" w:cs="Times New Roman"/>
+          <w:b/>
+          <w:bCs/>
+          <w:color w:val="D4D4D4"/>
+          <w:kern w:val="0"/>
+          <w:sz w:val="16"/>
+          <w:szCs w:val="16"/>
+          <w:lang w:eastAsia="pt-BR"/>
+          <w14:ligatures w14:val="none"/>
+        </w:rPr>
+        <w:t>.</w:t>
+      </w:r>
+      <w:r>
+        <w:rPr>
+          <w:rFonts w:ascii="Consolas" w:eastAsia="Times New Roman" w:hAnsi="Consolas" w:cs="Times New Roman"/>
+          <w:b/>
+          <w:bCs/>
+          <w:color w:val="DCDCAA"/>
+          <w:kern w:val="0"/>
+          <w:sz w:val="16"/>
+          <w:szCs w:val="16"/>
+          <w:lang w:eastAsia="pt-BR"/>
+          <w14:ligatures w14:val="none"/>
+        </w:rPr>
+        <w:t>onreadystatechange</w:t>
+      </w:r>
+      <w:proofErr w:type="spellEnd"/>
+      <w:proofErr w:type="gramEnd"/>
+      <w:r>
+        <w:rPr>
+          <w:rFonts w:ascii="Consolas" w:eastAsia="Times New Roman" w:hAnsi="Consolas" w:cs="Times New Roman"/>
+          <w:b/>
+          <w:bCs/>
+          <w:color w:val="D4D4D4"/>
+          <w:kern w:val="0"/>
+          <w:sz w:val="16"/>
+          <w:szCs w:val="16"/>
+          <w:lang w:eastAsia="pt-BR"/>
+          <w14:ligatures w14:val="none"/>
+        </w:rPr>
+        <w:t xml:space="preserve"> = () </w:t>
+      </w:r>
+      <w:r>
+        <w:rPr>
+          <w:rFonts w:ascii="Consolas" w:eastAsia="Times New Roman" w:hAnsi="Consolas" w:cs="Times New Roman"/>
+          <w:b/>
+          <w:bCs/>
+          <w:color w:val="569CD6"/>
+          <w:kern w:val="0"/>
+          <w:sz w:val="16"/>
+          <w:szCs w:val="16"/>
+          <w:lang w:eastAsia="pt-BR"/>
+          <w14:ligatures w14:val="none"/>
+        </w:rPr>
+        <w:t>=&gt;</w:t>
+      </w:r>
+      <w:r>
+        <w:rPr>
+          <w:rFonts w:ascii="Consolas" w:eastAsia="Times New Roman" w:hAnsi="Consolas" w:cs="Times New Roman"/>
+          <w:b/>
+          <w:bCs/>
+          <w:color w:val="D4D4D4"/>
+          <w:kern w:val="0"/>
+          <w:sz w:val="16"/>
+          <w:szCs w:val="16"/>
+          <w:lang w:eastAsia="pt-BR"/>
+          <w14:ligatures w14:val="none"/>
+        </w:rPr>
+        <w:t xml:space="preserve"> {</w:t>
+      </w:r>
+    </w:p>
+    <w:p>
+      <w:pPr>
+        <w:shd w:val="clear" w:color="auto" w:fill="1F1F1F"/>
+        <w:spacing w:after="0" w:line="240" w:lineRule="auto"/>
+        <w:rPr>
+          <w:rFonts w:ascii="Consolas" w:eastAsia="Times New Roman" w:hAnsi="Consolas" w:cs="Times New Roman"/>
+          <w:b/>
+          <w:bCs/>
+          <w:color w:val="CCCCCC"/>
+          <w:kern w:val="0"/>
+          <w:sz w:val="16"/>
+          <w:szCs w:val="16"/>
+          <w:lang w:eastAsia="pt-BR"/>
+          <w14:ligatures w14:val="none"/>
+        </w:rPr>
+      </w:pPr>
+      <w:r>
+        <w:rPr>
+          <w:rFonts w:ascii="Consolas" w:eastAsia="Times New Roman" w:hAnsi="Consolas" w:cs="Times New Roman"/>
+          <w:b/>
+          <w:bCs/>
+          <w:color w:val="D4D4D4"/>
+          <w:kern w:val="0"/>
+          <w:sz w:val="16"/>
+          <w:szCs w:val="16"/>
+          <w:lang w:eastAsia="pt-BR"/>
+          <w14:ligatures w14:val="none"/>
+        </w:rPr>
+        <w:t xml:space="preserve">          </w:t>
+      </w:r>
+      <w:r>
+        <w:rPr>
+          <w:rFonts w:ascii="Consolas" w:eastAsia="Times New Roman" w:hAnsi="Consolas" w:cs="Times New Roman"/>
+          <w:b/>
+          <w:bCs/>
+          <w:color w:val="9CDCFE"/>
+          <w:kern w:val="0"/>
+          <w:sz w:val="16"/>
+          <w:szCs w:val="16"/>
+          <w:lang w:eastAsia="pt-BR"/>
+          <w14:ligatures w14:val="none"/>
+        </w:rPr>
+        <w:t>console</w:t>
+      </w:r>
+      <w:r>
+        <w:rPr>
+          <w:rFonts w:ascii="Consolas" w:eastAsia="Times New Roman" w:hAnsi="Consolas" w:cs="Times New Roman"/>
+          <w:b/>
+          <w:bCs/>
+          <w:color w:val="D4D4D4"/>
+          <w:kern w:val="0"/>
+          <w:sz w:val="16"/>
+          <w:szCs w:val="16"/>
+          <w:lang w:eastAsia="pt-BR"/>
+          <w14:ligatures w14:val="none"/>
+        </w:rPr>
+        <w:t>.</w:t>
+      </w:r>
+      <w:r>
+        <w:rPr>
+          <w:rFonts w:ascii="Consolas" w:eastAsia="Times New Roman" w:hAnsi="Consolas" w:cs="Times New Roman"/>
+          <w:b/>
+          <w:bCs/>
+          <w:color w:val="DCDCAA"/>
+          <w:kern w:val="0"/>
+          <w:sz w:val="16"/>
+          <w:szCs w:val="16"/>
+          <w:lang w:eastAsia="pt-BR"/>
+          <w14:ligatures w14:val="none"/>
+        </w:rPr>
+        <w:t>log</w:t>
+      </w:r>
+      <w:r>
+        <w:rPr>
+          <w:rFonts w:ascii="Consolas" w:eastAsia="Times New Roman" w:hAnsi="Consolas" w:cs="Times New Roman"/>
+          <w:b/>
+          <w:bCs/>
+          <w:color w:val="D4D4D4"/>
+          <w:kern w:val="0"/>
+          <w:sz w:val="16"/>
+          <w:szCs w:val="16"/>
+          <w:lang w:eastAsia="pt-BR"/>
+          <w14:ligatures w14:val="none"/>
+        </w:rPr>
+        <w:t>(</w:t>
+      </w:r>
+      <w:proofErr w:type="spellStart"/>
+      <w:proofErr w:type="gramStart"/>
+      <w:r>
+        <w:rPr>
+          <w:rFonts w:ascii="Consolas" w:eastAsia="Times New Roman" w:hAnsi="Consolas" w:cs="Times New Roman"/>
+          <w:b/>
+          <w:bCs/>
+          <w:color w:val="9CDCFE"/>
+          <w:kern w:val="0"/>
+          <w:sz w:val="16"/>
+          <w:szCs w:val="16"/>
+          <w:lang w:eastAsia="pt-BR"/>
+          <w14:ligatures w14:val="none"/>
+        </w:rPr>
+        <w:t>ajax</w:t>
+      </w:r>
+      <w:r>
+        <w:rPr>
+          <w:rFonts w:ascii="Consolas" w:eastAsia="Times New Roman" w:hAnsi="Consolas" w:cs="Times New Roman"/>
+          <w:b/>
+          <w:bCs/>
+          <w:color w:val="D4D4D4"/>
+          <w:kern w:val="0"/>
+          <w:sz w:val="16"/>
+          <w:szCs w:val="16"/>
+          <w:lang w:eastAsia="pt-BR"/>
+          <w14:ligatures w14:val="none"/>
+        </w:rPr>
+        <w:t>.</w:t>
+      </w:r>
+      <w:r>
+        <w:rPr>
+          <w:rFonts w:ascii="Consolas" w:eastAsia="Times New Roman" w:hAnsi="Consolas" w:cs="Times New Roman"/>
+          <w:b/>
+          <w:bCs/>
+          <w:color w:val="9CDCFE"/>
+          <w:kern w:val="0"/>
+          <w:sz w:val="16"/>
+          <w:szCs w:val="16"/>
+          <w:lang w:eastAsia="pt-BR"/>
+          <w14:ligatures w14:val="none"/>
+        </w:rPr>
+        <w:t>readyState</w:t>
+      </w:r>
+      <w:proofErr w:type="spellEnd"/>
+      <w:proofErr w:type="gramEnd"/>
+      <w:r>
+        <w:rPr>
+          <w:rFonts w:ascii="Consolas" w:eastAsia="Times New Roman" w:hAnsi="Consolas" w:cs="Times New Roman"/>
+          <w:b/>
+          <w:bCs/>
+          <w:color w:val="D4D4D4"/>
+          <w:kern w:val="0"/>
+          <w:sz w:val="16"/>
+          <w:szCs w:val="16"/>
+          <w:lang w:eastAsia="pt-BR"/>
+          <w14:ligatures w14:val="none"/>
+        </w:rPr>
+        <w:t>);</w:t>
+      </w:r>
+    </w:p>
+    <w:p>
+      <w:pPr>
+        <w:shd w:val="clear" w:color="auto" w:fill="1F1F1F"/>
+        <w:spacing w:after="0" w:line="240" w:lineRule="auto"/>
+        <w:rPr>
+          <w:rFonts w:ascii="Consolas" w:eastAsia="Times New Roman" w:hAnsi="Consolas" w:cs="Times New Roman"/>
+          <w:b/>
+          <w:bCs/>
+          <w:color w:val="CCCCCC"/>
+          <w:kern w:val="0"/>
+          <w:sz w:val="16"/>
+          <w:szCs w:val="16"/>
+          <w:lang w:eastAsia="pt-BR"/>
+          <w14:ligatures w14:val="none"/>
+        </w:rPr>
+      </w:pPr>
+      <w:r>
+        <w:rPr>
+          <w:rFonts w:ascii="Consolas" w:eastAsia="Times New Roman" w:hAnsi="Consolas" w:cs="Times New Roman"/>
+          <w:b/>
+          <w:bCs/>
+          <w:color w:val="D4D4D4"/>
+          <w:kern w:val="0"/>
+          <w:sz w:val="16"/>
+          <w:szCs w:val="16"/>
+          <w:lang w:eastAsia="pt-BR"/>
+          <w14:ligatures w14:val="none"/>
+        </w:rPr>
+        <w:t xml:space="preserve">        }; </w:t>
+      </w:r>
+      <w:r>
+        <w:rPr>
+          <w:rFonts w:ascii="Consolas" w:eastAsia="Times New Roman" w:hAnsi="Consolas" w:cs="Times New Roman"/>
+          <w:b/>
+          <w:bCs/>
+          <w:color w:val="6A9955"/>
+          <w:kern w:val="0"/>
+          <w:sz w:val="16"/>
+          <w:szCs w:val="16"/>
+          <w:lang w:eastAsia="pt-BR"/>
+          <w14:ligatures w14:val="none"/>
+        </w:rPr>
+        <w:t xml:space="preserve">//executada pelo próprio </w:t>
+      </w:r>
+      <w:proofErr w:type="spellStart"/>
+      <w:r>
+        <w:rPr>
+          <w:rFonts w:ascii="Consolas" w:eastAsia="Times New Roman" w:hAnsi="Consolas" w:cs="Times New Roman"/>
+          <w:b/>
+          <w:bCs/>
+          <w:color w:val="6A9955"/>
+          <w:kern w:val="0"/>
+          <w:sz w:val="16"/>
+          <w:szCs w:val="16"/>
+          <w:lang w:eastAsia="pt-BR"/>
+          <w14:ligatures w14:val="none"/>
+        </w:rPr>
+        <w:t>ajax</w:t>
+      </w:r>
+      <w:proofErr w:type="spellEnd"/>
+    </w:p>
+    <w:p>
+      <w:pPr>
+        <w:shd w:val="clear" w:color="auto" w:fill="1F1F1F"/>
+        <w:spacing w:after="0" w:line="240" w:lineRule="auto"/>
+        <w:rPr>
+          <w:rFonts w:ascii="Consolas" w:eastAsia="Times New Roman" w:hAnsi="Consolas" w:cs="Times New Roman"/>
+          <w:b/>
+          <w:bCs/>
+          <w:color w:val="CCCCCC"/>
+          <w:kern w:val="0"/>
+          <w:sz w:val="16"/>
+          <w:szCs w:val="16"/>
+          <w:lang w:eastAsia="pt-BR"/>
+          <w14:ligatures w14:val="none"/>
+        </w:rPr>
+      </w:pPr>
+    </w:p>
+    <w:p>
+      <w:pPr>
+        <w:shd w:val="clear" w:color="auto" w:fill="1F1F1F"/>
+        <w:spacing w:after="0" w:line="240" w:lineRule="auto"/>
+        <w:rPr>
+          <w:rFonts w:ascii="Consolas" w:eastAsia="Times New Roman" w:hAnsi="Consolas" w:cs="Times New Roman"/>
+          <w:b/>
+          <w:bCs/>
+          <w:color w:val="CCCCCC"/>
+          <w:kern w:val="0"/>
+          <w:sz w:val="16"/>
+          <w:szCs w:val="16"/>
+          <w:lang w:eastAsia="pt-BR"/>
+          <w14:ligatures w14:val="none"/>
+        </w:rPr>
+      </w:pPr>
+      <w:r>
+        <w:rPr>
+          <w:rFonts w:ascii="Consolas" w:eastAsia="Times New Roman" w:hAnsi="Consolas" w:cs="Times New Roman"/>
+          <w:b/>
+          <w:bCs/>
+          <w:color w:val="D4D4D4"/>
+          <w:kern w:val="0"/>
+          <w:sz w:val="16"/>
+          <w:szCs w:val="16"/>
+          <w:lang w:eastAsia="pt-BR"/>
+          <w14:ligatures w14:val="none"/>
+        </w:rPr>
+        <w:t xml:space="preserve">        </w:t>
+      </w:r>
+      <w:proofErr w:type="spellStart"/>
+      <w:proofErr w:type="gramStart"/>
+      <w:r>
+        <w:rPr>
+          <w:rFonts w:ascii="Consolas" w:eastAsia="Times New Roman" w:hAnsi="Consolas" w:cs="Times New Roman"/>
+          <w:b/>
+          <w:bCs/>
+          <w:color w:val="9CDCFE"/>
+          <w:kern w:val="0"/>
+          <w:sz w:val="16"/>
+          <w:szCs w:val="16"/>
+          <w:lang w:eastAsia="pt-BR"/>
+          <w14:ligatures w14:val="none"/>
+        </w:rPr>
+        <w:t>ajax</w:t>
+      </w:r>
+      <w:r>
+        <w:rPr>
+          <w:rFonts w:ascii="Consolas" w:eastAsia="Times New Roman" w:hAnsi="Consolas" w:cs="Times New Roman"/>
+          <w:b/>
+          <w:bCs/>
+          <w:color w:val="D4D4D4"/>
+          <w:kern w:val="0"/>
+          <w:sz w:val="16"/>
+          <w:szCs w:val="16"/>
+          <w:lang w:eastAsia="pt-BR"/>
+          <w14:ligatures w14:val="none"/>
+        </w:rPr>
+        <w:t>.</w:t>
+      </w:r>
+      <w:r>
+        <w:rPr>
+          <w:rFonts w:ascii="Consolas" w:eastAsia="Times New Roman" w:hAnsi="Consolas" w:cs="Times New Roman"/>
+          <w:b/>
+          <w:bCs/>
+          <w:color w:val="DCDCAA"/>
+          <w:kern w:val="0"/>
+          <w:sz w:val="16"/>
+          <w:szCs w:val="16"/>
+          <w:lang w:eastAsia="pt-BR"/>
+          <w14:ligatures w14:val="none"/>
+        </w:rPr>
+        <w:t>send</w:t>
+      </w:r>
+      <w:proofErr w:type="spellEnd"/>
+      <w:proofErr w:type="gramEnd"/>
+      <w:r>
+        <w:rPr>
+          <w:rFonts w:ascii="Consolas" w:eastAsia="Times New Roman" w:hAnsi="Consolas" w:cs="Times New Roman"/>
+          <w:b/>
+          <w:bCs/>
+          <w:color w:val="D4D4D4"/>
+          <w:kern w:val="0"/>
+          <w:sz w:val="16"/>
+          <w:szCs w:val="16"/>
+          <w:lang w:eastAsia="pt-BR"/>
+          <w14:ligatures w14:val="none"/>
+        </w:rPr>
+        <w:t>();</w:t>
+      </w:r>
+    </w:p>
+    <w:p>
+      <w:pPr>
+        <w:shd w:val="clear" w:color="auto" w:fill="1F1F1F"/>
+        <w:spacing w:after="0" w:line="240" w:lineRule="auto"/>
+        <w:rPr>
+          <w:rFonts w:ascii="Consolas" w:eastAsia="Times New Roman" w:hAnsi="Consolas" w:cs="Times New Roman"/>
+          <w:b/>
+          <w:bCs/>
+          <w:color w:val="CCCCCC"/>
+          <w:kern w:val="0"/>
+          <w:sz w:val="16"/>
+          <w:szCs w:val="16"/>
+          <w:lang w:eastAsia="pt-BR"/>
+          <w14:ligatures w14:val="none"/>
+        </w:rPr>
+      </w:pPr>
+      <w:r>
+        <w:rPr>
+          <w:rFonts w:ascii="Consolas" w:eastAsia="Times New Roman" w:hAnsi="Consolas" w:cs="Times New Roman"/>
+          <w:b/>
+          <w:bCs/>
+          <w:color w:val="D4D4D4"/>
+          <w:kern w:val="0"/>
+          <w:sz w:val="16"/>
+          <w:szCs w:val="16"/>
+          <w:lang w:eastAsia="pt-BR"/>
+          <w14:ligatures w14:val="none"/>
+        </w:rPr>
+        <w:t xml:space="preserve">        </w:t>
+      </w:r>
+      <w:r>
+        <w:rPr>
+          <w:rFonts w:ascii="Consolas" w:eastAsia="Times New Roman" w:hAnsi="Consolas" w:cs="Times New Roman"/>
+          <w:b/>
+          <w:bCs/>
+          <w:color w:val="6A9955"/>
+          <w:kern w:val="0"/>
+          <w:sz w:val="16"/>
+          <w:szCs w:val="16"/>
+          <w:lang w:eastAsia="pt-BR"/>
+          <w14:ligatures w14:val="none"/>
+        </w:rPr>
+        <w:t>//na prática, geralmente só utilizamos o estado 4, pois ele indica que a requisição foi finalizada e com isso podemos recuperar a resposta fornecida pelo servidor e tomar alguma ação</w:t>
+      </w:r>
+    </w:p>
+    <w:p>
+      <w:pPr>
+        <w:shd w:val="clear" w:color="auto" w:fill="1F1F1F"/>
+        <w:spacing w:after="0" w:line="240" w:lineRule="auto"/>
+        <w:rPr>
+          <w:rFonts w:ascii="Consolas" w:eastAsia="Times New Roman" w:hAnsi="Consolas" w:cs="Times New Roman"/>
+          <w:b/>
+          <w:bCs/>
+          <w:color w:val="CCCCCC"/>
+          <w:kern w:val="0"/>
+          <w:sz w:val="16"/>
+          <w:szCs w:val="16"/>
+          <w:lang w:eastAsia="pt-BR"/>
+          <w14:ligatures w14:val="none"/>
+        </w:rPr>
+      </w:pPr>
+      <w:r>
+        <w:rPr>
+          <w:rFonts w:ascii="Consolas" w:eastAsia="Times New Roman" w:hAnsi="Consolas" w:cs="Times New Roman"/>
+          <w:b/>
+          <w:bCs/>
+          <w:color w:val="D4D4D4"/>
+          <w:kern w:val="0"/>
+          <w:sz w:val="16"/>
+          <w:szCs w:val="16"/>
+          <w:lang w:eastAsia="pt-BR"/>
+          <w14:ligatures w14:val="none"/>
+        </w:rPr>
+        <w:t>      }</w:t>
+      </w:r>
     </w:p>
     <w:sectPr>
       <w:pgSz w:w="11906" w:h="16838"/>
@@ -1479,6 +4313,7 @@
   <w:style w:type="paragraph" w:default="1" w:styleId="Normal">
     <w:name w:val="Normal"/>
     <w:qFormat/>
+    <w:rsid w:val="001163F2"/>
   </w:style>
   <w:style w:type="character" w:default="1" w:styleId="Fontepargpadro">
     <w:name w:val="Default Paragraph Font"/>

</xml_diff>

<commit_message>
adicionando estado de loading na requisição
</commit_message>
<xml_diff>
--- a/ajax.docx
+++ b/ajax.docx
@@ -3902,6 +3902,1692 @@
         </w:rPr>
         <w:t>      }</w:t>
       </w:r>
+    </w:p>
+    <w:p>
+      <w:pPr>
+        <w:jc w:val="both"/>
+        <w:rPr>
+          <w:rFonts w:ascii="Arial" w:hAnsi="Arial" w:cs="Arial"/>
+          <w:sz w:val="24"/>
+          <w:szCs w:val="24"/>
+        </w:rPr>
+      </w:pPr>
+    </w:p>
+    <w:p>
+      <w:pPr>
+        <w:jc w:val="both"/>
+        <w:rPr>
+          <w:rFonts w:ascii="Arial" w:hAnsi="Arial" w:cs="Arial"/>
+          <w:sz w:val="24"/>
+          <w:szCs w:val="24"/>
+        </w:rPr>
+      </w:pPr>
+    </w:p>
+    <w:p>
+      <w:pPr>
+        <w:jc w:val="both"/>
+        <w:rPr>
+          <w:rFonts w:ascii="Arial" w:hAnsi="Arial" w:cs="Arial"/>
+          <w:b/>
+          <w:bCs/>
+          <w:sz w:val="28"/>
+          <w:szCs w:val="28"/>
+        </w:rPr>
+      </w:pPr>
+      <w:r>
+        <w:rPr>
+          <w:rFonts w:ascii="Arial" w:hAnsi="Arial" w:cs="Arial"/>
+          <w:b/>
+          <w:bCs/>
+          <w:sz w:val="28"/>
+          <w:szCs w:val="28"/>
+        </w:rPr>
+        <w:t xml:space="preserve">Requisições assíncronas – </w:t>
+      </w:r>
+      <w:r>
+        <w:rPr>
+          <w:rFonts w:ascii="Arial" w:hAnsi="Arial" w:cs="Arial"/>
+          <w:b/>
+          <w:bCs/>
+          <w:sz w:val="28"/>
+          <w:szCs w:val="28"/>
+        </w:rPr>
+        <w:t>3</w:t>
+      </w:r>
+    </w:p>
+    <w:p>
+      <w:pPr>
+        <w:jc w:val="both"/>
+        <w:rPr>
+          <w:rFonts w:ascii="Arial" w:hAnsi="Arial" w:cs="Arial"/>
+          <w:b/>
+          <w:bCs/>
+          <w:sz w:val="24"/>
+          <w:szCs w:val="24"/>
+        </w:rPr>
+      </w:pPr>
+      <w:r>
+        <w:rPr>
+          <w:rFonts w:ascii="Arial" w:hAnsi="Arial" w:cs="Arial"/>
+          <w:b/>
+          <w:bCs/>
+          <w:sz w:val="24"/>
+          <w:szCs w:val="24"/>
+        </w:rPr>
+        <w:t xml:space="preserve">Aplicando um </w:t>
+      </w:r>
+      <w:proofErr w:type="spellStart"/>
+      <w:r>
+        <w:rPr>
+          <w:rFonts w:ascii="Arial" w:hAnsi="Arial" w:cs="Arial"/>
+          <w:b/>
+          <w:bCs/>
+          <w:sz w:val="24"/>
+          <w:szCs w:val="24"/>
+        </w:rPr>
+        <w:t>loading</w:t>
+      </w:r>
+      <w:proofErr w:type="spellEnd"/>
+    </w:p>
+    <w:p>
+      <w:pPr>
+        <w:jc w:val="both"/>
+        <w:rPr>
+          <w:rFonts w:ascii="Arial" w:hAnsi="Arial" w:cs="Arial"/>
+          <w:b/>
+          <w:bCs/>
+          <w:sz w:val="24"/>
+          <w:szCs w:val="24"/>
+        </w:rPr>
+      </w:pPr>
+    </w:p>
+    <w:p>
+      <w:pPr>
+        <w:jc w:val="both"/>
+        <w:rPr>
+          <w:rFonts w:ascii="Arial" w:hAnsi="Arial" w:cs="Arial"/>
+          <w:sz w:val="24"/>
+          <w:szCs w:val="24"/>
+        </w:rPr>
+      </w:pPr>
+      <w:r>
+        <w:rPr>
+          <w:rFonts w:ascii="Arial" w:hAnsi="Arial" w:cs="Arial"/>
+          <w:b/>
+          <w:bCs/>
+          <w:sz w:val="24"/>
+          <w:szCs w:val="24"/>
+        </w:rPr>
+        <w:t xml:space="preserve">1 </w:t>
+      </w:r>
+      <w:r>
+        <w:rPr>
+          <w:rFonts w:ascii="Arial" w:hAnsi="Arial" w:cs="Arial"/>
+          <w:sz w:val="24"/>
+          <w:szCs w:val="24"/>
+        </w:rPr>
+        <w:t xml:space="preserve">– No disparo da requisição apresentar o gif de </w:t>
+      </w:r>
+      <w:proofErr w:type="spellStart"/>
+      <w:r>
+        <w:rPr>
+          <w:rFonts w:ascii="Arial" w:hAnsi="Arial" w:cs="Arial"/>
+          <w:sz w:val="24"/>
+          <w:szCs w:val="24"/>
+        </w:rPr>
+        <w:t>loading</w:t>
+      </w:r>
+      <w:proofErr w:type="spellEnd"/>
+      <w:r>
+        <w:rPr>
+          <w:rFonts w:ascii="Arial" w:hAnsi="Arial" w:cs="Arial"/>
+          <w:sz w:val="24"/>
+          <w:szCs w:val="24"/>
+        </w:rPr>
+        <w:t>;</w:t>
+      </w:r>
+    </w:p>
+    <w:p>
+      <w:pPr>
+        <w:jc w:val="both"/>
+        <w:rPr>
+          <w:rFonts w:ascii="Arial" w:hAnsi="Arial" w:cs="Arial"/>
+          <w:sz w:val="24"/>
+          <w:szCs w:val="24"/>
+        </w:rPr>
+      </w:pPr>
+      <w:r>
+        <w:rPr>
+          <w:rFonts w:ascii="Arial" w:hAnsi="Arial" w:cs="Arial"/>
+          <w:b/>
+          <w:bCs/>
+          <w:sz w:val="24"/>
+          <w:szCs w:val="24"/>
+        </w:rPr>
+        <w:t xml:space="preserve">2 </w:t>
+      </w:r>
+      <w:r>
+        <w:rPr>
+          <w:rFonts w:ascii="Arial" w:hAnsi="Arial" w:cs="Arial"/>
+          <w:sz w:val="24"/>
+          <w:szCs w:val="24"/>
+        </w:rPr>
+        <w:t xml:space="preserve">– Ao atingir o estado de 4 a requisição remover o gif de </w:t>
+      </w:r>
+      <w:proofErr w:type="spellStart"/>
+      <w:r>
+        <w:rPr>
+          <w:rFonts w:ascii="Arial" w:hAnsi="Arial" w:cs="Arial"/>
+          <w:sz w:val="24"/>
+          <w:szCs w:val="24"/>
+        </w:rPr>
+        <w:t>loading</w:t>
+      </w:r>
+      <w:proofErr w:type="spellEnd"/>
+      <w:r>
+        <w:rPr>
+          <w:rFonts w:ascii="Arial" w:hAnsi="Arial" w:cs="Arial"/>
+          <w:sz w:val="24"/>
+          <w:szCs w:val="24"/>
+        </w:rPr>
+        <w:t>.</w:t>
+      </w:r>
+    </w:p>
+    <w:p>
+      <w:pPr>
+        <w:shd w:val="clear" w:color="auto" w:fill="1F1F1F"/>
+        <w:spacing w:after="0" w:line="285" w:lineRule="atLeast"/>
+        <w:rPr>
+          <w:rFonts w:ascii="Consolas" w:eastAsia="Times New Roman" w:hAnsi="Consolas" w:cs="Times New Roman"/>
+          <w:color w:val="CCCCCC"/>
+          <w:kern w:val="0"/>
+          <w:sz w:val="21"/>
+          <w:szCs w:val="21"/>
+          <w:lang w:eastAsia="pt-BR"/>
+          <w14:ligatures w14:val="none"/>
+        </w:rPr>
+      </w:pPr>
+      <w:r>
+        <w:rPr>
+          <w:rFonts w:ascii="Consolas" w:eastAsia="Times New Roman" w:hAnsi="Consolas" w:cs="Times New Roman"/>
+          <w:color w:val="6A9955"/>
+          <w:kern w:val="0"/>
+          <w:sz w:val="21"/>
+          <w:szCs w:val="21"/>
+          <w:lang w:eastAsia="pt-BR"/>
+          <w14:ligatures w14:val="none"/>
+        </w:rPr>
+        <w:t xml:space="preserve">//incluir gif de </w:t>
+      </w:r>
+      <w:proofErr w:type="spellStart"/>
+      <w:r>
+        <w:rPr>
+          <w:rFonts w:ascii="Consolas" w:eastAsia="Times New Roman" w:hAnsi="Consolas" w:cs="Times New Roman"/>
+          <w:color w:val="6A9955"/>
+          <w:kern w:val="0"/>
+          <w:sz w:val="21"/>
+          <w:szCs w:val="21"/>
+          <w:lang w:eastAsia="pt-BR"/>
+          <w14:ligatures w14:val="none"/>
+        </w:rPr>
+        <w:t>loading</w:t>
+      </w:r>
+      <w:proofErr w:type="spellEnd"/>
+      <w:r>
+        <w:rPr>
+          <w:rFonts w:ascii="Consolas" w:eastAsia="Times New Roman" w:hAnsi="Consolas" w:cs="Times New Roman"/>
+          <w:color w:val="6A9955"/>
+          <w:kern w:val="0"/>
+          <w:sz w:val="21"/>
+          <w:szCs w:val="21"/>
+          <w:lang w:eastAsia="pt-BR"/>
+          <w14:ligatures w14:val="none"/>
+        </w:rPr>
+        <w:t xml:space="preserve"> na página</w:t>
+      </w:r>
+    </w:p>
+    <w:p>
+      <w:pPr>
+        <w:shd w:val="clear" w:color="auto" w:fill="1F1F1F"/>
+        <w:spacing w:after="0" w:line="285" w:lineRule="atLeast"/>
+        <w:rPr>
+          <w:rFonts w:ascii="Consolas" w:eastAsia="Times New Roman" w:hAnsi="Consolas" w:cs="Times New Roman"/>
+          <w:color w:val="CCCCCC"/>
+          <w:kern w:val="0"/>
+          <w:sz w:val="21"/>
+          <w:szCs w:val="21"/>
+          <w:lang w:eastAsia="pt-BR"/>
+          <w14:ligatures w14:val="none"/>
+        </w:rPr>
+      </w:pPr>
+      <w:r>
+        <w:rPr>
+          <w:rFonts w:ascii="Consolas" w:eastAsia="Times New Roman" w:hAnsi="Consolas" w:cs="Times New Roman"/>
+          <w:color w:val="D4D4D4"/>
+          <w:kern w:val="0"/>
+          <w:sz w:val="21"/>
+          <w:szCs w:val="21"/>
+          <w:lang w:eastAsia="pt-BR"/>
+          <w14:ligatures w14:val="none"/>
+        </w:rPr>
+        <w:t xml:space="preserve">        </w:t>
+      </w:r>
+      <w:proofErr w:type="spellStart"/>
+      <w:r>
+        <w:rPr>
+          <w:rFonts w:ascii="Consolas" w:eastAsia="Times New Roman" w:hAnsi="Consolas" w:cs="Times New Roman"/>
+          <w:color w:val="C586C0"/>
+          <w:kern w:val="0"/>
+          <w:sz w:val="21"/>
+          <w:szCs w:val="21"/>
+          <w:lang w:eastAsia="pt-BR"/>
+          <w14:ligatures w14:val="none"/>
+        </w:rPr>
+        <w:t>if</w:t>
+      </w:r>
+      <w:proofErr w:type="spellEnd"/>
+      <w:r>
+        <w:rPr>
+          <w:rFonts w:ascii="Consolas" w:eastAsia="Times New Roman" w:hAnsi="Consolas" w:cs="Times New Roman"/>
+          <w:color w:val="D4D4D4"/>
+          <w:kern w:val="0"/>
+          <w:sz w:val="21"/>
+          <w:szCs w:val="21"/>
+          <w:lang w:eastAsia="pt-BR"/>
+          <w14:ligatures w14:val="none"/>
+        </w:rPr>
+        <w:t xml:space="preserve"> </w:t>
+      </w:r>
+      <w:proofErr w:type="gramStart"/>
+      <w:r>
+        <w:rPr>
+          <w:rFonts w:ascii="Consolas" w:eastAsia="Times New Roman" w:hAnsi="Consolas" w:cs="Times New Roman"/>
+          <w:color w:val="D4D4D4"/>
+          <w:kern w:val="0"/>
+          <w:sz w:val="21"/>
+          <w:szCs w:val="21"/>
+          <w:lang w:eastAsia="pt-BR"/>
+          <w14:ligatures w14:val="none"/>
+        </w:rPr>
+        <w:t>(!</w:t>
+      </w:r>
+      <w:proofErr w:type="spellStart"/>
+      <w:r>
+        <w:rPr>
+          <w:rFonts w:ascii="Consolas" w:eastAsia="Times New Roman" w:hAnsi="Consolas" w:cs="Times New Roman"/>
+          <w:color w:val="9CDCFE"/>
+          <w:kern w:val="0"/>
+          <w:sz w:val="21"/>
+          <w:szCs w:val="21"/>
+          <w:lang w:eastAsia="pt-BR"/>
+          <w14:ligatures w14:val="none"/>
+        </w:rPr>
+        <w:t>document</w:t>
+      </w:r>
+      <w:proofErr w:type="gramEnd"/>
+      <w:r>
+        <w:rPr>
+          <w:rFonts w:ascii="Consolas" w:eastAsia="Times New Roman" w:hAnsi="Consolas" w:cs="Times New Roman"/>
+          <w:color w:val="D4D4D4"/>
+          <w:kern w:val="0"/>
+          <w:sz w:val="21"/>
+          <w:szCs w:val="21"/>
+          <w:lang w:eastAsia="pt-BR"/>
+          <w14:ligatures w14:val="none"/>
+        </w:rPr>
+        <w:t>.</w:t>
+      </w:r>
+      <w:r>
+        <w:rPr>
+          <w:rFonts w:ascii="Consolas" w:eastAsia="Times New Roman" w:hAnsi="Consolas" w:cs="Times New Roman"/>
+          <w:color w:val="DCDCAA"/>
+          <w:kern w:val="0"/>
+          <w:sz w:val="21"/>
+          <w:szCs w:val="21"/>
+          <w:lang w:eastAsia="pt-BR"/>
+          <w14:ligatures w14:val="none"/>
+        </w:rPr>
+        <w:t>getElementById</w:t>
+      </w:r>
+      <w:proofErr w:type="spellEnd"/>
+      <w:r>
+        <w:rPr>
+          <w:rFonts w:ascii="Consolas" w:eastAsia="Times New Roman" w:hAnsi="Consolas" w:cs="Times New Roman"/>
+          <w:color w:val="D4D4D4"/>
+          <w:kern w:val="0"/>
+          <w:sz w:val="21"/>
+          <w:szCs w:val="21"/>
+          <w:lang w:eastAsia="pt-BR"/>
+          <w14:ligatures w14:val="none"/>
+        </w:rPr>
+        <w:t>(</w:t>
+      </w:r>
+      <w:r>
+        <w:rPr>
+          <w:rFonts w:ascii="Consolas" w:eastAsia="Times New Roman" w:hAnsi="Consolas" w:cs="Times New Roman"/>
+          <w:color w:val="CE9178"/>
+          <w:kern w:val="0"/>
+          <w:sz w:val="21"/>
+          <w:szCs w:val="21"/>
+          <w:lang w:eastAsia="pt-BR"/>
+          <w14:ligatures w14:val="none"/>
+        </w:rPr>
+        <w:t>"</w:t>
+      </w:r>
+      <w:proofErr w:type="spellStart"/>
+      <w:r>
+        <w:rPr>
+          <w:rFonts w:ascii="Consolas" w:eastAsia="Times New Roman" w:hAnsi="Consolas" w:cs="Times New Roman"/>
+          <w:color w:val="CE9178"/>
+          <w:kern w:val="0"/>
+          <w:sz w:val="21"/>
+          <w:szCs w:val="21"/>
+          <w:lang w:eastAsia="pt-BR"/>
+          <w14:ligatures w14:val="none"/>
+        </w:rPr>
+        <w:t>loading</w:t>
+      </w:r>
+      <w:proofErr w:type="spellEnd"/>
+      <w:r>
+        <w:rPr>
+          <w:rFonts w:ascii="Consolas" w:eastAsia="Times New Roman" w:hAnsi="Consolas" w:cs="Times New Roman"/>
+          <w:color w:val="CE9178"/>
+          <w:kern w:val="0"/>
+          <w:sz w:val="21"/>
+          <w:szCs w:val="21"/>
+          <w:lang w:eastAsia="pt-BR"/>
+          <w14:ligatures w14:val="none"/>
+        </w:rPr>
+        <w:t>"</w:t>
+      </w:r>
+      <w:r>
+        <w:rPr>
+          <w:rFonts w:ascii="Consolas" w:eastAsia="Times New Roman" w:hAnsi="Consolas" w:cs="Times New Roman"/>
+          <w:color w:val="D4D4D4"/>
+          <w:kern w:val="0"/>
+          <w:sz w:val="21"/>
+          <w:szCs w:val="21"/>
+          <w:lang w:eastAsia="pt-BR"/>
+          <w14:ligatures w14:val="none"/>
+        </w:rPr>
+        <w:t>)) {</w:t>
+      </w:r>
+    </w:p>
+    <w:p>
+      <w:pPr>
+        <w:shd w:val="clear" w:color="auto" w:fill="1F1F1F"/>
+        <w:spacing w:after="0" w:line="285" w:lineRule="atLeast"/>
+        <w:rPr>
+          <w:rFonts w:ascii="Consolas" w:eastAsia="Times New Roman" w:hAnsi="Consolas" w:cs="Times New Roman"/>
+          <w:color w:val="CCCCCC"/>
+          <w:kern w:val="0"/>
+          <w:sz w:val="21"/>
+          <w:szCs w:val="21"/>
+          <w:lang w:eastAsia="pt-BR"/>
+          <w14:ligatures w14:val="none"/>
+        </w:rPr>
+      </w:pPr>
+      <w:r>
+        <w:rPr>
+          <w:rFonts w:ascii="Consolas" w:eastAsia="Times New Roman" w:hAnsi="Consolas" w:cs="Times New Roman"/>
+          <w:color w:val="D4D4D4"/>
+          <w:kern w:val="0"/>
+          <w:sz w:val="21"/>
+          <w:szCs w:val="21"/>
+          <w:lang w:eastAsia="pt-BR"/>
+          <w14:ligatures w14:val="none"/>
+        </w:rPr>
+        <w:t xml:space="preserve">          </w:t>
+      </w:r>
+      <w:r>
+        <w:rPr>
+          <w:rFonts w:ascii="Consolas" w:eastAsia="Times New Roman" w:hAnsi="Consolas" w:cs="Times New Roman"/>
+          <w:color w:val="6A9955"/>
+          <w:kern w:val="0"/>
+          <w:sz w:val="21"/>
+          <w:szCs w:val="21"/>
+          <w:lang w:eastAsia="pt-BR"/>
+          <w14:ligatures w14:val="none"/>
+        </w:rPr>
+        <w:t>//se não haver uma imagem '</w:t>
+      </w:r>
+      <w:proofErr w:type="spellStart"/>
+      <w:r>
+        <w:rPr>
+          <w:rFonts w:ascii="Consolas" w:eastAsia="Times New Roman" w:hAnsi="Consolas" w:cs="Times New Roman"/>
+          <w:color w:val="6A9955"/>
+          <w:kern w:val="0"/>
+          <w:sz w:val="21"/>
+          <w:szCs w:val="21"/>
+          <w:lang w:eastAsia="pt-BR"/>
+          <w14:ligatures w14:val="none"/>
+        </w:rPr>
+        <w:t>loading</w:t>
+      </w:r>
+      <w:proofErr w:type="spellEnd"/>
+      <w:r>
+        <w:rPr>
+          <w:rFonts w:ascii="Consolas" w:eastAsia="Times New Roman" w:hAnsi="Consolas" w:cs="Times New Roman"/>
+          <w:color w:val="6A9955"/>
+          <w:kern w:val="0"/>
+          <w:sz w:val="21"/>
+          <w:szCs w:val="21"/>
+          <w:lang w:eastAsia="pt-BR"/>
+          <w14:ligatures w14:val="none"/>
+        </w:rPr>
+        <w:t>', incluir</w:t>
+      </w:r>
+    </w:p>
+    <w:p>
+      <w:pPr>
+        <w:shd w:val="clear" w:color="auto" w:fill="1F1F1F"/>
+        <w:spacing w:after="0" w:line="285" w:lineRule="atLeast"/>
+        <w:rPr>
+          <w:rFonts w:ascii="Consolas" w:eastAsia="Times New Roman" w:hAnsi="Consolas" w:cs="Times New Roman"/>
+          <w:color w:val="CCCCCC"/>
+          <w:kern w:val="0"/>
+          <w:sz w:val="21"/>
+          <w:szCs w:val="21"/>
+          <w:lang w:eastAsia="pt-BR"/>
+          <w14:ligatures w14:val="none"/>
+        </w:rPr>
+      </w:pPr>
+      <w:r>
+        <w:rPr>
+          <w:rFonts w:ascii="Consolas" w:eastAsia="Times New Roman" w:hAnsi="Consolas" w:cs="Times New Roman"/>
+          <w:color w:val="D4D4D4"/>
+          <w:kern w:val="0"/>
+          <w:sz w:val="21"/>
+          <w:szCs w:val="21"/>
+          <w:lang w:eastAsia="pt-BR"/>
+          <w14:ligatures w14:val="none"/>
+        </w:rPr>
+        <w:t xml:space="preserve">          </w:t>
+      </w:r>
+      <w:proofErr w:type="spellStart"/>
+      <w:r>
+        <w:rPr>
+          <w:rFonts w:ascii="Consolas" w:eastAsia="Times New Roman" w:hAnsi="Consolas" w:cs="Times New Roman"/>
+          <w:color w:val="569CD6"/>
+          <w:kern w:val="0"/>
+          <w:sz w:val="21"/>
+          <w:szCs w:val="21"/>
+          <w:lang w:eastAsia="pt-BR"/>
+          <w14:ligatures w14:val="none"/>
+        </w:rPr>
+        <w:t>let</w:t>
+      </w:r>
+      <w:proofErr w:type="spellEnd"/>
+      <w:r>
+        <w:rPr>
+          <w:rFonts w:ascii="Consolas" w:eastAsia="Times New Roman" w:hAnsi="Consolas" w:cs="Times New Roman"/>
+          <w:color w:val="D4D4D4"/>
+          <w:kern w:val="0"/>
+          <w:sz w:val="21"/>
+          <w:szCs w:val="21"/>
+          <w:lang w:eastAsia="pt-BR"/>
+          <w14:ligatures w14:val="none"/>
+        </w:rPr>
+        <w:t xml:space="preserve"> </w:t>
+      </w:r>
+      <w:proofErr w:type="spellStart"/>
+      <w:r>
+        <w:rPr>
+          <w:rFonts w:ascii="Consolas" w:eastAsia="Times New Roman" w:hAnsi="Consolas" w:cs="Times New Roman"/>
+          <w:color w:val="9CDCFE"/>
+          <w:kern w:val="0"/>
+          <w:sz w:val="21"/>
+          <w:szCs w:val="21"/>
+          <w:lang w:eastAsia="pt-BR"/>
+          <w14:ligatures w14:val="none"/>
+        </w:rPr>
+        <w:t>imgLoading</w:t>
+      </w:r>
+      <w:proofErr w:type="spellEnd"/>
+      <w:r>
+        <w:rPr>
+          <w:rFonts w:ascii="Consolas" w:eastAsia="Times New Roman" w:hAnsi="Consolas" w:cs="Times New Roman"/>
+          <w:color w:val="D4D4D4"/>
+          <w:kern w:val="0"/>
+          <w:sz w:val="21"/>
+          <w:szCs w:val="21"/>
+          <w:lang w:eastAsia="pt-BR"/>
+          <w14:ligatures w14:val="none"/>
+        </w:rPr>
+        <w:t xml:space="preserve"> = </w:t>
+      </w:r>
+      <w:proofErr w:type="spellStart"/>
+      <w:proofErr w:type="gramStart"/>
+      <w:r>
+        <w:rPr>
+          <w:rFonts w:ascii="Consolas" w:eastAsia="Times New Roman" w:hAnsi="Consolas" w:cs="Times New Roman"/>
+          <w:color w:val="9CDCFE"/>
+          <w:kern w:val="0"/>
+          <w:sz w:val="21"/>
+          <w:szCs w:val="21"/>
+          <w:lang w:eastAsia="pt-BR"/>
+          <w14:ligatures w14:val="none"/>
+        </w:rPr>
+        <w:t>document</w:t>
+      </w:r>
+      <w:r>
+        <w:rPr>
+          <w:rFonts w:ascii="Consolas" w:eastAsia="Times New Roman" w:hAnsi="Consolas" w:cs="Times New Roman"/>
+          <w:color w:val="D4D4D4"/>
+          <w:kern w:val="0"/>
+          <w:sz w:val="21"/>
+          <w:szCs w:val="21"/>
+          <w:lang w:eastAsia="pt-BR"/>
+          <w14:ligatures w14:val="none"/>
+        </w:rPr>
+        <w:t>.</w:t>
+      </w:r>
+      <w:r>
+        <w:rPr>
+          <w:rFonts w:ascii="Consolas" w:eastAsia="Times New Roman" w:hAnsi="Consolas" w:cs="Times New Roman"/>
+          <w:color w:val="DCDCAA"/>
+          <w:kern w:val="0"/>
+          <w:sz w:val="21"/>
+          <w:szCs w:val="21"/>
+          <w:lang w:eastAsia="pt-BR"/>
+          <w14:ligatures w14:val="none"/>
+        </w:rPr>
+        <w:t>createElement</w:t>
+      </w:r>
+      <w:proofErr w:type="spellEnd"/>
+      <w:proofErr w:type="gramEnd"/>
+      <w:r>
+        <w:rPr>
+          <w:rFonts w:ascii="Consolas" w:eastAsia="Times New Roman" w:hAnsi="Consolas" w:cs="Times New Roman"/>
+          <w:color w:val="D4D4D4"/>
+          <w:kern w:val="0"/>
+          <w:sz w:val="21"/>
+          <w:szCs w:val="21"/>
+          <w:lang w:eastAsia="pt-BR"/>
+          <w14:ligatures w14:val="none"/>
+        </w:rPr>
+        <w:t>(</w:t>
+      </w:r>
+      <w:r>
+        <w:rPr>
+          <w:rFonts w:ascii="Consolas" w:eastAsia="Times New Roman" w:hAnsi="Consolas" w:cs="Times New Roman"/>
+          <w:color w:val="CE9178"/>
+          <w:kern w:val="0"/>
+          <w:sz w:val="21"/>
+          <w:szCs w:val="21"/>
+          <w:lang w:eastAsia="pt-BR"/>
+          <w14:ligatures w14:val="none"/>
+        </w:rPr>
+        <w:t>"</w:t>
+      </w:r>
+      <w:proofErr w:type="spellStart"/>
+      <w:r>
+        <w:rPr>
+          <w:rFonts w:ascii="Consolas" w:eastAsia="Times New Roman" w:hAnsi="Consolas" w:cs="Times New Roman"/>
+          <w:color w:val="CE9178"/>
+          <w:kern w:val="0"/>
+          <w:sz w:val="21"/>
+          <w:szCs w:val="21"/>
+          <w:lang w:eastAsia="pt-BR"/>
+          <w14:ligatures w14:val="none"/>
+        </w:rPr>
+        <w:t>img</w:t>
+      </w:r>
+      <w:proofErr w:type="spellEnd"/>
+      <w:r>
+        <w:rPr>
+          <w:rFonts w:ascii="Consolas" w:eastAsia="Times New Roman" w:hAnsi="Consolas" w:cs="Times New Roman"/>
+          <w:color w:val="CE9178"/>
+          <w:kern w:val="0"/>
+          <w:sz w:val="21"/>
+          <w:szCs w:val="21"/>
+          <w:lang w:eastAsia="pt-BR"/>
+          <w14:ligatures w14:val="none"/>
+        </w:rPr>
+        <w:t>"</w:t>
+      </w:r>
+      <w:r>
+        <w:rPr>
+          <w:rFonts w:ascii="Consolas" w:eastAsia="Times New Roman" w:hAnsi="Consolas" w:cs="Times New Roman"/>
+          <w:color w:val="D4D4D4"/>
+          <w:kern w:val="0"/>
+          <w:sz w:val="21"/>
+          <w:szCs w:val="21"/>
+          <w:lang w:eastAsia="pt-BR"/>
+          <w14:ligatures w14:val="none"/>
+        </w:rPr>
+        <w:t>);</w:t>
+      </w:r>
+    </w:p>
+    <w:p>
+      <w:pPr>
+        <w:shd w:val="clear" w:color="auto" w:fill="1F1F1F"/>
+        <w:spacing w:after="0" w:line="285" w:lineRule="atLeast"/>
+        <w:rPr>
+          <w:rFonts w:ascii="Consolas" w:eastAsia="Times New Roman" w:hAnsi="Consolas" w:cs="Times New Roman"/>
+          <w:color w:val="CCCCCC"/>
+          <w:kern w:val="0"/>
+          <w:sz w:val="21"/>
+          <w:szCs w:val="21"/>
+          <w:lang w:eastAsia="pt-BR"/>
+          <w14:ligatures w14:val="none"/>
+        </w:rPr>
+      </w:pPr>
+      <w:r>
+        <w:rPr>
+          <w:rFonts w:ascii="Consolas" w:eastAsia="Times New Roman" w:hAnsi="Consolas" w:cs="Times New Roman"/>
+          <w:color w:val="D4D4D4"/>
+          <w:kern w:val="0"/>
+          <w:sz w:val="21"/>
+          <w:szCs w:val="21"/>
+          <w:lang w:eastAsia="pt-BR"/>
+          <w14:ligatures w14:val="none"/>
+        </w:rPr>
+        <w:t xml:space="preserve">          </w:t>
+      </w:r>
+      <w:r>
+        <w:rPr>
+          <w:rFonts w:ascii="Consolas" w:eastAsia="Times New Roman" w:hAnsi="Consolas" w:cs="Times New Roman"/>
+          <w:color w:val="9CDCFE"/>
+          <w:kern w:val="0"/>
+          <w:sz w:val="21"/>
+          <w:szCs w:val="21"/>
+          <w:lang w:eastAsia="pt-BR"/>
+          <w14:ligatures w14:val="none"/>
+        </w:rPr>
+        <w:t>imgLoading</w:t>
+      </w:r>
+      <w:r>
+        <w:rPr>
+          <w:rFonts w:ascii="Consolas" w:eastAsia="Times New Roman" w:hAnsi="Consolas" w:cs="Times New Roman"/>
+          <w:color w:val="D4D4D4"/>
+          <w:kern w:val="0"/>
+          <w:sz w:val="21"/>
+          <w:szCs w:val="21"/>
+          <w:lang w:eastAsia="pt-BR"/>
+          <w14:ligatures w14:val="none"/>
+        </w:rPr>
+        <w:t>.</w:t>
+      </w:r>
+      <w:r>
+        <w:rPr>
+          <w:rFonts w:ascii="Consolas" w:eastAsia="Times New Roman" w:hAnsi="Consolas" w:cs="Times New Roman"/>
+          <w:color w:val="9CDCFE"/>
+          <w:kern w:val="0"/>
+          <w:sz w:val="21"/>
+          <w:szCs w:val="21"/>
+          <w:lang w:eastAsia="pt-BR"/>
+          <w14:ligatures w14:val="none"/>
+        </w:rPr>
+        <w:t>id</w:t>
+      </w:r>
+      <w:r>
+        <w:rPr>
+          <w:rFonts w:ascii="Consolas" w:eastAsia="Times New Roman" w:hAnsi="Consolas" w:cs="Times New Roman"/>
+          <w:color w:val="D4D4D4"/>
+          <w:kern w:val="0"/>
+          <w:sz w:val="21"/>
+          <w:szCs w:val="21"/>
+          <w:lang w:eastAsia="pt-BR"/>
+          <w14:ligatures w14:val="none"/>
+        </w:rPr>
+        <w:t xml:space="preserve"> = </w:t>
+      </w:r>
+      <w:r>
+        <w:rPr>
+          <w:rFonts w:ascii="Consolas" w:eastAsia="Times New Roman" w:hAnsi="Consolas" w:cs="Times New Roman"/>
+          <w:color w:val="CE9178"/>
+          <w:kern w:val="0"/>
+          <w:sz w:val="21"/>
+          <w:szCs w:val="21"/>
+          <w:lang w:eastAsia="pt-BR"/>
+          <w14:ligatures w14:val="none"/>
+        </w:rPr>
+        <w:t>"</w:t>
+      </w:r>
+      <w:proofErr w:type="spellStart"/>
+      <w:r>
+        <w:rPr>
+          <w:rFonts w:ascii="Consolas" w:eastAsia="Times New Roman" w:hAnsi="Consolas" w:cs="Times New Roman"/>
+          <w:color w:val="CE9178"/>
+          <w:kern w:val="0"/>
+          <w:sz w:val="21"/>
+          <w:szCs w:val="21"/>
+          <w:lang w:eastAsia="pt-BR"/>
+          <w14:ligatures w14:val="none"/>
+        </w:rPr>
+        <w:t>loading</w:t>
+      </w:r>
+      <w:proofErr w:type="spellEnd"/>
+      <w:r>
+        <w:rPr>
+          <w:rFonts w:ascii="Consolas" w:eastAsia="Times New Roman" w:hAnsi="Consolas" w:cs="Times New Roman"/>
+          <w:color w:val="CE9178"/>
+          <w:kern w:val="0"/>
+          <w:sz w:val="21"/>
+          <w:szCs w:val="21"/>
+          <w:lang w:eastAsia="pt-BR"/>
+          <w14:ligatures w14:val="none"/>
+        </w:rPr>
+        <w:t>"</w:t>
+      </w:r>
+      <w:r>
+        <w:rPr>
+          <w:rFonts w:ascii="Consolas" w:eastAsia="Times New Roman" w:hAnsi="Consolas" w:cs="Times New Roman"/>
+          <w:color w:val="D4D4D4"/>
+          <w:kern w:val="0"/>
+          <w:sz w:val="21"/>
+          <w:szCs w:val="21"/>
+          <w:lang w:eastAsia="pt-BR"/>
+          <w14:ligatures w14:val="none"/>
+        </w:rPr>
+        <w:t>;</w:t>
+      </w:r>
+    </w:p>
+    <w:p>
+      <w:pPr>
+        <w:shd w:val="clear" w:color="auto" w:fill="1F1F1F"/>
+        <w:spacing w:after="0" w:line="285" w:lineRule="atLeast"/>
+        <w:rPr>
+          <w:rFonts w:ascii="Consolas" w:eastAsia="Times New Roman" w:hAnsi="Consolas" w:cs="Times New Roman"/>
+          <w:color w:val="CCCCCC"/>
+          <w:kern w:val="0"/>
+          <w:sz w:val="21"/>
+          <w:szCs w:val="21"/>
+          <w:lang w:eastAsia="pt-BR"/>
+          <w14:ligatures w14:val="none"/>
+        </w:rPr>
+      </w:pPr>
+      <w:r>
+        <w:rPr>
+          <w:rFonts w:ascii="Consolas" w:eastAsia="Times New Roman" w:hAnsi="Consolas" w:cs="Times New Roman"/>
+          <w:color w:val="D4D4D4"/>
+          <w:kern w:val="0"/>
+          <w:sz w:val="21"/>
+          <w:szCs w:val="21"/>
+          <w:lang w:eastAsia="pt-BR"/>
+          <w14:ligatures w14:val="none"/>
+        </w:rPr>
+        <w:t xml:space="preserve">          </w:t>
+      </w:r>
+      <w:proofErr w:type="spellStart"/>
+      <w:r>
+        <w:rPr>
+          <w:rFonts w:ascii="Consolas" w:eastAsia="Times New Roman" w:hAnsi="Consolas" w:cs="Times New Roman"/>
+          <w:color w:val="9CDCFE"/>
+          <w:kern w:val="0"/>
+          <w:sz w:val="21"/>
+          <w:szCs w:val="21"/>
+          <w:lang w:eastAsia="pt-BR"/>
+          <w14:ligatures w14:val="none"/>
+        </w:rPr>
+        <w:t>imgLoading</w:t>
+      </w:r>
+      <w:r>
+        <w:rPr>
+          <w:rFonts w:ascii="Consolas" w:eastAsia="Times New Roman" w:hAnsi="Consolas" w:cs="Times New Roman"/>
+          <w:color w:val="D4D4D4"/>
+          <w:kern w:val="0"/>
+          <w:sz w:val="21"/>
+          <w:szCs w:val="21"/>
+          <w:lang w:eastAsia="pt-BR"/>
+          <w14:ligatures w14:val="none"/>
+        </w:rPr>
+        <w:t>.</w:t>
+      </w:r>
+      <w:r>
+        <w:rPr>
+          <w:rFonts w:ascii="Consolas" w:eastAsia="Times New Roman" w:hAnsi="Consolas" w:cs="Times New Roman"/>
+          <w:color w:val="9CDCFE"/>
+          <w:kern w:val="0"/>
+          <w:sz w:val="21"/>
+          <w:szCs w:val="21"/>
+          <w:lang w:eastAsia="pt-BR"/>
+          <w14:ligatures w14:val="none"/>
+        </w:rPr>
+        <w:t>src</w:t>
+      </w:r>
+      <w:proofErr w:type="spellEnd"/>
+      <w:r>
+        <w:rPr>
+          <w:rFonts w:ascii="Consolas" w:eastAsia="Times New Roman" w:hAnsi="Consolas" w:cs="Times New Roman"/>
+          <w:color w:val="D4D4D4"/>
+          <w:kern w:val="0"/>
+          <w:sz w:val="21"/>
+          <w:szCs w:val="21"/>
+          <w:lang w:eastAsia="pt-BR"/>
+          <w14:ligatures w14:val="none"/>
+        </w:rPr>
+        <w:t xml:space="preserve"> = </w:t>
+      </w:r>
+      <w:r>
+        <w:rPr>
+          <w:rFonts w:ascii="Consolas" w:eastAsia="Times New Roman" w:hAnsi="Consolas" w:cs="Times New Roman"/>
+          <w:color w:val="CE9178"/>
+          <w:kern w:val="0"/>
+          <w:sz w:val="21"/>
+          <w:szCs w:val="21"/>
+          <w:lang w:eastAsia="pt-BR"/>
+          <w14:ligatures w14:val="none"/>
+        </w:rPr>
+        <w:t>"loading.gif"</w:t>
+      </w:r>
+      <w:r>
+        <w:rPr>
+          <w:rFonts w:ascii="Consolas" w:eastAsia="Times New Roman" w:hAnsi="Consolas" w:cs="Times New Roman"/>
+          <w:color w:val="D4D4D4"/>
+          <w:kern w:val="0"/>
+          <w:sz w:val="21"/>
+          <w:szCs w:val="21"/>
+          <w:lang w:eastAsia="pt-BR"/>
+          <w14:ligatures w14:val="none"/>
+        </w:rPr>
+        <w:t>;</w:t>
+      </w:r>
+    </w:p>
+    <w:p>
+      <w:pPr>
+        <w:shd w:val="clear" w:color="auto" w:fill="1F1F1F"/>
+        <w:spacing w:after="0" w:line="285" w:lineRule="atLeast"/>
+        <w:rPr>
+          <w:rFonts w:ascii="Consolas" w:eastAsia="Times New Roman" w:hAnsi="Consolas" w:cs="Times New Roman"/>
+          <w:color w:val="CCCCCC"/>
+          <w:kern w:val="0"/>
+          <w:sz w:val="21"/>
+          <w:szCs w:val="21"/>
+          <w:lang w:eastAsia="pt-BR"/>
+          <w14:ligatures w14:val="none"/>
+        </w:rPr>
+      </w:pPr>
+      <w:r>
+        <w:rPr>
+          <w:rFonts w:ascii="Consolas" w:eastAsia="Times New Roman" w:hAnsi="Consolas" w:cs="Times New Roman"/>
+          <w:color w:val="D4D4D4"/>
+          <w:kern w:val="0"/>
+          <w:sz w:val="21"/>
+          <w:szCs w:val="21"/>
+          <w:lang w:eastAsia="pt-BR"/>
+          <w14:ligatures w14:val="none"/>
+        </w:rPr>
+        <w:t xml:space="preserve">          </w:t>
+      </w:r>
+      <w:proofErr w:type="spellStart"/>
+      <w:r>
+        <w:rPr>
+          <w:rFonts w:ascii="Consolas" w:eastAsia="Times New Roman" w:hAnsi="Consolas" w:cs="Times New Roman"/>
+          <w:color w:val="9CDCFE"/>
+          <w:kern w:val="0"/>
+          <w:sz w:val="21"/>
+          <w:szCs w:val="21"/>
+          <w:lang w:eastAsia="pt-BR"/>
+          <w14:ligatures w14:val="none"/>
+        </w:rPr>
+        <w:t>imgLoading</w:t>
+      </w:r>
+      <w:r>
+        <w:rPr>
+          <w:rFonts w:ascii="Consolas" w:eastAsia="Times New Roman" w:hAnsi="Consolas" w:cs="Times New Roman"/>
+          <w:color w:val="D4D4D4"/>
+          <w:kern w:val="0"/>
+          <w:sz w:val="21"/>
+          <w:szCs w:val="21"/>
+          <w:lang w:eastAsia="pt-BR"/>
+          <w14:ligatures w14:val="none"/>
+        </w:rPr>
+        <w:t>.</w:t>
+      </w:r>
+      <w:r>
+        <w:rPr>
+          <w:rFonts w:ascii="Consolas" w:eastAsia="Times New Roman" w:hAnsi="Consolas" w:cs="Times New Roman"/>
+          <w:color w:val="9CDCFE"/>
+          <w:kern w:val="0"/>
+          <w:sz w:val="21"/>
+          <w:szCs w:val="21"/>
+          <w:lang w:eastAsia="pt-BR"/>
+          <w14:ligatures w14:val="none"/>
+        </w:rPr>
+        <w:t>className</w:t>
+      </w:r>
+      <w:proofErr w:type="spellEnd"/>
+      <w:r>
+        <w:rPr>
+          <w:rFonts w:ascii="Consolas" w:eastAsia="Times New Roman" w:hAnsi="Consolas" w:cs="Times New Roman"/>
+          <w:color w:val="D4D4D4"/>
+          <w:kern w:val="0"/>
+          <w:sz w:val="21"/>
+          <w:szCs w:val="21"/>
+          <w:lang w:eastAsia="pt-BR"/>
+          <w14:ligatures w14:val="none"/>
+        </w:rPr>
+        <w:t xml:space="preserve"> = </w:t>
+      </w:r>
+      <w:r>
+        <w:rPr>
+          <w:rFonts w:ascii="Consolas" w:eastAsia="Times New Roman" w:hAnsi="Consolas" w:cs="Times New Roman"/>
+          <w:color w:val="CE9178"/>
+          <w:kern w:val="0"/>
+          <w:sz w:val="21"/>
+          <w:szCs w:val="21"/>
+          <w:lang w:eastAsia="pt-BR"/>
+          <w14:ligatures w14:val="none"/>
+        </w:rPr>
+        <w:t>"</w:t>
+      </w:r>
+      <w:proofErr w:type="spellStart"/>
+      <w:r>
+        <w:rPr>
+          <w:rFonts w:ascii="Consolas" w:eastAsia="Times New Roman" w:hAnsi="Consolas" w:cs="Times New Roman"/>
+          <w:color w:val="CE9178"/>
+          <w:kern w:val="0"/>
+          <w:sz w:val="21"/>
+          <w:szCs w:val="21"/>
+          <w:lang w:eastAsia="pt-BR"/>
+          <w14:ligatures w14:val="none"/>
+        </w:rPr>
+        <w:t>rounded</w:t>
+      </w:r>
+      <w:proofErr w:type="spellEnd"/>
+      <w:r>
+        <w:rPr>
+          <w:rFonts w:ascii="Consolas" w:eastAsia="Times New Roman" w:hAnsi="Consolas" w:cs="Times New Roman"/>
+          <w:color w:val="CE9178"/>
+          <w:kern w:val="0"/>
+          <w:sz w:val="21"/>
+          <w:szCs w:val="21"/>
+          <w:lang w:eastAsia="pt-BR"/>
+          <w14:ligatures w14:val="none"/>
+        </w:rPr>
+        <w:t xml:space="preserve"> </w:t>
+      </w:r>
+      <w:proofErr w:type="spellStart"/>
+      <w:r>
+        <w:rPr>
+          <w:rFonts w:ascii="Consolas" w:eastAsia="Times New Roman" w:hAnsi="Consolas" w:cs="Times New Roman"/>
+          <w:color w:val="CE9178"/>
+          <w:kern w:val="0"/>
+          <w:sz w:val="21"/>
+          <w:szCs w:val="21"/>
+          <w:lang w:eastAsia="pt-BR"/>
+          <w14:ligatures w14:val="none"/>
+        </w:rPr>
+        <w:t>mx</w:t>
+      </w:r>
+      <w:proofErr w:type="spellEnd"/>
+      <w:r>
+        <w:rPr>
+          <w:rFonts w:ascii="Consolas" w:eastAsia="Times New Roman" w:hAnsi="Consolas" w:cs="Times New Roman"/>
+          <w:color w:val="CE9178"/>
+          <w:kern w:val="0"/>
+          <w:sz w:val="21"/>
+          <w:szCs w:val="21"/>
+          <w:lang w:eastAsia="pt-BR"/>
+          <w14:ligatures w14:val="none"/>
+        </w:rPr>
+        <w:t>-auto d-</w:t>
+      </w:r>
+      <w:proofErr w:type="spellStart"/>
+      <w:r>
+        <w:rPr>
+          <w:rFonts w:ascii="Consolas" w:eastAsia="Times New Roman" w:hAnsi="Consolas" w:cs="Times New Roman"/>
+          <w:color w:val="CE9178"/>
+          <w:kern w:val="0"/>
+          <w:sz w:val="21"/>
+          <w:szCs w:val="21"/>
+          <w:lang w:eastAsia="pt-BR"/>
+          <w14:ligatures w14:val="none"/>
+        </w:rPr>
+        <w:t>block</w:t>
+      </w:r>
+      <w:proofErr w:type="spellEnd"/>
+      <w:r>
+        <w:rPr>
+          <w:rFonts w:ascii="Consolas" w:eastAsia="Times New Roman" w:hAnsi="Consolas" w:cs="Times New Roman"/>
+          <w:color w:val="CE9178"/>
+          <w:kern w:val="0"/>
+          <w:sz w:val="21"/>
+          <w:szCs w:val="21"/>
+          <w:lang w:eastAsia="pt-BR"/>
+          <w14:ligatures w14:val="none"/>
+        </w:rPr>
+        <w:t>"</w:t>
+      </w:r>
+      <w:r>
+        <w:rPr>
+          <w:rFonts w:ascii="Consolas" w:eastAsia="Times New Roman" w:hAnsi="Consolas" w:cs="Times New Roman"/>
+          <w:color w:val="D4D4D4"/>
+          <w:kern w:val="0"/>
+          <w:sz w:val="21"/>
+          <w:szCs w:val="21"/>
+          <w:lang w:eastAsia="pt-BR"/>
+          <w14:ligatures w14:val="none"/>
+        </w:rPr>
+        <w:t>;</w:t>
+      </w:r>
+    </w:p>
+    <w:p>
+      <w:pPr>
+        <w:jc w:val="both"/>
+        <w:rPr>
+          <w:rFonts w:ascii="Arial" w:hAnsi="Arial" w:cs="Arial"/>
+          <w:sz w:val="24"/>
+          <w:szCs w:val="24"/>
+        </w:rPr>
+      </w:pPr>
+    </w:p>
+    <w:p>
+      <w:pPr>
+        <w:shd w:val="clear" w:color="auto" w:fill="1F1F1F"/>
+        <w:spacing w:after="0" w:line="285" w:lineRule="atLeast"/>
+        <w:rPr>
+          <w:rFonts w:ascii="Consolas" w:eastAsia="Times New Roman" w:hAnsi="Consolas" w:cs="Times New Roman"/>
+          <w:color w:val="CCCCCC"/>
+          <w:kern w:val="0"/>
+          <w:sz w:val="21"/>
+          <w:szCs w:val="21"/>
+          <w:lang w:eastAsia="pt-BR"/>
+          <w14:ligatures w14:val="none"/>
+        </w:rPr>
+      </w:pPr>
+      <w:r>
+        <w:rPr>
+          <w:rFonts w:ascii="Consolas" w:eastAsia="Times New Roman" w:hAnsi="Consolas" w:cs="Times New Roman"/>
+          <w:color w:val="6A9955"/>
+          <w:kern w:val="0"/>
+          <w:sz w:val="21"/>
+          <w:szCs w:val="21"/>
+          <w:lang w:eastAsia="pt-BR"/>
+          <w14:ligatures w14:val="none"/>
+        </w:rPr>
+        <w:t>//lógica que olhe progresso da requisição</w:t>
+      </w:r>
+    </w:p>
+    <w:p>
+      <w:pPr>
+        <w:shd w:val="clear" w:color="auto" w:fill="1F1F1F"/>
+        <w:spacing w:after="0" w:line="285" w:lineRule="atLeast"/>
+        <w:rPr>
+          <w:rFonts w:ascii="Consolas" w:eastAsia="Times New Roman" w:hAnsi="Consolas" w:cs="Times New Roman"/>
+          <w:color w:val="CCCCCC"/>
+          <w:kern w:val="0"/>
+          <w:sz w:val="21"/>
+          <w:szCs w:val="21"/>
+          <w:lang w:eastAsia="pt-BR"/>
+          <w14:ligatures w14:val="none"/>
+        </w:rPr>
+      </w:pPr>
+      <w:r>
+        <w:rPr>
+          <w:rFonts w:ascii="Consolas" w:eastAsia="Times New Roman" w:hAnsi="Consolas" w:cs="Times New Roman"/>
+          <w:color w:val="D4D4D4"/>
+          <w:kern w:val="0"/>
+          <w:sz w:val="21"/>
+          <w:szCs w:val="21"/>
+          <w:lang w:eastAsia="pt-BR"/>
+          <w14:ligatures w14:val="none"/>
+        </w:rPr>
+        <w:t xml:space="preserve">        </w:t>
+      </w:r>
+      <w:proofErr w:type="spellStart"/>
+      <w:proofErr w:type="gramStart"/>
+      <w:r>
+        <w:rPr>
+          <w:rFonts w:ascii="Consolas" w:eastAsia="Times New Roman" w:hAnsi="Consolas" w:cs="Times New Roman"/>
+          <w:color w:val="9CDCFE"/>
+          <w:kern w:val="0"/>
+          <w:sz w:val="21"/>
+          <w:szCs w:val="21"/>
+          <w:lang w:eastAsia="pt-BR"/>
+          <w14:ligatures w14:val="none"/>
+        </w:rPr>
+        <w:t>ajax</w:t>
+      </w:r>
+      <w:r>
+        <w:rPr>
+          <w:rFonts w:ascii="Consolas" w:eastAsia="Times New Roman" w:hAnsi="Consolas" w:cs="Times New Roman"/>
+          <w:color w:val="D4D4D4"/>
+          <w:kern w:val="0"/>
+          <w:sz w:val="21"/>
+          <w:szCs w:val="21"/>
+          <w:lang w:eastAsia="pt-BR"/>
+          <w14:ligatures w14:val="none"/>
+        </w:rPr>
+        <w:t>.</w:t>
+      </w:r>
+      <w:r>
+        <w:rPr>
+          <w:rFonts w:ascii="Consolas" w:eastAsia="Times New Roman" w:hAnsi="Consolas" w:cs="Times New Roman"/>
+          <w:color w:val="DCDCAA"/>
+          <w:kern w:val="0"/>
+          <w:sz w:val="21"/>
+          <w:szCs w:val="21"/>
+          <w:lang w:eastAsia="pt-BR"/>
+          <w14:ligatures w14:val="none"/>
+        </w:rPr>
+        <w:t>onreadystatechange</w:t>
+      </w:r>
+      <w:proofErr w:type="spellEnd"/>
+      <w:proofErr w:type="gramEnd"/>
+      <w:r>
+        <w:rPr>
+          <w:rFonts w:ascii="Consolas" w:eastAsia="Times New Roman" w:hAnsi="Consolas" w:cs="Times New Roman"/>
+          <w:color w:val="D4D4D4"/>
+          <w:kern w:val="0"/>
+          <w:sz w:val="21"/>
+          <w:szCs w:val="21"/>
+          <w:lang w:eastAsia="pt-BR"/>
+          <w14:ligatures w14:val="none"/>
+        </w:rPr>
+        <w:t xml:space="preserve"> = () </w:t>
+      </w:r>
+      <w:r>
+        <w:rPr>
+          <w:rFonts w:ascii="Consolas" w:eastAsia="Times New Roman" w:hAnsi="Consolas" w:cs="Times New Roman"/>
+          <w:color w:val="569CD6"/>
+          <w:kern w:val="0"/>
+          <w:sz w:val="21"/>
+          <w:szCs w:val="21"/>
+          <w:lang w:eastAsia="pt-BR"/>
+          <w14:ligatures w14:val="none"/>
+        </w:rPr>
+        <w:t>=&gt;</w:t>
+      </w:r>
+      <w:r>
+        <w:rPr>
+          <w:rFonts w:ascii="Consolas" w:eastAsia="Times New Roman" w:hAnsi="Consolas" w:cs="Times New Roman"/>
+          <w:color w:val="D4D4D4"/>
+          <w:kern w:val="0"/>
+          <w:sz w:val="21"/>
+          <w:szCs w:val="21"/>
+          <w:lang w:eastAsia="pt-BR"/>
+          <w14:ligatures w14:val="none"/>
+        </w:rPr>
+        <w:t xml:space="preserve"> {</w:t>
+      </w:r>
+    </w:p>
+    <w:p>
+      <w:pPr>
+        <w:shd w:val="clear" w:color="auto" w:fill="1F1F1F"/>
+        <w:spacing w:after="0" w:line="285" w:lineRule="atLeast"/>
+        <w:rPr>
+          <w:rFonts w:ascii="Consolas" w:eastAsia="Times New Roman" w:hAnsi="Consolas" w:cs="Times New Roman"/>
+          <w:color w:val="CCCCCC"/>
+          <w:kern w:val="0"/>
+          <w:sz w:val="21"/>
+          <w:szCs w:val="21"/>
+          <w:lang w:eastAsia="pt-BR"/>
+          <w14:ligatures w14:val="none"/>
+        </w:rPr>
+      </w:pPr>
+      <w:r>
+        <w:rPr>
+          <w:rFonts w:ascii="Consolas" w:eastAsia="Times New Roman" w:hAnsi="Consolas" w:cs="Times New Roman"/>
+          <w:color w:val="D4D4D4"/>
+          <w:kern w:val="0"/>
+          <w:sz w:val="21"/>
+          <w:szCs w:val="21"/>
+          <w:lang w:eastAsia="pt-BR"/>
+          <w14:ligatures w14:val="none"/>
+        </w:rPr>
+        <w:t xml:space="preserve">          </w:t>
+      </w:r>
+      <w:proofErr w:type="spellStart"/>
+      <w:r>
+        <w:rPr>
+          <w:rFonts w:ascii="Consolas" w:eastAsia="Times New Roman" w:hAnsi="Consolas" w:cs="Times New Roman"/>
+          <w:color w:val="C586C0"/>
+          <w:kern w:val="0"/>
+          <w:sz w:val="21"/>
+          <w:szCs w:val="21"/>
+          <w:lang w:eastAsia="pt-BR"/>
+          <w14:ligatures w14:val="none"/>
+        </w:rPr>
+        <w:t>if</w:t>
+      </w:r>
+      <w:proofErr w:type="spellEnd"/>
+      <w:r>
+        <w:rPr>
+          <w:rFonts w:ascii="Consolas" w:eastAsia="Times New Roman" w:hAnsi="Consolas" w:cs="Times New Roman"/>
+          <w:color w:val="D4D4D4"/>
+          <w:kern w:val="0"/>
+          <w:sz w:val="21"/>
+          <w:szCs w:val="21"/>
+          <w:lang w:eastAsia="pt-BR"/>
+          <w14:ligatures w14:val="none"/>
+        </w:rPr>
+        <w:t xml:space="preserve"> (</w:t>
+      </w:r>
+      <w:proofErr w:type="spellStart"/>
+      <w:proofErr w:type="gramStart"/>
+      <w:r>
+        <w:rPr>
+          <w:rFonts w:ascii="Consolas" w:eastAsia="Times New Roman" w:hAnsi="Consolas" w:cs="Times New Roman"/>
+          <w:color w:val="9CDCFE"/>
+          <w:kern w:val="0"/>
+          <w:sz w:val="21"/>
+          <w:szCs w:val="21"/>
+          <w:lang w:eastAsia="pt-BR"/>
+          <w14:ligatures w14:val="none"/>
+        </w:rPr>
+        <w:t>ajax</w:t>
+      </w:r>
+      <w:r>
+        <w:rPr>
+          <w:rFonts w:ascii="Consolas" w:eastAsia="Times New Roman" w:hAnsi="Consolas" w:cs="Times New Roman"/>
+          <w:color w:val="D4D4D4"/>
+          <w:kern w:val="0"/>
+          <w:sz w:val="21"/>
+          <w:szCs w:val="21"/>
+          <w:lang w:eastAsia="pt-BR"/>
+          <w14:ligatures w14:val="none"/>
+        </w:rPr>
+        <w:t>.</w:t>
+      </w:r>
+      <w:r>
+        <w:rPr>
+          <w:rFonts w:ascii="Consolas" w:eastAsia="Times New Roman" w:hAnsi="Consolas" w:cs="Times New Roman"/>
+          <w:color w:val="9CDCFE"/>
+          <w:kern w:val="0"/>
+          <w:sz w:val="21"/>
+          <w:szCs w:val="21"/>
+          <w:lang w:eastAsia="pt-BR"/>
+          <w14:ligatures w14:val="none"/>
+        </w:rPr>
+        <w:t>readyState</w:t>
+      </w:r>
+      <w:proofErr w:type="spellEnd"/>
+      <w:proofErr w:type="gramEnd"/>
+      <w:r>
+        <w:rPr>
+          <w:rFonts w:ascii="Consolas" w:eastAsia="Times New Roman" w:hAnsi="Consolas" w:cs="Times New Roman"/>
+          <w:color w:val="D4D4D4"/>
+          <w:kern w:val="0"/>
+          <w:sz w:val="21"/>
+          <w:szCs w:val="21"/>
+          <w:lang w:eastAsia="pt-BR"/>
+          <w14:ligatures w14:val="none"/>
+        </w:rPr>
+        <w:t xml:space="preserve"> == </w:t>
+      </w:r>
+      <w:r>
+        <w:rPr>
+          <w:rFonts w:ascii="Consolas" w:eastAsia="Times New Roman" w:hAnsi="Consolas" w:cs="Times New Roman"/>
+          <w:color w:val="B5CEA8"/>
+          <w:kern w:val="0"/>
+          <w:sz w:val="21"/>
+          <w:szCs w:val="21"/>
+          <w:lang w:eastAsia="pt-BR"/>
+          <w14:ligatures w14:val="none"/>
+        </w:rPr>
+        <w:t>4</w:t>
+      </w:r>
+      <w:r>
+        <w:rPr>
+          <w:rFonts w:ascii="Consolas" w:eastAsia="Times New Roman" w:hAnsi="Consolas" w:cs="Times New Roman"/>
+          <w:color w:val="D4D4D4"/>
+          <w:kern w:val="0"/>
+          <w:sz w:val="21"/>
+          <w:szCs w:val="21"/>
+          <w:lang w:eastAsia="pt-BR"/>
+          <w14:ligatures w14:val="none"/>
+        </w:rPr>
+        <w:t>) {</w:t>
+      </w:r>
+    </w:p>
+    <w:p>
+      <w:pPr>
+        <w:shd w:val="clear" w:color="auto" w:fill="1F1F1F"/>
+        <w:spacing w:after="0" w:line="285" w:lineRule="atLeast"/>
+        <w:rPr>
+          <w:rFonts w:ascii="Consolas" w:eastAsia="Times New Roman" w:hAnsi="Consolas" w:cs="Times New Roman"/>
+          <w:color w:val="CCCCCC"/>
+          <w:kern w:val="0"/>
+          <w:sz w:val="21"/>
+          <w:szCs w:val="21"/>
+          <w:lang w:eastAsia="pt-BR"/>
+          <w14:ligatures w14:val="none"/>
+        </w:rPr>
+      </w:pPr>
+      <w:r>
+        <w:rPr>
+          <w:rFonts w:ascii="Consolas" w:eastAsia="Times New Roman" w:hAnsi="Consolas" w:cs="Times New Roman"/>
+          <w:color w:val="D4D4D4"/>
+          <w:kern w:val="0"/>
+          <w:sz w:val="21"/>
+          <w:szCs w:val="21"/>
+          <w:lang w:eastAsia="pt-BR"/>
+          <w14:ligatures w14:val="none"/>
+        </w:rPr>
+        <w:t xml:space="preserve">            </w:t>
+      </w:r>
+      <w:proofErr w:type="gramStart"/>
+      <w:r>
+        <w:rPr>
+          <w:rFonts w:ascii="Consolas" w:eastAsia="Times New Roman" w:hAnsi="Consolas" w:cs="Times New Roman"/>
+          <w:color w:val="9CDCFE"/>
+          <w:kern w:val="0"/>
+          <w:sz w:val="21"/>
+          <w:szCs w:val="21"/>
+          <w:lang w:eastAsia="pt-BR"/>
+          <w14:ligatures w14:val="none"/>
+        </w:rPr>
+        <w:t>console</w:t>
+      </w:r>
+      <w:r>
+        <w:rPr>
+          <w:rFonts w:ascii="Consolas" w:eastAsia="Times New Roman" w:hAnsi="Consolas" w:cs="Times New Roman"/>
+          <w:color w:val="D4D4D4"/>
+          <w:kern w:val="0"/>
+          <w:sz w:val="21"/>
+          <w:szCs w:val="21"/>
+          <w:lang w:eastAsia="pt-BR"/>
+          <w14:ligatures w14:val="none"/>
+        </w:rPr>
+        <w:t>.</w:t>
+      </w:r>
+      <w:r>
+        <w:rPr>
+          <w:rFonts w:ascii="Consolas" w:eastAsia="Times New Roman" w:hAnsi="Consolas" w:cs="Times New Roman"/>
+          <w:color w:val="DCDCAA"/>
+          <w:kern w:val="0"/>
+          <w:sz w:val="21"/>
+          <w:szCs w:val="21"/>
+          <w:lang w:eastAsia="pt-BR"/>
+          <w14:ligatures w14:val="none"/>
+        </w:rPr>
+        <w:t>log</w:t>
+      </w:r>
+      <w:r>
+        <w:rPr>
+          <w:rFonts w:ascii="Consolas" w:eastAsia="Times New Roman" w:hAnsi="Consolas" w:cs="Times New Roman"/>
+          <w:color w:val="D4D4D4"/>
+          <w:kern w:val="0"/>
+          <w:sz w:val="21"/>
+          <w:szCs w:val="21"/>
+          <w:lang w:eastAsia="pt-BR"/>
+          <w14:ligatures w14:val="none"/>
+        </w:rPr>
+        <w:t>(</w:t>
+      </w:r>
+      <w:proofErr w:type="gramEnd"/>
+      <w:r>
+        <w:rPr>
+          <w:rFonts w:ascii="Consolas" w:eastAsia="Times New Roman" w:hAnsi="Consolas" w:cs="Times New Roman"/>
+          <w:color w:val="CE9178"/>
+          <w:kern w:val="0"/>
+          <w:sz w:val="21"/>
+          <w:szCs w:val="21"/>
+          <w:lang w:eastAsia="pt-BR"/>
+          <w14:ligatures w14:val="none"/>
+        </w:rPr>
+        <w:t>"requisição finalizada com sucesso!"</w:t>
+      </w:r>
+      <w:r>
+        <w:rPr>
+          <w:rFonts w:ascii="Consolas" w:eastAsia="Times New Roman" w:hAnsi="Consolas" w:cs="Times New Roman"/>
+          <w:color w:val="D4D4D4"/>
+          <w:kern w:val="0"/>
+          <w:sz w:val="21"/>
+          <w:szCs w:val="21"/>
+          <w:lang w:eastAsia="pt-BR"/>
+          <w14:ligatures w14:val="none"/>
+        </w:rPr>
+        <w:t>);</w:t>
+      </w:r>
+    </w:p>
+    <w:p>
+      <w:pPr>
+        <w:shd w:val="clear" w:color="auto" w:fill="1F1F1F"/>
+        <w:spacing w:after="0" w:line="285" w:lineRule="atLeast"/>
+        <w:rPr>
+          <w:rFonts w:ascii="Consolas" w:eastAsia="Times New Roman" w:hAnsi="Consolas" w:cs="Times New Roman"/>
+          <w:color w:val="CCCCCC"/>
+          <w:kern w:val="0"/>
+          <w:sz w:val="21"/>
+          <w:szCs w:val="21"/>
+          <w:lang w:eastAsia="pt-BR"/>
+          <w14:ligatures w14:val="none"/>
+        </w:rPr>
+      </w:pPr>
+      <w:r>
+        <w:rPr>
+          <w:rFonts w:ascii="Consolas" w:eastAsia="Times New Roman" w:hAnsi="Consolas" w:cs="Times New Roman"/>
+          <w:color w:val="D4D4D4"/>
+          <w:kern w:val="0"/>
+          <w:sz w:val="21"/>
+          <w:szCs w:val="21"/>
+          <w:lang w:eastAsia="pt-BR"/>
+          <w14:ligatures w14:val="none"/>
+        </w:rPr>
+        <w:t xml:space="preserve">            </w:t>
+      </w:r>
+      <w:proofErr w:type="spellStart"/>
+      <w:proofErr w:type="gramStart"/>
+      <w:r>
+        <w:rPr>
+          <w:rFonts w:ascii="Consolas" w:eastAsia="Times New Roman" w:hAnsi="Consolas" w:cs="Times New Roman"/>
+          <w:color w:val="9CDCFE"/>
+          <w:kern w:val="0"/>
+          <w:sz w:val="21"/>
+          <w:szCs w:val="21"/>
+          <w:lang w:eastAsia="pt-BR"/>
+          <w14:ligatures w14:val="none"/>
+        </w:rPr>
+        <w:t>document</w:t>
+      </w:r>
+      <w:r>
+        <w:rPr>
+          <w:rFonts w:ascii="Consolas" w:eastAsia="Times New Roman" w:hAnsi="Consolas" w:cs="Times New Roman"/>
+          <w:color w:val="D4D4D4"/>
+          <w:kern w:val="0"/>
+          <w:sz w:val="21"/>
+          <w:szCs w:val="21"/>
+          <w:lang w:eastAsia="pt-BR"/>
+          <w14:ligatures w14:val="none"/>
+        </w:rPr>
+        <w:t>.</w:t>
+      </w:r>
+      <w:r>
+        <w:rPr>
+          <w:rFonts w:ascii="Consolas" w:eastAsia="Times New Roman" w:hAnsi="Consolas" w:cs="Times New Roman"/>
+          <w:color w:val="DCDCAA"/>
+          <w:kern w:val="0"/>
+          <w:sz w:val="21"/>
+          <w:szCs w:val="21"/>
+          <w:lang w:eastAsia="pt-BR"/>
+          <w14:ligatures w14:val="none"/>
+        </w:rPr>
+        <w:t>getElementById</w:t>
+      </w:r>
+      <w:proofErr w:type="spellEnd"/>
+      <w:proofErr w:type="gramEnd"/>
+      <w:r>
+        <w:rPr>
+          <w:rFonts w:ascii="Consolas" w:eastAsia="Times New Roman" w:hAnsi="Consolas" w:cs="Times New Roman"/>
+          <w:color w:val="D4D4D4"/>
+          <w:kern w:val="0"/>
+          <w:sz w:val="21"/>
+          <w:szCs w:val="21"/>
+          <w:lang w:eastAsia="pt-BR"/>
+          <w14:ligatures w14:val="none"/>
+        </w:rPr>
+        <w:t>(</w:t>
+      </w:r>
+      <w:r>
+        <w:rPr>
+          <w:rFonts w:ascii="Consolas" w:eastAsia="Times New Roman" w:hAnsi="Consolas" w:cs="Times New Roman"/>
+          <w:color w:val="CE9178"/>
+          <w:kern w:val="0"/>
+          <w:sz w:val="21"/>
+          <w:szCs w:val="21"/>
+          <w:lang w:eastAsia="pt-BR"/>
+          <w14:ligatures w14:val="none"/>
+        </w:rPr>
+        <w:t>"</w:t>
+      </w:r>
+      <w:proofErr w:type="spellStart"/>
+      <w:r>
+        <w:rPr>
+          <w:rFonts w:ascii="Consolas" w:eastAsia="Times New Roman" w:hAnsi="Consolas" w:cs="Times New Roman"/>
+          <w:color w:val="CE9178"/>
+          <w:kern w:val="0"/>
+          <w:sz w:val="21"/>
+          <w:szCs w:val="21"/>
+          <w:lang w:eastAsia="pt-BR"/>
+          <w14:ligatures w14:val="none"/>
+        </w:rPr>
+        <w:t>loading</w:t>
+      </w:r>
+      <w:proofErr w:type="spellEnd"/>
+      <w:r>
+        <w:rPr>
+          <w:rFonts w:ascii="Consolas" w:eastAsia="Times New Roman" w:hAnsi="Consolas" w:cs="Times New Roman"/>
+          <w:color w:val="CE9178"/>
+          <w:kern w:val="0"/>
+          <w:sz w:val="21"/>
+          <w:szCs w:val="21"/>
+          <w:lang w:eastAsia="pt-BR"/>
+          <w14:ligatures w14:val="none"/>
+        </w:rPr>
+        <w:t>"</w:t>
+      </w:r>
+      <w:r>
+        <w:rPr>
+          <w:rFonts w:ascii="Consolas" w:eastAsia="Times New Roman" w:hAnsi="Consolas" w:cs="Times New Roman"/>
+          <w:color w:val="D4D4D4"/>
+          <w:kern w:val="0"/>
+          <w:sz w:val="21"/>
+          <w:szCs w:val="21"/>
+          <w:lang w:eastAsia="pt-BR"/>
+          <w14:ligatures w14:val="none"/>
+        </w:rPr>
+        <w:t>).</w:t>
+      </w:r>
+      <w:r>
+        <w:rPr>
+          <w:rFonts w:ascii="Consolas" w:eastAsia="Times New Roman" w:hAnsi="Consolas" w:cs="Times New Roman"/>
+          <w:color w:val="DCDCAA"/>
+          <w:kern w:val="0"/>
+          <w:sz w:val="21"/>
+          <w:szCs w:val="21"/>
+          <w:lang w:eastAsia="pt-BR"/>
+          <w14:ligatures w14:val="none"/>
+        </w:rPr>
+        <w:t>remove</w:t>
+      </w:r>
+      <w:r>
+        <w:rPr>
+          <w:rFonts w:ascii="Consolas" w:eastAsia="Times New Roman" w:hAnsi="Consolas" w:cs="Times New Roman"/>
+          <w:color w:val="D4D4D4"/>
+          <w:kern w:val="0"/>
+          <w:sz w:val="21"/>
+          <w:szCs w:val="21"/>
+          <w:lang w:eastAsia="pt-BR"/>
+          <w14:ligatures w14:val="none"/>
+        </w:rPr>
+        <w:t xml:space="preserve">(); </w:t>
+      </w:r>
+      <w:r>
+        <w:rPr>
+          <w:rFonts w:ascii="Consolas" w:eastAsia="Times New Roman" w:hAnsi="Consolas" w:cs="Times New Roman"/>
+          <w:color w:val="6A9955"/>
+          <w:kern w:val="0"/>
+          <w:sz w:val="21"/>
+          <w:szCs w:val="21"/>
+          <w:lang w:eastAsia="pt-BR"/>
+          <w14:ligatures w14:val="none"/>
+        </w:rPr>
+        <w:t>//removendo imagem quando requisição termina de ser executada</w:t>
+      </w:r>
+    </w:p>
+    <w:p>
+      <w:pPr>
+        <w:shd w:val="clear" w:color="auto" w:fill="1F1F1F"/>
+        <w:spacing w:after="0" w:line="285" w:lineRule="atLeast"/>
+        <w:rPr>
+          <w:rFonts w:ascii="Consolas" w:eastAsia="Times New Roman" w:hAnsi="Consolas" w:cs="Times New Roman"/>
+          <w:color w:val="CCCCCC"/>
+          <w:kern w:val="0"/>
+          <w:sz w:val="21"/>
+          <w:szCs w:val="21"/>
+          <w:lang w:eastAsia="pt-BR"/>
+          <w14:ligatures w14:val="none"/>
+        </w:rPr>
+      </w:pPr>
+      <w:r>
+        <w:rPr>
+          <w:rFonts w:ascii="Consolas" w:eastAsia="Times New Roman" w:hAnsi="Consolas" w:cs="Times New Roman"/>
+          <w:color w:val="D4D4D4"/>
+          <w:kern w:val="0"/>
+          <w:sz w:val="21"/>
+          <w:szCs w:val="21"/>
+          <w:lang w:eastAsia="pt-BR"/>
+          <w14:ligatures w14:val="none"/>
+        </w:rPr>
+        <w:t>          }</w:t>
+      </w:r>
+    </w:p>
+    <w:p>
+      <w:pPr>
+        <w:shd w:val="clear" w:color="auto" w:fill="1F1F1F"/>
+        <w:spacing w:after="0" w:line="285" w:lineRule="atLeast"/>
+        <w:rPr>
+          <w:rFonts w:ascii="Consolas" w:eastAsia="Times New Roman" w:hAnsi="Consolas" w:cs="Times New Roman"/>
+          <w:color w:val="CCCCCC"/>
+          <w:kern w:val="0"/>
+          <w:sz w:val="21"/>
+          <w:szCs w:val="21"/>
+          <w:lang w:eastAsia="pt-BR"/>
+          <w14:ligatures w14:val="none"/>
+        </w:rPr>
+      </w:pPr>
+      <w:r>
+        <w:rPr>
+          <w:rFonts w:ascii="Consolas" w:eastAsia="Times New Roman" w:hAnsi="Consolas" w:cs="Times New Roman"/>
+          <w:color w:val="D4D4D4"/>
+          <w:kern w:val="0"/>
+          <w:sz w:val="21"/>
+          <w:szCs w:val="21"/>
+          <w:lang w:eastAsia="pt-BR"/>
+          <w14:ligatures w14:val="none"/>
+        </w:rPr>
+        <w:t xml:space="preserve">        }; </w:t>
+      </w:r>
+      <w:r>
+        <w:rPr>
+          <w:rFonts w:ascii="Consolas" w:eastAsia="Times New Roman" w:hAnsi="Consolas" w:cs="Times New Roman"/>
+          <w:color w:val="6A9955"/>
+          <w:kern w:val="0"/>
+          <w:sz w:val="21"/>
+          <w:szCs w:val="21"/>
+          <w:lang w:eastAsia="pt-BR"/>
+          <w14:ligatures w14:val="none"/>
+        </w:rPr>
+        <w:t xml:space="preserve">//executada pelo próprio </w:t>
+      </w:r>
+      <w:proofErr w:type="spellStart"/>
+      <w:r>
+        <w:rPr>
+          <w:rFonts w:ascii="Consolas" w:eastAsia="Times New Roman" w:hAnsi="Consolas" w:cs="Times New Roman"/>
+          <w:color w:val="6A9955"/>
+          <w:kern w:val="0"/>
+          <w:sz w:val="21"/>
+          <w:szCs w:val="21"/>
+          <w:lang w:eastAsia="pt-BR"/>
+          <w14:ligatures w14:val="none"/>
+        </w:rPr>
+        <w:t>ajax</w:t>
+      </w:r>
+      <w:proofErr w:type="spellEnd"/>
+    </w:p>
+    <w:p>
+      <w:pPr>
+        <w:jc w:val="both"/>
+        <w:rPr>
+          <w:rFonts w:ascii="Arial" w:hAnsi="Arial" w:cs="Arial"/>
+          <w:sz w:val="24"/>
+          <w:szCs w:val="24"/>
+        </w:rPr>
+      </w:pPr>
     </w:p>
     <w:sectPr>
       <w:pgSz w:w="11906" w:h="16838"/>
@@ -4313,7 +5999,7 @@
   <w:style w:type="paragraph" w:default="1" w:styleId="Normal">
     <w:name w:val="Normal"/>
     <w:qFormat/>
-    <w:rsid w:val="001163F2"/>
+    <w:rsid w:val="003B06C7"/>
   </w:style>
   <w:style w:type="character" w:default="1" w:styleId="Fontepargpadro">
     <w:name w:val="Default Paragraph Font"/>

</xml_diff>

<commit_message>
Requisições assíncronas parte 4 - ResponseText
</commit_message>
<xml_diff>
--- a/ajax.docx
+++ b/ajax.docx
@@ -5873,6 +5873,1865 @@
         </w:rPr>
         <w:t xml:space="preserve"> – Não encontrado.</w:t>
       </w:r>
+    </w:p>
+    <w:p>
+      <w:pPr>
+        <w:jc w:val="both"/>
+        <w:rPr>
+          <w:rFonts w:ascii="Arial" w:hAnsi="Arial" w:cs="Arial"/>
+          <w:b/>
+          <w:bCs/>
+          <w:sz w:val="24"/>
+          <w:szCs w:val="24"/>
+        </w:rPr>
+      </w:pPr>
+    </w:p>
+    <w:p>
+      <w:pPr>
+        <w:shd w:val="clear" w:color="auto" w:fill="1F1F1F"/>
+        <w:spacing w:after="0" w:line="285" w:lineRule="atLeast"/>
+        <w:rPr>
+          <w:rFonts w:ascii="Consolas" w:eastAsia="Times New Roman" w:hAnsi="Consolas" w:cs="Times New Roman"/>
+          <w:color w:val="CCCCCC"/>
+          <w:kern w:val="0"/>
+          <w:sz w:val="21"/>
+          <w:szCs w:val="21"/>
+          <w:lang w:eastAsia="pt-BR"/>
+          <w14:ligatures w14:val="none"/>
+        </w:rPr>
+      </w:pPr>
+      <w:r>
+        <w:rPr>
+          <w:rFonts w:ascii="Consolas" w:eastAsia="Times New Roman" w:hAnsi="Consolas" w:cs="Times New Roman"/>
+          <w:color w:val="D4D4D4"/>
+          <w:kern w:val="0"/>
+          <w:sz w:val="21"/>
+          <w:szCs w:val="21"/>
+          <w:lang w:eastAsia="pt-BR"/>
+          <w14:ligatures w14:val="none"/>
+        </w:rPr>
+        <w:t xml:space="preserve">        </w:t>
+      </w:r>
+      <w:proofErr w:type="spellStart"/>
+      <w:proofErr w:type="gramStart"/>
+      <w:r>
+        <w:rPr>
+          <w:rFonts w:ascii="Consolas" w:eastAsia="Times New Roman" w:hAnsi="Consolas" w:cs="Times New Roman"/>
+          <w:color w:val="9CDCFE"/>
+          <w:kern w:val="0"/>
+          <w:sz w:val="21"/>
+          <w:szCs w:val="21"/>
+          <w:lang w:eastAsia="pt-BR"/>
+          <w14:ligatures w14:val="none"/>
+        </w:rPr>
+        <w:t>document</w:t>
+      </w:r>
+      <w:r>
+        <w:rPr>
+          <w:rFonts w:ascii="Consolas" w:eastAsia="Times New Roman" w:hAnsi="Consolas" w:cs="Times New Roman"/>
+          <w:color w:val="D4D4D4"/>
+          <w:kern w:val="0"/>
+          <w:sz w:val="21"/>
+          <w:szCs w:val="21"/>
+          <w:lang w:eastAsia="pt-BR"/>
+          <w14:ligatures w14:val="none"/>
+        </w:rPr>
+        <w:t>.</w:t>
+      </w:r>
+      <w:r>
+        <w:rPr>
+          <w:rFonts w:ascii="Consolas" w:eastAsia="Times New Roman" w:hAnsi="Consolas" w:cs="Times New Roman"/>
+          <w:color w:val="DCDCAA"/>
+          <w:kern w:val="0"/>
+          <w:sz w:val="21"/>
+          <w:szCs w:val="21"/>
+          <w:lang w:eastAsia="pt-BR"/>
+          <w14:ligatures w14:val="none"/>
+        </w:rPr>
+        <w:t>getElementById</w:t>
+      </w:r>
+      <w:proofErr w:type="spellEnd"/>
+      <w:proofErr w:type="gramEnd"/>
+      <w:r>
+        <w:rPr>
+          <w:rFonts w:ascii="Consolas" w:eastAsia="Times New Roman" w:hAnsi="Consolas" w:cs="Times New Roman"/>
+          <w:color w:val="D4D4D4"/>
+          <w:kern w:val="0"/>
+          <w:sz w:val="21"/>
+          <w:szCs w:val="21"/>
+          <w:lang w:eastAsia="pt-BR"/>
+          <w14:ligatures w14:val="none"/>
+        </w:rPr>
+        <w:t>(</w:t>
+      </w:r>
+      <w:r>
+        <w:rPr>
+          <w:rFonts w:ascii="Consolas" w:eastAsia="Times New Roman" w:hAnsi="Consolas" w:cs="Times New Roman"/>
+          <w:color w:val="CE9178"/>
+          <w:kern w:val="0"/>
+          <w:sz w:val="21"/>
+          <w:szCs w:val="21"/>
+          <w:lang w:eastAsia="pt-BR"/>
+          <w14:ligatures w14:val="none"/>
+        </w:rPr>
+        <w:t>"</w:t>
+      </w:r>
+      <w:proofErr w:type="spellStart"/>
+      <w:r>
+        <w:rPr>
+          <w:rFonts w:ascii="Consolas" w:eastAsia="Times New Roman" w:hAnsi="Consolas" w:cs="Times New Roman"/>
+          <w:color w:val="CE9178"/>
+          <w:kern w:val="0"/>
+          <w:sz w:val="21"/>
+          <w:szCs w:val="21"/>
+          <w:lang w:eastAsia="pt-BR"/>
+          <w14:ligatures w14:val="none"/>
+        </w:rPr>
+        <w:t>conteudo</w:t>
+      </w:r>
+      <w:proofErr w:type="spellEnd"/>
+      <w:r>
+        <w:rPr>
+          <w:rFonts w:ascii="Consolas" w:eastAsia="Times New Roman" w:hAnsi="Consolas" w:cs="Times New Roman"/>
+          <w:color w:val="CE9178"/>
+          <w:kern w:val="0"/>
+          <w:sz w:val="21"/>
+          <w:szCs w:val="21"/>
+          <w:lang w:eastAsia="pt-BR"/>
+          <w14:ligatures w14:val="none"/>
+        </w:rPr>
+        <w:t>"</w:t>
+      </w:r>
+      <w:r>
+        <w:rPr>
+          <w:rFonts w:ascii="Consolas" w:eastAsia="Times New Roman" w:hAnsi="Consolas" w:cs="Times New Roman"/>
+          <w:color w:val="D4D4D4"/>
+          <w:kern w:val="0"/>
+          <w:sz w:val="21"/>
+          <w:szCs w:val="21"/>
+          <w:lang w:eastAsia="pt-BR"/>
+          <w14:ligatures w14:val="none"/>
+        </w:rPr>
+        <w:t>).</w:t>
+      </w:r>
+      <w:proofErr w:type="spellStart"/>
+      <w:r>
+        <w:rPr>
+          <w:rFonts w:ascii="Consolas" w:eastAsia="Times New Roman" w:hAnsi="Consolas" w:cs="Times New Roman"/>
+          <w:color w:val="9CDCFE"/>
+          <w:kern w:val="0"/>
+          <w:sz w:val="21"/>
+          <w:szCs w:val="21"/>
+          <w:lang w:eastAsia="pt-BR"/>
+          <w14:ligatures w14:val="none"/>
+        </w:rPr>
+        <w:t>innerHTML</w:t>
+      </w:r>
+      <w:proofErr w:type="spellEnd"/>
+      <w:r>
+        <w:rPr>
+          <w:rFonts w:ascii="Consolas" w:eastAsia="Times New Roman" w:hAnsi="Consolas" w:cs="Times New Roman"/>
+          <w:color w:val="D4D4D4"/>
+          <w:kern w:val="0"/>
+          <w:sz w:val="21"/>
+          <w:szCs w:val="21"/>
+          <w:lang w:eastAsia="pt-BR"/>
+          <w14:ligatures w14:val="none"/>
+        </w:rPr>
+        <w:t xml:space="preserve"> = </w:t>
+      </w:r>
+      <w:r>
+        <w:rPr>
+          <w:rFonts w:ascii="Consolas" w:eastAsia="Times New Roman" w:hAnsi="Consolas" w:cs="Times New Roman"/>
+          <w:color w:val="CE9178"/>
+          <w:kern w:val="0"/>
+          <w:sz w:val="21"/>
+          <w:szCs w:val="21"/>
+          <w:lang w:eastAsia="pt-BR"/>
+          <w14:ligatures w14:val="none"/>
+        </w:rPr>
+        <w:t>""</w:t>
+      </w:r>
+      <w:r>
+        <w:rPr>
+          <w:rFonts w:ascii="Consolas" w:eastAsia="Times New Roman" w:hAnsi="Consolas" w:cs="Times New Roman"/>
+          <w:color w:val="D4D4D4"/>
+          <w:kern w:val="0"/>
+          <w:sz w:val="21"/>
+          <w:szCs w:val="21"/>
+          <w:lang w:eastAsia="pt-BR"/>
+          <w14:ligatures w14:val="none"/>
+        </w:rPr>
+        <w:t>;</w:t>
+      </w:r>
+    </w:p>
+    <w:p>
+      <w:pPr>
+        <w:jc w:val="both"/>
+        <w:rPr>
+          <w:rFonts w:ascii="Arial" w:hAnsi="Arial" w:cs="Arial"/>
+          <w:sz w:val="24"/>
+          <w:szCs w:val="24"/>
+        </w:rPr>
+      </w:pPr>
+      <w:r>
+        <w:rPr>
+          <w:rFonts w:ascii="Arial" w:hAnsi="Arial" w:cs="Arial"/>
+          <w:sz w:val="24"/>
+          <w:szCs w:val="24"/>
+        </w:rPr>
+        <w:t>Limpando a tela</w:t>
+      </w:r>
+    </w:p>
+    <w:p>
+      <w:pPr>
+        <w:jc w:val="both"/>
+        <w:rPr>
+          <w:rFonts w:ascii="Arial" w:hAnsi="Arial" w:cs="Arial"/>
+          <w:sz w:val="24"/>
+          <w:szCs w:val="24"/>
+        </w:rPr>
+      </w:pPr>
+    </w:p>
+    <w:p>
+      <w:pPr>
+        <w:shd w:val="clear" w:color="auto" w:fill="1F1F1F"/>
+        <w:spacing w:after="0" w:line="285" w:lineRule="atLeast"/>
+        <w:rPr>
+          <w:rFonts w:ascii="Consolas" w:eastAsia="Times New Roman" w:hAnsi="Consolas" w:cs="Times New Roman"/>
+          <w:color w:val="CCCCCC"/>
+          <w:kern w:val="0"/>
+          <w:sz w:val="21"/>
+          <w:szCs w:val="21"/>
+          <w:lang w:eastAsia="pt-BR"/>
+          <w14:ligatures w14:val="none"/>
+        </w:rPr>
+      </w:pPr>
+      <w:r>
+        <w:rPr>
+          <w:rFonts w:ascii="Consolas" w:eastAsia="Times New Roman" w:hAnsi="Consolas" w:cs="Times New Roman"/>
+          <w:color w:val="D4D4D4"/>
+          <w:kern w:val="0"/>
+          <w:sz w:val="21"/>
+          <w:szCs w:val="21"/>
+          <w:lang w:eastAsia="pt-BR"/>
+          <w14:ligatures w14:val="none"/>
+        </w:rPr>
+        <w:t> </w:t>
+      </w:r>
+      <w:proofErr w:type="spellStart"/>
+      <w:r>
+        <w:rPr>
+          <w:rFonts w:ascii="Consolas" w:eastAsia="Times New Roman" w:hAnsi="Consolas" w:cs="Times New Roman"/>
+          <w:color w:val="C586C0"/>
+          <w:kern w:val="0"/>
+          <w:sz w:val="21"/>
+          <w:szCs w:val="21"/>
+          <w:lang w:eastAsia="pt-BR"/>
+          <w14:ligatures w14:val="none"/>
+        </w:rPr>
+        <w:t>if</w:t>
+      </w:r>
+      <w:proofErr w:type="spellEnd"/>
+      <w:r>
+        <w:rPr>
+          <w:rFonts w:ascii="Consolas" w:eastAsia="Times New Roman" w:hAnsi="Consolas" w:cs="Times New Roman"/>
+          <w:color w:val="D4D4D4"/>
+          <w:kern w:val="0"/>
+          <w:sz w:val="21"/>
+          <w:szCs w:val="21"/>
+          <w:lang w:eastAsia="pt-BR"/>
+          <w14:ligatures w14:val="none"/>
+        </w:rPr>
+        <w:t xml:space="preserve"> (</w:t>
+      </w:r>
+      <w:proofErr w:type="spellStart"/>
+      <w:proofErr w:type="gramStart"/>
+      <w:r>
+        <w:rPr>
+          <w:rFonts w:ascii="Consolas" w:eastAsia="Times New Roman" w:hAnsi="Consolas" w:cs="Times New Roman"/>
+          <w:color w:val="9CDCFE"/>
+          <w:kern w:val="0"/>
+          <w:sz w:val="21"/>
+          <w:szCs w:val="21"/>
+          <w:lang w:eastAsia="pt-BR"/>
+          <w14:ligatures w14:val="none"/>
+        </w:rPr>
+        <w:t>ajax</w:t>
+      </w:r>
+      <w:r>
+        <w:rPr>
+          <w:rFonts w:ascii="Consolas" w:eastAsia="Times New Roman" w:hAnsi="Consolas" w:cs="Times New Roman"/>
+          <w:color w:val="D4D4D4"/>
+          <w:kern w:val="0"/>
+          <w:sz w:val="21"/>
+          <w:szCs w:val="21"/>
+          <w:lang w:eastAsia="pt-BR"/>
+          <w14:ligatures w14:val="none"/>
+        </w:rPr>
+        <w:t>.</w:t>
+      </w:r>
+      <w:r>
+        <w:rPr>
+          <w:rFonts w:ascii="Consolas" w:eastAsia="Times New Roman" w:hAnsi="Consolas" w:cs="Times New Roman"/>
+          <w:color w:val="9CDCFE"/>
+          <w:kern w:val="0"/>
+          <w:sz w:val="21"/>
+          <w:szCs w:val="21"/>
+          <w:lang w:eastAsia="pt-BR"/>
+          <w14:ligatures w14:val="none"/>
+        </w:rPr>
+        <w:t>readyState</w:t>
+      </w:r>
+      <w:proofErr w:type="spellEnd"/>
+      <w:proofErr w:type="gramEnd"/>
+      <w:r>
+        <w:rPr>
+          <w:rFonts w:ascii="Consolas" w:eastAsia="Times New Roman" w:hAnsi="Consolas" w:cs="Times New Roman"/>
+          <w:color w:val="D4D4D4"/>
+          <w:kern w:val="0"/>
+          <w:sz w:val="21"/>
+          <w:szCs w:val="21"/>
+          <w:lang w:eastAsia="pt-BR"/>
+          <w14:ligatures w14:val="none"/>
+        </w:rPr>
+        <w:t xml:space="preserve"> == </w:t>
+      </w:r>
+      <w:r>
+        <w:rPr>
+          <w:rFonts w:ascii="Consolas" w:eastAsia="Times New Roman" w:hAnsi="Consolas" w:cs="Times New Roman"/>
+          <w:color w:val="B5CEA8"/>
+          <w:kern w:val="0"/>
+          <w:sz w:val="21"/>
+          <w:szCs w:val="21"/>
+          <w:lang w:eastAsia="pt-BR"/>
+          <w14:ligatures w14:val="none"/>
+        </w:rPr>
+        <w:t>4</w:t>
+      </w:r>
+      <w:r>
+        <w:rPr>
+          <w:rFonts w:ascii="Consolas" w:eastAsia="Times New Roman" w:hAnsi="Consolas" w:cs="Times New Roman"/>
+          <w:color w:val="D4D4D4"/>
+          <w:kern w:val="0"/>
+          <w:sz w:val="21"/>
+          <w:szCs w:val="21"/>
+          <w:lang w:eastAsia="pt-BR"/>
+          <w14:ligatures w14:val="none"/>
+        </w:rPr>
+        <w:t xml:space="preserve"> &amp;&amp; </w:t>
+      </w:r>
+      <w:proofErr w:type="spellStart"/>
+      <w:r>
+        <w:rPr>
+          <w:rFonts w:ascii="Consolas" w:eastAsia="Times New Roman" w:hAnsi="Consolas" w:cs="Times New Roman"/>
+          <w:color w:val="9CDCFE"/>
+          <w:kern w:val="0"/>
+          <w:sz w:val="21"/>
+          <w:szCs w:val="21"/>
+          <w:lang w:eastAsia="pt-BR"/>
+          <w14:ligatures w14:val="none"/>
+        </w:rPr>
+        <w:t>ajax</w:t>
+      </w:r>
+      <w:r>
+        <w:rPr>
+          <w:rFonts w:ascii="Consolas" w:eastAsia="Times New Roman" w:hAnsi="Consolas" w:cs="Times New Roman"/>
+          <w:color w:val="D4D4D4"/>
+          <w:kern w:val="0"/>
+          <w:sz w:val="21"/>
+          <w:szCs w:val="21"/>
+          <w:lang w:eastAsia="pt-BR"/>
+          <w14:ligatures w14:val="none"/>
+        </w:rPr>
+        <w:t>.</w:t>
+      </w:r>
+      <w:r>
+        <w:rPr>
+          <w:rFonts w:ascii="Consolas" w:eastAsia="Times New Roman" w:hAnsi="Consolas" w:cs="Times New Roman"/>
+          <w:color w:val="9CDCFE"/>
+          <w:kern w:val="0"/>
+          <w:sz w:val="21"/>
+          <w:szCs w:val="21"/>
+          <w:lang w:eastAsia="pt-BR"/>
+          <w14:ligatures w14:val="none"/>
+        </w:rPr>
+        <w:t>status</w:t>
+      </w:r>
+      <w:proofErr w:type="spellEnd"/>
+      <w:r>
+        <w:rPr>
+          <w:rFonts w:ascii="Consolas" w:eastAsia="Times New Roman" w:hAnsi="Consolas" w:cs="Times New Roman"/>
+          <w:color w:val="D4D4D4"/>
+          <w:kern w:val="0"/>
+          <w:sz w:val="21"/>
+          <w:szCs w:val="21"/>
+          <w:lang w:eastAsia="pt-BR"/>
+          <w14:ligatures w14:val="none"/>
+        </w:rPr>
+        <w:t xml:space="preserve"> == </w:t>
+      </w:r>
+      <w:r>
+        <w:rPr>
+          <w:rFonts w:ascii="Consolas" w:eastAsia="Times New Roman" w:hAnsi="Consolas" w:cs="Times New Roman"/>
+          <w:color w:val="B5CEA8"/>
+          <w:kern w:val="0"/>
+          <w:sz w:val="21"/>
+          <w:szCs w:val="21"/>
+          <w:lang w:eastAsia="pt-BR"/>
+          <w14:ligatures w14:val="none"/>
+        </w:rPr>
+        <w:t>200</w:t>
+      </w:r>
+      <w:r>
+        <w:rPr>
+          <w:rFonts w:ascii="Consolas" w:eastAsia="Times New Roman" w:hAnsi="Consolas" w:cs="Times New Roman"/>
+          <w:color w:val="D4D4D4"/>
+          <w:kern w:val="0"/>
+          <w:sz w:val="21"/>
+          <w:szCs w:val="21"/>
+          <w:lang w:eastAsia="pt-BR"/>
+          <w14:ligatures w14:val="none"/>
+        </w:rPr>
+        <w:t>) {</w:t>
+      </w:r>
+    </w:p>
+    <w:p>
+      <w:pPr>
+        <w:shd w:val="clear" w:color="auto" w:fill="1F1F1F"/>
+        <w:spacing w:after="0" w:line="285" w:lineRule="atLeast"/>
+        <w:rPr>
+          <w:rFonts w:ascii="Consolas" w:eastAsia="Times New Roman" w:hAnsi="Consolas" w:cs="Times New Roman"/>
+          <w:color w:val="CCCCCC"/>
+          <w:kern w:val="0"/>
+          <w:sz w:val="21"/>
+          <w:szCs w:val="21"/>
+          <w:lang w:eastAsia="pt-BR"/>
+          <w14:ligatures w14:val="none"/>
+        </w:rPr>
+      </w:pPr>
+      <w:r>
+        <w:rPr>
+          <w:rFonts w:ascii="Consolas" w:eastAsia="Times New Roman" w:hAnsi="Consolas" w:cs="Times New Roman"/>
+          <w:color w:val="D4D4D4"/>
+          <w:kern w:val="0"/>
+          <w:sz w:val="21"/>
+          <w:szCs w:val="21"/>
+          <w:lang w:eastAsia="pt-BR"/>
+          <w14:ligatures w14:val="none"/>
+        </w:rPr>
+        <w:t xml:space="preserve">            </w:t>
+      </w:r>
+      <w:proofErr w:type="spellStart"/>
+      <w:proofErr w:type="gramStart"/>
+      <w:r>
+        <w:rPr>
+          <w:rFonts w:ascii="Consolas" w:eastAsia="Times New Roman" w:hAnsi="Consolas" w:cs="Times New Roman"/>
+          <w:color w:val="9CDCFE"/>
+          <w:kern w:val="0"/>
+          <w:sz w:val="21"/>
+          <w:szCs w:val="21"/>
+          <w:lang w:eastAsia="pt-BR"/>
+          <w14:ligatures w14:val="none"/>
+        </w:rPr>
+        <w:t>document</w:t>
+      </w:r>
+      <w:r>
+        <w:rPr>
+          <w:rFonts w:ascii="Consolas" w:eastAsia="Times New Roman" w:hAnsi="Consolas" w:cs="Times New Roman"/>
+          <w:color w:val="D4D4D4"/>
+          <w:kern w:val="0"/>
+          <w:sz w:val="21"/>
+          <w:szCs w:val="21"/>
+          <w:lang w:eastAsia="pt-BR"/>
+          <w14:ligatures w14:val="none"/>
+        </w:rPr>
+        <w:t>.</w:t>
+      </w:r>
+      <w:r>
+        <w:rPr>
+          <w:rFonts w:ascii="Consolas" w:eastAsia="Times New Roman" w:hAnsi="Consolas" w:cs="Times New Roman"/>
+          <w:color w:val="DCDCAA"/>
+          <w:kern w:val="0"/>
+          <w:sz w:val="21"/>
+          <w:szCs w:val="21"/>
+          <w:lang w:eastAsia="pt-BR"/>
+          <w14:ligatures w14:val="none"/>
+        </w:rPr>
+        <w:t>getElementById</w:t>
+      </w:r>
+      <w:proofErr w:type="spellEnd"/>
+      <w:proofErr w:type="gramEnd"/>
+      <w:r>
+        <w:rPr>
+          <w:rFonts w:ascii="Consolas" w:eastAsia="Times New Roman" w:hAnsi="Consolas" w:cs="Times New Roman"/>
+          <w:color w:val="D4D4D4"/>
+          <w:kern w:val="0"/>
+          <w:sz w:val="21"/>
+          <w:szCs w:val="21"/>
+          <w:lang w:eastAsia="pt-BR"/>
+          <w14:ligatures w14:val="none"/>
+        </w:rPr>
+        <w:t>(</w:t>
+      </w:r>
+      <w:r>
+        <w:rPr>
+          <w:rFonts w:ascii="Consolas" w:eastAsia="Times New Roman" w:hAnsi="Consolas" w:cs="Times New Roman"/>
+          <w:color w:val="CE9178"/>
+          <w:kern w:val="0"/>
+          <w:sz w:val="21"/>
+          <w:szCs w:val="21"/>
+          <w:lang w:eastAsia="pt-BR"/>
+          <w14:ligatures w14:val="none"/>
+        </w:rPr>
+        <w:t>"</w:t>
+      </w:r>
+      <w:proofErr w:type="spellStart"/>
+      <w:r>
+        <w:rPr>
+          <w:rFonts w:ascii="Consolas" w:eastAsia="Times New Roman" w:hAnsi="Consolas" w:cs="Times New Roman"/>
+          <w:color w:val="CE9178"/>
+          <w:kern w:val="0"/>
+          <w:sz w:val="21"/>
+          <w:szCs w:val="21"/>
+          <w:lang w:eastAsia="pt-BR"/>
+          <w14:ligatures w14:val="none"/>
+        </w:rPr>
+        <w:t>conteudo</w:t>
+      </w:r>
+      <w:proofErr w:type="spellEnd"/>
+      <w:r>
+        <w:rPr>
+          <w:rFonts w:ascii="Consolas" w:eastAsia="Times New Roman" w:hAnsi="Consolas" w:cs="Times New Roman"/>
+          <w:color w:val="CE9178"/>
+          <w:kern w:val="0"/>
+          <w:sz w:val="21"/>
+          <w:szCs w:val="21"/>
+          <w:lang w:eastAsia="pt-BR"/>
+          <w14:ligatures w14:val="none"/>
+        </w:rPr>
+        <w:t>"</w:t>
+      </w:r>
+      <w:r>
+        <w:rPr>
+          <w:rFonts w:ascii="Consolas" w:eastAsia="Times New Roman" w:hAnsi="Consolas" w:cs="Times New Roman"/>
+          <w:color w:val="D4D4D4"/>
+          <w:kern w:val="0"/>
+          <w:sz w:val="21"/>
+          <w:szCs w:val="21"/>
+          <w:lang w:eastAsia="pt-BR"/>
+          <w14:ligatures w14:val="none"/>
+        </w:rPr>
+        <w:t>).</w:t>
+      </w:r>
+      <w:proofErr w:type="spellStart"/>
+      <w:r>
+        <w:rPr>
+          <w:rFonts w:ascii="Consolas" w:eastAsia="Times New Roman" w:hAnsi="Consolas" w:cs="Times New Roman"/>
+          <w:color w:val="9CDCFE"/>
+          <w:kern w:val="0"/>
+          <w:sz w:val="21"/>
+          <w:szCs w:val="21"/>
+          <w:lang w:eastAsia="pt-BR"/>
+          <w14:ligatures w14:val="none"/>
+        </w:rPr>
+        <w:t>innerHTML</w:t>
+      </w:r>
+      <w:proofErr w:type="spellEnd"/>
+      <w:r>
+        <w:rPr>
+          <w:rFonts w:ascii="Consolas" w:eastAsia="Times New Roman" w:hAnsi="Consolas" w:cs="Times New Roman"/>
+          <w:color w:val="D4D4D4"/>
+          <w:kern w:val="0"/>
+          <w:sz w:val="21"/>
+          <w:szCs w:val="21"/>
+          <w:lang w:eastAsia="pt-BR"/>
+          <w14:ligatures w14:val="none"/>
+        </w:rPr>
+        <w:t xml:space="preserve"> =</w:t>
+      </w:r>
+    </w:p>
+    <w:p>
+      <w:pPr>
+        <w:shd w:val="clear" w:color="auto" w:fill="1F1F1F"/>
+        <w:spacing w:after="0" w:line="285" w:lineRule="atLeast"/>
+        <w:rPr>
+          <w:rFonts w:ascii="Consolas" w:eastAsia="Times New Roman" w:hAnsi="Consolas" w:cs="Times New Roman"/>
+          <w:color w:val="CCCCCC"/>
+          <w:kern w:val="0"/>
+          <w:sz w:val="21"/>
+          <w:szCs w:val="21"/>
+          <w:lang w:eastAsia="pt-BR"/>
+          <w14:ligatures w14:val="none"/>
+        </w:rPr>
+      </w:pPr>
+      <w:r>
+        <w:rPr>
+          <w:rFonts w:ascii="Consolas" w:eastAsia="Times New Roman" w:hAnsi="Consolas" w:cs="Times New Roman"/>
+          <w:color w:val="D4D4D4"/>
+          <w:kern w:val="0"/>
+          <w:sz w:val="21"/>
+          <w:szCs w:val="21"/>
+          <w:lang w:eastAsia="pt-BR"/>
+          <w14:ligatures w14:val="none"/>
+        </w:rPr>
+        <w:t xml:space="preserve">              </w:t>
+      </w:r>
+      <w:r>
+        <w:rPr>
+          <w:rFonts w:ascii="Consolas" w:eastAsia="Times New Roman" w:hAnsi="Consolas" w:cs="Times New Roman"/>
+          <w:color w:val="CE9178"/>
+          <w:kern w:val="0"/>
+          <w:sz w:val="21"/>
+          <w:szCs w:val="21"/>
+          <w:lang w:eastAsia="pt-BR"/>
+          <w14:ligatures w14:val="none"/>
+        </w:rPr>
+        <w:t>"requisição finalizada com sucesso, o status é 200"</w:t>
+      </w:r>
+      <w:r>
+        <w:rPr>
+          <w:rFonts w:ascii="Consolas" w:eastAsia="Times New Roman" w:hAnsi="Consolas" w:cs="Times New Roman"/>
+          <w:color w:val="D4D4D4"/>
+          <w:kern w:val="0"/>
+          <w:sz w:val="21"/>
+          <w:szCs w:val="21"/>
+          <w:lang w:eastAsia="pt-BR"/>
+          <w14:ligatures w14:val="none"/>
+        </w:rPr>
+        <w:t>;</w:t>
+      </w:r>
+    </w:p>
+    <w:p>
+      <w:pPr>
+        <w:shd w:val="clear" w:color="auto" w:fill="1F1F1F"/>
+        <w:spacing w:after="0" w:line="285" w:lineRule="atLeast"/>
+        <w:rPr>
+          <w:rFonts w:ascii="Consolas" w:eastAsia="Times New Roman" w:hAnsi="Consolas" w:cs="Times New Roman"/>
+          <w:color w:val="CCCCCC"/>
+          <w:kern w:val="0"/>
+          <w:sz w:val="21"/>
+          <w:szCs w:val="21"/>
+          <w:lang w:eastAsia="pt-BR"/>
+          <w14:ligatures w14:val="none"/>
+        </w:rPr>
+      </w:pPr>
+      <w:r>
+        <w:rPr>
+          <w:rFonts w:ascii="Consolas" w:eastAsia="Times New Roman" w:hAnsi="Consolas" w:cs="Times New Roman"/>
+          <w:color w:val="D4D4D4"/>
+          <w:kern w:val="0"/>
+          <w:sz w:val="21"/>
+          <w:szCs w:val="21"/>
+          <w:lang w:eastAsia="pt-BR"/>
+          <w14:ligatures w14:val="none"/>
+        </w:rPr>
+        <w:t xml:space="preserve">            </w:t>
+      </w:r>
+      <w:r>
+        <w:rPr>
+          <w:rFonts w:ascii="Consolas" w:eastAsia="Times New Roman" w:hAnsi="Consolas" w:cs="Times New Roman"/>
+          <w:color w:val="6A9955"/>
+          <w:kern w:val="0"/>
+          <w:sz w:val="21"/>
+          <w:szCs w:val="21"/>
+          <w:lang w:eastAsia="pt-BR"/>
+          <w14:ligatures w14:val="none"/>
+        </w:rPr>
+        <w:t>//</w:t>
+      </w:r>
+      <w:proofErr w:type="spellStart"/>
+      <w:proofErr w:type="gramStart"/>
+      <w:r>
+        <w:rPr>
+          <w:rFonts w:ascii="Consolas" w:eastAsia="Times New Roman" w:hAnsi="Consolas" w:cs="Times New Roman"/>
+          <w:color w:val="6A9955"/>
+          <w:kern w:val="0"/>
+          <w:sz w:val="21"/>
+          <w:szCs w:val="21"/>
+          <w:lang w:eastAsia="pt-BR"/>
+          <w14:ligatures w14:val="none"/>
+        </w:rPr>
+        <w:t>document.getElementById</w:t>
+      </w:r>
+      <w:proofErr w:type="spellEnd"/>
+      <w:proofErr w:type="gramEnd"/>
+      <w:r>
+        <w:rPr>
+          <w:rFonts w:ascii="Consolas" w:eastAsia="Times New Roman" w:hAnsi="Consolas" w:cs="Times New Roman"/>
+          <w:color w:val="6A9955"/>
+          <w:kern w:val="0"/>
+          <w:sz w:val="21"/>
+          <w:szCs w:val="21"/>
+          <w:lang w:eastAsia="pt-BR"/>
+          <w14:ligatures w14:val="none"/>
+        </w:rPr>
+        <w:t>("</w:t>
+      </w:r>
+      <w:proofErr w:type="spellStart"/>
+      <w:r>
+        <w:rPr>
+          <w:rFonts w:ascii="Consolas" w:eastAsia="Times New Roman" w:hAnsi="Consolas" w:cs="Times New Roman"/>
+          <w:color w:val="6A9955"/>
+          <w:kern w:val="0"/>
+          <w:sz w:val="21"/>
+          <w:szCs w:val="21"/>
+          <w:lang w:eastAsia="pt-BR"/>
+          <w14:ligatures w14:val="none"/>
+        </w:rPr>
+        <w:t>loading</w:t>
+      </w:r>
+      <w:proofErr w:type="spellEnd"/>
+      <w:r>
+        <w:rPr>
+          <w:rFonts w:ascii="Consolas" w:eastAsia="Times New Roman" w:hAnsi="Consolas" w:cs="Times New Roman"/>
+          <w:color w:val="6A9955"/>
+          <w:kern w:val="0"/>
+          <w:sz w:val="21"/>
+          <w:szCs w:val="21"/>
+          <w:lang w:eastAsia="pt-BR"/>
+          <w14:ligatures w14:val="none"/>
+        </w:rPr>
+        <w:t>").remove(); //removendo imagem quando requisição termina de ser executada</w:t>
+      </w:r>
+    </w:p>
+    <w:p>
+      <w:pPr>
+        <w:shd w:val="clear" w:color="auto" w:fill="1F1F1F"/>
+        <w:spacing w:after="0" w:line="285" w:lineRule="atLeast"/>
+        <w:rPr>
+          <w:rFonts w:ascii="Consolas" w:eastAsia="Times New Roman" w:hAnsi="Consolas" w:cs="Times New Roman"/>
+          <w:color w:val="CCCCCC"/>
+          <w:kern w:val="0"/>
+          <w:sz w:val="21"/>
+          <w:szCs w:val="21"/>
+          <w:lang w:eastAsia="pt-BR"/>
+          <w14:ligatures w14:val="none"/>
+        </w:rPr>
+      </w:pPr>
+      <w:r>
+        <w:rPr>
+          <w:rFonts w:ascii="Consolas" w:eastAsia="Times New Roman" w:hAnsi="Consolas" w:cs="Times New Roman"/>
+          <w:color w:val="D4D4D4"/>
+          <w:kern w:val="0"/>
+          <w:sz w:val="21"/>
+          <w:szCs w:val="21"/>
+          <w:lang w:eastAsia="pt-BR"/>
+          <w14:ligatures w14:val="none"/>
+        </w:rPr>
+        <w:t>          }</w:t>
+      </w:r>
+    </w:p>
+    <w:p>
+      <w:pPr>
+        <w:shd w:val="clear" w:color="auto" w:fill="1F1F1F"/>
+        <w:spacing w:after="0" w:line="285" w:lineRule="atLeast"/>
+        <w:rPr>
+          <w:rFonts w:ascii="Consolas" w:eastAsia="Times New Roman" w:hAnsi="Consolas" w:cs="Times New Roman"/>
+          <w:color w:val="CCCCCC"/>
+          <w:kern w:val="0"/>
+          <w:sz w:val="21"/>
+          <w:szCs w:val="21"/>
+          <w:lang w:eastAsia="pt-BR"/>
+          <w14:ligatures w14:val="none"/>
+        </w:rPr>
+      </w:pPr>
+      <w:r>
+        <w:rPr>
+          <w:rFonts w:ascii="Consolas" w:eastAsia="Times New Roman" w:hAnsi="Consolas" w:cs="Times New Roman"/>
+          <w:color w:val="D4D4D4"/>
+          <w:kern w:val="0"/>
+          <w:sz w:val="21"/>
+          <w:szCs w:val="21"/>
+          <w:lang w:eastAsia="pt-BR"/>
+          <w14:ligatures w14:val="none"/>
+        </w:rPr>
+        <w:t xml:space="preserve">          </w:t>
+      </w:r>
+      <w:proofErr w:type="spellStart"/>
+      <w:r>
+        <w:rPr>
+          <w:rFonts w:ascii="Consolas" w:eastAsia="Times New Roman" w:hAnsi="Consolas" w:cs="Times New Roman"/>
+          <w:color w:val="C586C0"/>
+          <w:kern w:val="0"/>
+          <w:sz w:val="21"/>
+          <w:szCs w:val="21"/>
+          <w:lang w:eastAsia="pt-BR"/>
+          <w14:ligatures w14:val="none"/>
+        </w:rPr>
+        <w:t>if</w:t>
+      </w:r>
+      <w:proofErr w:type="spellEnd"/>
+      <w:r>
+        <w:rPr>
+          <w:rFonts w:ascii="Consolas" w:eastAsia="Times New Roman" w:hAnsi="Consolas" w:cs="Times New Roman"/>
+          <w:color w:val="D4D4D4"/>
+          <w:kern w:val="0"/>
+          <w:sz w:val="21"/>
+          <w:szCs w:val="21"/>
+          <w:lang w:eastAsia="pt-BR"/>
+          <w14:ligatures w14:val="none"/>
+        </w:rPr>
+        <w:t xml:space="preserve"> (</w:t>
+      </w:r>
+      <w:proofErr w:type="spellStart"/>
+      <w:proofErr w:type="gramStart"/>
+      <w:r>
+        <w:rPr>
+          <w:rFonts w:ascii="Consolas" w:eastAsia="Times New Roman" w:hAnsi="Consolas" w:cs="Times New Roman"/>
+          <w:color w:val="9CDCFE"/>
+          <w:kern w:val="0"/>
+          <w:sz w:val="21"/>
+          <w:szCs w:val="21"/>
+          <w:lang w:eastAsia="pt-BR"/>
+          <w14:ligatures w14:val="none"/>
+        </w:rPr>
+        <w:t>ajax</w:t>
+      </w:r>
+      <w:r>
+        <w:rPr>
+          <w:rFonts w:ascii="Consolas" w:eastAsia="Times New Roman" w:hAnsi="Consolas" w:cs="Times New Roman"/>
+          <w:color w:val="D4D4D4"/>
+          <w:kern w:val="0"/>
+          <w:sz w:val="21"/>
+          <w:szCs w:val="21"/>
+          <w:lang w:eastAsia="pt-BR"/>
+          <w14:ligatures w14:val="none"/>
+        </w:rPr>
+        <w:t>.</w:t>
+      </w:r>
+      <w:r>
+        <w:rPr>
+          <w:rFonts w:ascii="Consolas" w:eastAsia="Times New Roman" w:hAnsi="Consolas" w:cs="Times New Roman"/>
+          <w:color w:val="9CDCFE"/>
+          <w:kern w:val="0"/>
+          <w:sz w:val="21"/>
+          <w:szCs w:val="21"/>
+          <w:lang w:eastAsia="pt-BR"/>
+          <w14:ligatures w14:val="none"/>
+        </w:rPr>
+        <w:t>readyState</w:t>
+      </w:r>
+      <w:proofErr w:type="spellEnd"/>
+      <w:proofErr w:type="gramEnd"/>
+      <w:r>
+        <w:rPr>
+          <w:rFonts w:ascii="Consolas" w:eastAsia="Times New Roman" w:hAnsi="Consolas" w:cs="Times New Roman"/>
+          <w:color w:val="D4D4D4"/>
+          <w:kern w:val="0"/>
+          <w:sz w:val="21"/>
+          <w:szCs w:val="21"/>
+          <w:lang w:eastAsia="pt-BR"/>
+          <w14:ligatures w14:val="none"/>
+        </w:rPr>
+        <w:t xml:space="preserve"> == </w:t>
+      </w:r>
+      <w:r>
+        <w:rPr>
+          <w:rFonts w:ascii="Consolas" w:eastAsia="Times New Roman" w:hAnsi="Consolas" w:cs="Times New Roman"/>
+          <w:color w:val="B5CEA8"/>
+          <w:kern w:val="0"/>
+          <w:sz w:val="21"/>
+          <w:szCs w:val="21"/>
+          <w:lang w:eastAsia="pt-BR"/>
+          <w14:ligatures w14:val="none"/>
+        </w:rPr>
+        <w:t>4</w:t>
+      </w:r>
+      <w:r>
+        <w:rPr>
+          <w:rFonts w:ascii="Consolas" w:eastAsia="Times New Roman" w:hAnsi="Consolas" w:cs="Times New Roman"/>
+          <w:color w:val="D4D4D4"/>
+          <w:kern w:val="0"/>
+          <w:sz w:val="21"/>
+          <w:szCs w:val="21"/>
+          <w:lang w:eastAsia="pt-BR"/>
+          <w14:ligatures w14:val="none"/>
+        </w:rPr>
+        <w:t xml:space="preserve"> &amp;&amp; </w:t>
+      </w:r>
+      <w:proofErr w:type="spellStart"/>
+      <w:r>
+        <w:rPr>
+          <w:rFonts w:ascii="Consolas" w:eastAsia="Times New Roman" w:hAnsi="Consolas" w:cs="Times New Roman"/>
+          <w:color w:val="9CDCFE"/>
+          <w:kern w:val="0"/>
+          <w:sz w:val="21"/>
+          <w:szCs w:val="21"/>
+          <w:lang w:eastAsia="pt-BR"/>
+          <w14:ligatures w14:val="none"/>
+        </w:rPr>
+        <w:t>ajax</w:t>
+      </w:r>
+      <w:r>
+        <w:rPr>
+          <w:rFonts w:ascii="Consolas" w:eastAsia="Times New Roman" w:hAnsi="Consolas" w:cs="Times New Roman"/>
+          <w:color w:val="D4D4D4"/>
+          <w:kern w:val="0"/>
+          <w:sz w:val="21"/>
+          <w:szCs w:val="21"/>
+          <w:lang w:eastAsia="pt-BR"/>
+          <w14:ligatures w14:val="none"/>
+        </w:rPr>
+        <w:t>.</w:t>
+      </w:r>
+      <w:r>
+        <w:rPr>
+          <w:rFonts w:ascii="Consolas" w:eastAsia="Times New Roman" w:hAnsi="Consolas" w:cs="Times New Roman"/>
+          <w:color w:val="9CDCFE"/>
+          <w:kern w:val="0"/>
+          <w:sz w:val="21"/>
+          <w:szCs w:val="21"/>
+          <w:lang w:eastAsia="pt-BR"/>
+          <w14:ligatures w14:val="none"/>
+        </w:rPr>
+        <w:t>status</w:t>
+      </w:r>
+      <w:proofErr w:type="spellEnd"/>
+      <w:r>
+        <w:rPr>
+          <w:rFonts w:ascii="Consolas" w:eastAsia="Times New Roman" w:hAnsi="Consolas" w:cs="Times New Roman"/>
+          <w:color w:val="D4D4D4"/>
+          <w:kern w:val="0"/>
+          <w:sz w:val="21"/>
+          <w:szCs w:val="21"/>
+          <w:lang w:eastAsia="pt-BR"/>
+          <w14:ligatures w14:val="none"/>
+        </w:rPr>
+        <w:t xml:space="preserve"> == </w:t>
+      </w:r>
+      <w:r>
+        <w:rPr>
+          <w:rFonts w:ascii="Consolas" w:eastAsia="Times New Roman" w:hAnsi="Consolas" w:cs="Times New Roman"/>
+          <w:color w:val="B5CEA8"/>
+          <w:kern w:val="0"/>
+          <w:sz w:val="21"/>
+          <w:szCs w:val="21"/>
+          <w:lang w:eastAsia="pt-BR"/>
+          <w14:ligatures w14:val="none"/>
+        </w:rPr>
+        <w:t>404</w:t>
+      </w:r>
+      <w:r>
+        <w:rPr>
+          <w:rFonts w:ascii="Consolas" w:eastAsia="Times New Roman" w:hAnsi="Consolas" w:cs="Times New Roman"/>
+          <w:color w:val="D4D4D4"/>
+          <w:kern w:val="0"/>
+          <w:sz w:val="21"/>
+          <w:szCs w:val="21"/>
+          <w:lang w:eastAsia="pt-BR"/>
+          <w14:ligatures w14:val="none"/>
+        </w:rPr>
+        <w:t>) {</w:t>
+      </w:r>
+    </w:p>
+    <w:p>
+      <w:pPr>
+        <w:shd w:val="clear" w:color="auto" w:fill="1F1F1F"/>
+        <w:spacing w:after="0" w:line="285" w:lineRule="atLeast"/>
+        <w:rPr>
+          <w:rFonts w:ascii="Consolas" w:eastAsia="Times New Roman" w:hAnsi="Consolas" w:cs="Times New Roman"/>
+          <w:color w:val="CCCCCC"/>
+          <w:kern w:val="0"/>
+          <w:sz w:val="21"/>
+          <w:szCs w:val="21"/>
+          <w:lang w:eastAsia="pt-BR"/>
+          <w14:ligatures w14:val="none"/>
+        </w:rPr>
+      </w:pPr>
+      <w:r>
+        <w:rPr>
+          <w:rFonts w:ascii="Consolas" w:eastAsia="Times New Roman" w:hAnsi="Consolas" w:cs="Times New Roman"/>
+          <w:color w:val="D4D4D4"/>
+          <w:kern w:val="0"/>
+          <w:sz w:val="21"/>
+          <w:szCs w:val="21"/>
+          <w:lang w:eastAsia="pt-BR"/>
+          <w14:ligatures w14:val="none"/>
+        </w:rPr>
+        <w:t xml:space="preserve">            </w:t>
+      </w:r>
+      <w:proofErr w:type="spellStart"/>
+      <w:proofErr w:type="gramStart"/>
+      <w:r>
+        <w:rPr>
+          <w:rFonts w:ascii="Consolas" w:eastAsia="Times New Roman" w:hAnsi="Consolas" w:cs="Times New Roman"/>
+          <w:color w:val="9CDCFE"/>
+          <w:kern w:val="0"/>
+          <w:sz w:val="21"/>
+          <w:szCs w:val="21"/>
+          <w:lang w:eastAsia="pt-BR"/>
+          <w14:ligatures w14:val="none"/>
+        </w:rPr>
+        <w:t>document</w:t>
+      </w:r>
+      <w:r>
+        <w:rPr>
+          <w:rFonts w:ascii="Consolas" w:eastAsia="Times New Roman" w:hAnsi="Consolas" w:cs="Times New Roman"/>
+          <w:color w:val="D4D4D4"/>
+          <w:kern w:val="0"/>
+          <w:sz w:val="21"/>
+          <w:szCs w:val="21"/>
+          <w:lang w:eastAsia="pt-BR"/>
+          <w14:ligatures w14:val="none"/>
+        </w:rPr>
+        <w:t>.</w:t>
+      </w:r>
+      <w:r>
+        <w:rPr>
+          <w:rFonts w:ascii="Consolas" w:eastAsia="Times New Roman" w:hAnsi="Consolas" w:cs="Times New Roman"/>
+          <w:color w:val="DCDCAA"/>
+          <w:kern w:val="0"/>
+          <w:sz w:val="21"/>
+          <w:szCs w:val="21"/>
+          <w:lang w:eastAsia="pt-BR"/>
+          <w14:ligatures w14:val="none"/>
+        </w:rPr>
+        <w:t>getElementById</w:t>
+      </w:r>
+      <w:proofErr w:type="spellEnd"/>
+      <w:proofErr w:type="gramEnd"/>
+      <w:r>
+        <w:rPr>
+          <w:rFonts w:ascii="Consolas" w:eastAsia="Times New Roman" w:hAnsi="Consolas" w:cs="Times New Roman"/>
+          <w:color w:val="D4D4D4"/>
+          <w:kern w:val="0"/>
+          <w:sz w:val="21"/>
+          <w:szCs w:val="21"/>
+          <w:lang w:eastAsia="pt-BR"/>
+          <w14:ligatures w14:val="none"/>
+        </w:rPr>
+        <w:t>(</w:t>
+      </w:r>
+      <w:r>
+        <w:rPr>
+          <w:rFonts w:ascii="Consolas" w:eastAsia="Times New Roman" w:hAnsi="Consolas" w:cs="Times New Roman"/>
+          <w:color w:val="CE9178"/>
+          <w:kern w:val="0"/>
+          <w:sz w:val="21"/>
+          <w:szCs w:val="21"/>
+          <w:lang w:eastAsia="pt-BR"/>
+          <w14:ligatures w14:val="none"/>
+        </w:rPr>
+        <w:t>"</w:t>
+      </w:r>
+      <w:proofErr w:type="spellStart"/>
+      <w:r>
+        <w:rPr>
+          <w:rFonts w:ascii="Consolas" w:eastAsia="Times New Roman" w:hAnsi="Consolas" w:cs="Times New Roman"/>
+          <w:color w:val="CE9178"/>
+          <w:kern w:val="0"/>
+          <w:sz w:val="21"/>
+          <w:szCs w:val="21"/>
+          <w:lang w:eastAsia="pt-BR"/>
+          <w14:ligatures w14:val="none"/>
+        </w:rPr>
+        <w:t>conteudo</w:t>
+      </w:r>
+      <w:proofErr w:type="spellEnd"/>
+      <w:r>
+        <w:rPr>
+          <w:rFonts w:ascii="Consolas" w:eastAsia="Times New Roman" w:hAnsi="Consolas" w:cs="Times New Roman"/>
+          <w:color w:val="CE9178"/>
+          <w:kern w:val="0"/>
+          <w:sz w:val="21"/>
+          <w:szCs w:val="21"/>
+          <w:lang w:eastAsia="pt-BR"/>
+          <w14:ligatures w14:val="none"/>
+        </w:rPr>
+        <w:t>"</w:t>
+      </w:r>
+      <w:r>
+        <w:rPr>
+          <w:rFonts w:ascii="Consolas" w:eastAsia="Times New Roman" w:hAnsi="Consolas" w:cs="Times New Roman"/>
+          <w:color w:val="D4D4D4"/>
+          <w:kern w:val="0"/>
+          <w:sz w:val="21"/>
+          <w:szCs w:val="21"/>
+          <w:lang w:eastAsia="pt-BR"/>
+          <w14:ligatures w14:val="none"/>
+        </w:rPr>
+        <w:t>).</w:t>
+      </w:r>
+      <w:proofErr w:type="spellStart"/>
+      <w:r>
+        <w:rPr>
+          <w:rFonts w:ascii="Consolas" w:eastAsia="Times New Roman" w:hAnsi="Consolas" w:cs="Times New Roman"/>
+          <w:color w:val="9CDCFE"/>
+          <w:kern w:val="0"/>
+          <w:sz w:val="21"/>
+          <w:szCs w:val="21"/>
+          <w:lang w:eastAsia="pt-BR"/>
+          <w14:ligatures w14:val="none"/>
+        </w:rPr>
+        <w:t>innerHTML</w:t>
+      </w:r>
+      <w:proofErr w:type="spellEnd"/>
+      <w:r>
+        <w:rPr>
+          <w:rFonts w:ascii="Consolas" w:eastAsia="Times New Roman" w:hAnsi="Consolas" w:cs="Times New Roman"/>
+          <w:color w:val="D4D4D4"/>
+          <w:kern w:val="0"/>
+          <w:sz w:val="21"/>
+          <w:szCs w:val="21"/>
+          <w:lang w:eastAsia="pt-BR"/>
+          <w14:ligatures w14:val="none"/>
+        </w:rPr>
+        <w:t xml:space="preserve"> =</w:t>
+      </w:r>
+    </w:p>
+    <w:p>
+      <w:pPr>
+        <w:shd w:val="clear" w:color="auto" w:fill="1F1F1F"/>
+        <w:spacing w:after="0" w:line="285" w:lineRule="atLeast"/>
+        <w:rPr>
+          <w:rFonts w:ascii="Consolas" w:eastAsia="Times New Roman" w:hAnsi="Consolas" w:cs="Times New Roman"/>
+          <w:color w:val="CCCCCC"/>
+          <w:kern w:val="0"/>
+          <w:sz w:val="21"/>
+          <w:szCs w:val="21"/>
+          <w:lang w:eastAsia="pt-BR"/>
+          <w14:ligatures w14:val="none"/>
+        </w:rPr>
+      </w:pPr>
+      <w:r>
+        <w:rPr>
+          <w:rFonts w:ascii="Consolas" w:eastAsia="Times New Roman" w:hAnsi="Consolas" w:cs="Times New Roman"/>
+          <w:color w:val="D4D4D4"/>
+          <w:kern w:val="0"/>
+          <w:sz w:val="21"/>
+          <w:szCs w:val="21"/>
+          <w:lang w:eastAsia="pt-BR"/>
+          <w14:ligatures w14:val="none"/>
+        </w:rPr>
+        <w:t xml:space="preserve">              </w:t>
+      </w:r>
+      <w:r>
+        <w:rPr>
+          <w:rFonts w:ascii="Consolas" w:eastAsia="Times New Roman" w:hAnsi="Consolas" w:cs="Times New Roman"/>
+          <w:color w:val="CE9178"/>
+          <w:kern w:val="0"/>
+          <w:sz w:val="21"/>
+          <w:szCs w:val="21"/>
+          <w:lang w:eastAsia="pt-BR"/>
+          <w14:ligatures w14:val="none"/>
+        </w:rPr>
+        <w:t>"requisição finalizada, porém o recurso solicitado não foi encontrado, o status é 404"</w:t>
+      </w:r>
+      <w:r>
+        <w:rPr>
+          <w:rFonts w:ascii="Consolas" w:eastAsia="Times New Roman" w:hAnsi="Consolas" w:cs="Times New Roman"/>
+          <w:color w:val="D4D4D4"/>
+          <w:kern w:val="0"/>
+          <w:sz w:val="21"/>
+          <w:szCs w:val="21"/>
+          <w:lang w:eastAsia="pt-BR"/>
+          <w14:ligatures w14:val="none"/>
+        </w:rPr>
+        <w:t>;</w:t>
+      </w:r>
+    </w:p>
+    <w:p>
+      <w:pPr>
+        <w:shd w:val="clear" w:color="auto" w:fill="1F1F1F"/>
+        <w:spacing w:after="0" w:line="285" w:lineRule="atLeast"/>
+        <w:rPr>
+          <w:rFonts w:ascii="Consolas" w:eastAsia="Times New Roman" w:hAnsi="Consolas" w:cs="Times New Roman"/>
+          <w:color w:val="CCCCCC"/>
+          <w:kern w:val="0"/>
+          <w:sz w:val="21"/>
+          <w:szCs w:val="21"/>
+          <w:lang w:eastAsia="pt-BR"/>
+          <w14:ligatures w14:val="none"/>
+        </w:rPr>
+      </w:pPr>
+      <w:r>
+        <w:rPr>
+          <w:rFonts w:ascii="Consolas" w:eastAsia="Times New Roman" w:hAnsi="Consolas" w:cs="Times New Roman"/>
+          <w:color w:val="D4D4D4"/>
+          <w:kern w:val="0"/>
+          <w:sz w:val="21"/>
+          <w:szCs w:val="21"/>
+          <w:lang w:eastAsia="pt-BR"/>
+          <w14:ligatures w14:val="none"/>
+        </w:rPr>
+        <w:t xml:space="preserve">            </w:t>
+      </w:r>
+      <w:r>
+        <w:rPr>
+          <w:rFonts w:ascii="Consolas" w:eastAsia="Times New Roman" w:hAnsi="Consolas" w:cs="Times New Roman"/>
+          <w:color w:val="6A9955"/>
+          <w:kern w:val="0"/>
+          <w:sz w:val="21"/>
+          <w:szCs w:val="21"/>
+          <w:lang w:eastAsia="pt-BR"/>
+          <w14:ligatures w14:val="none"/>
+        </w:rPr>
+        <w:t xml:space="preserve">// </w:t>
+      </w:r>
+      <w:proofErr w:type="spellStart"/>
+      <w:proofErr w:type="gramStart"/>
+      <w:r>
+        <w:rPr>
+          <w:rFonts w:ascii="Consolas" w:eastAsia="Times New Roman" w:hAnsi="Consolas" w:cs="Times New Roman"/>
+          <w:color w:val="6A9955"/>
+          <w:kern w:val="0"/>
+          <w:sz w:val="21"/>
+          <w:szCs w:val="21"/>
+          <w:lang w:eastAsia="pt-BR"/>
+          <w14:ligatures w14:val="none"/>
+        </w:rPr>
+        <w:t>document.getElementById</w:t>
+      </w:r>
+      <w:proofErr w:type="spellEnd"/>
+      <w:proofErr w:type="gramEnd"/>
+      <w:r>
+        <w:rPr>
+          <w:rFonts w:ascii="Consolas" w:eastAsia="Times New Roman" w:hAnsi="Consolas" w:cs="Times New Roman"/>
+          <w:color w:val="6A9955"/>
+          <w:kern w:val="0"/>
+          <w:sz w:val="21"/>
+          <w:szCs w:val="21"/>
+          <w:lang w:eastAsia="pt-BR"/>
+          <w14:ligatures w14:val="none"/>
+        </w:rPr>
+        <w:t>("</w:t>
+      </w:r>
+      <w:proofErr w:type="spellStart"/>
+      <w:r>
+        <w:rPr>
+          <w:rFonts w:ascii="Consolas" w:eastAsia="Times New Roman" w:hAnsi="Consolas" w:cs="Times New Roman"/>
+          <w:color w:val="6A9955"/>
+          <w:kern w:val="0"/>
+          <w:sz w:val="21"/>
+          <w:szCs w:val="21"/>
+          <w:lang w:eastAsia="pt-BR"/>
+          <w14:ligatures w14:val="none"/>
+        </w:rPr>
+        <w:t>loading</w:t>
+      </w:r>
+      <w:proofErr w:type="spellEnd"/>
+      <w:r>
+        <w:rPr>
+          <w:rFonts w:ascii="Consolas" w:eastAsia="Times New Roman" w:hAnsi="Consolas" w:cs="Times New Roman"/>
+          <w:color w:val="6A9955"/>
+          <w:kern w:val="0"/>
+          <w:sz w:val="21"/>
+          <w:szCs w:val="21"/>
+          <w:lang w:eastAsia="pt-BR"/>
+          <w14:ligatures w14:val="none"/>
+        </w:rPr>
+        <w:t>").remove(); //removendo imagem quando requisição termina de ser executada</w:t>
+      </w:r>
+    </w:p>
+    <w:p>
+      <w:pPr>
+        <w:shd w:val="clear" w:color="auto" w:fill="1F1F1F"/>
+        <w:spacing w:after="0" w:line="285" w:lineRule="atLeast"/>
+        <w:rPr>
+          <w:rFonts w:ascii="Consolas" w:eastAsia="Times New Roman" w:hAnsi="Consolas" w:cs="Times New Roman"/>
+          <w:color w:val="CCCCCC"/>
+          <w:kern w:val="0"/>
+          <w:sz w:val="21"/>
+          <w:szCs w:val="21"/>
+          <w:lang w:eastAsia="pt-BR"/>
+          <w14:ligatures w14:val="none"/>
+        </w:rPr>
+      </w:pPr>
+      <w:r>
+        <w:rPr>
+          <w:rFonts w:ascii="Consolas" w:eastAsia="Times New Roman" w:hAnsi="Consolas" w:cs="Times New Roman"/>
+          <w:color w:val="D4D4D4"/>
+          <w:kern w:val="0"/>
+          <w:sz w:val="21"/>
+          <w:szCs w:val="21"/>
+          <w:lang w:eastAsia="pt-BR"/>
+          <w14:ligatures w14:val="none"/>
+        </w:rPr>
+        <w:t>          }</w:t>
+      </w:r>
+    </w:p>
+    <w:p>
+      <w:pPr>
+        <w:shd w:val="clear" w:color="auto" w:fill="1F1F1F"/>
+        <w:spacing w:after="0" w:line="285" w:lineRule="atLeast"/>
+        <w:rPr>
+          <w:rFonts w:ascii="Consolas" w:eastAsia="Times New Roman" w:hAnsi="Consolas" w:cs="Times New Roman"/>
+          <w:color w:val="CCCCCC"/>
+          <w:kern w:val="0"/>
+          <w:sz w:val="21"/>
+          <w:szCs w:val="21"/>
+          <w:lang w:eastAsia="pt-BR"/>
+          <w14:ligatures w14:val="none"/>
+        </w:rPr>
+      </w:pPr>
+      <w:r>
+        <w:rPr>
+          <w:rFonts w:ascii="Consolas" w:eastAsia="Times New Roman" w:hAnsi="Consolas" w:cs="Times New Roman"/>
+          <w:color w:val="D4D4D4"/>
+          <w:kern w:val="0"/>
+          <w:sz w:val="21"/>
+          <w:szCs w:val="21"/>
+          <w:lang w:eastAsia="pt-BR"/>
+          <w14:ligatures w14:val="none"/>
+        </w:rPr>
+        <w:t xml:space="preserve">        }; </w:t>
+      </w:r>
+      <w:r>
+        <w:rPr>
+          <w:rFonts w:ascii="Consolas" w:eastAsia="Times New Roman" w:hAnsi="Consolas" w:cs="Times New Roman"/>
+          <w:color w:val="6A9955"/>
+          <w:kern w:val="0"/>
+          <w:sz w:val="21"/>
+          <w:szCs w:val="21"/>
+          <w:lang w:eastAsia="pt-BR"/>
+          <w14:ligatures w14:val="none"/>
+        </w:rPr>
+        <w:t xml:space="preserve">//executada pelo próprio </w:t>
+      </w:r>
+      <w:proofErr w:type="spellStart"/>
+      <w:r>
+        <w:rPr>
+          <w:rFonts w:ascii="Consolas" w:eastAsia="Times New Roman" w:hAnsi="Consolas" w:cs="Times New Roman"/>
+          <w:color w:val="6A9955"/>
+          <w:kern w:val="0"/>
+          <w:sz w:val="21"/>
+          <w:szCs w:val="21"/>
+          <w:lang w:eastAsia="pt-BR"/>
+          <w14:ligatures w14:val="none"/>
+        </w:rPr>
+        <w:t>ajax</w:t>
+      </w:r>
+      <w:proofErr w:type="spellEnd"/>
+    </w:p>
+    <w:p>
+      <w:pPr>
+        <w:jc w:val="both"/>
+        <w:rPr>
+          <w:rFonts w:ascii="Arial" w:hAnsi="Arial" w:cs="Arial"/>
+          <w:sz w:val="24"/>
+          <w:szCs w:val="24"/>
+        </w:rPr>
+      </w:pPr>
+      <w:r>
+        <w:rPr>
+          <w:rFonts w:ascii="Arial" w:hAnsi="Arial" w:cs="Arial"/>
+          <w:sz w:val="24"/>
+          <w:szCs w:val="24"/>
+        </w:rPr>
+        <w:br w:type="page"/>
+      </w:r>
+    </w:p>
+    <w:p>
+      <w:pPr>
+        <w:jc w:val="both"/>
+        <w:rPr>
+          <w:rFonts w:ascii="Arial" w:hAnsi="Arial" w:cs="Arial"/>
+          <w:b/>
+          <w:bCs/>
+          <w:sz w:val="28"/>
+          <w:szCs w:val="28"/>
+        </w:rPr>
+      </w:pPr>
+      <w:r>
+        <w:rPr>
+          <w:rFonts w:ascii="Arial" w:hAnsi="Arial" w:cs="Arial"/>
+          <w:b/>
+          <w:bCs/>
+          <w:sz w:val="28"/>
+          <w:szCs w:val="28"/>
+        </w:rPr>
+        <w:lastRenderedPageBreak/>
+        <w:t>Requisições assíncronas – 5</w:t>
+      </w:r>
+    </w:p>
+    <w:p>
+      <w:pPr>
+        <w:jc w:val="both"/>
+        <w:rPr>
+          <w:rFonts w:ascii="Arial" w:hAnsi="Arial" w:cs="Arial"/>
+          <w:b/>
+          <w:bCs/>
+          <w:sz w:val="24"/>
+          <w:szCs w:val="24"/>
+        </w:rPr>
+      </w:pPr>
+      <w:proofErr w:type="spellStart"/>
+      <w:r>
+        <w:rPr>
+          <w:rFonts w:ascii="Arial" w:hAnsi="Arial" w:cs="Arial"/>
+          <w:b/>
+          <w:bCs/>
+          <w:sz w:val="24"/>
+          <w:szCs w:val="24"/>
+        </w:rPr>
+        <w:t>ResponseText</w:t>
+      </w:r>
+      <w:proofErr w:type="spellEnd"/>
+    </w:p>
+    <w:p>
+      <w:pPr>
+        <w:jc w:val="both"/>
+        <w:rPr>
+          <w:rFonts w:ascii="Arial" w:hAnsi="Arial" w:cs="Arial"/>
+          <w:b/>
+          <w:bCs/>
+          <w:sz w:val="24"/>
+          <w:szCs w:val="24"/>
+        </w:rPr>
+      </w:pPr>
+    </w:p>
+    <w:p>
+      <w:pPr>
+        <w:jc w:val="both"/>
+        <w:rPr>
+          <w:rFonts w:ascii="Arial" w:hAnsi="Arial" w:cs="Arial"/>
+          <w:sz w:val="24"/>
+          <w:szCs w:val="24"/>
+        </w:rPr>
+      </w:pPr>
+      <w:r>
+        <w:rPr>
+          <w:rFonts w:ascii="Arial" w:hAnsi="Arial" w:cs="Arial"/>
+          <w:sz w:val="24"/>
+          <w:szCs w:val="24"/>
+        </w:rPr>
+        <w:t>A partir da resposta de uma requisição interceptar o seu conteúdo e trabalhar esse conteúdo no front-</w:t>
+      </w:r>
+      <w:proofErr w:type="spellStart"/>
+      <w:r>
+        <w:rPr>
+          <w:rFonts w:ascii="Arial" w:hAnsi="Arial" w:cs="Arial"/>
+          <w:sz w:val="24"/>
+          <w:szCs w:val="24"/>
+        </w:rPr>
+        <w:t>end</w:t>
+      </w:r>
+      <w:proofErr w:type="spellEnd"/>
+      <w:r>
+        <w:rPr>
+          <w:rFonts w:ascii="Arial" w:hAnsi="Arial" w:cs="Arial"/>
+          <w:sz w:val="24"/>
+          <w:szCs w:val="24"/>
+        </w:rPr>
+        <w:t xml:space="preserve"> da aplicação.</w:t>
+      </w:r>
+    </w:p>
+    <w:p>
+      <w:pPr>
+        <w:shd w:val="clear" w:color="auto" w:fill="1F1F1F"/>
+        <w:spacing w:after="0" w:line="285" w:lineRule="atLeast"/>
+        <w:rPr>
+          <w:rFonts w:ascii="Consolas" w:eastAsia="Times New Roman" w:hAnsi="Consolas" w:cs="Times New Roman"/>
+          <w:color w:val="CCCCCC"/>
+          <w:kern w:val="0"/>
+          <w:sz w:val="21"/>
+          <w:szCs w:val="21"/>
+          <w:lang w:eastAsia="pt-BR"/>
+          <w14:ligatures w14:val="none"/>
+        </w:rPr>
+      </w:pPr>
+      <w:proofErr w:type="spellStart"/>
+      <w:r>
+        <w:rPr>
+          <w:rFonts w:ascii="Consolas" w:eastAsia="Times New Roman" w:hAnsi="Consolas" w:cs="Times New Roman"/>
+          <w:color w:val="C586C0"/>
+          <w:kern w:val="0"/>
+          <w:sz w:val="21"/>
+          <w:szCs w:val="21"/>
+          <w:lang w:eastAsia="pt-BR"/>
+          <w14:ligatures w14:val="none"/>
+        </w:rPr>
+        <w:t>if</w:t>
+      </w:r>
+      <w:proofErr w:type="spellEnd"/>
+      <w:r>
+        <w:rPr>
+          <w:rFonts w:ascii="Consolas" w:eastAsia="Times New Roman" w:hAnsi="Consolas" w:cs="Times New Roman"/>
+          <w:color w:val="D4D4D4"/>
+          <w:kern w:val="0"/>
+          <w:sz w:val="21"/>
+          <w:szCs w:val="21"/>
+          <w:lang w:eastAsia="pt-BR"/>
+          <w14:ligatures w14:val="none"/>
+        </w:rPr>
+        <w:t xml:space="preserve"> (</w:t>
+      </w:r>
+      <w:proofErr w:type="spellStart"/>
+      <w:proofErr w:type="gramStart"/>
+      <w:r>
+        <w:rPr>
+          <w:rFonts w:ascii="Consolas" w:eastAsia="Times New Roman" w:hAnsi="Consolas" w:cs="Times New Roman"/>
+          <w:color w:val="9CDCFE"/>
+          <w:kern w:val="0"/>
+          <w:sz w:val="21"/>
+          <w:szCs w:val="21"/>
+          <w:lang w:eastAsia="pt-BR"/>
+          <w14:ligatures w14:val="none"/>
+        </w:rPr>
+        <w:t>ajax</w:t>
+      </w:r>
+      <w:r>
+        <w:rPr>
+          <w:rFonts w:ascii="Consolas" w:eastAsia="Times New Roman" w:hAnsi="Consolas" w:cs="Times New Roman"/>
+          <w:color w:val="D4D4D4"/>
+          <w:kern w:val="0"/>
+          <w:sz w:val="21"/>
+          <w:szCs w:val="21"/>
+          <w:lang w:eastAsia="pt-BR"/>
+          <w14:ligatures w14:val="none"/>
+        </w:rPr>
+        <w:t>.</w:t>
+      </w:r>
+      <w:r>
+        <w:rPr>
+          <w:rFonts w:ascii="Consolas" w:eastAsia="Times New Roman" w:hAnsi="Consolas" w:cs="Times New Roman"/>
+          <w:color w:val="9CDCFE"/>
+          <w:kern w:val="0"/>
+          <w:sz w:val="21"/>
+          <w:szCs w:val="21"/>
+          <w:lang w:eastAsia="pt-BR"/>
+          <w14:ligatures w14:val="none"/>
+        </w:rPr>
+        <w:t>readyState</w:t>
+      </w:r>
+      <w:proofErr w:type="spellEnd"/>
+      <w:proofErr w:type="gramEnd"/>
+      <w:r>
+        <w:rPr>
+          <w:rFonts w:ascii="Consolas" w:eastAsia="Times New Roman" w:hAnsi="Consolas" w:cs="Times New Roman"/>
+          <w:color w:val="D4D4D4"/>
+          <w:kern w:val="0"/>
+          <w:sz w:val="21"/>
+          <w:szCs w:val="21"/>
+          <w:lang w:eastAsia="pt-BR"/>
+          <w14:ligatures w14:val="none"/>
+        </w:rPr>
+        <w:t xml:space="preserve"> == </w:t>
+      </w:r>
+      <w:r>
+        <w:rPr>
+          <w:rFonts w:ascii="Consolas" w:eastAsia="Times New Roman" w:hAnsi="Consolas" w:cs="Times New Roman"/>
+          <w:color w:val="B5CEA8"/>
+          <w:kern w:val="0"/>
+          <w:sz w:val="21"/>
+          <w:szCs w:val="21"/>
+          <w:lang w:eastAsia="pt-BR"/>
+          <w14:ligatures w14:val="none"/>
+        </w:rPr>
+        <w:t>4</w:t>
+      </w:r>
+      <w:r>
+        <w:rPr>
+          <w:rFonts w:ascii="Consolas" w:eastAsia="Times New Roman" w:hAnsi="Consolas" w:cs="Times New Roman"/>
+          <w:color w:val="D4D4D4"/>
+          <w:kern w:val="0"/>
+          <w:sz w:val="21"/>
+          <w:szCs w:val="21"/>
+          <w:lang w:eastAsia="pt-BR"/>
+          <w14:ligatures w14:val="none"/>
+        </w:rPr>
+        <w:t xml:space="preserve"> &amp;&amp; </w:t>
+      </w:r>
+      <w:proofErr w:type="spellStart"/>
+      <w:r>
+        <w:rPr>
+          <w:rFonts w:ascii="Consolas" w:eastAsia="Times New Roman" w:hAnsi="Consolas" w:cs="Times New Roman"/>
+          <w:color w:val="9CDCFE"/>
+          <w:kern w:val="0"/>
+          <w:sz w:val="21"/>
+          <w:szCs w:val="21"/>
+          <w:lang w:eastAsia="pt-BR"/>
+          <w14:ligatures w14:val="none"/>
+        </w:rPr>
+        <w:t>ajax</w:t>
+      </w:r>
+      <w:r>
+        <w:rPr>
+          <w:rFonts w:ascii="Consolas" w:eastAsia="Times New Roman" w:hAnsi="Consolas" w:cs="Times New Roman"/>
+          <w:color w:val="D4D4D4"/>
+          <w:kern w:val="0"/>
+          <w:sz w:val="21"/>
+          <w:szCs w:val="21"/>
+          <w:lang w:eastAsia="pt-BR"/>
+          <w14:ligatures w14:val="none"/>
+        </w:rPr>
+        <w:t>.</w:t>
+      </w:r>
+      <w:r>
+        <w:rPr>
+          <w:rFonts w:ascii="Consolas" w:eastAsia="Times New Roman" w:hAnsi="Consolas" w:cs="Times New Roman"/>
+          <w:color w:val="9CDCFE"/>
+          <w:kern w:val="0"/>
+          <w:sz w:val="21"/>
+          <w:szCs w:val="21"/>
+          <w:lang w:eastAsia="pt-BR"/>
+          <w14:ligatures w14:val="none"/>
+        </w:rPr>
+        <w:t>status</w:t>
+      </w:r>
+      <w:proofErr w:type="spellEnd"/>
+      <w:r>
+        <w:rPr>
+          <w:rFonts w:ascii="Consolas" w:eastAsia="Times New Roman" w:hAnsi="Consolas" w:cs="Times New Roman"/>
+          <w:color w:val="D4D4D4"/>
+          <w:kern w:val="0"/>
+          <w:sz w:val="21"/>
+          <w:szCs w:val="21"/>
+          <w:lang w:eastAsia="pt-BR"/>
+          <w14:ligatures w14:val="none"/>
+        </w:rPr>
+        <w:t xml:space="preserve"> == </w:t>
+      </w:r>
+      <w:r>
+        <w:rPr>
+          <w:rFonts w:ascii="Consolas" w:eastAsia="Times New Roman" w:hAnsi="Consolas" w:cs="Times New Roman"/>
+          <w:color w:val="B5CEA8"/>
+          <w:kern w:val="0"/>
+          <w:sz w:val="21"/>
+          <w:szCs w:val="21"/>
+          <w:lang w:eastAsia="pt-BR"/>
+          <w14:ligatures w14:val="none"/>
+        </w:rPr>
+        <w:t>200</w:t>
+      </w:r>
+      <w:r>
+        <w:rPr>
+          <w:rFonts w:ascii="Consolas" w:eastAsia="Times New Roman" w:hAnsi="Consolas" w:cs="Times New Roman"/>
+          <w:color w:val="D4D4D4"/>
+          <w:kern w:val="0"/>
+          <w:sz w:val="21"/>
+          <w:szCs w:val="21"/>
+          <w:lang w:eastAsia="pt-BR"/>
+          <w14:ligatures w14:val="none"/>
+        </w:rPr>
+        <w:t>) {</w:t>
+      </w:r>
+    </w:p>
+    <w:p>
+      <w:pPr>
+        <w:shd w:val="clear" w:color="auto" w:fill="1F1F1F"/>
+        <w:spacing w:after="0" w:line="285" w:lineRule="atLeast"/>
+        <w:rPr>
+          <w:rFonts w:ascii="Consolas" w:eastAsia="Times New Roman" w:hAnsi="Consolas" w:cs="Times New Roman"/>
+          <w:b/>
+          <w:bCs/>
+          <w:color w:val="CCCCCC"/>
+          <w:kern w:val="0"/>
+          <w:sz w:val="24"/>
+          <w:szCs w:val="24"/>
+          <w:lang w:eastAsia="pt-BR"/>
+          <w14:ligatures w14:val="none"/>
+        </w:rPr>
+      </w:pPr>
+      <w:r>
+        <w:rPr>
+          <w:rFonts w:ascii="Consolas" w:eastAsia="Times New Roman" w:hAnsi="Consolas" w:cs="Times New Roman"/>
+          <w:color w:val="D4D4D4"/>
+          <w:kern w:val="0"/>
+          <w:sz w:val="21"/>
+          <w:szCs w:val="21"/>
+          <w:lang w:eastAsia="pt-BR"/>
+          <w14:ligatures w14:val="none"/>
+        </w:rPr>
+        <w:t xml:space="preserve">            </w:t>
+      </w:r>
+      <w:proofErr w:type="spellStart"/>
+      <w:proofErr w:type="gramStart"/>
+      <w:r>
+        <w:rPr>
+          <w:rFonts w:ascii="Consolas" w:eastAsia="Times New Roman" w:hAnsi="Consolas" w:cs="Times New Roman"/>
+          <w:color w:val="9CDCFE"/>
+          <w:kern w:val="0"/>
+          <w:sz w:val="21"/>
+          <w:szCs w:val="21"/>
+          <w:lang w:eastAsia="pt-BR"/>
+          <w14:ligatures w14:val="none"/>
+        </w:rPr>
+        <w:t>document</w:t>
+      </w:r>
+      <w:r>
+        <w:rPr>
+          <w:rFonts w:ascii="Consolas" w:eastAsia="Times New Roman" w:hAnsi="Consolas" w:cs="Times New Roman"/>
+          <w:color w:val="D4D4D4"/>
+          <w:kern w:val="0"/>
+          <w:sz w:val="21"/>
+          <w:szCs w:val="21"/>
+          <w:lang w:eastAsia="pt-BR"/>
+          <w14:ligatures w14:val="none"/>
+        </w:rPr>
+        <w:t>.</w:t>
+      </w:r>
+      <w:r>
+        <w:rPr>
+          <w:rFonts w:ascii="Consolas" w:eastAsia="Times New Roman" w:hAnsi="Consolas" w:cs="Times New Roman"/>
+          <w:color w:val="DCDCAA"/>
+          <w:kern w:val="0"/>
+          <w:sz w:val="21"/>
+          <w:szCs w:val="21"/>
+          <w:lang w:eastAsia="pt-BR"/>
+          <w14:ligatures w14:val="none"/>
+        </w:rPr>
+        <w:t>getElementById</w:t>
+      </w:r>
+      <w:proofErr w:type="spellEnd"/>
+      <w:proofErr w:type="gramEnd"/>
+      <w:r>
+        <w:rPr>
+          <w:rFonts w:ascii="Consolas" w:eastAsia="Times New Roman" w:hAnsi="Consolas" w:cs="Times New Roman"/>
+          <w:color w:val="D4D4D4"/>
+          <w:kern w:val="0"/>
+          <w:sz w:val="21"/>
+          <w:szCs w:val="21"/>
+          <w:lang w:eastAsia="pt-BR"/>
+          <w14:ligatures w14:val="none"/>
+        </w:rPr>
+        <w:t>(</w:t>
+      </w:r>
+      <w:r>
+        <w:rPr>
+          <w:rFonts w:ascii="Consolas" w:eastAsia="Times New Roman" w:hAnsi="Consolas" w:cs="Times New Roman"/>
+          <w:color w:val="CE9178"/>
+          <w:kern w:val="0"/>
+          <w:sz w:val="21"/>
+          <w:szCs w:val="21"/>
+          <w:lang w:eastAsia="pt-BR"/>
+          <w14:ligatures w14:val="none"/>
+        </w:rPr>
+        <w:t>"</w:t>
+      </w:r>
+      <w:proofErr w:type="spellStart"/>
+      <w:r>
+        <w:rPr>
+          <w:rFonts w:ascii="Consolas" w:eastAsia="Times New Roman" w:hAnsi="Consolas" w:cs="Times New Roman"/>
+          <w:color w:val="CE9178"/>
+          <w:kern w:val="0"/>
+          <w:sz w:val="21"/>
+          <w:szCs w:val="21"/>
+          <w:lang w:eastAsia="pt-BR"/>
+          <w14:ligatures w14:val="none"/>
+        </w:rPr>
+        <w:t>conteudo</w:t>
+      </w:r>
+      <w:proofErr w:type="spellEnd"/>
+      <w:r>
+        <w:rPr>
+          <w:rFonts w:ascii="Consolas" w:eastAsia="Times New Roman" w:hAnsi="Consolas" w:cs="Times New Roman"/>
+          <w:color w:val="CE9178"/>
+          <w:kern w:val="0"/>
+          <w:sz w:val="21"/>
+          <w:szCs w:val="21"/>
+          <w:lang w:eastAsia="pt-BR"/>
+          <w14:ligatures w14:val="none"/>
+        </w:rPr>
+        <w:t>"</w:t>
+      </w:r>
+      <w:r>
+        <w:rPr>
+          <w:rFonts w:ascii="Consolas" w:eastAsia="Times New Roman" w:hAnsi="Consolas" w:cs="Times New Roman"/>
+          <w:color w:val="D4D4D4"/>
+          <w:kern w:val="0"/>
+          <w:sz w:val="21"/>
+          <w:szCs w:val="21"/>
+          <w:lang w:eastAsia="pt-BR"/>
+          <w14:ligatures w14:val="none"/>
+        </w:rPr>
+        <w:t>).</w:t>
+      </w:r>
+      <w:proofErr w:type="spellStart"/>
+      <w:r>
+        <w:rPr>
+          <w:rFonts w:ascii="Consolas" w:eastAsia="Times New Roman" w:hAnsi="Consolas" w:cs="Times New Roman"/>
+          <w:color w:val="9CDCFE"/>
+          <w:kern w:val="0"/>
+          <w:sz w:val="21"/>
+          <w:szCs w:val="21"/>
+          <w:lang w:eastAsia="pt-BR"/>
+          <w14:ligatures w14:val="none"/>
+        </w:rPr>
+        <w:t>innerHTML</w:t>
+      </w:r>
+      <w:proofErr w:type="spellEnd"/>
+      <w:r>
+        <w:rPr>
+          <w:rFonts w:ascii="Consolas" w:eastAsia="Times New Roman" w:hAnsi="Consolas" w:cs="Times New Roman"/>
+          <w:color w:val="D4D4D4"/>
+          <w:kern w:val="0"/>
+          <w:sz w:val="21"/>
+          <w:szCs w:val="21"/>
+          <w:lang w:eastAsia="pt-BR"/>
+          <w14:ligatures w14:val="none"/>
+        </w:rPr>
+        <w:t xml:space="preserve"> = </w:t>
+      </w:r>
+      <w:proofErr w:type="spellStart"/>
+      <w:r>
+        <w:rPr>
+          <w:rFonts w:ascii="Consolas" w:eastAsia="Times New Roman" w:hAnsi="Consolas" w:cs="Times New Roman"/>
+          <w:b/>
+          <w:bCs/>
+          <w:color w:val="9CDCFE"/>
+          <w:kern w:val="0"/>
+          <w:sz w:val="24"/>
+          <w:szCs w:val="24"/>
+          <w:lang w:eastAsia="pt-BR"/>
+          <w14:ligatures w14:val="none"/>
+        </w:rPr>
+        <w:t>ajax</w:t>
+      </w:r>
+      <w:r>
+        <w:rPr>
+          <w:rFonts w:ascii="Consolas" w:eastAsia="Times New Roman" w:hAnsi="Consolas" w:cs="Times New Roman"/>
+          <w:b/>
+          <w:bCs/>
+          <w:color w:val="D4D4D4"/>
+          <w:kern w:val="0"/>
+          <w:sz w:val="24"/>
+          <w:szCs w:val="24"/>
+          <w:lang w:eastAsia="pt-BR"/>
+          <w14:ligatures w14:val="none"/>
+        </w:rPr>
+        <w:t>.</w:t>
+      </w:r>
+      <w:r>
+        <w:rPr>
+          <w:rFonts w:ascii="Consolas" w:eastAsia="Times New Roman" w:hAnsi="Consolas" w:cs="Times New Roman"/>
+          <w:b/>
+          <w:bCs/>
+          <w:color w:val="9CDCFE"/>
+          <w:kern w:val="0"/>
+          <w:sz w:val="24"/>
+          <w:szCs w:val="24"/>
+          <w:lang w:eastAsia="pt-BR"/>
+          <w14:ligatures w14:val="none"/>
+        </w:rPr>
+        <w:t>responseText</w:t>
+      </w:r>
+      <w:proofErr w:type="spellEnd"/>
+      <w:r>
+        <w:rPr>
+          <w:rFonts w:ascii="Consolas" w:eastAsia="Times New Roman" w:hAnsi="Consolas" w:cs="Times New Roman"/>
+          <w:b/>
+          <w:bCs/>
+          <w:color w:val="D4D4D4"/>
+          <w:kern w:val="0"/>
+          <w:sz w:val="24"/>
+          <w:szCs w:val="24"/>
+          <w:lang w:eastAsia="pt-BR"/>
+          <w14:ligatures w14:val="none"/>
+        </w:rPr>
+        <w:t>;</w:t>
+      </w:r>
+    </w:p>
+    <w:p>
+      <w:pPr>
+        <w:jc w:val="both"/>
+        <w:rPr>
+          <w:rFonts w:ascii="Arial" w:hAnsi="Arial" w:cs="Arial"/>
+          <w:sz w:val="24"/>
+          <w:szCs w:val="24"/>
+        </w:rPr>
+      </w:pPr>
     </w:p>
     <w:sectPr>
       <w:pgSz w:w="11906" w:h="16838"/>

</xml_diff>

<commit_message>
XML parte 2 - Recuperando arquivo XML do servidor via HTTP
</commit_message>
<xml_diff>
--- a/ajax.docx
+++ b/ajax.docx
@@ -8036,6 +8036,2059 @@
         </w:rPr>
         <w:t>.</w:t>
       </w:r>
+    </w:p>
+    <w:p>
+      <w:pPr>
+        <w:jc w:val="both"/>
+        <w:rPr>
+          <w:rFonts w:ascii="Arial" w:hAnsi="Arial" w:cs="Arial"/>
+          <w:sz w:val="24"/>
+          <w:szCs w:val="24"/>
+        </w:rPr>
+      </w:pPr>
+    </w:p>
+    <w:p>
+      <w:pPr>
+        <w:jc w:val="both"/>
+        <w:rPr>
+          <w:rFonts w:ascii="Arial" w:hAnsi="Arial" w:cs="Arial"/>
+          <w:b/>
+          <w:bCs/>
+          <w:sz w:val="28"/>
+          <w:szCs w:val="28"/>
+        </w:rPr>
+      </w:pPr>
+      <w:r>
+        <w:rPr>
+          <w:rFonts w:ascii="Arial" w:hAnsi="Arial" w:cs="Arial"/>
+          <w:b/>
+          <w:bCs/>
+          <w:sz w:val="28"/>
+          <w:szCs w:val="28"/>
+        </w:rPr>
+        <w:t>Recuperando arquivo XML do servidor via HTTP</w:t>
+      </w:r>
+    </w:p>
+    <w:p>
+      <w:pPr>
+        <w:shd w:val="clear" w:color="auto" w:fill="1F1F1F"/>
+        <w:spacing w:after="0" w:line="285" w:lineRule="atLeast"/>
+        <w:rPr>
+          <w:rFonts w:ascii="Consolas" w:eastAsia="Times New Roman" w:hAnsi="Consolas" w:cs="Times New Roman"/>
+          <w:color w:val="CCCCCC"/>
+          <w:kern w:val="0"/>
+          <w:sz w:val="21"/>
+          <w:szCs w:val="21"/>
+          <w:lang w:eastAsia="pt-BR"/>
+          <w14:ligatures w14:val="none"/>
+        </w:rPr>
+      </w:pPr>
+      <w:r>
+        <w:rPr>
+          <w:rFonts w:ascii="Consolas" w:eastAsia="Times New Roman" w:hAnsi="Consolas" w:cs="Times New Roman"/>
+          <w:color w:val="D4D4D4"/>
+          <w:kern w:val="0"/>
+          <w:sz w:val="21"/>
+          <w:szCs w:val="21"/>
+          <w:lang w:eastAsia="pt-BR"/>
+          <w14:ligatures w14:val="none"/>
+        </w:rPr>
+        <w:t xml:space="preserve">      </w:t>
+      </w:r>
+      <w:proofErr w:type="spellStart"/>
+      <w:r>
+        <w:rPr>
+          <w:rFonts w:ascii="Consolas" w:eastAsia="Times New Roman" w:hAnsi="Consolas" w:cs="Times New Roman"/>
+          <w:color w:val="569CD6"/>
+          <w:kern w:val="0"/>
+          <w:sz w:val="21"/>
+          <w:szCs w:val="21"/>
+          <w:lang w:eastAsia="pt-BR"/>
+          <w14:ligatures w14:val="none"/>
+        </w:rPr>
+        <w:t>function</w:t>
+      </w:r>
+      <w:proofErr w:type="spellEnd"/>
+      <w:r>
+        <w:rPr>
+          <w:rFonts w:ascii="Consolas" w:eastAsia="Times New Roman" w:hAnsi="Consolas" w:cs="Times New Roman"/>
+          <w:color w:val="D4D4D4"/>
+          <w:kern w:val="0"/>
+          <w:sz w:val="21"/>
+          <w:szCs w:val="21"/>
+          <w:lang w:eastAsia="pt-BR"/>
+          <w14:ligatures w14:val="none"/>
+        </w:rPr>
+        <w:t xml:space="preserve"> </w:t>
+      </w:r>
+      <w:proofErr w:type="spellStart"/>
+      <w:proofErr w:type="gramStart"/>
+      <w:r>
+        <w:rPr>
+          <w:rFonts w:ascii="Consolas" w:eastAsia="Times New Roman" w:hAnsi="Consolas" w:cs="Times New Roman"/>
+          <w:color w:val="DCDCAA"/>
+          <w:kern w:val="0"/>
+          <w:sz w:val="21"/>
+          <w:szCs w:val="21"/>
+          <w:lang w:eastAsia="pt-BR"/>
+          <w14:ligatures w14:val="none"/>
+        </w:rPr>
+        <w:t>getFilmes</w:t>
+      </w:r>
+      <w:proofErr w:type="spellEnd"/>
+      <w:r>
+        <w:rPr>
+          <w:rFonts w:ascii="Consolas" w:eastAsia="Times New Roman" w:hAnsi="Consolas" w:cs="Times New Roman"/>
+          <w:color w:val="D4D4D4"/>
+          <w:kern w:val="0"/>
+          <w:sz w:val="21"/>
+          <w:szCs w:val="21"/>
+          <w:lang w:eastAsia="pt-BR"/>
+          <w14:ligatures w14:val="none"/>
+        </w:rPr>
+        <w:t>(</w:t>
+      </w:r>
+      <w:proofErr w:type="gramEnd"/>
+      <w:r>
+        <w:rPr>
+          <w:rFonts w:ascii="Consolas" w:eastAsia="Times New Roman" w:hAnsi="Consolas" w:cs="Times New Roman"/>
+          <w:color w:val="D4D4D4"/>
+          <w:kern w:val="0"/>
+          <w:sz w:val="21"/>
+          <w:szCs w:val="21"/>
+          <w:lang w:eastAsia="pt-BR"/>
+          <w14:ligatures w14:val="none"/>
+        </w:rPr>
+        <w:t>) {</w:t>
+      </w:r>
+    </w:p>
+    <w:p>
+      <w:pPr>
+        <w:shd w:val="clear" w:color="auto" w:fill="1F1F1F"/>
+        <w:spacing w:after="0" w:line="285" w:lineRule="atLeast"/>
+        <w:rPr>
+          <w:rFonts w:ascii="Consolas" w:eastAsia="Times New Roman" w:hAnsi="Consolas" w:cs="Times New Roman"/>
+          <w:color w:val="CCCCCC"/>
+          <w:kern w:val="0"/>
+          <w:sz w:val="21"/>
+          <w:szCs w:val="21"/>
+          <w:lang w:eastAsia="pt-BR"/>
+          <w14:ligatures w14:val="none"/>
+        </w:rPr>
+      </w:pPr>
+      <w:r>
+        <w:rPr>
+          <w:rFonts w:ascii="Consolas" w:eastAsia="Times New Roman" w:hAnsi="Consolas" w:cs="Times New Roman"/>
+          <w:color w:val="D4D4D4"/>
+          <w:kern w:val="0"/>
+          <w:sz w:val="21"/>
+          <w:szCs w:val="21"/>
+          <w:lang w:eastAsia="pt-BR"/>
+          <w14:ligatures w14:val="none"/>
+        </w:rPr>
+        <w:t xml:space="preserve">        </w:t>
+      </w:r>
+      <w:proofErr w:type="spellStart"/>
+      <w:r>
+        <w:rPr>
+          <w:rFonts w:ascii="Consolas" w:eastAsia="Times New Roman" w:hAnsi="Consolas" w:cs="Times New Roman"/>
+          <w:color w:val="569CD6"/>
+          <w:kern w:val="0"/>
+          <w:sz w:val="21"/>
+          <w:szCs w:val="21"/>
+          <w:lang w:eastAsia="pt-BR"/>
+          <w14:ligatures w14:val="none"/>
+        </w:rPr>
+        <w:t>let</w:t>
+      </w:r>
+      <w:proofErr w:type="spellEnd"/>
+      <w:r>
+        <w:rPr>
+          <w:rFonts w:ascii="Consolas" w:eastAsia="Times New Roman" w:hAnsi="Consolas" w:cs="Times New Roman"/>
+          <w:color w:val="D4D4D4"/>
+          <w:kern w:val="0"/>
+          <w:sz w:val="21"/>
+          <w:szCs w:val="21"/>
+          <w:lang w:eastAsia="pt-BR"/>
+          <w14:ligatures w14:val="none"/>
+        </w:rPr>
+        <w:t xml:space="preserve"> </w:t>
+      </w:r>
+      <w:proofErr w:type="spellStart"/>
+      <w:r>
+        <w:rPr>
+          <w:rFonts w:ascii="Consolas" w:eastAsia="Times New Roman" w:hAnsi="Consolas" w:cs="Times New Roman"/>
+          <w:color w:val="9CDCFE"/>
+          <w:kern w:val="0"/>
+          <w:sz w:val="21"/>
+          <w:szCs w:val="21"/>
+          <w:lang w:eastAsia="pt-BR"/>
+          <w14:ligatures w14:val="none"/>
+        </w:rPr>
+        <w:t>XMLHttp</w:t>
+      </w:r>
+      <w:proofErr w:type="spellEnd"/>
+      <w:r>
+        <w:rPr>
+          <w:rFonts w:ascii="Consolas" w:eastAsia="Times New Roman" w:hAnsi="Consolas" w:cs="Times New Roman"/>
+          <w:color w:val="D4D4D4"/>
+          <w:kern w:val="0"/>
+          <w:sz w:val="21"/>
+          <w:szCs w:val="21"/>
+          <w:lang w:eastAsia="pt-BR"/>
+          <w14:ligatures w14:val="none"/>
+        </w:rPr>
+        <w:t xml:space="preserve"> = </w:t>
+      </w:r>
+      <w:r>
+        <w:rPr>
+          <w:rFonts w:ascii="Consolas" w:eastAsia="Times New Roman" w:hAnsi="Consolas" w:cs="Times New Roman"/>
+          <w:color w:val="569CD6"/>
+          <w:kern w:val="0"/>
+          <w:sz w:val="21"/>
+          <w:szCs w:val="21"/>
+          <w:lang w:eastAsia="pt-BR"/>
+          <w14:ligatures w14:val="none"/>
+        </w:rPr>
+        <w:t>new</w:t>
+      </w:r>
+      <w:r>
+        <w:rPr>
+          <w:rFonts w:ascii="Consolas" w:eastAsia="Times New Roman" w:hAnsi="Consolas" w:cs="Times New Roman"/>
+          <w:color w:val="D4D4D4"/>
+          <w:kern w:val="0"/>
+          <w:sz w:val="21"/>
+          <w:szCs w:val="21"/>
+          <w:lang w:eastAsia="pt-BR"/>
+          <w14:ligatures w14:val="none"/>
+        </w:rPr>
+        <w:t xml:space="preserve"> </w:t>
+      </w:r>
+      <w:proofErr w:type="spellStart"/>
+      <w:proofErr w:type="gramStart"/>
+      <w:r>
+        <w:rPr>
+          <w:rFonts w:ascii="Consolas" w:eastAsia="Times New Roman" w:hAnsi="Consolas" w:cs="Times New Roman"/>
+          <w:color w:val="DCDCAA"/>
+          <w:kern w:val="0"/>
+          <w:sz w:val="21"/>
+          <w:szCs w:val="21"/>
+          <w:lang w:eastAsia="pt-BR"/>
+          <w14:ligatures w14:val="none"/>
+        </w:rPr>
+        <w:t>XMLHttpRequesT</w:t>
+      </w:r>
+      <w:proofErr w:type="spellEnd"/>
+      <w:r>
+        <w:rPr>
+          <w:rFonts w:ascii="Consolas" w:eastAsia="Times New Roman" w:hAnsi="Consolas" w:cs="Times New Roman"/>
+          <w:color w:val="D4D4D4"/>
+          <w:kern w:val="0"/>
+          <w:sz w:val="21"/>
+          <w:szCs w:val="21"/>
+          <w:lang w:eastAsia="pt-BR"/>
+          <w14:ligatures w14:val="none"/>
+        </w:rPr>
+        <w:t>(</w:t>
+      </w:r>
+      <w:proofErr w:type="gramEnd"/>
+      <w:r>
+        <w:rPr>
+          <w:rFonts w:ascii="Consolas" w:eastAsia="Times New Roman" w:hAnsi="Consolas" w:cs="Times New Roman"/>
+          <w:color w:val="D4D4D4"/>
+          <w:kern w:val="0"/>
+          <w:sz w:val="21"/>
+          <w:szCs w:val="21"/>
+          <w:lang w:eastAsia="pt-BR"/>
+          <w14:ligatures w14:val="none"/>
+        </w:rPr>
+        <w:t xml:space="preserve">); </w:t>
+      </w:r>
+      <w:r>
+        <w:rPr>
+          <w:rFonts w:ascii="Consolas" w:eastAsia="Times New Roman" w:hAnsi="Consolas" w:cs="Times New Roman"/>
+          <w:color w:val="6A9955"/>
+          <w:kern w:val="0"/>
+          <w:sz w:val="21"/>
+          <w:szCs w:val="21"/>
+          <w:lang w:eastAsia="pt-BR"/>
+          <w14:ligatures w14:val="none"/>
+        </w:rPr>
+        <w:t>//instancia atribuída a variável</w:t>
+      </w:r>
+    </w:p>
+    <w:p>
+      <w:pPr>
+        <w:shd w:val="clear" w:color="auto" w:fill="1F1F1F"/>
+        <w:spacing w:after="0" w:line="285" w:lineRule="atLeast"/>
+        <w:rPr>
+          <w:rFonts w:ascii="Consolas" w:eastAsia="Times New Roman" w:hAnsi="Consolas" w:cs="Times New Roman"/>
+          <w:color w:val="CCCCCC"/>
+          <w:kern w:val="0"/>
+          <w:sz w:val="21"/>
+          <w:szCs w:val="21"/>
+          <w:lang w:eastAsia="pt-BR"/>
+          <w14:ligatures w14:val="none"/>
+        </w:rPr>
+      </w:pPr>
+      <w:r>
+        <w:rPr>
+          <w:rFonts w:ascii="Consolas" w:eastAsia="Times New Roman" w:hAnsi="Consolas" w:cs="Times New Roman"/>
+          <w:color w:val="D4D4D4"/>
+          <w:kern w:val="0"/>
+          <w:sz w:val="21"/>
+          <w:szCs w:val="21"/>
+          <w:lang w:eastAsia="pt-BR"/>
+          <w14:ligatures w14:val="none"/>
+        </w:rPr>
+        <w:t xml:space="preserve">        </w:t>
+      </w:r>
+      <w:proofErr w:type="spellStart"/>
+      <w:r>
+        <w:rPr>
+          <w:rFonts w:ascii="Consolas" w:eastAsia="Times New Roman" w:hAnsi="Consolas" w:cs="Times New Roman"/>
+          <w:color w:val="9CDCFE"/>
+          <w:kern w:val="0"/>
+          <w:sz w:val="21"/>
+          <w:szCs w:val="21"/>
+          <w:lang w:eastAsia="pt-BR"/>
+          <w14:ligatures w14:val="none"/>
+        </w:rPr>
+        <w:t>XMLHttp</w:t>
+      </w:r>
+      <w:r>
+        <w:rPr>
+          <w:rFonts w:ascii="Consolas" w:eastAsia="Times New Roman" w:hAnsi="Consolas" w:cs="Times New Roman"/>
+          <w:color w:val="D4D4D4"/>
+          <w:kern w:val="0"/>
+          <w:sz w:val="21"/>
+          <w:szCs w:val="21"/>
+          <w:lang w:eastAsia="pt-BR"/>
+          <w14:ligatures w14:val="none"/>
+        </w:rPr>
+        <w:t>.</w:t>
+      </w:r>
+      <w:r>
+        <w:rPr>
+          <w:rFonts w:ascii="Consolas" w:eastAsia="Times New Roman" w:hAnsi="Consolas" w:cs="Times New Roman"/>
+          <w:color w:val="DCDCAA"/>
+          <w:kern w:val="0"/>
+          <w:sz w:val="21"/>
+          <w:szCs w:val="21"/>
+          <w:lang w:eastAsia="pt-BR"/>
+          <w14:ligatures w14:val="none"/>
+        </w:rPr>
+        <w:t>open</w:t>
+      </w:r>
+      <w:proofErr w:type="spellEnd"/>
+      <w:r>
+        <w:rPr>
+          <w:rFonts w:ascii="Consolas" w:eastAsia="Times New Roman" w:hAnsi="Consolas" w:cs="Times New Roman"/>
+          <w:color w:val="D4D4D4"/>
+          <w:kern w:val="0"/>
+          <w:sz w:val="21"/>
+          <w:szCs w:val="21"/>
+          <w:lang w:eastAsia="pt-BR"/>
+          <w14:ligatures w14:val="none"/>
+        </w:rPr>
+        <w:t>(</w:t>
+      </w:r>
+      <w:r>
+        <w:rPr>
+          <w:rFonts w:ascii="Consolas" w:eastAsia="Times New Roman" w:hAnsi="Consolas" w:cs="Times New Roman"/>
+          <w:color w:val="CE9178"/>
+          <w:kern w:val="0"/>
+          <w:sz w:val="21"/>
+          <w:szCs w:val="21"/>
+          <w:lang w:eastAsia="pt-BR"/>
+          <w14:ligatures w14:val="none"/>
+        </w:rPr>
+        <w:t>"GET"</w:t>
+      </w:r>
+      <w:r>
+        <w:rPr>
+          <w:rFonts w:ascii="Consolas" w:eastAsia="Times New Roman" w:hAnsi="Consolas" w:cs="Times New Roman"/>
+          <w:color w:val="D4D4D4"/>
+          <w:kern w:val="0"/>
+          <w:sz w:val="21"/>
+          <w:szCs w:val="21"/>
+          <w:lang w:eastAsia="pt-BR"/>
+          <w14:ligatures w14:val="none"/>
+        </w:rPr>
+        <w:t xml:space="preserve">, </w:t>
+      </w:r>
+      <w:r>
+        <w:rPr>
+          <w:rFonts w:ascii="Consolas" w:eastAsia="Times New Roman" w:hAnsi="Consolas" w:cs="Times New Roman"/>
+          <w:color w:val="CE9178"/>
+          <w:kern w:val="0"/>
+          <w:sz w:val="21"/>
+          <w:szCs w:val="21"/>
+          <w:lang w:eastAsia="pt-BR"/>
+          <w14:ligatures w14:val="none"/>
+        </w:rPr>
+        <w:t>"http://localhost/ajax/filmes.html"</w:t>
+      </w:r>
+      <w:r>
+        <w:rPr>
+          <w:rFonts w:ascii="Consolas" w:eastAsia="Times New Roman" w:hAnsi="Consolas" w:cs="Times New Roman"/>
+          <w:color w:val="D4D4D4"/>
+          <w:kern w:val="0"/>
+          <w:sz w:val="21"/>
+          <w:szCs w:val="21"/>
+          <w:lang w:eastAsia="pt-BR"/>
+          <w14:ligatures w14:val="none"/>
+        </w:rPr>
+        <w:t xml:space="preserve">); </w:t>
+      </w:r>
+      <w:r>
+        <w:rPr>
+          <w:rFonts w:ascii="Consolas" w:eastAsia="Times New Roman" w:hAnsi="Consolas" w:cs="Times New Roman"/>
+          <w:color w:val="6A9955"/>
+          <w:kern w:val="0"/>
+          <w:sz w:val="21"/>
+          <w:szCs w:val="21"/>
+          <w:lang w:eastAsia="pt-BR"/>
+          <w14:ligatures w14:val="none"/>
+        </w:rPr>
+        <w:t xml:space="preserve">//método e recurso a ser recuperado através do </w:t>
+      </w:r>
+      <w:proofErr w:type="spellStart"/>
+      <w:r>
+        <w:rPr>
+          <w:rFonts w:ascii="Consolas" w:eastAsia="Times New Roman" w:hAnsi="Consolas" w:cs="Times New Roman"/>
+          <w:color w:val="6A9955"/>
+          <w:kern w:val="0"/>
+          <w:sz w:val="21"/>
+          <w:szCs w:val="21"/>
+          <w:lang w:eastAsia="pt-BR"/>
+          <w14:ligatures w14:val="none"/>
+        </w:rPr>
+        <w:t>get</w:t>
+      </w:r>
+      <w:proofErr w:type="spellEnd"/>
+      <w:r>
+        <w:rPr>
+          <w:rFonts w:ascii="Consolas" w:eastAsia="Times New Roman" w:hAnsi="Consolas" w:cs="Times New Roman"/>
+          <w:color w:val="6A9955"/>
+          <w:kern w:val="0"/>
+          <w:sz w:val="21"/>
+          <w:szCs w:val="21"/>
+          <w:lang w:eastAsia="pt-BR"/>
+          <w14:ligatures w14:val="none"/>
+        </w:rPr>
+        <w:t>(</w:t>
+      </w:r>
+      <w:proofErr w:type="spellStart"/>
+      <w:r>
+        <w:rPr>
+          <w:rFonts w:ascii="Consolas" w:eastAsia="Times New Roman" w:hAnsi="Consolas" w:cs="Times New Roman"/>
+          <w:color w:val="6A9955"/>
+          <w:kern w:val="0"/>
+          <w:sz w:val="21"/>
+          <w:szCs w:val="21"/>
+          <w:lang w:eastAsia="pt-BR"/>
+          <w14:ligatures w14:val="none"/>
+        </w:rPr>
+        <w:t>url</w:t>
+      </w:r>
+      <w:proofErr w:type="spellEnd"/>
+      <w:r>
+        <w:rPr>
+          <w:rFonts w:ascii="Consolas" w:eastAsia="Times New Roman" w:hAnsi="Consolas" w:cs="Times New Roman"/>
+          <w:color w:val="6A9955"/>
+          <w:kern w:val="0"/>
+          <w:sz w:val="21"/>
+          <w:szCs w:val="21"/>
+          <w:lang w:eastAsia="pt-BR"/>
+          <w14:ligatures w14:val="none"/>
+        </w:rPr>
+        <w:t>)</w:t>
+      </w:r>
+    </w:p>
+    <w:p>
+      <w:pPr>
+        <w:shd w:val="clear" w:color="auto" w:fill="1F1F1F"/>
+        <w:spacing w:after="0" w:line="285" w:lineRule="atLeast"/>
+        <w:rPr>
+          <w:rFonts w:ascii="Consolas" w:eastAsia="Times New Roman" w:hAnsi="Consolas" w:cs="Times New Roman"/>
+          <w:color w:val="CCCCCC"/>
+          <w:kern w:val="0"/>
+          <w:sz w:val="21"/>
+          <w:szCs w:val="21"/>
+          <w:lang w:eastAsia="pt-BR"/>
+          <w14:ligatures w14:val="none"/>
+        </w:rPr>
+      </w:pPr>
+    </w:p>
+    <w:p>
+      <w:pPr>
+        <w:shd w:val="clear" w:color="auto" w:fill="1F1F1F"/>
+        <w:spacing w:after="0" w:line="285" w:lineRule="atLeast"/>
+        <w:rPr>
+          <w:rFonts w:ascii="Consolas" w:eastAsia="Times New Roman" w:hAnsi="Consolas" w:cs="Times New Roman"/>
+          <w:color w:val="CCCCCC"/>
+          <w:kern w:val="0"/>
+          <w:sz w:val="21"/>
+          <w:szCs w:val="21"/>
+          <w:lang w:eastAsia="pt-BR"/>
+          <w14:ligatures w14:val="none"/>
+        </w:rPr>
+      </w:pPr>
+      <w:r>
+        <w:rPr>
+          <w:rFonts w:ascii="Consolas" w:eastAsia="Times New Roman" w:hAnsi="Consolas" w:cs="Times New Roman"/>
+          <w:color w:val="D4D4D4"/>
+          <w:kern w:val="0"/>
+          <w:sz w:val="21"/>
+          <w:szCs w:val="21"/>
+          <w:lang w:eastAsia="pt-BR"/>
+          <w14:ligatures w14:val="none"/>
+        </w:rPr>
+        <w:t xml:space="preserve">        </w:t>
+      </w:r>
+      <w:proofErr w:type="spellStart"/>
+      <w:r>
+        <w:rPr>
+          <w:rFonts w:ascii="Consolas" w:eastAsia="Times New Roman" w:hAnsi="Consolas" w:cs="Times New Roman"/>
+          <w:color w:val="9CDCFE"/>
+          <w:kern w:val="0"/>
+          <w:sz w:val="21"/>
+          <w:szCs w:val="21"/>
+          <w:lang w:eastAsia="pt-BR"/>
+          <w14:ligatures w14:val="none"/>
+        </w:rPr>
+        <w:t>XMLHttp</w:t>
+      </w:r>
+      <w:r>
+        <w:rPr>
+          <w:rFonts w:ascii="Consolas" w:eastAsia="Times New Roman" w:hAnsi="Consolas" w:cs="Times New Roman"/>
+          <w:color w:val="D4D4D4"/>
+          <w:kern w:val="0"/>
+          <w:sz w:val="21"/>
+          <w:szCs w:val="21"/>
+          <w:lang w:eastAsia="pt-BR"/>
+          <w14:ligatures w14:val="none"/>
+        </w:rPr>
+        <w:t>.</w:t>
+      </w:r>
+      <w:r>
+        <w:rPr>
+          <w:rFonts w:ascii="Consolas" w:eastAsia="Times New Roman" w:hAnsi="Consolas" w:cs="Times New Roman"/>
+          <w:color w:val="DCDCAA"/>
+          <w:kern w:val="0"/>
+          <w:sz w:val="21"/>
+          <w:szCs w:val="21"/>
+          <w:lang w:eastAsia="pt-BR"/>
+          <w14:ligatures w14:val="none"/>
+        </w:rPr>
+        <w:t>onreadystatechange</w:t>
+      </w:r>
+      <w:proofErr w:type="spellEnd"/>
+      <w:r>
+        <w:rPr>
+          <w:rFonts w:ascii="Consolas" w:eastAsia="Times New Roman" w:hAnsi="Consolas" w:cs="Times New Roman"/>
+          <w:color w:val="D4D4D4"/>
+          <w:kern w:val="0"/>
+          <w:sz w:val="21"/>
+          <w:szCs w:val="21"/>
+          <w:lang w:eastAsia="pt-BR"/>
+          <w14:ligatures w14:val="none"/>
+        </w:rPr>
+        <w:t xml:space="preserve"> = () </w:t>
+      </w:r>
+      <w:r>
+        <w:rPr>
+          <w:rFonts w:ascii="Consolas" w:eastAsia="Times New Roman" w:hAnsi="Consolas" w:cs="Times New Roman"/>
+          <w:color w:val="569CD6"/>
+          <w:kern w:val="0"/>
+          <w:sz w:val="21"/>
+          <w:szCs w:val="21"/>
+          <w:lang w:eastAsia="pt-BR"/>
+          <w14:ligatures w14:val="none"/>
+        </w:rPr>
+        <w:t>=&gt;</w:t>
+      </w:r>
+      <w:r>
+        <w:rPr>
+          <w:rFonts w:ascii="Consolas" w:eastAsia="Times New Roman" w:hAnsi="Consolas" w:cs="Times New Roman"/>
+          <w:color w:val="D4D4D4"/>
+          <w:kern w:val="0"/>
+          <w:sz w:val="21"/>
+          <w:szCs w:val="21"/>
+          <w:lang w:eastAsia="pt-BR"/>
+          <w14:ligatures w14:val="none"/>
+        </w:rPr>
+        <w:t xml:space="preserve"> {</w:t>
+      </w:r>
+      <w:r>
+        <w:rPr>
+          <w:rFonts w:ascii="Consolas" w:eastAsia="Times New Roman" w:hAnsi="Consolas" w:cs="Times New Roman"/>
+          <w:color w:val="6A9955"/>
+          <w:kern w:val="0"/>
+          <w:sz w:val="21"/>
+          <w:szCs w:val="21"/>
+          <w:lang w:eastAsia="pt-BR"/>
+          <w14:ligatures w14:val="none"/>
+        </w:rPr>
+        <w:t>//controla estados da requisição</w:t>
+      </w:r>
+    </w:p>
+    <w:p>
+      <w:pPr>
+        <w:shd w:val="clear" w:color="auto" w:fill="1F1F1F"/>
+        <w:spacing w:after="0" w:line="285" w:lineRule="atLeast"/>
+        <w:rPr>
+          <w:rFonts w:ascii="Consolas" w:eastAsia="Times New Roman" w:hAnsi="Consolas" w:cs="Times New Roman"/>
+          <w:color w:val="CCCCCC"/>
+          <w:kern w:val="0"/>
+          <w:sz w:val="21"/>
+          <w:szCs w:val="21"/>
+          <w:lang w:eastAsia="pt-BR"/>
+          <w14:ligatures w14:val="none"/>
+        </w:rPr>
+      </w:pPr>
+    </w:p>
+    <w:p>
+      <w:pPr>
+        <w:shd w:val="clear" w:color="auto" w:fill="1F1F1F"/>
+        <w:spacing w:after="0" w:line="285" w:lineRule="atLeast"/>
+        <w:rPr>
+          <w:rFonts w:ascii="Consolas" w:eastAsia="Times New Roman" w:hAnsi="Consolas" w:cs="Times New Roman"/>
+          <w:color w:val="CCCCCC"/>
+          <w:kern w:val="0"/>
+          <w:sz w:val="21"/>
+          <w:szCs w:val="21"/>
+          <w:lang w:eastAsia="pt-BR"/>
+          <w14:ligatures w14:val="none"/>
+        </w:rPr>
+      </w:pPr>
+      <w:r>
+        <w:rPr>
+          <w:rFonts w:ascii="Consolas" w:eastAsia="Times New Roman" w:hAnsi="Consolas" w:cs="Times New Roman"/>
+          <w:color w:val="D4D4D4"/>
+          <w:kern w:val="0"/>
+          <w:sz w:val="21"/>
+          <w:szCs w:val="21"/>
+          <w:lang w:eastAsia="pt-BR"/>
+          <w14:ligatures w14:val="none"/>
+        </w:rPr>
+        <w:t xml:space="preserve">        </w:t>
+      </w:r>
+      <w:proofErr w:type="spellStart"/>
+      <w:r>
+        <w:rPr>
+          <w:rFonts w:ascii="Consolas" w:eastAsia="Times New Roman" w:hAnsi="Consolas" w:cs="Times New Roman"/>
+          <w:color w:val="9CDCFE"/>
+          <w:kern w:val="0"/>
+          <w:sz w:val="21"/>
+          <w:szCs w:val="21"/>
+          <w:lang w:eastAsia="pt-BR"/>
+          <w14:ligatures w14:val="none"/>
+        </w:rPr>
+        <w:t>XMLHttp</w:t>
+      </w:r>
+      <w:r>
+        <w:rPr>
+          <w:rFonts w:ascii="Consolas" w:eastAsia="Times New Roman" w:hAnsi="Consolas" w:cs="Times New Roman"/>
+          <w:color w:val="D4D4D4"/>
+          <w:kern w:val="0"/>
+          <w:sz w:val="21"/>
+          <w:szCs w:val="21"/>
+          <w:lang w:eastAsia="pt-BR"/>
+          <w14:ligatures w14:val="none"/>
+        </w:rPr>
+        <w:t>.</w:t>
+      </w:r>
+      <w:r>
+        <w:rPr>
+          <w:rFonts w:ascii="Consolas" w:eastAsia="Times New Roman" w:hAnsi="Consolas" w:cs="Times New Roman"/>
+          <w:color w:val="DCDCAA"/>
+          <w:kern w:val="0"/>
+          <w:sz w:val="21"/>
+          <w:szCs w:val="21"/>
+          <w:lang w:eastAsia="pt-BR"/>
+          <w14:ligatures w14:val="none"/>
+        </w:rPr>
+        <w:t>send</w:t>
+      </w:r>
+      <w:proofErr w:type="spellEnd"/>
+      <w:proofErr w:type="gramStart"/>
+      <w:r>
+        <w:rPr>
+          <w:rFonts w:ascii="Consolas" w:eastAsia="Times New Roman" w:hAnsi="Consolas" w:cs="Times New Roman"/>
+          <w:color w:val="D4D4D4"/>
+          <w:kern w:val="0"/>
+          <w:sz w:val="21"/>
+          <w:szCs w:val="21"/>
+          <w:lang w:eastAsia="pt-BR"/>
+          <w14:ligatures w14:val="none"/>
+        </w:rPr>
+        <w:t>();</w:t>
+      </w:r>
+      <w:r>
+        <w:rPr>
+          <w:rFonts w:ascii="Consolas" w:eastAsia="Times New Roman" w:hAnsi="Consolas" w:cs="Times New Roman"/>
+          <w:color w:val="6A9955"/>
+          <w:kern w:val="0"/>
+          <w:sz w:val="21"/>
+          <w:szCs w:val="21"/>
+          <w:lang w:eastAsia="pt-BR"/>
+          <w14:ligatures w14:val="none"/>
+        </w:rPr>
+        <w:t>/</w:t>
+      </w:r>
+      <w:proofErr w:type="gramEnd"/>
+      <w:r>
+        <w:rPr>
+          <w:rFonts w:ascii="Consolas" w:eastAsia="Times New Roman" w:hAnsi="Consolas" w:cs="Times New Roman"/>
+          <w:color w:val="6A9955"/>
+          <w:kern w:val="0"/>
+          <w:sz w:val="21"/>
+          <w:szCs w:val="21"/>
+          <w:lang w:eastAsia="pt-BR"/>
+          <w14:ligatures w14:val="none"/>
+        </w:rPr>
+        <w:t xml:space="preserve">/dispara </w:t>
+      </w:r>
+      <w:proofErr w:type="spellStart"/>
+      <w:r>
+        <w:rPr>
+          <w:rFonts w:ascii="Consolas" w:eastAsia="Times New Roman" w:hAnsi="Consolas" w:cs="Times New Roman"/>
+          <w:color w:val="6A9955"/>
+          <w:kern w:val="0"/>
+          <w:sz w:val="21"/>
+          <w:szCs w:val="21"/>
+          <w:lang w:eastAsia="pt-BR"/>
+          <w14:ligatures w14:val="none"/>
+        </w:rPr>
+        <w:t>request</w:t>
+      </w:r>
+      <w:proofErr w:type="spellEnd"/>
+    </w:p>
+    <w:p>
+      <w:pPr>
+        <w:shd w:val="clear" w:color="auto" w:fill="1F1F1F"/>
+        <w:spacing w:after="0" w:line="285" w:lineRule="atLeast"/>
+        <w:rPr>
+          <w:rFonts w:ascii="Consolas" w:eastAsia="Times New Roman" w:hAnsi="Consolas" w:cs="Times New Roman"/>
+          <w:color w:val="CCCCCC"/>
+          <w:kern w:val="0"/>
+          <w:sz w:val="21"/>
+          <w:szCs w:val="21"/>
+          <w:lang w:eastAsia="pt-BR"/>
+          <w14:ligatures w14:val="none"/>
+        </w:rPr>
+      </w:pPr>
+      <w:r>
+        <w:rPr>
+          <w:rFonts w:ascii="Consolas" w:eastAsia="Times New Roman" w:hAnsi="Consolas" w:cs="Times New Roman"/>
+          <w:color w:val="D4D4D4"/>
+          <w:kern w:val="0"/>
+          <w:sz w:val="21"/>
+          <w:szCs w:val="21"/>
+          <w:lang w:eastAsia="pt-BR"/>
+          <w14:ligatures w14:val="none"/>
+        </w:rPr>
+        <w:t>      }</w:t>
+      </w:r>
+    </w:p>
+    <w:p>
+      <w:pPr>
+        <w:jc w:val="both"/>
+        <w:rPr>
+          <w:rFonts w:ascii="Arial" w:hAnsi="Arial" w:cs="Arial"/>
+          <w:b/>
+          <w:bCs/>
+          <w:sz w:val="28"/>
+          <w:szCs w:val="28"/>
+        </w:rPr>
+      </w:pPr>
+    </w:p>
+    <w:p>
+      <w:pPr>
+        <w:jc w:val="both"/>
+        <w:rPr>
+          <w:rFonts w:ascii="Arial" w:eastAsia="Times New Roman" w:hAnsi="Arial" w:cs="Arial"/>
+          <w:kern w:val="0"/>
+          <w:sz w:val="24"/>
+          <w:szCs w:val="24"/>
+          <w:lang w:eastAsia="pt-BR"/>
+          <w14:ligatures w14:val="none"/>
+        </w:rPr>
+      </w:pPr>
+      <w:proofErr w:type="spellStart"/>
+      <w:r>
+        <w:rPr>
+          <w:rFonts w:ascii="Consolas" w:eastAsia="Times New Roman" w:hAnsi="Consolas" w:cs="Times New Roman"/>
+          <w:color w:val="DCDCAA"/>
+          <w:kern w:val="0"/>
+          <w:sz w:val="21"/>
+          <w:szCs w:val="21"/>
+          <w:highlight w:val="black"/>
+          <w:lang w:eastAsia="pt-BR"/>
+          <w14:ligatures w14:val="none"/>
+        </w:rPr>
+        <w:t>O</w:t>
+      </w:r>
+      <w:r>
+        <w:rPr>
+          <w:rFonts w:ascii="Consolas" w:eastAsia="Times New Roman" w:hAnsi="Consolas" w:cs="Times New Roman"/>
+          <w:color w:val="DCDCAA"/>
+          <w:kern w:val="0"/>
+          <w:sz w:val="21"/>
+          <w:szCs w:val="21"/>
+          <w:highlight w:val="black"/>
+          <w:lang w:eastAsia="pt-BR"/>
+          <w14:ligatures w14:val="none"/>
+        </w:rPr>
+        <w:t>nreadystatechange</w:t>
+      </w:r>
+      <w:proofErr w:type="spellEnd"/>
+      <w:r>
+        <w:rPr>
+          <w:rFonts w:ascii="Consolas" w:eastAsia="Times New Roman" w:hAnsi="Consolas" w:cs="Times New Roman"/>
+          <w:color w:val="DCDCAA"/>
+          <w:kern w:val="0"/>
+          <w:sz w:val="21"/>
+          <w:szCs w:val="21"/>
+          <w:highlight w:val="black"/>
+          <w:lang w:eastAsia="pt-BR"/>
+          <w14:ligatures w14:val="none"/>
+        </w:rPr>
+        <w:t xml:space="preserve"> –</w:t>
+      </w:r>
+      <w:r>
+        <w:rPr>
+          <w:rFonts w:ascii="Consolas" w:eastAsia="Times New Roman" w:hAnsi="Consolas" w:cs="Times New Roman"/>
+          <w:color w:val="DCDCAA"/>
+          <w:kern w:val="0"/>
+          <w:sz w:val="21"/>
+          <w:szCs w:val="21"/>
+          <w:lang w:eastAsia="pt-BR"/>
+          <w14:ligatures w14:val="none"/>
+        </w:rPr>
+        <w:t xml:space="preserve"> </w:t>
+      </w:r>
+      <w:r>
+        <w:rPr>
+          <w:rFonts w:ascii="Arial" w:eastAsia="Times New Roman" w:hAnsi="Arial" w:cs="Arial"/>
+          <w:kern w:val="0"/>
+          <w:sz w:val="24"/>
+          <w:szCs w:val="24"/>
+          <w:lang w:eastAsia="pt-BR"/>
+          <w14:ligatures w14:val="none"/>
+        </w:rPr>
+        <w:t>evento disparado, sempre que o objeto</w:t>
+      </w:r>
+      <w:r>
+        <w:rPr>
+          <w:rFonts w:ascii="Arial" w:eastAsia="Times New Roman" w:hAnsi="Arial" w:cs="Arial"/>
+          <w:kern w:val="0"/>
+          <w:sz w:val="24"/>
+          <w:szCs w:val="24"/>
+          <w:lang w:eastAsia="pt-BR"/>
+          <w14:ligatures w14:val="none"/>
+        </w:rPr>
+        <w:t xml:space="preserve"> </w:t>
+      </w:r>
+      <w:proofErr w:type="spellStart"/>
+      <w:r>
+        <w:rPr>
+          <w:rFonts w:ascii="Arial" w:eastAsia="Times New Roman" w:hAnsi="Arial" w:cs="Arial"/>
+          <w:kern w:val="0"/>
+          <w:sz w:val="24"/>
+          <w:szCs w:val="24"/>
+          <w:lang w:eastAsia="pt-BR"/>
+          <w14:ligatures w14:val="none"/>
+        </w:rPr>
+        <w:t>readyState</w:t>
+      </w:r>
+      <w:proofErr w:type="spellEnd"/>
+    </w:p>
+    <w:p>
+      <w:pPr>
+        <w:spacing w:line="240" w:lineRule="auto"/>
+        <w:jc w:val="both"/>
+        <w:rPr>
+          <w:rFonts w:ascii="Arial" w:eastAsia="Times New Roman" w:hAnsi="Arial" w:cs="Arial"/>
+          <w:b/>
+          <w:bCs/>
+          <w:kern w:val="0"/>
+          <w:sz w:val="16"/>
+          <w:szCs w:val="16"/>
+          <w:lang w:eastAsia="pt-BR"/>
+          <w14:ligatures w14:val="none"/>
+        </w:rPr>
+      </w:pPr>
+      <w:r>
+        <w:rPr>
+          <w:rFonts w:ascii="Arial" w:eastAsia="Times New Roman" w:hAnsi="Arial" w:cs="Arial"/>
+          <w:kern w:val="0"/>
+          <w:sz w:val="24"/>
+          <w:szCs w:val="24"/>
+          <w:lang w:eastAsia="pt-BR"/>
+          <w14:ligatures w14:val="none"/>
+        </w:rPr>
+        <w:t xml:space="preserve">(no momento </w:t>
+      </w:r>
+      <w:r>
+        <w:rPr>
+          <w:rFonts w:ascii="Arial" w:eastAsia="Times New Roman" w:hAnsi="Arial" w:cs="Arial"/>
+          <w:kern w:val="0"/>
+          <w:sz w:val="24"/>
+          <w:szCs w:val="24"/>
+          <w:lang w:eastAsia="pt-BR"/>
+          <w14:ligatures w14:val="none"/>
+        </w:rPr>
+        <w:t>associado</w:t>
+      </w:r>
+      <w:r>
+        <w:rPr>
+          <w:rFonts w:ascii="Arial" w:eastAsia="Times New Roman" w:hAnsi="Arial" w:cs="Arial"/>
+          <w:kern w:val="0"/>
+          <w:sz w:val="24"/>
+          <w:szCs w:val="24"/>
+          <w:lang w:eastAsia="pt-BR"/>
+          <w14:ligatures w14:val="none"/>
+        </w:rPr>
+        <w:t xml:space="preserve"> a variável muda).</w:t>
+      </w:r>
+    </w:p>
+    <w:p>
+      <w:pPr>
+        <w:shd w:val="clear" w:color="auto" w:fill="1F1F1F"/>
+        <w:spacing w:after="0" w:line="240" w:lineRule="auto"/>
+        <w:rPr>
+          <w:rFonts w:ascii="Consolas" w:eastAsia="Times New Roman" w:hAnsi="Consolas" w:cs="Times New Roman"/>
+          <w:b/>
+          <w:bCs/>
+          <w:color w:val="CCCCCC"/>
+          <w:kern w:val="0"/>
+          <w:sz w:val="24"/>
+          <w:szCs w:val="24"/>
+          <w:lang w:eastAsia="pt-BR"/>
+          <w14:ligatures w14:val="none"/>
+        </w:rPr>
+      </w:pPr>
+      <w:r>
+        <w:rPr>
+          <w:rFonts w:ascii="Consolas" w:eastAsia="Times New Roman" w:hAnsi="Consolas" w:cs="Times New Roman"/>
+          <w:b/>
+          <w:bCs/>
+          <w:color w:val="D4D4D4"/>
+          <w:kern w:val="0"/>
+          <w:sz w:val="16"/>
+          <w:szCs w:val="16"/>
+          <w:lang w:eastAsia="pt-BR"/>
+          <w14:ligatures w14:val="none"/>
+        </w:rPr>
+        <w:lastRenderedPageBreak/>
+        <w:t xml:space="preserve">          </w:t>
+      </w:r>
+      <w:proofErr w:type="spellStart"/>
+      <w:r>
+        <w:rPr>
+          <w:rFonts w:ascii="Consolas" w:eastAsia="Times New Roman" w:hAnsi="Consolas" w:cs="Times New Roman"/>
+          <w:b/>
+          <w:bCs/>
+          <w:color w:val="C586C0"/>
+          <w:kern w:val="0"/>
+          <w:sz w:val="24"/>
+          <w:szCs w:val="24"/>
+          <w:lang w:eastAsia="pt-BR"/>
+          <w14:ligatures w14:val="none"/>
+        </w:rPr>
+        <w:t>if</w:t>
+      </w:r>
+      <w:proofErr w:type="spellEnd"/>
+      <w:r>
+        <w:rPr>
+          <w:rFonts w:ascii="Consolas" w:eastAsia="Times New Roman" w:hAnsi="Consolas" w:cs="Times New Roman"/>
+          <w:b/>
+          <w:bCs/>
+          <w:color w:val="D4D4D4"/>
+          <w:kern w:val="0"/>
+          <w:sz w:val="24"/>
+          <w:szCs w:val="24"/>
+          <w:lang w:eastAsia="pt-BR"/>
+          <w14:ligatures w14:val="none"/>
+        </w:rPr>
+        <w:t xml:space="preserve"> (</w:t>
+      </w:r>
+      <w:proofErr w:type="spellStart"/>
+      <w:r>
+        <w:rPr>
+          <w:rFonts w:ascii="Consolas" w:eastAsia="Times New Roman" w:hAnsi="Consolas" w:cs="Times New Roman"/>
+          <w:b/>
+          <w:bCs/>
+          <w:color w:val="9CDCFE"/>
+          <w:kern w:val="0"/>
+          <w:sz w:val="24"/>
+          <w:szCs w:val="24"/>
+          <w:lang w:eastAsia="pt-BR"/>
+          <w14:ligatures w14:val="none"/>
+        </w:rPr>
+        <w:t>XMLHttp</w:t>
+      </w:r>
+      <w:r>
+        <w:rPr>
+          <w:rFonts w:ascii="Consolas" w:eastAsia="Times New Roman" w:hAnsi="Consolas" w:cs="Times New Roman"/>
+          <w:b/>
+          <w:bCs/>
+          <w:color w:val="D4D4D4"/>
+          <w:kern w:val="0"/>
+          <w:sz w:val="24"/>
+          <w:szCs w:val="24"/>
+          <w:lang w:eastAsia="pt-BR"/>
+          <w14:ligatures w14:val="none"/>
+        </w:rPr>
+        <w:t>.</w:t>
+      </w:r>
+      <w:r>
+        <w:rPr>
+          <w:rFonts w:ascii="Consolas" w:eastAsia="Times New Roman" w:hAnsi="Consolas" w:cs="Times New Roman"/>
+          <w:b/>
+          <w:bCs/>
+          <w:color w:val="9CDCFE"/>
+          <w:kern w:val="0"/>
+          <w:sz w:val="24"/>
+          <w:szCs w:val="24"/>
+          <w:lang w:eastAsia="pt-BR"/>
+          <w14:ligatures w14:val="none"/>
+        </w:rPr>
+        <w:t>readyState</w:t>
+      </w:r>
+      <w:proofErr w:type="spellEnd"/>
+      <w:r>
+        <w:rPr>
+          <w:rFonts w:ascii="Consolas" w:eastAsia="Times New Roman" w:hAnsi="Consolas" w:cs="Times New Roman"/>
+          <w:b/>
+          <w:bCs/>
+          <w:color w:val="D4D4D4"/>
+          <w:kern w:val="0"/>
+          <w:sz w:val="24"/>
+          <w:szCs w:val="24"/>
+          <w:lang w:eastAsia="pt-BR"/>
+          <w14:ligatures w14:val="none"/>
+        </w:rPr>
+        <w:t xml:space="preserve"> == </w:t>
+      </w:r>
+      <w:r>
+        <w:rPr>
+          <w:rFonts w:ascii="Consolas" w:eastAsia="Times New Roman" w:hAnsi="Consolas" w:cs="Times New Roman"/>
+          <w:b/>
+          <w:bCs/>
+          <w:color w:val="B5CEA8"/>
+          <w:kern w:val="0"/>
+          <w:sz w:val="24"/>
+          <w:szCs w:val="24"/>
+          <w:lang w:eastAsia="pt-BR"/>
+          <w14:ligatures w14:val="none"/>
+        </w:rPr>
+        <w:t>4</w:t>
+      </w:r>
+      <w:r>
+        <w:rPr>
+          <w:rFonts w:ascii="Consolas" w:eastAsia="Times New Roman" w:hAnsi="Consolas" w:cs="Times New Roman"/>
+          <w:b/>
+          <w:bCs/>
+          <w:color w:val="D4D4D4"/>
+          <w:kern w:val="0"/>
+          <w:sz w:val="24"/>
+          <w:szCs w:val="24"/>
+          <w:lang w:eastAsia="pt-BR"/>
+          <w14:ligatures w14:val="none"/>
+        </w:rPr>
+        <w:t>) {</w:t>
+      </w:r>
+      <w:r>
+        <w:rPr>
+          <w:rFonts w:ascii="Consolas" w:eastAsia="Times New Roman" w:hAnsi="Consolas" w:cs="Times New Roman"/>
+          <w:b/>
+          <w:bCs/>
+          <w:color w:val="6A9955"/>
+          <w:kern w:val="0"/>
+          <w:sz w:val="24"/>
+          <w:szCs w:val="24"/>
+          <w:lang w:eastAsia="pt-BR"/>
+          <w14:ligatures w14:val="none"/>
+        </w:rPr>
+        <w:t xml:space="preserve">//se estado da </w:t>
+      </w:r>
+      <w:proofErr w:type="spellStart"/>
+      <w:r>
+        <w:rPr>
+          <w:rFonts w:ascii="Consolas" w:eastAsia="Times New Roman" w:hAnsi="Consolas" w:cs="Times New Roman"/>
+          <w:b/>
+          <w:bCs/>
+          <w:color w:val="6A9955"/>
+          <w:kern w:val="0"/>
+          <w:sz w:val="24"/>
+          <w:szCs w:val="24"/>
+          <w:lang w:eastAsia="pt-BR"/>
+          <w14:ligatures w14:val="none"/>
+        </w:rPr>
+        <w:t>req</w:t>
+      </w:r>
+      <w:proofErr w:type="spellEnd"/>
+      <w:r>
+        <w:rPr>
+          <w:rFonts w:ascii="Consolas" w:eastAsia="Times New Roman" w:hAnsi="Consolas" w:cs="Times New Roman"/>
+          <w:b/>
+          <w:bCs/>
+          <w:color w:val="6A9955"/>
+          <w:kern w:val="0"/>
+          <w:sz w:val="24"/>
+          <w:szCs w:val="24"/>
+          <w:lang w:eastAsia="pt-BR"/>
+          <w14:ligatures w14:val="none"/>
+        </w:rPr>
+        <w:t xml:space="preserve"> é igual a 4(realizada com sucesso)</w:t>
+      </w:r>
+    </w:p>
+    <w:p>
+      <w:pPr>
+        <w:spacing w:line="240" w:lineRule="auto"/>
+        <w:jc w:val="both"/>
+        <w:rPr>
+          <w:rFonts w:ascii="Arial" w:eastAsia="Times New Roman" w:hAnsi="Arial" w:cs="Arial"/>
+          <w:b/>
+          <w:bCs/>
+          <w:kern w:val="0"/>
+          <w:sz w:val="24"/>
+          <w:szCs w:val="24"/>
+          <w:lang w:eastAsia="pt-BR"/>
+          <w14:ligatures w14:val="none"/>
+        </w:rPr>
+      </w:pPr>
+    </w:p>
+    <w:p>
+      <w:pPr>
+        <w:shd w:val="clear" w:color="auto" w:fill="1F1F1F"/>
+        <w:spacing w:after="0" w:line="240" w:lineRule="auto"/>
+        <w:rPr>
+          <w:rFonts w:ascii="Consolas" w:eastAsia="Times New Roman" w:hAnsi="Consolas" w:cs="Times New Roman"/>
+          <w:b/>
+          <w:bCs/>
+          <w:color w:val="CCCCCC"/>
+          <w:kern w:val="0"/>
+          <w:sz w:val="24"/>
+          <w:szCs w:val="24"/>
+          <w:lang w:eastAsia="pt-BR"/>
+          <w14:ligatures w14:val="none"/>
+        </w:rPr>
+      </w:pPr>
+      <w:proofErr w:type="spellStart"/>
+      <w:r>
+        <w:rPr>
+          <w:rFonts w:ascii="Consolas" w:eastAsia="Times New Roman" w:hAnsi="Consolas" w:cs="Times New Roman"/>
+          <w:b/>
+          <w:bCs/>
+          <w:color w:val="9CDCFE"/>
+          <w:kern w:val="0"/>
+          <w:sz w:val="24"/>
+          <w:szCs w:val="24"/>
+          <w:lang w:eastAsia="pt-BR"/>
+          <w14:ligatures w14:val="none"/>
+        </w:rPr>
+        <w:t>XMLHttp</w:t>
+      </w:r>
+      <w:r>
+        <w:rPr>
+          <w:rFonts w:ascii="Consolas" w:eastAsia="Times New Roman" w:hAnsi="Consolas" w:cs="Times New Roman"/>
+          <w:b/>
+          <w:bCs/>
+          <w:color w:val="D4D4D4"/>
+          <w:kern w:val="0"/>
+          <w:sz w:val="24"/>
+          <w:szCs w:val="24"/>
+          <w:lang w:eastAsia="pt-BR"/>
+          <w14:ligatures w14:val="none"/>
+        </w:rPr>
+        <w:t>.</w:t>
+      </w:r>
+      <w:r>
+        <w:rPr>
+          <w:rFonts w:ascii="Consolas" w:eastAsia="Times New Roman" w:hAnsi="Consolas" w:cs="Times New Roman"/>
+          <w:b/>
+          <w:bCs/>
+          <w:color w:val="DCDCAA"/>
+          <w:kern w:val="0"/>
+          <w:sz w:val="24"/>
+          <w:szCs w:val="24"/>
+          <w:lang w:eastAsia="pt-BR"/>
+          <w14:ligatures w14:val="none"/>
+        </w:rPr>
+        <w:t>onreadystatechange</w:t>
+      </w:r>
+      <w:proofErr w:type="spellEnd"/>
+      <w:r>
+        <w:rPr>
+          <w:rFonts w:ascii="Consolas" w:eastAsia="Times New Roman" w:hAnsi="Consolas" w:cs="Times New Roman"/>
+          <w:b/>
+          <w:bCs/>
+          <w:color w:val="D4D4D4"/>
+          <w:kern w:val="0"/>
+          <w:sz w:val="24"/>
+          <w:szCs w:val="24"/>
+          <w:lang w:eastAsia="pt-BR"/>
+          <w14:ligatures w14:val="none"/>
+        </w:rPr>
+        <w:t xml:space="preserve"> = () </w:t>
+      </w:r>
+      <w:r>
+        <w:rPr>
+          <w:rFonts w:ascii="Consolas" w:eastAsia="Times New Roman" w:hAnsi="Consolas" w:cs="Times New Roman"/>
+          <w:b/>
+          <w:bCs/>
+          <w:color w:val="569CD6"/>
+          <w:kern w:val="0"/>
+          <w:sz w:val="24"/>
+          <w:szCs w:val="24"/>
+          <w:lang w:eastAsia="pt-BR"/>
+          <w14:ligatures w14:val="none"/>
+        </w:rPr>
+        <w:t>=&gt;</w:t>
+      </w:r>
+      <w:r>
+        <w:rPr>
+          <w:rFonts w:ascii="Consolas" w:eastAsia="Times New Roman" w:hAnsi="Consolas" w:cs="Times New Roman"/>
+          <w:b/>
+          <w:bCs/>
+          <w:color w:val="D4D4D4"/>
+          <w:kern w:val="0"/>
+          <w:sz w:val="24"/>
+          <w:szCs w:val="24"/>
+          <w:lang w:eastAsia="pt-BR"/>
+          <w14:ligatures w14:val="none"/>
+        </w:rPr>
+        <w:t xml:space="preserve"> {</w:t>
+      </w:r>
+    </w:p>
+    <w:p>
+      <w:pPr>
+        <w:shd w:val="clear" w:color="auto" w:fill="1F1F1F"/>
+        <w:spacing w:after="0" w:line="240" w:lineRule="auto"/>
+        <w:rPr>
+          <w:rFonts w:ascii="Consolas" w:eastAsia="Times New Roman" w:hAnsi="Consolas" w:cs="Times New Roman"/>
+          <w:b/>
+          <w:bCs/>
+          <w:color w:val="CCCCCC"/>
+          <w:kern w:val="0"/>
+          <w:sz w:val="24"/>
+          <w:szCs w:val="24"/>
+          <w:lang w:eastAsia="pt-BR"/>
+          <w14:ligatures w14:val="none"/>
+        </w:rPr>
+      </w:pPr>
+      <w:r>
+        <w:rPr>
+          <w:rFonts w:ascii="Consolas" w:eastAsia="Times New Roman" w:hAnsi="Consolas" w:cs="Times New Roman"/>
+          <w:b/>
+          <w:bCs/>
+          <w:color w:val="D4D4D4"/>
+          <w:kern w:val="0"/>
+          <w:sz w:val="24"/>
+          <w:szCs w:val="24"/>
+          <w:lang w:eastAsia="pt-BR"/>
+          <w14:ligatures w14:val="none"/>
+        </w:rPr>
+        <w:t xml:space="preserve">          </w:t>
+      </w:r>
+      <w:r>
+        <w:rPr>
+          <w:rFonts w:ascii="Consolas" w:eastAsia="Times New Roman" w:hAnsi="Consolas" w:cs="Times New Roman"/>
+          <w:b/>
+          <w:bCs/>
+          <w:color w:val="6A9955"/>
+          <w:kern w:val="0"/>
+          <w:sz w:val="24"/>
+          <w:szCs w:val="24"/>
+          <w:lang w:eastAsia="pt-BR"/>
+          <w14:ligatures w14:val="none"/>
+        </w:rPr>
+        <w:t>//controla estados da requisição</w:t>
+      </w:r>
+    </w:p>
+    <w:p>
+      <w:pPr>
+        <w:shd w:val="clear" w:color="auto" w:fill="1F1F1F"/>
+        <w:spacing w:after="0" w:line="240" w:lineRule="auto"/>
+        <w:rPr>
+          <w:rFonts w:ascii="Consolas" w:eastAsia="Times New Roman" w:hAnsi="Consolas" w:cs="Times New Roman"/>
+          <w:b/>
+          <w:bCs/>
+          <w:color w:val="CCCCCC"/>
+          <w:kern w:val="0"/>
+          <w:sz w:val="24"/>
+          <w:szCs w:val="24"/>
+          <w:lang w:eastAsia="pt-BR"/>
+          <w14:ligatures w14:val="none"/>
+        </w:rPr>
+      </w:pPr>
+      <w:r>
+        <w:rPr>
+          <w:rFonts w:ascii="Consolas" w:eastAsia="Times New Roman" w:hAnsi="Consolas" w:cs="Times New Roman"/>
+          <w:b/>
+          <w:bCs/>
+          <w:color w:val="D4D4D4"/>
+          <w:kern w:val="0"/>
+          <w:sz w:val="24"/>
+          <w:szCs w:val="24"/>
+          <w:lang w:eastAsia="pt-BR"/>
+          <w14:ligatures w14:val="none"/>
+        </w:rPr>
+        <w:t xml:space="preserve">          </w:t>
+      </w:r>
+      <w:proofErr w:type="spellStart"/>
+      <w:r>
+        <w:rPr>
+          <w:rFonts w:ascii="Consolas" w:eastAsia="Times New Roman" w:hAnsi="Consolas" w:cs="Times New Roman"/>
+          <w:b/>
+          <w:bCs/>
+          <w:color w:val="C586C0"/>
+          <w:kern w:val="0"/>
+          <w:sz w:val="24"/>
+          <w:szCs w:val="24"/>
+          <w:lang w:eastAsia="pt-BR"/>
+          <w14:ligatures w14:val="none"/>
+        </w:rPr>
+        <w:t>if</w:t>
+      </w:r>
+      <w:proofErr w:type="spellEnd"/>
+      <w:r>
+        <w:rPr>
+          <w:rFonts w:ascii="Consolas" w:eastAsia="Times New Roman" w:hAnsi="Consolas" w:cs="Times New Roman"/>
+          <w:b/>
+          <w:bCs/>
+          <w:color w:val="D4D4D4"/>
+          <w:kern w:val="0"/>
+          <w:sz w:val="24"/>
+          <w:szCs w:val="24"/>
+          <w:lang w:eastAsia="pt-BR"/>
+          <w14:ligatures w14:val="none"/>
+        </w:rPr>
+        <w:t xml:space="preserve"> (</w:t>
+      </w:r>
+      <w:proofErr w:type="spellStart"/>
+      <w:r>
+        <w:rPr>
+          <w:rFonts w:ascii="Consolas" w:eastAsia="Times New Roman" w:hAnsi="Consolas" w:cs="Times New Roman"/>
+          <w:b/>
+          <w:bCs/>
+          <w:color w:val="9CDCFE"/>
+          <w:kern w:val="0"/>
+          <w:sz w:val="24"/>
+          <w:szCs w:val="24"/>
+          <w:lang w:eastAsia="pt-BR"/>
+          <w14:ligatures w14:val="none"/>
+        </w:rPr>
+        <w:t>XMLHttp</w:t>
+      </w:r>
+      <w:r>
+        <w:rPr>
+          <w:rFonts w:ascii="Consolas" w:eastAsia="Times New Roman" w:hAnsi="Consolas" w:cs="Times New Roman"/>
+          <w:b/>
+          <w:bCs/>
+          <w:color w:val="D4D4D4"/>
+          <w:kern w:val="0"/>
+          <w:sz w:val="24"/>
+          <w:szCs w:val="24"/>
+          <w:lang w:eastAsia="pt-BR"/>
+          <w14:ligatures w14:val="none"/>
+        </w:rPr>
+        <w:t>.</w:t>
+      </w:r>
+      <w:r>
+        <w:rPr>
+          <w:rFonts w:ascii="Consolas" w:eastAsia="Times New Roman" w:hAnsi="Consolas" w:cs="Times New Roman"/>
+          <w:b/>
+          <w:bCs/>
+          <w:color w:val="9CDCFE"/>
+          <w:kern w:val="0"/>
+          <w:sz w:val="24"/>
+          <w:szCs w:val="24"/>
+          <w:lang w:eastAsia="pt-BR"/>
+          <w14:ligatures w14:val="none"/>
+        </w:rPr>
+        <w:t>readyState</w:t>
+      </w:r>
+      <w:proofErr w:type="spellEnd"/>
+      <w:r>
+        <w:rPr>
+          <w:rFonts w:ascii="Consolas" w:eastAsia="Times New Roman" w:hAnsi="Consolas" w:cs="Times New Roman"/>
+          <w:b/>
+          <w:bCs/>
+          <w:color w:val="D4D4D4"/>
+          <w:kern w:val="0"/>
+          <w:sz w:val="24"/>
+          <w:szCs w:val="24"/>
+          <w:lang w:eastAsia="pt-BR"/>
+          <w14:ligatures w14:val="none"/>
+        </w:rPr>
+        <w:t xml:space="preserve"> == </w:t>
+      </w:r>
+      <w:r>
+        <w:rPr>
+          <w:rFonts w:ascii="Consolas" w:eastAsia="Times New Roman" w:hAnsi="Consolas" w:cs="Times New Roman"/>
+          <w:b/>
+          <w:bCs/>
+          <w:color w:val="B5CEA8"/>
+          <w:kern w:val="0"/>
+          <w:sz w:val="24"/>
+          <w:szCs w:val="24"/>
+          <w:lang w:eastAsia="pt-BR"/>
+          <w14:ligatures w14:val="none"/>
+        </w:rPr>
+        <w:t>4</w:t>
+      </w:r>
+      <w:r>
+        <w:rPr>
+          <w:rFonts w:ascii="Consolas" w:eastAsia="Times New Roman" w:hAnsi="Consolas" w:cs="Times New Roman"/>
+          <w:b/>
+          <w:bCs/>
+          <w:color w:val="D4D4D4"/>
+          <w:kern w:val="0"/>
+          <w:sz w:val="24"/>
+          <w:szCs w:val="24"/>
+          <w:lang w:eastAsia="pt-BR"/>
+          <w14:ligatures w14:val="none"/>
+        </w:rPr>
+        <w:t xml:space="preserve"> &amp;&amp; </w:t>
+      </w:r>
+      <w:proofErr w:type="spellStart"/>
+      <w:r>
+        <w:rPr>
+          <w:rFonts w:ascii="Consolas" w:eastAsia="Times New Roman" w:hAnsi="Consolas" w:cs="Times New Roman"/>
+          <w:b/>
+          <w:bCs/>
+          <w:color w:val="9CDCFE"/>
+          <w:kern w:val="0"/>
+          <w:sz w:val="24"/>
+          <w:szCs w:val="24"/>
+          <w:lang w:eastAsia="pt-BR"/>
+          <w14:ligatures w14:val="none"/>
+        </w:rPr>
+        <w:t>XMLHttp</w:t>
+      </w:r>
+      <w:r>
+        <w:rPr>
+          <w:rFonts w:ascii="Consolas" w:eastAsia="Times New Roman" w:hAnsi="Consolas" w:cs="Times New Roman"/>
+          <w:b/>
+          <w:bCs/>
+          <w:color w:val="D4D4D4"/>
+          <w:kern w:val="0"/>
+          <w:sz w:val="24"/>
+          <w:szCs w:val="24"/>
+          <w:lang w:eastAsia="pt-BR"/>
+          <w14:ligatures w14:val="none"/>
+        </w:rPr>
+        <w:t>.</w:t>
+      </w:r>
+      <w:r>
+        <w:rPr>
+          <w:rFonts w:ascii="Consolas" w:eastAsia="Times New Roman" w:hAnsi="Consolas" w:cs="Times New Roman"/>
+          <w:b/>
+          <w:bCs/>
+          <w:color w:val="9CDCFE"/>
+          <w:kern w:val="0"/>
+          <w:sz w:val="24"/>
+          <w:szCs w:val="24"/>
+          <w:lang w:eastAsia="pt-BR"/>
+          <w14:ligatures w14:val="none"/>
+        </w:rPr>
+        <w:t>status</w:t>
+      </w:r>
+      <w:proofErr w:type="spellEnd"/>
+      <w:r>
+        <w:rPr>
+          <w:rFonts w:ascii="Consolas" w:eastAsia="Times New Roman" w:hAnsi="Consolas" w:cs="Times New Roman"/>
+          <w:b/>
+          <w:bCs/>
+          <w:color w:val="D4D4D4"/>
+          <w:kern w:val="0"/>
+          <w:sz w:val="24"/>
+          <w:szCs w:val="24"/>
+          <w:lang w:eastAsia="pt-BR"/>
+          <w14:ligatures w14:val="none"/>
+        </w:rPr>
+        <w:t xml:space="preserve"> == </w:t>
+      </w:r>
+      <w:r>
+        <w:rPr>
+          <w:rFonts w:ascii="Consolas" w:eastAsia="Times New Roman" w:hAnsi="Consolas" w:cs="Times New Roman"/>
+          <w:b/>
+          <w:bCs/>
+          <w:color w:val="B5CEA8"/>
+          <w:kern w:val="0"/>
+          <w:sz w:val="24"/>
+          <w:szCs w:val="24"/>
+          <w:lang w:eastAsia="pt-BR"/>
+          <w14:ligatures w14:val="none"/>
+        </w:rPr>
+        <w:t>200</w:t>
+      </w:r>
+      <w:r>
+        <w:rPr>
+          <w:rFonts w:ascii="Consolas" w:eastAsia="Times New Roman" w:hAnsi="Consolas" w:cs="Times New Roman"/>
+          <w:b/>
+          <w:bCs/>
+          <w:color w:val="D4D4D4"/>
+          <w:kern w:val="0"/>
+          <w:sz w:val="24"/>
+          <w:szCs w:val="24"/>
+          <w:lang w:eastAsia="pt-BR"/>
+          <w14:ligatures w14:val="none"/>
+        </w:rPr>
+        <w:t>) {</w:t>
+      </w:r>
+    </w:p>
+    <w:p>
+      <w:pPr>
+        <w:shd w:val="clear" w:color="auto" w:fill="1F1F1F"/>
+        <w:spacing w:after="0" w:line="240" w:lineRule="auto"/>
+        <w:rPr>
+          <w:rFonts w:ascii="Consolas" w:eastAsia="Times New Roman" w:hAnsi="Consolas" w:cs="Times New Roman"/>
+          <w:b/>
+          <w:bCs/>
+          <w:color w:val="CCCCCC"/>
+          <w:kern w:val="0"/>
+          <w:sz w:val="24"/>
+          <w:szCs w:val="24"/>
+          <w:lang w:eastAsia="pt-BR"/>
+          <w14:ligatures w14:val="none"/>
+        </w:rPr>
+      </w:pPr>
+      <w:r>
+        <w:rPr>
+          <w:rFonts w:ascii="Consolas" w:eastAsia="Times New Roman" w:hAnsi="Consolas" w:cs="Times New Roman"/>
+          <w:b/>
+          <w:bCs/>
+          <w:color w:val="D4D4D4"/>
+          <w:kern w:val="0"/>
+          <w:sz w:val="24"/>
+          <w:szCs w:val="24"/>
+          <w:lang w:eastAsia="pt-BR"/>
+          <w14:ligatures w14:val="none"/>
+        </w:rPr>
+        <w:t xml:space="preserve">            </w:t>
+      </w:r>
+      <w:r>
+        <w:rPr>
+          <w:rFonts w:ascii="Consolas" w:eastAsia="Times New Roman" w:hAnsi="Consolas" w:cs="Times New Roman"/>
+          <w:b/>
+          <w:bCs/>
+          <w:color w:val="6A9955"/>
+          <w:kern w:val="0"/>
+          <w:sz w:val="24"/>
+          <w:szCs w:val="24"/>
+          <w:lang w:eastAsia="pt-BR"/>
+          <w14:ligatures w14:val="none"/>
+        </w:rPr>
+        <w:t xml:space="preserve">//se estado da </w:t>
+      </w:r>
+      <w:proofErr w:type="spellStart"/>
+      <w:r>
+        <w:rPr>
+          <w:rFonts w:ascii="Consolas" w:eastAsia="Times New Roman" w:hAnsi="Consolas" w:cs="Times New Roman"/>
+          <w:b/>
+          <w:bCs/>
+          <w:color w:val="6A9955"/>
+          <w:kern w:val="0"/>
+          <w:sz w:val="24"/>
+          <w:szCs w:val="24"/>
+          <w:lang w:eastAsia="pt-BR"/>
+          <w14:ligatures w14:val="none"/>
+        </w:rPr>
+        <w:t>req</w:t>
+      </w:r>
+      <w:proofErr w:type="spellEnd"/>
+      <w:r>
+        <w:rPr>
+          <w:rFonts w:ascii="Consolas" w:eastAsia="Times New Roman" w:hAnsi="Consolas" w:cs="Times New Roman"/>
+          <w:b/>
+          <w:bCs/>
+          <w:color w:val="6A9955"/>
+          <w:kern w:val="0"/>
+          <w:sz w:val="24"/>
+          <w:szCs w:val="24"/>
+          <w:lang w:eastAsia="pt-BR"/>
+          <w14:ligatures w14:val="none"/>
+        </w:rPr>
+        <w:t xml:space="preserve"> é igual a 4(realizada com sucesso) e se status é igual a 200(OK)</w:t>
+      </w:r>
+    </w:p>
+    <w:p>
+      <w:pPr>
+        <w:shd w:val="clear" w:color="auto" w:fill="1F1F1F"/>
+        <w:spacing w:after="0" w:line="240" w:lineRule="auto"/>
+        <w:rPr>
+          <w:rFonts w:ascii="Consolas" w:eastAsia="Times New Roman" w:hAnsi="Consolas" w:cs="Times New Roman"/>
+          <w:b/>
+          <w:bCs/>
+          <w:color w:val="CCCCCC"/>
+          <w:kern w:val="0"/>
+          <w:sz w:val="24"/>
+          <w:szCs w:val="24"/>
+          <w:lang w:eastAsia="pt-BR"/>
+          <w14:ligatures w14:val="none"/>
+        </w:rPr>
+      </w:pPr>
+      <w:r>
+        <w:rPr>
+          <w:rFonts w:ascii="Consolas" w:eastAsia="Times New Roman" w:hAnsi="Consolas" w:cs="Times New Roman"/>
+          <w:b/>
+          <w:bCs/>
+          <w:color w:val="D4D4D4"/>
+          <w:kern w:val="0"/>
+          <w:sz w:val="24"/>
+          <w:szCs w:val="24"/>
+          <w:lang w:eastAsia="pt-BR"/>
+          <w14:ligatures w14:val="none"/>
+        </w:rPr>
+        <w:t xml:space="preserve">            </w:t>
+      </w:r>
+      <w:proofErr w:type="spellStart"/>
+      <w:r>
+        <w:rPr>
+          <w:rFonts w:ascii="Consolas" w:eastAsia="Times New Roman" w:hAnsi="Consolas" w:cs="Times New Roman"/>
+          <w:b/>
+          <w:bCs/>
+          <w:color w:val="569CD6"/>
+          <w:kern w:val="0"/>
+          <w:sz w:val="24"/>
+          <w:szCs w:val="24"/>
+          <w:lang w:eastAsia="pt-BR"/>
+          <w14:ligatures w14:val="none"/>
+        </w:rPr>
+        <w:t>let</w:t>
+      </w:r>
+      <w:proofErr w:type="spellEnd"/>
+      <w:r>
+        <w:rPr>
+          <w:rFonts w:ascii="Consolas" w:eastAsia="Times New Roman" w:hAnsi="Consolas" w:cs="Times New Roman"/>
+          <w:b/>
+          <w:bCs/>
+          <w:color w:val="D4D4D4"/>
+          <w:kern w:val="0"/>
+          <w:sz w:val="24"/>
+          <w:szCs w:val="24"/>
+          <w:lang w:eastAsia="pt-BR"/>
+          <w14:ligatures w14:val="none"/>
+        </w:rPr>
+        <w:t xml:space="preserve"> </w:t>
+      </w:r>
+      <w:proofErr w:type="spellStart"/>
+      <w:r>
+        <w:rPr>
+          <w:rFonts w:ascii="Consolas" w:eastAsia="Times New Roman" w:hAnsi="Consolas" w:cs="Times New Roman"/>
+          <w:b/>
+          <w:bCs/>
+          <w:color w:val="9CDCFE"/>
+          <w:kern w:val="0"/>
+          <w:sz w:val="24"/>
+          <w:szCs w:val="24"/>
+          <w:lang w:eastAsia="pt-BR"/>
+          <w14:ligatures w14:val="none"/>
+        </w:rPr>
+        <w:t>XMLFilmes</w:t>
+      </w:r>
+      <w:proofErr w:type="spellEnd"/>
+      <w:r>
+        <w:rPr>
+          <w:rFonts w:ascii="Consolas" w:eastAsia="Times New Roman" w:hAnsi="Consolas" w:cs="Times New Roman"/>
+          <w:b/>
+          <w:bCs/>
+          <w:color w:val="D4D4D4"/>
+          <w:kern w:val="0"/>
+          <w:sz w:val="24"/>
+          <w:szCs w:val="24"/>
+          <w:lang w:eastAsia="pt-BR"/>
+          <w14:ligatures w14:val="none"/>
+        </w:rPr>
+        <w:t xml:space="preserve"> = </w:t>
+      </w:r>
+      <w:proofErr w:type="spellStart"/>
+      <w:r>
+        <w:rPr>
+          <w:rFonts w:ascii="Consolas" w:eastAsia="Times New Roman" w:hAnsi="Consolas" w:cs="Times New Roman"/>
+          <w:b/>
+          <w:bCs/>
+          <w:color w:val="9CDCFE"/>
+          <w:kern w:val="0"/>
+          <w:sz w:val="24"/>
+          <w:szCs w:val="24"/>
+          <w:lang w:eastAsia="pt-BR"/>
+          <w14:ligatures w14:val="none"/>
+        </w:rPr>
+        <w:t>XMLHttp</w:t>
+      </w:r>
+      <w:r>
+        <w:rPr>
+          <w:rFonts w:ascii="Consolas" w:eastAsia="Times New Roman" w:hAnsi="Consolas" w:cs="Times New Roman"/>
+          <w:b/>
+          <w:bCs/>
+          <w:color w:val="D4D4D4"/>
+          <w:kern w:val="0"/>
+          <w:sz w:val="24"/>
+          <w:szCs w:val="24"/>
+          <w:lang w:eastAsia="pt-BR"/>
+          <w14:ligatures w14:val="none"/>
+        </w:rPr>
+        <w:t>.</w:t>
+      </w:r>
+      <w:r>
+        <w:rPr>
+          <w:rFonts w:ascii="Consolas" w:eastAsia="Times New Roman" w:hAnsi="Consolas" w:cs="Times New Roman"/>
+          <w:b/>
+          <w:bCs/>
+          <w:color w:val="9CDCFE"/>
+          <w:kern w:val="0"/>
+          <w:sz w:val="24"/>
+          <w:szCs w:val="24"/>
+          <w:lang w:eastAsia="pt-BR"/>
+          <w14:ligatures w14:val="none"/>
+        </w:rPr>
+        <w:t>responseText</w:t>
+      </w:r>
+      <w:proofErr w:type="spellEnd"/>
+      <w:r>
+        <w:rPr>
+          <w:rFonts w:ascii="Consolas" w:eastAsia="Times New Roman" w:hAnsi="Consolas" w:cs="Times New Roman"/>
+          <w:b/>
+          <w:bCs/>
+          <w:color w:val="D4D4D4"/>
+          <w:kern w:val="0"/>
+          <w:sz w:val="24"/>
+          <w:szCs w:val="24"/>
+          <w:lang w:eastAsia="pt-BR"/>
+          <w14:ligatures w14:val="none"/>
+        </w:rPr>
+        <w:t xml:space="preserve">; </w:t>
+      </w:r>
+      <w:r>
+        <w:rPr>
+          <w:rFonts w:ascii="Consolas" w:eastAsia="Times New Roman" w:hAnsi="Consolas" w:cs="Times New Roman"/>
+          <w:b/>
+          <w:bCs/>
+          <w:color w:val="6A9955"/>
+          <w:kern w:val="0"/>
+          <w:sz w:val="24"/>
+          <w:szCs w:val="24"/>
+          <w:lang w:eastAsia="pt-BR"/>
+          <w14:ligatures w14:val="none"/>
+        </w:rPr>
+        <w:t>//retorno para requisição que foi feita em filmes.xml</w:t>
+      </w:r>
+    </w:p>
+    <w:p>
+      <w:pPr>
+        <w:shd w:val="clear" w:color="auto" w:fill="1F1F1F"/>
+        <w:spacing w:after="0" w:line="240" w:lineRule="auto"/>
+        <w:rPr>
+          <w:rFonts w:ascii="Consolas" w:eastAsia="Times New Roman" w:hAnsi="Consolas" w:cs="Times New Roman"/>
+          <w:b/>
+          <w:bCs/>
+          <w:color w:val="CCCCCC"/>
+          <w:kern w:val="0"/>
+          <w:sz w:val="24"/>
+          <w:szCs w:val="24"/>
+          <w:lang w:eastAsia="pt-BR"/>
+          <w14:ligatures w14:val="none"/>
+        </w:rPr>
+      </w:pPr>
+      <w:r>
+        <w:rPr>
+          <w:rFonts w:ascii="Consolas" w:eastAsia="Times New Roman" w:hAnsi="Consolas" w:cs="Times New Roman"/>
+          <w:b/>
+          <w:bCs/>
+          <w:color w:val="D4D4D4"/>
+          <w:kern w:val="0"/>
+          <w:sz w:val="24"/>
+          <w:szCs w:val="24"/>
+          <w:lang w:eastAsia="pt-BR"/>
+          <w14:ligatures w14:val="none"/>
+        </w:rPr>
+        <w:t>          }</w:t>
+      </w:r>
+    </w:p>
+    <w:p>
+      <w:pPr>
+        <w:shd w:val="clear" w:color="auto" w:fill="1F1F1F"/>
+        <w:spacing w:after="0" w:line="240" w:lineRule="auto"/>
+        <w:rPr>
+          <w:rFonts w:ascii="Consolas" w:eastAsia="Times New Roman" w:hAnsi="Consolas" w:cs="Times New Roman"/>
+          <w:b/>
+          <w:bCs/>
+          <w:color w:val="CCCCCC"/>
+          <w:kern w:val="0"/>
+          <w:sz w:val="24"/>
+          <w:szCs w:val="24"/>
+          <w:lang w:eastAsia="pt-BR"/>
+          <w14:ligatures w14:val="none"/>
+        </w:rPr>
+      </w:pPr>
+      <w:r>
+        <w:rPr>
+          <w:rFonts w:ascii="Consolas" w:eastAsia="Times New Roman" w:hAnsi="Consolas" w:cs="Times New Roman"/>
+          <w:b/>
+          <w:bCs/>
+          <w:color w:val="D4D4D4"/>
+          <w:kern w:val="0"/>
+          <w:sz w:val="24"/>
+          <w:szCs w:val="24"/>
+          <w:lang w:eastAsia="pt-BR"/>
+          <w14:ligatures w14:val="none"/>
+        </w:rPr>
+        <w:t xml:space="preserve">          </w:t>
+      </w:r>
+      <w:proofErr w:type="spellStart"/>
+      <w:r>
+        <w:rPr>
+          <w:rFonts w:ascii="Consolas" w:eastAsia="Times New Roman" w:hAnsi="Consolas" w:cs="Times New Roman"/>
+          <w:b/>
+          <w:bCs/>
+          <w:color w:val="C586C0"/>
+          <w:kern w:val="0"/>
+          <w:sz w:val="24"/>
+          <w:szCs w:val="24"/>
+          <w:lang w:eastAsia="pt-BR"/>
+          <w14:ligatures w14:val="none"/>
+        </w:rPr>
+        <w:t>if</w:t>
+      </w:r>
+      <w:proofErr w:type="spellEnd"/>
+      <w:r>
+        <w:rPr>
+          <w:rFonts w:ascii="Consolas" w:eastAsia="Times New Roman" w:hAnsi="Consolas" w:cs="Times New Roman"/>
+          <w:b/>
+          <w:bCs/>
+          <w:color w:val="D4D4D4"/>
+          <w:kern w:val="0"/>
+          <w:sz w:val="24"/>
+          <w:szCs w:val="24"/>
+          <w:lang w:eastAsia="pt-BR"/>
+          <w14:ligatures w14:val="none"/>
+        </w:rPr>
+        <w:t xml:space="preserve"> (</w:t>
+      </w:r>
+      <w:proofErr w:type="spellStart"/>
+      <w:r>
+        <w:rPr>
+          <w:rFonts w:ascii="Consolas" w:eastAsia="Times New Roman" w:hAnsi="Consolas" w:cs="Times New Roman"/>
+          <w:b/>
+          <w:bCs/>
+          <w:color w:val="9CDCFE"/>
+          <w:kern w:val="0"/>
+          <w:sz w:val="24"/>
+          <w:szCs w:val="24"/>
+          <w:lang w:eastAsia="pt-BR"/>
+          <w14:ligatures w14:val="none"/>
+        </w:rPr>
+        <w:t>XMLHttp</w:t>
+      </w:r>
+      <w:r>
+        <w:rPr>
+          <w:rFonts w:ascii="Consolas" w:eastAsia="Times New Roman" w:hAnsi="Consolas" w:cs="Times New Roman"/>
+          <w:b/>
+          <w:bCs/>
+          <w:color w:val="D4D4D4"/>
+          <w:kern w:val="0"/>
+          <w:sz w:val="24"/>
+          <w:szCs w:val="24"/>
+          <w:lang w:eastAsia="pt-BR"/>
+          <w14:ligatures w14:val="none"/>
+        </w:rPr>
+        <w:t>.</w:t>
+      </w:r>
+      <w:r>
+        <w:rPr>
+          <w:rFonts w:ascii="Consolas" w:eastAsia="Times New Roman" w:hAnsi="Consolas" w:cs="Times New Roman"/>
+          <w:b/>
+          <w:bCs/>
+          <w:color w:val="9CDCFE"/>
+          <w:kern w:val="0"/>
+          <w:sz w:val="24"/>
+          <w:szCs w:val="24"/>
+          <w:lang w:eastAsia="pt-BR"/>
+          <w14:ligatures w14:val="none"/>
+        </w:rPr>
+        <w:t>readyState</w:t>
+      </w:r>
+      <w:proofErr w:type="spellEnd"/>
+      <w:r>
+        <w:rPr>
+          <w:rFonts w:ascii="Consolas" w:eastAsia="Times New Roman" w:hAnsi="Consolas" w:cs="Times New Roman"/>
+          <w:b/>
+          <w:bCs/>
+          <w:color w:val="D4D4D4"/>
+          <w:kern w:val="0"/>
+          <w:sz w:val="24"/>
+          <w:szCs w:val="24"/>
+          <w:lang w:eastAsia="pt-BR"/>
+          <w14:ligatures w14:val="none"/>
+        </w:rPr>
+        <w:t xml:space="preserve"> == </w:t>
+      </w:r>
+      <w:r>
+        <w:rPr>
+          <w:rFonts w:ascii="Consolas" w:eastAsia="Times New Roman" w:hAnsi="Consolas" w:cs="Times New Roman"/>
+          <w:b/>
+          <w:bCs/>
+          <w:color w:val="B5CEA8"/>
+          <w:kern w:val="0"/>
+          <w:sz w:val="24"/>
+          <w:szCs w:val="24"/>
+          <w:lang w:eastAsia="pt-BR"/>
+          <w14:ligatures w14:val="none"/>
+        </w:rPr>
+        <w:t>4</w:t>
+      </w:r>
+      <w:r>
+        <w:rPr>
+          <w:rFonts w:ascii="Consolas" w:eastAsia="Times New Roman" w:hAnsi="Consolas" w:cs="Times New Roman"/>
+          <w:b/>
+          <w:bCs/>
+          <w:color w:val="D4D4D4"/>
+          <w:kern w:val="0"/>
+          <w:sz w:val="24"/>
+          <w:szCs w:val="24"/>
+          <w:lang w:eastAsia="pt-BR"/>
+          <w14:ligatures w14:val="none"/>
+        </w:rPr>
+        <w:t xml:space="preserve"> &amp;&amp; </w:t>
+      </w:r>
+      <w:proofErr w:type="spellStart"/>
+      <w:r>
+        <w:rPr>
+          <w:rFonts w:ascii="Consolas" w:eastAsia="Times New Roman" w:hAnsi="Consolas" w:cs="Times New Roman"/>
+          <w:b/>
+          <w:bCs/>
+          <w:color w:val="9CDCFE"/>
+          <w:kern w:val="0"/>
+          <w:sz w:val="24"/>
+          <w:szCs w:val="24"/>
+          <w:lang w:eastAsia="pt-BR"/>
+          <w14:ligatures w14:val="none"/>
+        </w:rPr>
+        <w:t>XMLHttp</w:t>
+      </w:r>
+      <w:r>
+        <w:rPr>
+          <w:rFonts w:ascii="Consolas" w:eastAsia="Times New Roman" w:hAnsi="Consolas" w:cs="Times New Roman"/>
+          <w:b/>
+          <w:bCs/>
+          <w:color w:val="D4D4D4"/>
+          <w:kern w:val="0"/>
+          <w:sz w:val="24"/>
+          <w:szCs w:val="24"/>
+          <w:lang w:eastAsia="pt-BR"/>
+          <w14:ligatures w14:val="none"/>
+        </w:rPr>
+        <w:t>.</w:t>
+      </w:r>
+      <w:r>
+        <w:rPr>
+          <w:rFonts w:ascii="Consolas" w:eastAsia="Times New Roman" w:hAnsi="Consolas" w:cs="Times New Roman"/>
+          <w:b/>
+          <w:bCs/>
+          <w:color w:val="9CDCFE"/>
+          <w:kern w:val="0"/>
+          <w:sz w:val="24"/>
+          <w:szCs w:val="24"/>
+          <w:lang w:eastAsia="pt-BR"/>
+          <w14:ligatures w14:val="none"/>
+        </w:rPr>
+        <w:t>status</w:t>
+      </w:r>
+      <w:proofErr w:type="spellEnd"/>
+      <w:r>
+        <w:rPr>
+          <w:rFonts w:ascii="Consolas" w:eastAsia="Times New Roman" w:hAnsi="Consolas" w:cs="Times New Roman"/>
+          <w:b/>
+          <w:bCs/>
+          <w:color w:val="D4D4D4"/>
+          <w:kern w:val="0"/>
+          <w:sz w:val="24"/>
+          <w:szCs w:val="24"/>
+          <w:lang w:eastAsia="pt-BR"/>
+          <w14:ligatures w14:val="none"/>
+        </w:rPr>
+        <w:t xml:space="preserve"> == </w:t>
+      </w:r>
+      <w:r>
+        <w:rPr>
+          <w:rFonts w:ascii="Consolas" w:eastAsia="Times New Roman" w:hAnsi="Consolas" w:cs="Times New Roman"/>
+          <w:b/>
+          <w:bCs/>
+          <w:color w:val="B5CEA8"/>
+          <w:kern w:val="0"/>
+          <w:sz w:val="24"/>
+          <w:szCs w:val="24"/>
+          <w:lang w:eastAsia="pt-BR"/>
+          <w14:ligatures w14:val="none"/>
+        </w:rPr>
+        <w:t>404</w:t>
+      </w:r>
+      <w:r>
+        <w:rPr>
+          <w:rFonts w:ascii="Consolas" w:eastAsia="Times New Roman" w:hAnsi="Consolas" w:cs="Times New Roman"/>
+          <w:b/>
+          <w:bCs/>
+          <w:color w:val="D4D4D4"/>
+          <w:kern w:val="0"/>
+          <w:sz w:val="24"/>
+          <w:szCs w:val="24"/>
+          <w:lang w:eastAsia="pt-BR"/>
+          <w14:ligatures w14:val="none"/>
+        </w:rPr>
+        <w:t>) {</w:t>
+      </w:r>
+    </w:p>
+    <w:p>
+      <w:pPr>
+        <w:shd w:val="clear" w:color="auto" w:fill="1F1F1F"/>
+        <w:spacing w:after="0" w:line="240" w:lineRule="auto"/>
+        <w:rPr>
+          <w:rFonts w:ascii="Consolas" w:eastAsia="Times New Roman" w:hAnsi="Consolas" w:cs="Times New Roman"/>
+          <w:b/>
+          <w:bCs/>
+          <w:color w:val="CCCCCC"/>
+          <w:kern w:val="0"/>
+          <w:sz w:val="24"/>
+          <w:szCs w:val="24"/>
+          <w:lang w:eastAsia="pt-BR"/>
+          <w14:ligatures w14:val="none"/>
+        </w:rPr>
+      </w:pPr>
+      <w:r>
+        <w:rPr>
+          <w:rFonts w:ascii="Consolas" w:eastAsia="Times New Roman" w:hAnsi="Consolas" w:cs="Times New Roman"/>
+          <w:b/>
+          <w:bCs/>
+          <w:color w:val="D4D4D4"/>
+          <w:kern w:val="0"/>
+          <w:sz w:val="24"/>
+          <w:szCs w:val="24"/>
+          <w:lang w:eastAsia="pt-BR"/>
+          <w14:ligatures w14:val="none"/>
+        </w:rPr>
+        <w:t xml:space="preserve">            </w:t>
+      </w:r>
+    </w:p>
+    <w:p>
+      <w:pPr>
+        <w:jc w:val="both"/>
+        <w:rPr>
+          <w:rFonts w:ascii="Arial" w:eastAsia="Times New Roman" w:hAnsi="Arial" w:cs="Arial"/>
+          <w:kern w:val="0"/>
+          <w:sz w:val="24"/>
+          <w:szCs w:val="24"/>
+          <w:lang w:eastAsia="pt-BR"/>
+          <w14:ligatures w14:val="none"/>
+        </w:rPr>
+      </w:pPr>
     </w:p>
     <w:sectPr>
       <w:pgSz w:w="11906" w:h="16838"/>
@@ -8476,6 +10529,38 @@
     <w:semiHidden/>
     <w:unhideWhenUsed/>
   </w:style>
+  <w:style w:type="paragraph" w:styleId="NormalWeb">
+    <w:name w:val="Normal (Web)"/>
+    <w:basedOn w:val="Normal"/>
+    <w:uiPriority w:val="99"/>
+    <w:semiHidden/>
+    <w:unhideWhenUsed/>
+    <w:rsid w:val="007B4639"/>
+    <w:pPr>
+      <w:spacing w:before="100" w:beforeAutospacing="1" w:after="100" w:afterAutospacing="1" w:line="240" w:lineRule="auto"/>
+    </w:pPr>
+    <w:rPr>
+      <w:rFonts w:ascii="Times New Roman" w:eastAsia="Times New Roman" w:hAnsi="Times New Roman" w:cs="Times New Roman"/>
+      <w:kern w:val="0"/>
+      <w:sz w:val="24"/>
+      <w:szCs w:val="24"/>
+      <w:lang w:eastAsia="pt-BR"/>
+      <w14:ligatures w14:val="none"/>
+    </w:rPr>
+  </w:style>
+  <w:style w:type="character" w:styleId="CdigoHTML">
+    <w:name w:val="HTML Code"/>
+    <w:basedOn w:val="Fontepargpadro"/>
+    <w:uiPriority w:val="99"/>
+    <w:semiHidden/>
+    <w:unhideWhenUsed/>
+    <w:rsid w:val="007B4639"/>
+    <w:rPr>
+      <w:rFonts w:ascii="Courier New" w:eastAsia="Times New Roman" w:hAnsi="Courier New" w:cs="Courier New"/>
+      <w:sz w:val="20"/>
+      <w:szCs w:val="20"/>
+    </w:rPr>
+  </w:style>
 </w:styles>
 </file>
 

</xml_diff>

<commit_message>
convertendo arquivo para - DOM, Json
</commit_message>
<xml_diff>
--- a/ajax.docx
+++ b/ajax.docx
@@ -10089,6 +10089,828 @@
           <w14:ligatures w14:val="none"/>
         </w:rPr>
       </w:pPr>
+    </w:p>
+    <w:p>
+      <w:pPr>
+        <w:jc w:val="both"/>
+        <w:rPr>
+          <w:rFonts w:ascii="Arial" w:eastAsia="Times New Roman" w:hAnsi="Arial" w:cs="Arial"/>
+          <w:b/>
+          <w:bCs/>
+          <w:kern w:val="0"/>
+          <w:sz w:val="28"/>
+          <w:szCs w:val="28"/>
+          <w:lang w:eastAsia="pt-BR"/>
+          <w14:ligatures w14:val="none"/>
+        </w:rPr>
+      </w:pPr>
+      <w:r>
+        <w:rPr>
+          <w:rFonts w:ascii="Arial" w:eastAsia="Times New Roman" w:hAnsi="Arial" w:cs="Arial"/>
+          <w:b/>
+          <w:bCs/>
+          <w:kern w:val="0"/>
+          <w:sz w:val="28"/>
+          <w:szCs w:val="28"/>
+          <w:lang w:eastAsia="pt-BR"/>
+          <w14:ligatures w14:val="none"/>
+        </w:rPr>
+        <w:t xml:space="preserve">Convertendo XML para </w:t>
+      </w:r>
+      <w:proofErr w:type="spellStart"/>
+      <w:r>
+        <w:rPr>
+          <w:rFonts w:ascii="Arial" w:eastAsia="Times New Roman" w:hAnsi="Arial" w:cs="Arial"/>
+          <w:b/>
+          <w:bCs/>
+          <w:kern w:val="0"/>
+          <w:sz w:val="28"/>
+          <w:szCs w:val="28"/>
+          <w:lang w:eastAsia="pt-BR"/>
+          <w14:ligatures w14:val="none"/>
+        </w:rPr>
+        <w:t>Json</w:t>
+      </w:r>
+      <w:proofErr w:type="spellEnd"/>
+    </w:p>
+    <w:p>
+      <w:pPr>
+        <w:shd w:val="clear" w:color="auto" w:fill="1F1F1F"/>
+        <w:spacing w:after="0" w:line="285" w:lineRule="atLeast"/>
+        <w:rPr>
+          <w:rFonts w:ascii="Consolas" w:eastAsia="Times New Roman" w:hAnsi="Consolas" w:cs="Times New Roman"/>
+          <w:color w:val="CCCCCC"/>
+          <w:kern w:val="0"/>
+          <w:sz w:val="21"/>
+          <w:szCs w:val="21"/>
+          <w:lang w:eastAsia="pt-BR"/>
+          <w14:ligatures w14:val="none"/>
+        </w:rPr>
+      </w:pPr>
+      <w:proofErr w:type="spellStart"/>
+      <w:r>
+        <w:rPr>
+          <w:rFonts w:ascii="Consolas" w:eastAsia="Times New Roman" w:hAnsi="Consolas" w:cs="Times New Roman"/>
+          <w:color w:val="569CD6"/>
+          <w:kern w:val="0"/>
+          <w:sz w:val="21"/>
+          <w:szCs w:val="21"/>
+          <w:lang w:eastAsia="pt-BR"/>
+          <w14:ligatures w14:val="none"/>
+        </w:rPr>
+        <w:t>let</w:t>
+      </w:r>
+      <w:proofErr w:type="spellEnd"/>
+      <w:r>
+        <w:rPr>
+          <w:rFonts w:ascii="Consolas" w:eastAsia="Times New Roman" w:hAnsi="Consolas" w:cs="Times New Roman"/>
+          <w:color w:val="D4D4D4"/>
+          <w:kern w:val="0"/>
+          <w:sz w:val="21"/>
+          <w:szCs w:val="21"/>
+          <w:lang w:eastAsia="pt-BR"/>
+          <w14:ligatures w14:val="none"/>
+        </w:rPr>
+        <w:t xml:space="preserve"> </w:t>
+      </w:r>
+      <w:proofErr w:type="spellStart"/>
+      <w:r>
+        <w:rPr>
+          <w:rFonts w:ascii="Consolas" w:eastAsia="Times New Roman" w:hAnsi="Consolas" w:cs="Times New Roman"/>
+          <w:color w:val="9CDCFE"/>
+          <w:kern w:val="0"/>
+          <w:sz w:val="21"/>
+          <w:szCs w:val="21"/>
+          <w:lang w:eastAsia="pt-BR"/>
+          <w14:ligatures w14:val="none"/>
+        </w:rPr>
+        <w:t>XMLFilmes</w:t>
+      </w:r>
+      <w:proofErr w:type="spellEnd"/>
+      <w:r>
+        <w:rPr>
+          <w:rFonts w:ascii="Consolas" w:eastAsia="Times New Roman" w:hAnsi="Consolas" w:cs="Times New Roman"/>
+          <w:color w:val="D4D4D4"/>
+          <w:kern w:val="0"/>
+          <w:sz w:val="21"/>
+          <w:szCs w:val="21"/>
+          <w:lang w:eastAsia="pt-BR"/>
+          <w14:ligatures w14:val="none"/>
+        </w:rPr>
+        <w:t xml:space="preserve"> = </w:t>
+      </w:r>
+      <w:proofErr w:type="spellStart"/>
+      <w:r>
+        <w:rPr>
+          <w:rFonts w:ascii="Consolas" w:eastAsia="Times New Roman" w:hAnsi="Consolas" w:cs="Times New Roman"/>
+          <w:color w:val="9CDCFE"/>
+          <w:kern w:val="0"/>
+          <w:sz w:val="21"/>
+          <w:szCs w:val="21"/>
+          <w:lang w:eastAsia="pt-BR"/>
+          <w14:ligatures w14:val="none"/>
+        </w:rPr>
+        <w:t>XMLHttp</w:t>
+      </w:r>
+      <w:r>
+        <w:rPr>
+          <w:rFonts w:ascii="Consolas" w:eastAsia="Times New Roman" w:hAnsi="Consolas" w:cs="Times New Roman"/>
+          <w:color w:val="D4D4D4"/>
+          <w:kern w:val="0"/>
+          <w:sz w:val="21"/>
+          <w:szCs w:val="21"/>
+          <w:lang w:eastAsia="pt-BR"/>
+          <w14:ligatures w14:val="none"/>
+        </w:rPr>
+        <w:t>.</w:t>
+      </w:r>
+      <w:r>
+        <w:rPr>
+          <w:rFonts w:ascii="Consolas" w:eastAsia="Times New Roman" w:hAnsi="Consolas" w:cs="Times New Roman"/>
+          <w:color w:val="9CDCFE"/>
+          <w:kern w:val="0"/>
+          <w:sz w:val="21"/>
+          <w:szCs w:val="21"/>
+          <w:lang w:eastAsia="pt-BR"/>
+          <w14:ligatures w14:val="none"/>
+        </w:rPr>
+        <w:t>responseText</w:t>
+      </w:r>
+      <w:proofErr w:type="spellEnd"/>
+      <w:r>
+        <w:rPr>
+          <w:rFonts w:ascii="Consolas" w:eastAsia="Times New Roman" w:hAnsi="Consolas" w:cs="Times New Roman"/>
+          <w:color w:val="D4D4D4"/>
+          <w:kern w:val="0"/>
+          <w:sz w:val="21"/>
+          <w:szCs w:val="21"/>
+          <w:lang w:eastAsia="pt-BR"/>
+          <w14:ligatures w14:val="none"/>
+        </w:rPr>
+        <w:t xml:space="preserve">; </w:t>
+      </w:r>
+      <w:r>
+        <w:rPr>
+          <w:rFonts w:ascii="Consolas" w:eastAsia="Times New Roman" w:hAnsi="Consolas" w:cs="Times New Roman"/>
+          <w:color w:val="6A9955"/>
+          <w:kern w:val="0"/>
+          <w:sz w:val="21"/>
+          <w:szCs w:val="21"/>
+          <w:lang w:eastAsia="pt-BR"/>
+          <w14:ligatures w14:val="none"/>
+        </w:rPr>
+        <w:t>//retorno para requisição que foi feita em filmes.xml</w:t>
+      </w:r>
+    </w:p>
+    <w:p>
+      <w:pPr>
+        <w:shd w:val="clear" w:color="auto" w:fill="1F1F1F"/>
+        <w:spacing w:after="0" w:line="285" w:lineRule="atLeast"/>
+        <w:rPr>
+          <w:rFonts w:ascii="Consolas" w:eastAsia="Times New Roman" w:hAnsi="Consolas" w:cs="Times New Roman"/>
+          <w:color w:val="CCCCCC"/>
+          <w:kern w:val="0"/>
+          <w:sz w:val="21"/>
+          <w:szCs w:val="21"/>
+          <w:lang w:eastAsia="pt-BR"/>
+          <w14:ligatures w14:val="none"/>
+        </w:rPr>
+      </w:pPr>
+      <w:r>
+        <w:rPr>
+          <w:rFonts w:ascii="Consolas" w:eastAsia="Times New Roman" w:hAnsi="Consolas" w:cs="Times New Roman"/>
+          <w:color w:val="D4D4D4"/>
+          <w:kern w:val="0"/>
+          <w:sz w:val="21"/>
+          <w:szCs w:val="21"/>
+          <w:lang w:eastAsia="pt-BR"/>
+          <w14:ligatures w14:val="none"/>
+        </w:rPr>
+        <w:t xml:space="preserve">            </w:t>
+      </w:r>
+      <w:proofErr w:type="spellStart"/>
+      <w:r>
+        <w:rPr>
+          <w:rFonts w:ascii="Consolas" w:eastAsia="Times New Roman" w:hAnsi="Consolas" w:cs="Times New Roman"/>
+          <w:color w:val="569CD6"/>
+          <w:kern w:val="0"/>
+          <w:sz w:val="21"/>
+          <w:szCs w:val="21"/>
+          <w:lang w:eastAsia="pt-BR"/>
+          <w14:ligatures w14:val="none"/>
+        </w:rPr>
+        <w:t>let</w:t>
+      </w:r>
+      <w:proofErr w:type="spellEnd"/>
+      <w:r>
+        <w:rPr>
+          <w:rFonts w:ascii="Consolas" w:eastAsia="Times New Roman" w:hAnsi="Consolas" w:cs="Times New Roman"/>
+          <w:color w:val="D4D4D4"/>
+          <w:kern w:val="0"/>
+          <w:sz w:val="21"/>
+          <w:szCs w:val="21"/>
+          <w:lang w:eastAsia="pt-BR"/>
+          <w14:ligatures w14:val="none"/>
+        </w:rPr>
+        <w:t xml:space="preserve"> </w:t>
+      </w:r>
+      <w:r>
+        <w:rPr>
+          <w:rFonts w:ascii="Consolas" w:eastAsia="Times New Roman" w:hAnsi="Consolas" w:cs="Times New Roman"/>
+          <w:color w:val="9CDCFE"/>
+          <w:kern w:val="0"/>
+          <w:sz w:val="21"/>
+          <w:szCs w:val="21"/>
+          <w:lang w:eastAsia="pt-BR"/>
+          <w14:ligatures w14:val="none"/>
+        </w:rPr>
+        <w:t>parser</w:t>
+      </w:r>
+      <w:r>
+        <w:rPr>
+          <w:rFonts w:ascii="Consolas" w:eastAsia="Times New Roman" w:hAnsi="Consolas" w:cs="Times New Roman"/>
+          <w:color w:val="D4D4D4"/>
+          <w:kern w:val="0"/>
+          <w:sz w:val="21"/>
+          <w:szCs w:val="21"/>
+          <w:lang w:eastAsia="pt-BR"/>
+          <w14:ligatures w14:val="none"/>
+        </w:rPr>
+        <w:t xml:space="preserve"> = </w:t>
+      </w:r>
+      <w:r>
+        <w:rPr>
+          <w:rFonts w:ascii="Consolas" w:eastAsia="Times New Roman" w:hAnsi="Consolas" w:cs="Times New Roman"/>
+          <w:color w:val="569CD6"/>
+          <w:kern w:val="0"/>
+          <w:sz w:val="21"/>
+          <w:szCs w:val="21"/>
+          <w:lang w:eastAsia="pt-BR"/>
+          <w14:ligatures w14:val="none"/>
+        </w:rPr>
+        <w:t>new</w:t>
+      </w:r>
+      <w:r>
+        <w:rPr>
+          <w:rFonts w:ascii="Consolas" w:eastAsia="Times New Roman" w:hAnsi="Consolas" w:cs="Times New Roman"/>
+          <w:color w:val="D4D4D4"/>
+          <w:kern w:val="0"/>
+          <w:sz w:val="21"/>
+          <w:szCs w:val="21"/>
+          <w:lang w:eastAsia="pt-BR"/>
+          <w14:ligatures w14:val="none"/>
+        </w:rPr>
+        <w:t xml:space="preserve"> </w:t>
+      </w:r>
+      <w:proofErr w:type="spellStart"/>
+      <w:proofErr w:type="gramStart"/>
+      <w:r>
+        <w:rPr>
+          <w:rFonts w:ascii="Consolas" w:eastAsia="Times New Roman" w:hAnsi="Consolas" w:cs="Times New Roman"/>
+          <w:color w:val="4EC9B0"/>
+          <w:kern w:val="0"/>
+          <w:sz w:val="21"/>
+          <w:szCs w:val="21"/>
+          <w:lang w:eastAsia="pt-BR"/>
+          <w14:ligatures w14:val="none"/>
+        </w:rPr>
+        <w:t>DOMParser</w:t>
+      </w:r>
+      <w:proofErr w:type="spellEnd"/>
+      <w:r>
+        <w:rPr>
+          <w:rFonts w:ascii="Consolas" w:eastAsia="Times New Roman" w:hAnsi="Consolas" w:cs="Times New Roman"/>
+          <w:color w:val="D4D4D4"/>
+          <w:kern w:val="0"/>
+          <w:sz w:val="21"/>
+          <w:szCs w:val="21"/>
+          <w:lang w:eastAsia="pt-BR"/>
+          <w14:ligatures w14:val="none"/>
+        </w:rPr>
+        <w:t>(</w:t>
+      </w:r>
+      <w:proofErr w:type="gramEnd"/>
+      <w:r>
+        <w:rPr>
+          <w:rFonts w:ascii="Consolas" w:eastAsia="Times New Roman" w:hAnsi="Consolas" w:cs="Times New Roman"/>
+          <w:color w:val="D4D4D4"/>
+          <w:kern w:val="0"/>
+          <w:sz w:val="21"/>
+          <w:szCs w:val="21"/>
+          <w:lang w:eastAsia="pt-BR"/>
+          <w14:ligatures w14:val="none"/>
+        </w:rPr>
+        <w:t>);</w:t>
+      </w:r>
+    </w:p>
+    <w:p>
+      <w:pPr>
+        <w:shd w:val="clear" w:color="auto" w:fill="1F1F1F"/>
+        <w:spacing w:after="0" w:line="285" w:lineRule="atLeast"/>
+        <w:rPr>
+          <w:rFonts w:ascii="Consolas" w:eastAsia="Times New Roman" w:hAnsi="Consolas" w:cs="Times New Roman"/>
+          <w:color w:val="CCCCCC"/>
+          <w:kern w:val="0"/>
+          <w:sz w:val="21"/>
+          <w:szCs w:val="21"/>
+          <w:lang w:eastAsia="pt-BR"/>
+          <w14:ligatures w14:val="none"/>
+        </w:rPr>
+      </w:pPr>
+    </w:p>
+    <w:p>
+      <w:pPr>
+        <w:shd w:val="clear" w:color="auto" w:fill="1F1F1F"/>
+        <w:spacing w:after="0" w:line="285" w:lineRule="atLeast"/>
+        <w:rPr>
+          <w:rFonts w:ascii="Consolas" w:eastAsia="Times New Roman" w:hAnsi="Consolas" w:cs="Times New Roman"/>
+          <w:color w:val="CCCCCC"/>
+          <w:kern w:val="0"/>
+          <w:sz w:val="21"/>
+          <w:szCs w:val="21"/>
+          <w:lang w:eastAsia="pt-BR"/>
+          <w14:ligatures w14:val="none"/>
+        </w:rPr>
+      </w:pPr>
+      <w:r>
+        <w:rPr>
+          <w:rFonts w:ascii="Consolas" w:eastAsia="Times New Roman" w:hAnsi="Consolas" w:cs="Times New Roman"/>
+          <w:color w:val="D4D4D4"/>
+          <w:kern w:val="0"/>
+          <w:sz w:val="21"/>
+          <w:szCs w:val="21"/>
+          <w:lang w:eastAsia="pt-BR"/>
+          <w14:ligatures w14:val="none"/>
+        </w:rPr>
+        <w:t xml:space="preserve">            </w:t>
+      </w:r>
+      <w:proofErr w:type="spellStart"/>
+      <w:r>
+        <w:rPr>
+          <w:rFonts w:ascii="Consolas" w:eastAsia="Times New Roman" w:hAnsi="Consolas" w:cs="Times New Roman"/>
+          <w:color w:val="9CDCFE"/>
+          <w:kern w:val="0"/>
+          <w:sz w:val="21"/>
+          <w:szCs w:val="21"/>
+          <w:lang w:eastAsia="pt-BR"/>
+          <w14:ligatures w14:val="none"/>
+        </w:rPr>
+        <w:t>domFilmes</w:t>
+      </w:r>
+      <w:proofErr w:type="spellEnd"/>
+      <w:r>
+        <w:rPr>
+          <w:rFonts w:ascii="Consolas" w:eastAsia="Times New Roman" w:hAnsi="Consolas" w:cs="Times New Roman"/>
+          <w:color w:val="D4D4D4"/>
+          <w:kern w:val="0"/>
+          <w:sz w:val="21"/>
+          <w:szCs w:val="21"/>
+          <w:lang w:eastAsia="pt-BR"/>
+          <w14:ligatures w14:val="none"/>
+        </w:rPr>
+        <w:t xml:space="preserve"> = </w:t>
+      </w:r>
+      <w:proofErr w:type="spellStart"/>
+      <w:proofErr w:type="gramStart"/>
+      <w:r>
+        <w:rPr>
+          <w:rFonts w:ascii="Consolas" w:eastAsia="Times New Roman" w:hAnsi="Consolas" w:cs="Times New Roman"/>
+          <w:color w:val="9CDCFE"/>
+          <w:kern w:val="0"/>
+          <w:sz w:val="21"/>
+          <w:szCs w:val="21"/>
+          <w:lang w:eastAsia="pt-BR"/>
+          <w14:ligatures w14:val="none"/>
+        </w:rPr>
+        <w:t>parser</w:t>
+      </w:r>
+      <w:r>
+        <w:rPr>
+          <w:rFonts w:ascii="Consolas" w:eastAsia="Times New Roman" w:hAnsi="Consolas" w:cs="Times New Roman"/>
+          <w:color w:val="D4D4D4"/>
+          <w:kern w:val="0"/>
+          <w:sz w:val="21"/>
+          <w:szCs w:val="21"/>
+          <w:lang w:eastAsia="pt-BR"/>
+          <w14:ligatures w14:val="none"/>
+        </w:rPr>
+        <w:t>.</w:t>
+      </w:r>
+      <w:r>
+        <w:rPr>
+          <w:rFonts w:ascii="Consolas" w:eastAsia="Times New Roman" w:hAnsi="Consolas" w:cs="Times New Roman"/>
+          <w:color w:val="DCDCAA"/>
+          <w:kern w:val="0"/>
+          <w:sz w:val="21"/>
+          <w:szCs w:val="21"/>
+          <w:lang w:eastAsia="pt-BR"/>
+          <w14:ligatures w14:val="none"/>
+        </w:rPr>
+        <w:t>parseFromString</w:t>
+      </w:r>
+      <w:proofErr w:type="spellEnd"/>
+      <w:proofErr w:type="gramEnd"/>
+      <w:r>
+        <w:rPr>
+          <w:rFonts w:ascii="Consolas" w:eastAsia="Times New Roman" w:hAnsi="Consolas" w:cs="Times New Roman"/>
+          <w:color w:val="D4D4D4"/>
+          <w:kern w:val="0"/>
+          <w:sz w:val="21"/>
+          <w:szCs w:val="21"/>
+          <w:lang w:eastAsia="pt-BR"/>
+          <w14:ligatures w14:val="none"/>
+        </w:rPr>
+        <w:t>(</w:t>
+      </w:r>
+      <w:proofErr w:type="spellStart"/>
+      <w:r>
+        <w:rPr>
+          <w:rFonts w:ascii="Consolas" w:eastAsia="Times New Roman" w:hAnsi="Consolas" w:cs="Times New Roman"/>
+          <w:color w:val="9CDCFE"/>
+          <w:kern w:val="0"/>
+          <w:sz w:val="21"/>
+          <w:szCs w:val="21"/>
+          <w:lang w:eastAsia="pt-BR"/>
+          <w14:ligatures w14:val="none"/>
+        </w:rPr>
+        <w:t>XMLFilmes</w:t>
+      </w:r>
+      <w:proofErr w:type="spellEnd"/>
+      <w:r>
+        <w:rPr>
+          <w:rFonts w:ascii="Consolas" w:eastAsia="Times New Roman" w:hAnsi="Consolas" w:cs="Times New Roman"/>
+          <w:color w:val="D4D4D4"/>
+          <w:kern w:val="0"/>
+          <w:sz w:val="21"/>
+          <w:szCs w:val="21"/>
+          <w:lang w:eastAsia="pt-BR"/>
+          <w14:ligatures w14:val="none"/>
+        </w:rPr>
+        <w:t xml:space="preserve">, </w:t>
+      </w:r>
+      <w:r>
+        <w:rPr>
+          <w:rFonts w:ascii="Consolas" w:eastAsia="Times New Roman" w:hAnsi="Consolas" w:cs="Times New Roman"/>
+          <w:color w:val="CE9178"/>
+          <w:kern w:val="0"/>
+          <w:sz w:val="21"/>
+          <w:szCs w:val="21"/>
+          <w:lang w:eastAsia="pt-BR"/>
+          <w14:ligatures w14:val="none"/>
+        </w:rPr>
+        <w:t>"</w:t>
+      </w:r>
+      <w:proofErr w:type="spellStart"/>
+      <w:r>
+        <w:rPr>
+          <w:rFonts w:ascii="Consolas" w:eastAsia="Times New Roman" w:hAnsi="Consolas" w:cs="Times New Roman"/>
+          <w:color w:val="CE9178"/>
+          <w:kern w:val="0"/>
+          <w:sz w:val="21"/>
+          <w:szCs w:val="21"/>
+          <w:lang w:eastAsia="pt-BR"/>
+          <w14:ligatures w14:val="none"/>
+        </w:rPr>
+        <w:t>text</w:t>
+      </w:r>
+      <w:proofErr w:type="spellEnd"/>
+      <w:r>
+        <w:rPr>
+          <w:rFonts w:ascii="Consolas" w:eastAsia="Times New Roman" w:hAnsi="Consolas" w:cs="Times New Roman"/>
+          <w:color w:val="CE9178"/>
+          <w:kern w:val="0"/>
+          <w:sz w:val="21"/>
+          <w:szCs w:val="21"/>
+          <w:lang w:eastAsia="pt-BR"/>
+          <w14:ligatures w14:val="none"/>
+        </w:rPr>
+        <w:t>/</w:t>
+      </w:r>
+      <w:proofErr w:type="spellStart"/>
+      <w:r>
+        <w:rPr>
+          <w:rFonts w:ascii="Consolas" w:eastAsia="Times New Roman" w:hAnsi="Consolas" w:cs="Times New Roman"/>
+          <w:color w:val="CE9178"/>
+          <w:kern w:val="0"/>
+          <w:sz w:val="21"/>
+          <w:szCs w:val="21"/>
+          <w:lang w:eastAsia="pt-BR"/>
+          <w14:ligatures w14:val="none"/>
+        </w:rPr>
+        <w:t>xml</w:t>
+      </w:r>
+      <w:proofErr w:type="spellEnd"/>
+      <w:r>
+        <w:rPr>
+          <w:rFonts w:ascii="Consolas" w:eastAsia="Times New Roman" w:hAnsi="Consolas" w:cs="Times New Roman"/>
+          <w:color w:val="CE9178"/>
+          <w:kern w:val="0"/>
+          <w:sz w:val="21"/>
+          <w:szCs w:val="21"/>
+          <w:lang w:eastAsia="pt-BR"/>
+          <w14:ligatures w14:val="none"/>
+        </w:rPr>
+        <w:t>"</w:t>
+      </w:r>
+      <w:r>
+        <w:rPr>
+          <w:rFonts w:ascii="Consolas" w:eastAsia="Times New Roman" w:hAnsi="Consolas" w:cs="Times New Roman"/>
+          <w:color w:val="D4D4D4"/>
+          <w:kern w:val="0"/>
+          <w:sz w:val="21"/>
+          <w:szCs w:val="21"/>
+          <w:lang w:eastAsia="pt-BR"/>
+          <w14:ligatures w14:val="none"/>
+        </w:rPr>
+        <w:t xml:space="preserve">); </w:t>
+      </w:r>
+      <w:r>
+        <w:rPr>
+          <w:rFonts w:ascii="Consolas" w:eastAsia="Times New Roman" w:hAnsi="Consolas" w:cs="Times New Roman"/>
+          <w:color w:val="6A9955"/>
+          <w:kern w:val="0"/>
+          <w:sz w:val="21"/>
+          <w:szCs w:val="21"/>
+          <w:lang w:eastAsia="pt-BR"/>
+          <w14:ligatures w14:val="none"/>
+        </w:rPr>
+        <w:t xml:space="preserve">//método espera - </w:t>
+      </w:r>
+      <w:proofErr w:type="spellStart"/>
+      <w:r>
+        <w:rPr>
+          <w:rFonts w:ascii="Consolas" w:eastAsia="Times New Roman" w:hAnsi="Consolas" w:cs="Times New Roman"/>
+          <w:color w:val="6A9955"/>
+          <w:kern w:val="0"/>
+          <w:sz w:val="21"/>
+          <w:szCs w:val="21"/>
+          <w:lang w:eastAsia="pt-BR"/>
+          <w14:ligatures w14:val="none"/>
+        </w:rPr>
+        <w:t>string</w:t>
+      </w:r>
+      <w:proofErr w:type="spellEnd"/>
+      <w:r>
+        <w:rPr>
+          <w:rFonts w:ascii="Consolas" w:eastAsia="Times New Roman" w:hAnsi="Consolas" w:cs="Times New Roman"/>
+          <w:color w:val="6A9955"/>
+          <w:kern w:val="0"/>
+          <w:sz w:val="21"/>
+          <w:szCs w:val="21"/>
+          <w:lang w:eastAsia="pt-BR"/>
+          <w14:ligatures w14:val="none"/>
+        </w:rPr>
+        <w:t xml:space="preserve"> que será feita o parse + notação utilizada para a composição dessa </w:t>
+      </w:r>
+      <w:proofErr w:type="spellStart"/>
+      <w:r>
+        <w:rPr>
+          <w:rFonts w:ascii="Consolas" w:eastAsia="Times New Roman" w:hAnsi="Consolas" w:cs="Times New Roman"/>
+          <w:color w:val="6A9955"/>
+          <w:kern w:val="0"/>
+          <w:sz w:val="21"/>
+          <w:szCs w:val="21"/>
+          <w:lang w:eastAsia="pt-BR"/>
+          <w14:ligatures w14:val="none"/>
+        </w:rPr>
+        <w:t>string</w:t>
+      </w:r>
+      <w:proofErr w:type="spellEnd"/>
+    </w:p>
+    <w:p>
+      <w:pPr>
+        <w:shd w:val="clear" w:color="auto" w:fill="1F1F1F"/>
+        <w:spacing w:after="0" w:line="285" w:lineRule="atLeast"/>
+        <w:rPr>
+          <w:rFonts w:ascii="Consolas" w:eastAsia="Times New Roman" w:hAnsi="Consolas" w:cs="Times New Roman"/>
+          <w:color w:val="CCCCCC"/>
+          <w:kern w:val="0"/>
+          <w:sz w:val="21"/>
+          <w:szCs w:val="21"/>
+          <w:lang w:eastAsia="pt-BR"/>
+          <w14:ligatures w14:val="none"/>
+        </w:rPr>
+      </w:pPr>
+      <w:r>
+        <w:rPr>
+          <w:rFonts w:ascii="Consolas" w:eastAsia="Times New Roman" w:hAnsi="Consolas" w:cs="Times New Roman"/>
+          <w:color w:val="D4D4D4"/>
+          <w:kern w:val="0"/>
+          <w:sz w:val="21"/>
+          <w:szCs w:val="21"/>
+          <w:lang w:eastAsia="pt-BR"/>
+          <w14:ligatures w14:val="none"/>
+        </w:rPr>
+        <w:t xml:space="preserve">            </w:t>
+      </w:r>
+      <w:r>
+        <w:rPr>
+          <w:rFonts w:ascii="Consolas" w:eastAsia="Times New Roman" w:hAnsi="Consolas" w:cs="Times New Roman"/>
+          <w:color w:val="6A9955"/>
+          <w:kern w:val="0"/>
+          <w:sz w:val="21"/>
+          <w:szCs w:val="21"/>
+          <w:lang w:eastAsia="pt-BR"/>
+          <w14:ligatures w14:val="none"/>
+        </w:rPr>
+        <w:t>//transformando em objeto DOM</w:t>
+      </w:r>
+    </w:p>
+    <w:p>
+      <w:pPr>
+        <w:shd w:val="clear" w:color="auto" w:fill="1F1F1F"/>
+        <w:spacing w:after="0" w:line="285" w:lineRule="atLeast"/>
+        <w:rPr>
+          <w:rFonts w:ascii="Consolas" w:eastAsia="Times New Roman" w:hAnsi="Consolas" w:cs="Times New Roman"/>
+          <w:color w:val="CCCCCC"/>
+          <w:kern w:val="0"/>
+          <w:sz w:val="21"/>
+          <w:szCs w:val="21"/>
+          <w:lang w:eastAsia="pt-BR"/>
+          <w14:ligatures w14:val="none"/>
+        </w:rPr>
+      </w:pPr>
+    </w:p>
+    <w:p>
+      <w:pPr>
+        <w:shd w:val="clear" w:color="auto" w:fill="1F1F1F"/>
+        <w:spacing w:after="0" w:line="285" w:lineRule="atLeast"/>
+        <w:rPr>
+          <w:rFonts w:ascii="Consolas" w:eastAsia="Times New Roman" w:hAnsi="Consolas" w:cs="Times New Roman"/>
+          <w:color w:val="CCCCCC"/>
+          <w:kern w:val="0"/>
+          <w:sz w:val="21"/>
+          <w:szCs w:val="21"/>
+          <w:lang w:eastAsia="pt-BR"/>
+          <w14:ligatures w14:val="none"/>
+        </w:rPr>
+      </w:pPr>
+      <w:r>
+        <w:rPr>
+          <w:rFonts w:ascii="Consolas" w:eastAsia="Times New Roman" w:hAnsi="Consolas" w:cs="Times New Roman"/>
+          <w:color w:val="D4D4D4"/>
+          <w:kern w:val="0"/>
+          <w:sz w:val="21"/>
+          <w:szCs w:val="21"/>
+          <w:lang w:eastAsia="pt-BR"/>
+          <w14:ligatures w14:val="none"/>
+        </w:rPr>
+        <w:t xml:space="preserve">            </w:t>
+      </w:r>
+      <w:proofErr w:type="spellStart"/>
+      <w:r>
+        <w:rPr>
+          <w:rFonts w:ascii="Consolas" w:eastAsia="Times New Roman" w:hAnsi="Consolas" w:cs="Times New Roman"/>
+          <w:color w:val="9CDCFE"/>
+          <w:kern w:val="0"/>
+          <w:sz w:val="21"/>
+          <w:szCs w:val="21"/>
+          <w:lang w:eastAsia="pt-BR"/>
+          <w14:ligatures w14:val="none"/>
+        </w:rPr>
+        <w:t>jsonFilmes</w:t>
+      </w:r>
+      <w:proofErr w:type="spellEnd"/>
+      <w:r>
+        <w:rPr>
+          <w:rFonts w:ascii="Consolas" w:eastAsia="Times New Roman" w:hAnsi="Consolas" w:cs="Times New Roman"/>
+          <w:color w:val="D4D4D4"/>
+          <w:kern w:val="0"/>
+          <w:sz w:val="21"/>
+          <w:szCs w:val="21"/>
+          <w:lang w:eastAsia="pt-BR"/>
+          <w14:ligatures w14:val="none"/>
+        </w:rPr>
+        <w:t xml:space="preserve"> = </w:t>
+      </w:r>
+      <w:proofErr w:type="spellStart"/>
+      <w:r>
+        <w:rPr>
+          <w:rFonts w:ascii="Consolas" w:eastAsia="Times New Roman" w:hAnsi="Consolas" w:cs="Times New Roman"/>
+          <w:color w:val="DCDCAA"/>
+          <w:kern w:val="0"/>
+          <w:sz w:val="21"/>
+          <w:szCs w:val="21"/>
+          <w:lang w:eastAsia="pt-BR"/>
+          <w14:ligatures w14:val="none"/>
+        </w:rPr>
+        <w:t>xmlToJson</w:t>
+      </w:r>
+      <w:proofErr w:type="spellEnd"/>
+      <w:r>
+        <w:rPr>
+          <w:rFonts w:ascii="Consolas" w:eastAsia="Times New Roman" w:hAnsi="Consolas" w:cs="Times New Roman"/>
+          <w:color w:val="D4D4D4"/>
+          <w:kern w:val="0"/>
+          <w:sz w:val="21"/>
+          <w:szCs w:val="21"/>
+          <w:lang w:eastAsia="pt-BR"/>
+          <w14:ligatures w14:val="none"/>
+        </w:rPr>
+        <w:t>(</w:t>
+      </w:r>
+      <w:proofErr w:type="spellStart"/>
+      <w:r>
+        <w:rPr>
+          <w:rFonts w:ascii="Consolas" w:eastAsia="Times New Roman" w:hAnsi="Consolas" w:cs="Times New Roman"/>
+          <w:color w:val="9CDCFE"/>
+          <w:kern w:val="0"/>
+          <w:sz w:val="21"/>
+          <w:szCs w:val="21"/>
+          <w:lang w:eastAsia="pt-BR"/>
+          <w14:ligatures w14:val="none"/>
+        </w:rPr>
+        <w:t>domFilmes</w:t>
+      </w:r>
+      <w:proofErr w:type="spellEnd"/>
+      <w:r>
+        <w:rPr>
+          <w:rFonts w:ascii="Consolas" w:eastAsia="Times New Roman" w:hAnsi="Consolas" w:cs="Times New Roman"/>
+          <w:color w:val="D4D4D4"/>
+          <w:kern w:val="0"/>
+          <w:sz w:val="21"/>
+          <w:szCs w:val="21"/>
+          <w:lang w:eastAsia="pt-BR"/>
+          <w14:ligatures w14:val="none"/>
+        </w:rPr>
+        <w:t>)</w:t>
+      </w:r>
+      <w:r>
+        <w:rPr>
+          <w:rFonts w:ascii="Consolas" w:eastAsia="Times New Roman" w:hAnsi="Consolas" w:cs="Times New Roman"/>
+          <w:color w:val="6A9955"/>
+          <w:kern w:val="0"/>
+          <w:sz w:val="21"/>
+          <w:szCs w:val="21"/>
+          <w:lang w:eastAsia="pt-BR"/>
+          <w14:ligatures w14:val="none"/>
+        </w:rPr>
+        <w:t xml:space="preserve">//transformando em </w:t>
+      </w:r>
+      <w:proofErr w:type="spellStart"/>
+      <w:r>
+        <w:rPr>
+          <w:rFonts w:ascii="Consolas" w:eastAsia="Times New Roman" w:hAnsi="Consolas" w:cs="Times New Roman"/>
+          <w:color w:val="6A9955"/>
+          <w:kern w:val="0"/>
+          <w:sz w:val="21"/>
+          <w:szCs w:val="21"/>
+          <w:lang w:eastAsia="pt-BR"/>
+          <w14:ligatures w14:val="none"/>
+        </w:rPr>
+        <w:t>obj</w:t>
+      </w:r>
+      <w:proofErr w:type="spellEnd"/>
+      <w:r>
+        <w:rPr>
+          <w:rFonts w:ascii="Consolas" w:eastAsia="Times New Roman" w:hAnsi="Consolas" w:cs="Times New Roman"/>
+          <w:color w:val="6A9955"/>
+          <w:kern w:val="0"/>
+          <w:sz w:val="21"/>
+          <w:szCs w:val="21"/>
+          <w:lang w:eastAsia="pt-BR"/>
+          <w14:ligatures w14:val="none"/>
+        </w:rPr>
+        <w:t xml:space="preserve"> </w:t>
+      </w:r>
+      <w:proofErr w:type="spellStart"/>
+      <w:r>
+        <w:rPr>
+          <w:rFonts w:ascii="Consolas" w:eastAsia="Times New Roman" w:hAnsi="Consolas" w:cs="Times New Roman"/>
+          <w:color w:val="6A9955"/>
+          <w:kern w:val="0"/>
+          <w:sz w:val="21"/>
+          <w:szCs w:val="21"/>
+          <w:lang w:eastAsia="pt-BR"/>
+          <w14:ligatures w14:val="none"/>
+        </w:rPr>
+        <w:t>json</w:t>
+      </w:r>
+      <w:proofErr w:type="spellEnd"/>
+    </w:p>
+    <w:p>
+      <w:pPr>
+        <w:jc w:val="both"/>
+        <w:rPr>
+          <w:rFonts w:ascii="Arial" w:eastAsia="Times New Roman" w:hAnsi="Arial" w:cs="Arial"/>
+          <w:kern w:val="0"/>
+          <w:sz w:val="24"/>
+          <w:szCs w:val="24"/>
+          <w:lang w:eastAsia="pt-BR"/>
+          <w14:ligatures w14:val="none"/>
+        </w:rPr>
+      </w:pPr>
+      <w:r>
+        <w:rPr>
+          <w:rFonts w:ascii="Arial" w:eastAsia="Times New Roman" w:hAnsi="Arial" w:cs="Arial"/>
+          <w:kern w:val="0"/>
+          <w:sz w:val="24"/>
+          <w:szCs w:val="24"/>
+          <w:lang w:eastAsia="pt-BR"/>
+          <w14:ligatures w14:val="none"/>
+        </w:rPr>
+        <w:t>Deve-se fazer isso pois o arquivo vem como texto e não tem como manipulá-lo.</w:t>
+      </w:r>
     </w:p>
     <w:sectPr>
       <w:pgSz w:w="11906" w:h="16838"/>

</xml_diff>

<commit_message>
conversão para JSON --> Refactoring da comunicação back-end
</commit_message>
<xml_diff>
--- a/ajax.docx
+++ b/ajax.docx
@@ -17396,6 +17396,630 @@
           <w14:ligatures w14:val="none"/>
         </w:rPr>
       </w:pPr>
+    </w:p>
+    <w:p>
+      <w:pPr>
+        <w:jc w:val="both"/>
+        <w:rPr>
+          <w:rFonts w:ascii="Arial" w:eastAsia="Times New Roman" w:hAnsi="Arial" w:cs="Arial"/>
+          <w:kern w:val="0"/>
+          <w:sz w:val="24"/>
+          <w:szCs w:val="24"/>
+          <w:lang w:eastAsia="pt-BR"/>
+          <w14:ligatures w14:val="none"/>
+        </w:rPr>
+      </w:pPr>
+    </w:p>
+    <w:p>
+      <w:pPr>
+        <w:jc w:val="both"/>
+        <w:rPr>
+          <w:rFonts w:ascii="Arial" w:eastAsia="Times New Roman" w:hAnsi="Arial" w:cs="Arial"/>
+          <w:b/>
+          <w:bCs/>
+          <w:kern w:val="0"/>
+          <w:sz w:val="28"/>
+          <w:szCs w:val="28"/>
+          <w:lang w:eastAsia="pt-BR"/>
+          <w14:ligatures w14:val="none"/>
+        </w:rPr>
+      </w:pPr>
+      <w:proofErr w:type="spellStart"/>
+      <w:r>
+        <w:rPr>
+          <w:rFonts w:ascii="Arial" w:eastAsia="Times New Roman" w:hAnsi="Arial" w:cs="Arial"/>
+          <w:b/>
+          <w:bCs/>
+          <w:kern w:val="0"/>
+          <w:sz w:val="28"/>
+          <w:szCs w:val="28"/>
+          <w:lang w:eastAsia="pt-BR"/>
+          <w14:ligatures w14:val="none"/>
+        </w:rPr>
+        <w:t>Refactoring</w:t>
+      </w:r>
+      <w:proofErr w:type="spellEnd"/>
+      <w:r>
+        <w:rPr>
+          <w:rFonts w:ascii="Arial" w:eastAsia="Times New Roman" w:hAnsi="Arial" w:cs="Arial"/>
+          <w:b/>
+          <w:bCs/>
+          <w:kern w:val="0"/>
+          <w:sz w:val="28"/>
+          <w:szCs w:val="28"/>
+          <w:lang w:eastAsia="pt-BR"/>
+          <w14:ligatures w14:val="none"/>
+        </w:rPr>
+        <w:t xml:space="preserve"> da comunicação com o </w:t>
+      </w:r>
+      <w:proofErr w:type="spellStart"/>
+      <w:r>
+        <w:rPr>
+          <w:rFonts w:ascii="Arial" w:eastAsia="Times New Roman" w:hAnsi="Arial" w:cs="Arial"/>
+          <w:b/>
+          <w:bCs/>
+          <w:kern w:val="0"/>
+          <w:sz w:val="28"/>
+          <w:szCs w:val="28"/>
+          <w:lang w:eastAsia="pt-BR"/>
+          <w14:ligatures w14:val="none"/>
+        </w:rPr>
+        <w:t>back-end</w:t>
+      </w:r>
+      <w:proofErr w:type="spellEnd"/>
+      <w:r>
+        <w:rPr>
+          <w:rFonts w:ascii="Arial" w:eastAsia="Times New Roman" w:hAnsi="Arial" w:cs="Arial"/>
+          <w:b/>
+          <w:bCs/>
+          <w:kern w:val="0"/>
+          <w:sz w:val="28"/>
+          <w:szCs w:val="28"/>
+          <w:lang w:eastAsia="pt-BR"/>
+          <w14:ligatures w14:val="none"/>
+        </w:rPr>
+        <w:t xml:space="preserve"> utilizando JSON</w:t>
+      </w:r>
+    </w:p>
+    <w:p>
+      <w:pPr>
+        <w:jc w:val="both"/>
+        <w:rPr>
+          <w:rFonts w:ascii="Arial" w:eastAsia="Times New Roman" w:hAnsi="Arial" w:cs="Arial"/>
+          <w:b/>
+          <w:bCs/>
+          <w:kern w:val="0"/>
+          <w:sz w:val="24"/>
+          <w:szCs w:val="24"/>
+          <w:lang w:eastAsia="pt-BR"/>
+          <w14:ligatures w14:val="none"/>
+        </w:rPr>
+      </w:pPr>
+    </w:p>
+    <w:p>
+      <w:pPr>
+        <w:jc w:val="both"/>
+        <w:rPr>
+          <w:rFonts w:ascii="Arial" w:eastAsia="Times New Roman" w:hAnsi="Arial" w:cs="Arial"/>
+          <w:kern w:val="0"/>
+          <w:sz w:val="24"/>
+          <w:szCs w:val="24"/>
+          <w:lang w:eastAsia="pt-BR"/>
+          <w14:ligatures w14:val="none"/>
+        </w:rPr>
+      </w:pPr>
+      <w:r>
+        <w:rPr>
+          <w:rFonts w:ascii="Arial" w:eastAsia="Times New Roman" w:hAnsi="Arial" w:cs="Arial"/>
+          <w:b/>
+          <w:bCs/>
+          <w:kern w:val="0"/>
+          <w:sz w:val="24"/>
+          <w:szCs w:val="24"/>
+          <w:lang w:eastAsia="pt-BR"/>
+          <w14:ligatures w14:val="none"/>
+        </w:rPr>
+        <w:t>XML</w:t>
+      </w:r>
+      <w:r>
+        <w:rPr>
+          <w:rFonts w:ascii="Arial" w:eastAsia="Times New Roman" w:hAnsi="Arial" w:cs="Arial"/>
+          <w:b/>
+          <w:bCs/>
+          <w:kern w:val="0"/>
+          <w:sz w:val="24"/>
+          <w:szCs w:val="24"/>
+          <w:lang w:eastAsia="pt-BR"/>
+          <w14:ligatures w14:val="none"/>
+        </w:rPr>
+        <w:t xml:space="preserve"> </w:t>
+      </w:r>
+      <w:r>
+        <w:rPr>
+          <w:rFonts w:ascii="Arial" w:eastAsia="Times New Roman" w:hAnsi="Arial" w:cs="Arial"/>
+          <w:kern w:val="0"/>
+          <w:sz w:val="24"/>
+          <w:szCs w:val="24"/>
+          <w:lang w:eastAsia="pt-BR"/>
+          <w14:ligatures w14:val="none"/>
+        </w:rPr>
+        <w:t>– Estrutura informações para comunicação entre aplicações distintas;</w:t>
+      </w:r>
+    </w:p>
+    <w:p>
+      <w:pPr>
+        <w:jc w:val="both"/>
+        <w:rPr>
+          <w:rFonts w:ascii="Arial" w:eastAsia="Times New Roman" w:hAnsi="Arial" w:cs="Arial"/>
+          <w:kern w:val="0"/>
+          <w:sz w:val="24"/>
+          <w:szCs w:val="24"/>
+          <w:lang w:eastAsia="pt-BR"/>
+          <w14:ligatures w14:val="none"/>
+        </w:rPr>
+      </w:pPr>
+      <w:r>
+        <w:rPr>
+          <w:rFonts w:ascii="Arial" w:eastAsia="Times New Roman" w:hAnsi="Arial" w:cs="Arial"/>
+          <w:kern w:val="0"/>
+          <w:sz w:val="24"/>
+          <w:szCs w:val="24"/>
+          <w:lang w:eastAsia="pt-BR"/>
+          <w14:ligatures w14:val="none"/>
+        </w:rPr>
+        <w:t>Não é nativamente suportado como um tipo de dado dentro do front-</w:t>
+      </w:r>
+      <w:proofErr w:type="spellStart"/>
+      <w:r>
+        <w:rPr>
+          <w:rFonts w:ascii="Arial" w:eastAsia="Times New Roman" w:hAnsi="Arial" w:cs="Arial"/>
+          <w:kern w:val="0"/>
+          <w:sz w:val="24"/>
+          <w:szCs w:val="24"/>
+          <w:lang w:eastAsia="pt-BR"/>
+          <w14:ligatures w14:val="none"/>
+        </w:rPr>
+        <w:t>end</w:t>
+      </w:r>
+      <w:proofErr w:type="spellEnd"/>
+      <w:r>
+        <w:rPr>
+          <w:rFonts w:ascii="Arial" w:eastAsia="Times New Roman" w:hAnsi="Arial" w:cs="Arial"/>
+          <w:kern w:val="0"/>
+          <w:sz w:val="24"/>
+          <w:szCs w:val="24"/>
+          <w:lang w:eastAsia="pt-BR"/>
+          <w14:ligatures w14:val="none"/>
+        </w:rPr>
+        <w:t xml:space="preserve"> de aplicações web (</w:t>
+      </w:r>
+      <w:proofErr w:type="spellStart"/>
+      <w:r>
+        <w:rPr>
+          <w:rFonts w:ascii="Arial" w:eastAsia="Times New Roman" w:hAnsi="Arial" w:cs="Arial"/>
+          <w:kern w:val="0"/>
+          <w:sz w:val="24"/>
+          <w:szCs w:val="24"/>
+          <w:lang w:eastAsia="pt-BR"/>
+          <w14:ligatures w14:val="none"/>
+        </w:rPr>
+        <w:t>JavaScript</w:t>
+      </w:r>
+      <w:proofErr w:type="spellEnd"/>
+      <w:r>
+        <w:rPr>
+          <w:rFonts w:ascii="Arial" w:eastAsia="Times New Roman" w:hAnsi="Arial" w:cs="Arial"/>
+          <w:kern w:val="0"/>
+          <w:sz w:val="24"/>
+          <w:szCs w:val="24"/>
+          <w:lang w:eastAsia="pt-BR"/>
+          <w14:ligatures w14:val="none"/>
+        </w:rPr>
+        <w:t>);</w:t>
+      </w:r>
+    </w:p>
+    <w:p>
+      <w:pPr>
+        <w:jc w:val="both"/>
+        <w:rPr>
+          <w:rFonts w:ascii="Arial" w:eastAsia="Times New Roman" w:hAnsi="Arial" w:cs="Arial"/>
+          <w:kern w:val="0"/>
+          <w:sz w:val="24"/>
+          <w:szCs w:val="24"/>
+          <w:lang w:eastAsia="pt-BR"/>
+          <w14:ligatures w14:val="none"/>
+        </w:rPr>
+      </w:pPr>
+      <w:r>
+        <w:rPr>
+          <w:rFonts w:ascii="Arial" w:eastAsia="Times New Roman" w:hAnsi="Arial" w:cs="Arial"/>
+          <w:kern w:val="0"/>
+          <w:sz w:val="24"/>
+          <w:szCs w:val="24"/>
+          <w:lang w:eastAsia="pt-BR"/>
+          <w14:ligatures w14:val="none"/>
+        </w:rPr>
+        <w:t>É necessário ser feita uma conversão de tipos, transformando a notação em um objeto, para fazer a manipulação das informações afetando os elementos HTML da página.</w:t>
+      </w:r>
+    </w:p>
+    <w:p>
+      <w:pPr>
+        <w:jc w:val="both"/>
+        <w:rPr>
+          <w:rFonts w:ascii="Arial" w:eastAsia="Times New Roman" w:hAnsi="Arial" w:cs="Arial"/>
+          <w:kern w:val="0"/>
+          <w:sz w:val="24"/>
+          <w:szCs w:val="24"/>
+          <w:lang w:eastAsia="pt-BR"/>
+          <w14:ligatures w14:val="none"/>
+        </w:rPr>
+      </w:pPr>
+    </w:p>
+    <w:p>
+      <w:pPr>
+        <w:jc w:val="both"/>
+        <w:rPr>
+          <w:rFonts w:ascii="Arial" w:eastAsia="Times New Roman" w:hAnsi="Arial" w:cs="Arial"/>
+          <w:kern w:val="0"/>
+          <w:sz w:val="24"/>
+          <w:szCs w:val="24"/>
+          <w:lang w:eastAsia="pt-BR"/>
+          <w14:ligatures w14:val="none"/>
+        </w:rPr>
+      </w:pPr>
+      <w:r>
+        <w:rPr>
+          <w:rFonts w:ascii="Arial" w:eastAsia="Times New Roman" w:hAnsi="Arial" w:cs="Arial"/>
+          <w:kern w:val="0"/>
+          <w:sz w:val="24"/>
+          <w:szCs w:val="24"/>
+          <w:lang w:eastAsia="pt-BR"/>
+          <w14:ligatures w14:val="none"/>
+        </w:rPr>
+        <w:t>Será feita uma</w:t>
+      </w:r>
+      <w:r>
+        <w:rPr>
+          <w:rFonts w:ascii="Arial" w:eastAsia="Times New Roman" w:hAnsi="Arial" w:cs="Arial"/>
+          <w:b/>
+          <w:bCs/>
+          <w:kern w:val="0"/>
+          <w:sz w:val="24"/>
+          <w:szCs w:val="24"/>
+          <w:lang w:eastAsia="pt-BR"/>
+          <w14:ligatures w14:val="none"/>
+        </w:rPr>
+        <w:t xml:space="preserve"> conversão de um XML para JSON</w:t>
+      </w:r>
+      <w:r>
+        <w:rPr>
+          <w:rFonts w:ascii="Arial" w:eastAsia="Times New Roman" w:hAnsi="Arial" w:cs="Arial"/>
+          <w:kern w:val="0"/>
+          <w:sz w:val="24"/>
+          <w:szCs w:val="24"/>
+          <w:lang w:eastAsia="pt-BR"/>
+          <w14:ligatures w14:val="none"/>
+        </w:rPr>
+        <w:t>;</w:t>
+      </w:r>
+    </w:p>
+    <w:p>
+      <w:pPr>
+        <w:jc w:val="both"/>
+        <w:rPr>
+          <w:rFonts w:ascii="Arial" w:eastAsia="Times New Roman" w:hAnsi="Arial" w:cs="Arial"/>
+          <w:b/>
+          <w:bCs/>
+          <w:kern w:val="0"/>
+          <w:sz w:val="24"/>
+          <w:szCs w:val="24"/>
+          <w:lang w:eastAsia="pt-BR"/>
+          <w14:ligatures w14:val="none"/>
+        </w:rPr>
+      </w:pPr>
+      <w:r>
+        <w:rPr>
+          <w:rFonts w:ascii="Arial" w:eastAsia="Times New Roman" w:hAnsi="Arial" w:cs="Arial"/>
+          <w:kern w:val="0"/>
+          <w:sz w:val="24"/>
+          <w:szCs w:val="24"/>
+          <w:lang w:eastAsia="pt-BR"/>
+          <w14:ligatures w14:val="none"/>
+        </w:rPr>
+        <w:t>Demonstrar como podemos</w:t>
+      </w:r>
+      <w:r>
+        <w:rPr>
+          <w:rFonts w:ascii="Arial" w:eastAsia="Times New Roman" w:hAnsi="Arial" w:cs="Arial"/>
+          <w:b/>
+          <w:bCs/>
+          <w:kern w:val="0"/>
+          <w:sz w:val="24"/>
+          <w:szCs w:val="24"/>
+          <w:lang w:eastAsia="pt-BR"/>
+          <w14:ligatures w14:val="none"/>
+        </w:rPr>
+        <w:t xml:space="preserve"> utilizar notação JSON para comunicação entre aplicações distintas</w:t>
+      </w:r>
+      <w:r>
+        <w:rPr>
+          <w:rFonts w:ascii="Arial" w:eastAsia="Times New Roman" w:hAnsi="Arial" w:cs="Arial"/>
+          <w:kern w:val="0"/>
+          <w:sz w:val="24"/>
+          <w:szCs w:val="24"/>
+          <w:lang w:eastAsia="pt-BR"/>
+          <w14:ligatures w14:val="none"/>
+        </w:rPr>
+        <w:t>;</w:t>
+      </w:r>
+    </w:p>
+    <w:p>
+      <w:pPr>
+        <w:jc w:val="both"/>
+        <w:rPr>
+          <w:rFonts w:ascii="Arial" w:eastAsia="Times New Roman" w:hAnsi="Arial" w:cs="Arial"/>
+          <w:b/>
+          <w:bCs/>
+          <w:kern w:val="0"/>
+          <w:sz w:val="24"/>
+          <w:szCs w:val="24"/>
+          <w:lang w:eastAsia="pt-BR"/>
+          <w14:ligatures w14:val="none"/>
+        </w:rPr>
+      </w:pPr>
+      <w:r>
+        <w:rPr>
+          <w:rFonts w:ascii="Arial" w:eastAsia="Times New Roman" w:hAnsi="Arial" w:cs="Arial"/>
+          <w:b/>
+          <w:bCs/>
+          <w:kern w:val="0"/>
+          <w:sz w:val="24"/>
+          <w:szCs w:val="24"/>
+          <w:lang w:eastAsia="pt-BR"/>
+          <w14:ligatures w14:val="none"/>
+        </w:rPr>
+        <w:lastRenderedPageBreak/>
+        <w:t>Benefício</w:t>
+      </w:r>
+      <w:r>
+        <w:rPr>
+          <w:rFonts w:ascii="Arial" w:eastAsia="Times New Roman" w:hAnsi="Arial" w:cs="Arial"/>
+          <w:kern w:val="0"/>
+          <w:sz w:val="24"/>
+          <w:szCs w:val="24"/>
+          <w:lang w:eastAsia="pt-BR"/>
+          <w14:ligatures w14:val="none"/>
+        </w:rPr>
+        <w:t>:</w:t>
+      </w:r>
+      <w:r>
+        <w:rPr>
+          <w:rFonts w:ascii="Arial" w:eastAsia="Times New Roman" w:hAnsi="Arial" w:cs="Arial"/>
+          <w:b/>
+          <w:bCs/>
+          <w:kern w:val="0"/>
+          <w:sz w:val="24"/>
+          <w:szCs w:val="24"/>
+          <w:lang w:eastAsia="pt-BR"/>
+          <w14:ligatures w14:val="none"/>
+        </w:rPr>
+        <w:t xml:space="preserve"> JSON é nativamente suportado por aplicações Web Front-</w:t>
+      </w:r>
+      <w:proofErr w:type="spellStart"/>
+      <w:r>
+        <w:rPr>
+          <w:rFonts w:ascii="Arial" w:eastAsia="Times New Roman" w:hAnsi="Arial" w:cs="Arial"/>
+          <w:b/>
+          <w:bCs/>
+          <w:kern w:val="0"/>
+          <w:sz w:val="24"/>
+          <w:szCs w:val="24"/>
+          <w:lang w:eastAsia="pt-BR"/>
+          <w14:ligatures w14:val="none"/>
+        </w:rPr>
+        <w:t>End</w:t>
+      </w:r>
+      <w:proofErr w:type="spellEnd"/>
+      <w:r>
+        <w:rPr>
+          <w:rFonts w:ascii="Arial" w:eastAsia="Times New Roman" w:hAnsi="Arial" w:cs="Arial"/>
+          <w:b/>
+          <w:bCs/>
+          <w:kern w:val="0"/>
+          <w:sz w:val="24"/>
+          <w:szCs w:val="24"/>
+          <w:lang w:eastAsia="pt-BR"/>
+          <w14:ligatures w14:val="none"/>
+        </w:rPr>
+        <w:t xml:space="preserve"> (</w:t>
+      </w:r>
+      <w:proofErr w:type="spellStart"/>
+      <w:r>
+        <w:rPr>
+          <w:rFonts w:ascii="Arial" w:eastAsia="Times New Roman" w:hAnsi="Arial" w:cs="Arial"/>
+          <w:b/>
+          <w:bCs/>
+          <w:kern w:val="0"/>
+          <w:sz w:val="24"/>
+          <w:szCs w:val="24"/>
+          <w:lang w:eastAsia="pt-BR"/>
+          <w14:ligatures w14:val="none"/>
+        </w:rPr>
+        <w:t>JavaScript</w:t>
+      </w:r>
+      <w:proofErr w:type="spellEnd"/>
+      <w:r>
+        <w:rPr>
+          <w:rFonts w:ascii="Arial" w:eastAsia="Times New Roman" w:hAnsi="Arial" w:cs="Arial"/>
+          <w:b/>
+          <w:bCs/>
+          <w:kern w:val="0"/>
+          <w:sz w:val="24"/>
+          <w:szCs w:val="24"/>
+          <w:lang w:eastAsia="pt-BR"/>
+          <w14:ligatures w14:val="none"/>
+        </w:rPr>
+        <w:t>);</w:t>
+      </w:r>
+    </w:p>
+    <w:p>
+      <w:pPr>
+        <w:jc w:val="both"/>
+        <w:rPr>
+          <w:rFonts w:ascii="Arial" w:eastAsia="Times New Roman" w:hAnsi="Arial" w:cs="Arial"/>
+          <w:kern w:val="0"/>
+          <w:sz w:val="24"/>
+          <w:szCs w:val="24"/>
+          <w:lang w:eastAsia="pt-BR"/>
+          <w14:ligatures w14:val="none"/>
+        </w:rPr>
+      </w:pPr>
+      <w:r>
+        <w:rPr>
+          <w:rFonts w:ascii="Arial" w:eastAsia="Times New Roman" w:hAnsi="Arial" w:cs="Arial"/>
+          <w:kern w:val="0"/>
+          <w:sz w:val="24"/>
+          <w:szCs w:val="24"/>
+          <w:lang w:eastAsia="pt-BR"/>
+          <w14:ligatures w14:val="none"/>
+        </w:rPr>
+        <w:t xml:space="preserve">Fica mais fácil utilizar a notação JSON do que a XML, por isso as </w:t>
+      </w:r>
+      <w:r>
+        <w:rPr>
+          <w:rFonts w:ascii="Arial" w:eastAsia="Times New Roman" w:hAnsi="Arial" w:cs="Arial"/>
+          <w:b/>
+          <w:bCs/>
+          <w:kern w:val="0"/>
+          <w:sz w:val="24"/>
+          <w:szCs w:val="24"/>
+          <w:lang w:eastAsia="pt-BR"/>
+          <w14:ligatures w14:val="none"/>
+        </w:rPr>
+        <w:t xml:space="preserve">APIs </w:t>
+      </w:r>
+      <w:proofErr w:type="spellStart"/>
+      <w:r>
+        <w:rPr>
+          <w:rFonts w:ascii="Arial" w:eastAsia="Times New Roman" w:hAnsi="Arial" w:cs="Arial"/>
+          <w:b/>
+          <w:bCs/>
+          <w:kern w:val="0"/>
+          <w:sz w:val="24"/>
+          <w:szCs w:val="24"/>
+          <w:lang w:eastAsia="pt-BR"/>
+          <w14:ligatures w14:val="none"/>
+        </w:rPr>
+        <w:t>RESTful</w:t>
+      </w:r>
+      <w:proofErr w:type="spellEnd"/>
+      <w:r>
+        <w:rPr>
+          <w:rFonts w:ascii="Arial" w:eastAsia="Times New Roman" w:hAnsi="Arial" w:cs="Arial"/>
+          <w:kern w:val="0"/>
+          <w:sz w:val="24"/>
+          <w:szCs w:val="24"/>
+          <w:lang w:eastAsia="pt-BR"/>
+          <w14:ligatures w14:val="none"/>
+        </w:rPr>
+        <w:t xml:space="preserve"> (baseada em JSON) vem sendo bem </w:t>
+      </w:r>
+      <w:r>
+        <w:rPr>
+          <w:rFonts w:ascii="Arial" w:eastAsia="Times New Roman" w:hAnsi="Arial" w:cs="Arial"/>
+          <w:b/>
+          <w:bCs/>
+          <w:kern w:val="0"/>
+          <w:sz w:val="24"/>
+          <w:szCs w:val="24"/>
+          <w:lang w:eastAsia="pt-BR"/>
+          <w14:ligatures w14:val="none"/>
+        </w:rPr>
+        <w:t>mais</w:t>
+      </w:r>
+      <w:r>
+        <w:rPr>
+          <w:rFonts w:ascii="Arial" w:eastAsia="Times New Roman" w:hAnsi="Arial" w:cs="Arial"/>
+          <w:kern w:val="0"/>
+          <w:sz w:val="24"/>
+          <w:szCs w:val="24"/>
+          <w:lang w:eastAsia="pt-BR"/>
+          <w14:ligatures w14:val="none"/>
+        </w:rPr>
+        <w:t xml:space="preserve"> </w:t>
+      </w:r>
+      <w:r>
+        <w:rPr>
+          <w:rFonts w:ascii="Arial" w:eastAsia="Times New Roman" w:hAnsi="Arial" w:cs="Arial"/>
+          <w:b/>
+          <w:bCs/>
+          <w:kern w:val="0"/>
+          <w:sz w:val="24"/>
+          <w:szCs w:val="24"/>
+          <w:lang w:eastAsia="pt-BR"/>
+          <w14:ligatures w14:val="none"/>
+        </w:rPr>
+        <w:t>utilizadas</w:t>
+      </w:r>
+      <w:r>
+        <w:rPr>
+          <w:rFonts w:ascii="Arial" w:eastAsia="Times New Roman" w:hAnsi="Arial" w:cs="Arial"/>
+          <w:kern w:val="0"/>
+          <w:sz w:val="24"/>
+          <w:szCs w:val="24"/>
+          <w:lang w:eastAsia="pt-BR"/>
+          <w14:ligatures w14:val="none"/>
+        </w:rPr>
+        <w:t xml:space="preserve"> do </w:t>
+      </w:r>
+      <w:r>
+        <w:rPr>
+          <w:rFonts w:ascii="Arial" w:eastAsia="Times New Roman" w:hAnsi="Arial" w:cs="Arial"/>
+          <w:b/>
+          <w:bCs/>
+          <w:kern w:val="0"/>
+          <w:sz w:val="24"/>
+          <w:szCs w:val="24"/>
+          <w:lang w:eastAsia="pt-BR"/>
+          <w14:ligatures w14:val="none"/>
+        </w:rPr>
+        <w:t>que</w:t>
+      </w:r>
+      <w:r>
+        <w:rPr>
+          <w:rFonts w:ascii="Arial" w:eastAsia="Times New Roman" w:hAnsi="Arial" w:cs="Arial"/>
+          <w:kern w:val="0"/>
+          <w:sz w:val="24"/>
+          <w:szCs w:val="24"/>
+          <w:lang w:eastAsia="pt-BR"/>
+          <w14:ligatures w14:val="none"/>
+        </w:rPr>
+        <w:t xml:space="preserve"> </w:t>
+      </w:r>
+      <w:r>
+        <w:rPr>
+          <w:rFonts w:ascii="Arial" w:eastAsia="Times New Roman" w:hAnsi="Arial" w:cs="Arial"/>
+          <w:b/>
+          <w:bCs/>
+          <w:kern w:val="0"/>
+          <w:sz w:val="24"/>
+          <w:szCs w:val="24"/>
+          <w:lang w:eastAsia="pt-BR"/>
+          <w14:ligatures w14:val="none"/>
+        </w:rPr>
+        <w:t>SOAP</w:t>
+      </w:r>
+      <w:r>
+        <w:rPr>
+          <w:rFonts w:ascii="Arial" w:eastAsia="Times New Roman" w:hAnsi="Arial" w:cs="Arial"/>
+          <w:kern w:val="0"/>
+          <w:sz w:val="24"/>
+          <w:szCs w:val="24"/>
+          <w:lang w:eastAsia="pt-BR"/>
+          <w14:ligatures w14:val="none"/>
+        </w:rPr>
+        <w:t xml:space="preserve"> (baseada em XML).</w:t>
+      </w:r>
     </w:p>
     <w:sectPr>
       <w:pgSz w:w="11906" w:h="16838"/>

</xml_diff>

<commit_message>
ajuste - app e endereco
</commit_message>
<xml_diff>
--- a/ajax.docx
+++ b/ajax.docx
@@ -14242,29 +14242,7 @@
           <w:lang w:eastAsia="pt-BR"/>
           <w14:ligatures w14:val="none"/>
         </w:rPr>
-        <w:t xml:space="preserve">Criando parágrafo de </w:t>
-      </w:r>
-      <w:r>
-        <w:rPr>
-          <w:rFonts w:ascii="Arial" w:eastAsia="Times New Roman" w:hAnsi="Arial" w:cs="Arial"/>
-          <w:kern w:val="0"/>
-          <w:sz w:val="24"/>
-          <w:szCs w:val="24"/>
-          <w:lang w:eastAsia="pt-BR"/>
-          <w14:ligatures w14:val="none"/>
-        </w:rPr>
-        <w:t>elenco</w:t>
-      </w:r>
-      <w:r>
-        <w:rPr>
-          <w:rFonts w:ascii="Arial" w:eastAsia="Times New Roman" w:hAnsi="Arial" w:cs="Arial"/>
-          <w:kern w:val="0"/>
-          <w:sz w:val="24"/>
-          <w:szCs w:val="24"/>
-          <w:lang w:eastAsia="pt-BR"/>
-          <w14:ligatures w14:val="none"/>
-        </w:rPr>
-        <w:t xml:space="preserve">, que é um elemento </w:t>
+        <w:t xml:space="preserve">Criando parágrafo de elenco, que é um elemento </w:t>
       </w:r>
       <w:proofErr w:type="spellStart"/>
       <w:r>
@@ -18314,6 +18292,1886 @@
         </w:rPr>
         <w:t>.</w:t>
       </w:r>
+    </w:p>
+    <w:p>
+      <w:pPr>
+        <w:jc w:val="both"/>
+        <w:rPr>
+          <w:rFonts w:ascii="Arial" w:eastAsia="Times New Roman" w:hAnsi="Arial" w:cs="Arial"/>
+          <w:kern w:val="0"/>
+          <w:sz w:val="24"/>
+          <w:szCs w:val="24"/>
+          <w:lang w:eastAsia="pt-BR"/>
+          <w14:ligatures w14:val="none"/>
+        </w:rPr>
+      </w:pPr>
+    </w:p>
+    <w:p>
+      <w:pPr>
+        <w:shd w:val="clear" w:color="auto" w:fill="1F1F1F"/>
+        <w:spacing w:after="0" w:line="285" w:lineRule="atLeast"/>
+        <w:rPr>
+          <w:rFonts w:ascii="Consolas" w:eastAsia="Times New Roman" w:hAnsi="Consolas" w:cs="Times New Roman"/>
+          <w:color w:val="CCCCCC"/>
+          <w:kern w:val="0"/>
+          <w:sz w:val="21"/>
+          <w:szCs w:val="21"/>
+          <w:lang w:eastAsia="pt-BR"/>
+          <w14:ligatures w14:val="none"/>
+        </w:rPr>
+      </w:pPr>
+      <w:proofErr w:type="spellStart"/>
+      <w:r>
+        <w:rPr>
+          <w:rFonts w:ascii="Consolas" w:eastAsia="Times New Roman" w:hAnsi="Consolas" w:cs="Times New Roman"/>
+          <w:color w:val="9CDCFE"/>
+          <w:kern w:val="0"/>
+          <w:sz w:val="21"/>
+          <w:szCs w:val="21"/>
+          <w:lang w:eastAsia="pt-BR"/>
+          <w14:ligatures w14:val="none"/>
+        </w:rPr>
+        <w:t>xmlHttp</w:t>
+      </w:r>
+      <w:r>
+        <w:rPr>
+          <w:rFonts w:ascii="Consolas" w:eastAsia="Times New Roman" w:hAnsi="Consolas" w:cs="Times New Roman"/>
+          <w:color w:val="D4D4D4"/>
+          <w:kern w:val="0"/>
+          <w:sz w:val="21"/>
+          <w:szCs w:val="21"/>
+          <w:lang w:eastAsia="pt-BR"/>
+          <w14:ligatures w14:val="none"/>
+        </w:rPr>
+        <w:t>.</w:t>
+      </w:r>
+      <w:r>
+        <w:rPr>
+          <w:rFonts w:ascii="Consolas" w:eastAsia="Times New Roman" w:hAnsi="Consolas" w:cs="Times New Roman"/>
+          <w:color w:val="DCDCAA"/>
+          <w:kern w:val="0"/>
+          <w:sz w:val="21"/>
+          <w:szCs w:val="21"/>
+          <w:lang w:eastAsia="pt-BR"/>
+          <w14:ligatures w14:val="none"/>
+        </w:rPr>
+        <w:t>open</w:t>
+      </w:r>
+      <w:proofErr w:type="spellEnd"/>
+      <w:r>
+        <w:rPr>
+          <w:rFonts w:ascii="Consolas" w:eastAsia="Times New Roman" w:hAnsi="Consolas" w:cs="Times New Roman"/>
+          <w:color w:val="D4D4D4"/>
+          <w:kern w:val="0"/>
+          <w:sz w:val="21"/>
+          <w:szCs w:val="21"/>
+          <w:lang w:eastAsia="pt-BR"/>
+          <w14:ligatures w14:val="none"/>
+        </w:rPr>
+        <w:t>(</w:t>
+      </w:r>
+      <w:r>
+        <w:rPr>
+          <w:rFonts w:ascii="Consolas" w:eastAsia="Times New Roman" w:hAnsi="Consolas" w:cs="Times New Roman"/>
+          <w:color w:val="CE9178"/>
+          <w:kern w:val="0"/>
+          <w:sz w:val="21"/>
+          <w:szCs w:val="21"/>
+          <w:lang w:eastAsia="pt-BR"/>
+          <w14:ligatures w14:val="none"/>
+        </w:rPr>
+        <w:t>"GET"</w:t>
+      </w:r>
+      <w:r>
+        <w:rPr>
+          <w:rFonts w:ascii="Consolas" w:eastAsia="Times New Roman" w:hAnsi="Consolas" w:cs="Times New Roman"/>
+          <w:color w:val="D4D4D4"/>
+          <w:kern w:val="0"/>
+          <w:sz w:val="21"/>
+          <w:szCs w:val="21"/>
+          <w:lang w:eastAsia="pt-BR"/>
+          <w14:ligatures w14:val="none"/>
+        </w:rPr>
+        <w:t xml:space="preserve">, </w:t>
+      </w:r>
+      <w:r>
+        <w:rPr>
+          <w:rFonts w:ascii="Consolas" w:eastAsia="Times New Roman" w:hAnsi="Consolas" w:cs="Times New Roman"/>
+          <w:color w:val="CE9178"/>
+          <w:kern w:val="0"/>
+          <w:sz w:val="21"/>
+          <w:szCs w:val="21"/>
+          <w:lang w:eastAsia="pt-BR"/>
+          <w14:ligatures w14:val="none"/>
+        </w:rPr>
+        <w:t>"http://localhost/ajax/filmes.json"</w:t>
+      </w:r>
+      <w:r>
+        <w:rPr>
+          <w:rFonts w:ascii="Consolas" w:eastAsia="Times New Roman" w:hAnsi="Consolas" w:cs="Times New Roman"/>
+          <w:color w:val="D4D4D4"/>
+          <w:kern w:val="0"/>
+          <w:sz w:val="21"/>
+          <w:szCs w:val="21"/>
+          <w:lang w:eastAsia="pt-BR"/>
+          <w14:ligatures w14:val="none"/>
+        </w:rPr>
+        <w:t xml:space="preserve">); </w:t>
+      </w:r>
+      <w:r>
+        <w:rPr>
+          <w:rFonts w:ascii="Consolas" w:eastAsia="Times New Roman" w:hAnsi="Consolas" w:cs="Times New Roman"/>
+          <w:color w:val="6A9955"/>
+          <w:kern w:val="0"/>
+          <w:sz w:val="21"/>
+          <w:szCs w:val="21"/>
+          <w:lang w:eastAsia="pt-BR"/>
+          <w14:ligatures w14:val="none"/>
+        </w:rPr>
+        <w:t xml:space="preserve">//método e recurso a ser recuperado através do </w:t>
+      </w:r>
+      <w:proofErr w:type="spellStart"/>
+      <w:r>
+        <w:rPr>
+          <w:rFonts w:ascii="Consolas" w:eastAsia="Times New Roman" w:hAnsi="Consolas" w:cs="Times New Roman"/>
+          <w:color w:val="6A9955"/>
+          <w:kern w:val="0"/>
+          <w:sz w:val="21"/>
+          <w:szCs w:val="21"/>
+          <w:lang w:eastAsia="pt-BR"/>
+          <w14:ligatures w14:val="none"/>
+        </w:rPr>
+        <w:t>get</w:t>
+      </w:r>
+      <w:proofErr w:type="spellEnd"/>
+      <w:r>
+        <w:rPr>
+          <w:rFonts w:ascii="Consolas" w:eastAsia="Times New Roman" w:hAnsi="Consolas" w:cs="Times New Roman"/>
+          <w:color w:val="6A9955"/>
+          <w:kern w:val="0"/>
+          <w:sz w:val="21"/>
+          <w:szCs w:val="21"/>
+          <w:lang w:eastAsia="pt-BR"/>
+          <w14:ligatures w14:val="none"/>
+        </w:rPr>
+        <w:t>(</w:t>
+      </w:r>
+      <w:proofErr w:type="spellStart"/>
+      <w:r>
+        <w:rPr>
+          <w:rFonts w:ascii="Consolas" w:eastAsia="Times New Roman" w:hAnsi="Consolas" w:cs="Times New Roman"/>
+          <w:color w:val="6A9955"/>
+          <w:kern w:val="0"/>
+          <w:sz w:val="21"/>
+          <w:szCs w:val="21"/>
+          <w:lang w:eastAsia="pt-BR"/>
+          <w14:ligatures w14:val="none"/>
+        </w:rPr>
+        <w:t>url</w:t>
+      </w:r>
+      <w:proofErr w:type="spellEnd"/>
+      <w:r>
+        <w:rPr>
+          <w:rFonts w:ascii="Consolas" w:eastAsia="Times New Roman" w:hAnsi="Consolas" w:cs="Times New Roman"/>
+          <w:color w:val="6A9955"/>
+          <w:kern w:val="0"/>
+          <w:sz w:val="21"/>
+          <w:szCs w:val="21"/>
+          <w:lang w:eastAsia="pt-BR"/>
+          <w14:ligatures w14:val="none"/>
+        </w:rPr>
+        <w:t>)</w:t>
+      </w:r>
+    </w:p>
+    <w:p>
+      <w:pPr>
+        <w:jc w:val="both"/>
+        <w:rPr>
+          <w:rFonts w:ascii="Arial" w:eastAsia="Times New Roman" w:hAnsi="Arial" w:cs="Arial"/>
+          <w:kern w:val="0"/>
+          <w:sz w:val="24"/>
+          <w:szCs w:val="24"/>
+          <w:lang w:eastAsia="pt-BR"/>
+          <w14:ligatures w14:val="none"/>
+        </w:rPr>
+      </w:pPr>
+      <w:r>
+        <w:rPr>
+          <w:rFonts w:ascii="Arial" w:eastAsia="Times New Roman" w:hAnsi="Arial" w:cs="Arial"/>
+          <w:kern w:val="0"/>
+          <w:sz w:val="24"/>
+          <w:szCs w:val="24"/>
+          <w:lang w:eastAsia="pt-BR"/>
+          <w14:ligatures w14:val="none"/>
+        </w:rPr>
+        <w:t xml:space="preserve"> </w:t>
+      </w:r>
+    </w:p>
+    <w:p>
+      <w:pPr>
+        <w:shd w:val="clear" w:color="auto" w:fill="1F1F1F"/>
+        <w:spacing w:after="0" w:line="285" w:lineRule="atLeast"/>
+        <w:rPr>
+          <w:rFonts w:ascii="Consolas" w:eastAsia="Times New Roman" w:hAnsi="Consolas" w:cs="Times New Roman"/>
+          <w:color w:val="CCCCCC"/>
+          <w:kern w:val="0"/>
+          <w:sz w:val="21"/>
+          <w:szCs w:val="21"/>
+          <w:lang w:eastAsia="pt-BR"/>
+          <w14:ligatures w14:val="none"/>
+        </w:rPr>
+      </w:pPr>
+      <w:r>
+        <w:rPr>
+          <w:rFonts w:ascii="Consolas" w:eastAsia="Times New Roman" w:hAnsi="Consolas" w:cs="Times New Roman"/>
+          <w:color w:val="C586C0"/>
+          <w:kern w:val="0"/>
+          <w:sz w:val="21"/>
+          <w:szCs w:val="21"/>
+          <w:lang w:eastAsia="pt-BR"/>
+          <w14:ligatures w14:val="none"/>
+        </w:rPr>
+        <w:t>for</w:t>
+      </w:r>
+      <w:r>
+        <w:rPr>
+          <w:rFonts w:ascii="Consolas" w:eastAsia="Times New Roman" w:hAnsi="Consolas" w:cs="Times New Roman"/>
+          <w:color w:val="D4D4D4"/>
+          <w:kern w:val="0"/>
+          <w:sz w:val="21"/>
+          <w:szCs w:val="21"/>
+          <w:lang w:eastAsia="pt-BR"/>
+          <w14:ligatures w14:val="none"/>
+        </w:rPr>
+        <w:t xml:space="preserve"> (</w:t>
+      </w:r>
+      <w:proofErr w:type="spellStart"/>
+      <w:r>
+        <w:rPr>
+          <w:rFonts w:ascii="Consolas" w:eastAsia="Times New Roman" w:hAnsi="Consolas" w:cs="Times New Roman"/>
+          <w:color w:val="569CD6"/>
+          <w:kern w:val="0"/>
+          <w:sz w:val="21"/>
+          <w:szCs w:val="21"/>
+          <w:lang w:eastAsia="pt-BR"/>
+          <w14:ligatures w14:val="none"/>
+        </w:rPr>
+        <w:t>let</w:t>
+      </w:r>
+      <w:proofErr w:type="spellEnd"/>
+      <w:r>
+        <w:rPr>
+          <w:rFonts w:ascii="Consolas" w:eastAsia="Times New Roman" w:hAnsi="Consolas" w:cs="Times New Roman"/>
+          <w:color w:val="D4D4D4"/>
+          <w:kern w:val="0"/>
+          <w:sz w:val="21"/>
+          <w:szCs w:val="21"/>
+          <w:lang w:eastAsia="pt-BR"/>
+          <w14:ligatures w14:val="none"/>
+        </w:rPr>
+        <w:t xml:space="preserve"> </w:t>
+      </w:r>
+      <w:r>
+        <w:rPr>
+          <w:rFonts w:ascii="Consolas" w:eastAsia="Times New Roman" w:hAnsi="Consolas" w:cs="Times New Roman"/>
+          <w:color w:val="9CDCFE"/>
+          <w:kern w:val="0"/>
+          <w:sz w:val="21"/>
+          <w:szCs w:val="21"/>
+          <w:lang w:eastAsia="pt-BR"/>
+          <w14:ligatures w14:val="none"/>
+        </w:rPr>
+        <w:t>i</w:t>
+      </w:r>
+      <w:r>
+        <w:rPr>
+          <w:rFonts w:ascii="Consolas" w:eastAsia="Times New Roman" w:hAnsi="Consolas" w:cs="Times New Roman"/>
+          <w:color w:val="D4D4D4"/>
+          <w:kern w:val="0"/>
+          <w:sz w:val="21"/>
+          <w:szCs w:val="21"/>
+          <w:lang w:eastAsia="pt-BR"/>
+          <w14:ligatures w14:val="none"/>
+        </w:rPr>
+        <w:t xml:space="preserve"> </w:t>
+      </w:r>
+      <w:r>
+        <w:rPr>
+          <w:rFonts w:ascii="Consolas" w:eastAsia="Times New Roman" w:hAnsi="Consolas" w:cs="Times New Roman"/>
+          <w:color w:val="569CD6"/>
+          <w:kern w:val="0"/>
+          <w:sz w:val="21"/>
+          <w:szCs w:val="21"/>
+          <w:lang w:eastAsia="pt-BR"/>
+          <w14:ligatures w14:val="none"/>
+        </w:rPr>
+        <w:t>in</w:t>
+      </w:r>
+      <w:r>
+        <w:rPr>
+          <w:rFonts w:ascii="Consolas" w:eastAsia="Times New Roman" w:hAnsi="Consolas" w:cs="Times New Roman"/>
+          <w:color w:val="D4D4D4"/>
+          <w:kern w:val="0"/>
+          <w:sz w:val="21"/>
+          <w:szCs w:val="21"/>
+          <w:lang w:eastAsia="pt-BR"/>
+          <w14:ligatures w14:val="none"/>
+        </w:rPr>
+        <w:t xml:space="preserve"> </w:t>
+      </w:r>
+      <w:proofErr w:type="spellStart"/>
+      <w:r>
+        <w:rPr>
+          <w:rFonts w:ascii="Consolas" w:eastAsia="Times New Roman" w:hAnsi="Consolas" w:cs="Times New Roman"/>
+          <w:color w:val="9CDCFE"/>
+          <w:kern w:val="0"/>
+          <w:sz w:val="21"/>
+          <w:szCs w:val="21"/>
+          <w:lang w:eastAsia="pt-BR"/>
+          <w14:ligatures w14:val="none"/>
+        </w:rPr>
+        <w:t>objJSONFilmes</w:t>
+      </w:r>
+      <w:r>
+        <w:rPr>
+          <w:rFonts w:ascii="Consolas" w:eastAsia="Times New Roman" w:hAnsi="Consolas" w:cs="Times New Roman"/>
+          <w:color w:val="D4D4D4"/>
+          <w:kern w:val="0"/>
+          <w:sz w:val="21"/>
+          <w:szCs w:val="21"/>
+          <w:lang w:eastAsia="pt-BR"/>
+          <w14:ligatures w14:val="none"/>
+        </w:rPr>
+        <w:t>.</w:t>
+      </w:r>
+      <w:r>
+        <w:rPr>
+          <w:rFonts w:ascii="Consolas" w:eastAsia="Times New Roman" w:hAnsi="Consolas" w:cs="Times New Roman"/>
+          <w:color w:val="9CDCFE"/>
+          <w:kern w:val="0"/>
+          <w:sz w:val="21"/>
+          <w:szCs w:val="21"/>
+          <w:lang w:eastAsia="pt-BR"/>
+          <w14:ligatures w14:val="none"/>
+        </w:rPr>
+        <w:t>filmes</w:t>
+      </w:r>
+      <w:proofErr w:type="spellEnd"/>
+      <w:r>
+        <w:rPr>
+          <w:rFonts w:ascii="Consolas" w:eastAsia="Times New Roman" w:hAnsi="Consolas" w:cs="Times New Roman"/>
+          <w:color w:val="D4D4D4"/>
+          <w:kern w:val="0"/>
+          <w:sz w:val="21"/>
+          <w:szCs w:val="21"/>
+          <w:lang w:eastAsia="pt-BR"/>
+          <w14:ligatures w14:val="none"/>
+        </w:rPr>
+        <w:t>) {</w:t>
+      </w:r>
+    </w:p>
+    <w:p>
+      <w:pPr>
+        <w:shd w:val="clear" w:color="auto" w:fill="1F1F1F"/>
+        <w:spacing w:after="0" w:line="285" w:lineRule="atLeast"/>
+        <w:rPr>
+          <w:rFonts w:ascii="Consolas" w:eastAsia="Times New Roman" w:hAnsi="Consolas" w:cs="Times New Roman"/>
+          <w:color w:val="CCCCCC"/>
+          <w:kern w:val="0"/>
+          <w:sz w:val="21"/>
+          <w:szCs w:val="21"/>
+          <w:lang w:eastAsia="pt-BR"/>
+          <w14:ligatures w14:val="none"/>
+        </w:rPr>
+      </w:pPr>
+      <w:r>
+        <w:rPr>
+          <w:rFonts w:ascii="Consolas" w:eastAsia="Times New Roman" w:hAnsi="Consolas" w:cs="Times New Roman"/>
+          <w:color w:val="D4D4D4"/>
+          <w:kern w:val="0"/>
+          <w:sz w:val="21"/>
+          <w:szCs w:val="21"/>
+          <w:lang w:eastAsia="pt-BR"/>
+          <w14:ligatures w14:val="none"/>
+        </w:rPr>
+        <w:t xml:space="preserve">              </w:t>
+      </w:r>
+      <w:proofErr w:type="spellStart"/>
+      <w:r>
+        <w:rPr>
+          <w:rFonts w:ascii="Consolas" w:eastAsia="Times New Roman" w:hAnsi="Consolas" w:cs="Times New Roman"/>
+          <w:color w:val="569CD6"/>
+          <w:kern w:val="0"/>
+          <w:sz w:val="21"/>
+          <w:szCs w:val="21"/>
+          <w:lang w:eastAsia="pt-BR"/>
+          <w14:ligatures w14:val="none"/>
+        </w:rPr>
+        <w:t>let</w:t>
+      </w:r>
+      <w:proofErr w:type="spellEnd"/>
+      <w:r>
+        <w:rPr>
+          <w:rFonts w:ascii="Consolas" w:eastAsia="Times New Roman" w:hAnsi="Consolas" w:cs="Times New Roman"/>
+          <w:color w:val="D4D4D4"/>
+          <w:kern w:val="0"/>
+          <w:sz w:val="21"/>
+          <w:szCs w:val="21"/>
+          <w:lang w:eastAsia="pt-BR"/>
+          <w14:ligatures w14:val="none"/>
+        </w:rPr>
+        <w:t xml:space="preserve"> </w:t>
+      </w:r>
+      <w:r>
+        <w:rPr>
+          <w:rFonts w:ascii="Consolas" w:eastAsia="Times New Roman" w:hAnsi="Consolas" w:cs="Times New Roman"/>
+          <w:color w:val="9CDCFE"/>
+          <w:kern w:val="0"/>
+          <w:sz w:val="21"/>
+          <w:szCs w:val="21"/>
+          <w:lang w:eastAsia="pt-BR"/>
+          <w14:ligatures w14:val="none"/>
+        </w:rPr>
+        <w:t>item</w:t>
+      </w:r>
+      <w:r>
+        <w:rPr>
+          <w:rFonts w:ascii="Consolas" w:eastAsia="Times New Roman" w:hAnsi="Consolas" w:cs="Times New Roman"/>
+          <w:color w:val="D4D4D4"/>
+          <w:kern w:val="0"/>
+          <w:sz w:val="21"/>
+          <w:szCs w:val="21"/>
+          <w:lang w:eastAsia="pt-BR"/>
+          <w14:ligatures w14:val="none"/>
+        </w:rPr>
+        <w:t xml:space="preserve"> = </w:t>
+      </w:r>
+      <w:proofErr w:type="spellStart"/>
+      <w:r>
+        <w:rPr>
+          <w:rFonts w:ascii="Consolas" w:eastAsia="Times New Roman" w:hAnsi="Consolas" w:cs="Times New Roman"/>
+          <w:color w:val="9CDCFE"/>
+          <w:kern w:val="0"/>
+          <w:sz w:val="21"/>
+          <w:szCs w:val="21"/>
+          <w:lang w:eastAsia="pt-BR"/>
+          <w14:ligatures w14:val="none"/>
+        </w:rPr>
+        <w:t>objJSONFilmes</w:t>
+      </w:r>
+      <w:r>
+        <w:rPr>
+          <w:rFonts w:ascii="Consolas" w:eastAsia="Times New Roman" w:hAnsi="Consolas" w:cs="Times New Roman"/>
+          <w:color w:val="D4D4D4"/>
+          <w:kern w:val="0"/>
+          <w:sz w:val="21"/>
+          <w:szCs w:val="21"/>
+          <w:lang w:eastAsia="pt-BR"/>
+          <w14:ligatures w14:val="none"/>
+        </w:rPr>
+        <w:t>.</w:t>
+      </w:r>
+      <w:r>
+        <w:rPr>
+          <w:rFonts w:ascii="Consolas" w:eastAsia="Times New Roman" w:hAnsi="Consolas" w:cs="Times New Roman"/>
+          <w:color w:val="9CDCFE"/>
+          <w:kern w:val="0"/>
+          <w:sz w:val="21"/>
+          <w:szCs w:val="21"/>
+          <w:lang w:eastAsia="pt-BR"/>
+          <w14:ligatures w14:val="none"/>
+        </w:rPr>
+        <w:t>filmes</w:t>
+      </w:r>
+      <w:proofErr w:type="spellEnd"/>
+      <w:r>
+        <w:rPr>
+          <w:rFonts w:ascii="Consolas" w:eastAsia="Times New Roman" w:hAnsi="Consolas" w:cs="Times New Roman"/>
+          <w:color w:val="D4D4D4"/>
+          <w:kern w:val="0"/>
+          <w:sz w:val="21"/>
+          <w:szCs w:val="21"/>
+          <w:lang w:eastAsia="pt-BR"/>
+          <w14:ligatures w14:val="none"/>
+        </w:rPr>
+        <w:t>[</w:t>
+      </w:r>
+      <w:r>
+        <w:rPr>
+          <w:rFonts w:ascii="Consolas" w:eastAsia="Times New Roman" w:hAnsi="Consolas" w:cs="Times New Roman"/>
+          <w:color w:val="9CDCFE"/>
+          <w:kern w:val="0"/>
+          <w:sz w:val="21"/>
+          <w:szCs w:val="21"/>
+          <w:lang w:eastAsia="pt-BR"/>
+          <w14:ligatures w14:val="none"/>
+        </w:rPr>
+        <w:t>i</w:t>
+      </w:r>
+      <w:r>
+        <w:rPr>
+          <w:rFonts w:ascii="Consolas" w:eastAsia="Times New Roman" w:hAnsi="Consolas" w:cs="Times New Roman"/>
+          <w:color w:val="D4D4D4"/>
+          <w:kern w:val="0"/>
+          <w:sz w:val="21"/>
+          <w:szCs w:val="21"/>
+          <w:lang w:eastAsia="pt-BR"/>
+          <w14:ligatures w14:val="none"/>
+        </w:rPr>
+        <w:t>];</w:t>
+      </w:r>
+    </w:p>
+    <w:p>
+      <w:pPr>
+        <w:jc w:val="both"/>
+        <w:rPr>
+          <w:rFonts w:ascii="Arial" w:eastAsia="Times New Roman" w:hAnsi="Arial" w:cs="Arial"/>
+          <w:kern w:val="0"/>
+          <w:sz w:val="24"/>
+          <w:szCs w:val="24"/>
+          <w:lang w:eastAsia="pt-BR"/>
+          <w14:ligatures w14:val="none"/>
+        </w:rPr>
+      </w:pPr>
+    </w:p>
+    <w:p>
+      <w:pPr>
+        <w:jc w:val="both"/>
+        <w:rPr>
+          <w:rFonts w:ascii="Arial" w:eastAsia="Times New Roman" w:hAnsi="Arial" w:cs="Arial"/>
+          <w:kern w:val="0"/>
+          <w:sz w:val="24"/>
+          <w:szCs w:val="24"/>
+          <w:lang w:eastAsia="pt-BR"/>
+          <w14:ligatures w14:val="none"/>
+        </w:rPr>
+      </w:pPr>
+      <w:r>
+        <w:rPr>
+          <w:rFonts w:ascii="Arial" w:eastAsia="Times New Roman" w:hAnsi="Arial" w:cs="Arial"/>
+          <w:kern w:val="0"/>
+          <w:sz w:val="24"/>
+          <w:szCs w:val="24"/>
+          <w:lang w:eastAsia="pt-BR"/>
+          <w14:ligatures w14:val="none"/>
+        </w:rPr>
+        <w:t xml:space="preserve">Mudando modo de acessar </w:t>
+      </w:r>
+      <w:r>
+        <w:rPr>
+          <w:rFonts w:ascii="Arial" w:eastAsia="Times New Roman" w:hAnsi="Arial" w:cs="Arial"/>
+          <w:kern w:val="0"/>
+          <w:sz w:val="24"/>
+          <w:szCs w:val="24"/>
+          <w:lang w:eastAsia="pt-BR"/>
+          <w14:ligatures w14:val="none"/>
+        </w:rPr>
+        <w:t xml:space="preserve">às variáveis que permitem acesso ao </w:t>
+      </w:r>
+      <w:proofErr w:type="spellStart"/>
+      <w:r>
+        <w:rPr>
+          <w:rFonts w:ascii="Arial" w:eastAsia="Times New Roman" w:hAnsi="Arial" w:cs="Arial"/>
+          <w:kern w:val="0"/>
+          <w:sz w:val="24"/>
+          <w:szCs w:val="24"/>
+          <w:lang w:eastAsia="pt-BR"/>
+          <w14:ligatures w14:val="none"/>
+        </w:rPr>
+        <w:t>forms</w:t>
+      </w:r>
+      <w:proofErr w:type="spellEnd"/>
+    </w:p>
+    <w:p>
+      <w:pPr>
+        <w:shd w:val="clear" w:color="auto" w:fill="1F1F1F"/>
+        <w:spacing w:after="0" w:line="285" w:lineRule="atLeast"/>
+        <w:rPr>
+          <w:rFonts w:ascii="Consolas" w:eastAsia="Times New Roman" w:hAnsi="Consolas" w:cs="Times New Roman"/>
+          <w:color w:val="CCCCCC"/>
+          <w:kern w:val="0"/>
+          <w:sz w:val="21"/>
+          <w:szCs w:val="21"/>
+          <w:lang w:eastAsia="pt-BR"/>
+          <w14:ligatures w14:val="none"/>
+        </w:rPr>
+      </w:pPr>
+      <w:r>
+        <w:rPr>
+          <w:rFonts w:ascii="Consolas" w:eastAsia="Times New Roman" w:hAnsi="Consolas" w:cs="Times New Roman"/>
+          <w:color w:val="9CDCFE"/>
+          <w:kern w:val="0"/>
+          <w:sz w:val="21"/>
+          <w:szCs w:val="21"/>
+          <w:lang w:eastAsia="pt-BR"/>
+          <w14:ligatures w14:val="none"/>
+        </w:rPr>
+        <w:t>p</w:t>
+      </w:r>
+      <w:proofErr w:type="gramStart"/>
+      <w:r>
+        <w:rPr>
+          <w:rFonts w:ascii="Consolas" w:eastAsia="Times New Roman" w:hAnsi="Consolas" w:cs="Times New Roman"/>
+          <w:color w:val="9CDCFE"/>
+          <w:kern w:val="0"/>
+          <w:sz w:val="21"/>
+          <w:szCs w:val="21"/>
+          <w:lang w:eastAsia="pt-BR"/>
+          <w14:ligatures w14:val="none"/>
+        </w:rPr>
+        <w:t>1</w:t>
+      </w:r>
+      <w:r>
+        <w:rPr>
+          <w:rFonts w:ascii="Consolas" w:eastAsia="Times New Roman" w:hAnsi="Consolas" w:cs="Times New Roman"/>
+          <w:color w:val="D4D4D4"/>
+          <w:kern w:val="0"/>
+          <w:sz w:val="21"/>
+          <w:szCs w:val="21"/>
+          <w:lang w:eastAsia="pt-BR"/>
+          <w14:ligatures w14:val="none"/>
+        </w:rPr>
+        <w:t>.</w:t>
+      </w:r>
+      <w:r>
+        <w:rPr>
+          <w:rFonts w:ascii="Consolas" w:eastAsia="Times New Roman" w:hAnsi="Consolas" w:cs="Times New Roman"/>
+          <w:color w:val="9CDCFE"/>
+          <w:kern w:val="0"/>
+          <w:sz w:val="21"/>
+          <w:szCs w:val="21"/>
+          <w:lang w:eastAsia="pt-BR"/>
+          <w14:ligatures w14:val="none"/>
+        </w:rPr>
+        <w:t>innerHTML</w:t>
+      </w:r>
+      <w:proofErr w:type="gramEnd"/>
+      <w:r>
+        <w:rPr>
+          <w:rFonts w:ascii="Consolas" w:eastAsia="Times New Roman" w:hAnsi="Consolas" w:cs="Times New Roman"/>
+          <w:color w:val="D4D4D4"/>
+          <w:kern w:val="0"/>
+          <w:sz w:val="21"/>
+          <w:szCs w:val="21"/>
+          <w:lang w:eastAsia="pt-BR"/>
+          <w14:ligatures w14:val="none"/>
+        </w:rPr>
+        <w:t xml:space="preserve"> = </w:t>
+      </w:r>
+      <w:r>
+        <w:rPr>
+          <w:rFonts w:ascii="Consolas" w:eastAsia="Times New Roman" w:hAnsi="Consolas" w:cs="Times New Roman"/>
+          <w:color w:val="CE9178"/>
+          <w:kern w:val="0"/>
+          <w:sz w:val="21"/>
+          <w:szCs w:val="21"/>
+          <w:lang w:eastAsia="pt-BR"/>
+          <w14:ligatures w14:val="none"/>
+        </w:rPr>
+        <w:t>"&lt;</w:t>
+      </w:r>
+      <w:proofErr w:type="spellStart"/>
+      <w:r>
+        <w:rPr>
+          <w:rFonts w:ascii="Consolas" w:eastAsia="Times New Roman" w:hAnsi="Consolas" w:cs="Times New Roman"/>
+          <w:color w:val="CE9178"/>
+          <w:kern w:val="0"/>
+          <w:sz w:val="21"/>
+          <w:szCs w:val="21"/>
+          <w:lang w:eastAsia="pt-BR"/>
+          <w14:ligatures w14:val="none"/>
+        </w:rPr>
+        <w:t>strong</w:t>
+      </w:r>
+      <w:proofErr w:type="spellEnd"/>
+      <w:r>
+        <w:rPr>
+          <w:rFonts w:ascii="Consolas" w:eastAsia="Times New Roman" w:hAnsi="Consolas" w:cs="Times New Roman"/>
+          <w:color w:val="CE9178"/>
+          <w:kern w:val="0"/>
+          <w:sz w:val="21"/>
+          <w:szCs w:val="21"/>
+          <w:lang w:eastAsia="pt-BR"/>
+          <w14:ligatures w14:val="none"/>
+        </w:rPr>
+        <w:t>&gt;Título: &lt;/</w:t>
+      </w:r>
+      <w:proofErr w:type="spellStart"/>
+      <w:r>
+        <w:rPr>
+          <w:rFonts w:ascii="Consolas" w:eastAsia="Times New Roman" w:hAnsi="Consolas" w:cs="Times New Roman"/>
+          <w:color w:val="CE9178"/>
+          <w:kern w:val="0"/>
+          <w:sz w:val="21"/>
+          <w:szCs w:val="21"/>
+          <w:lang w:eastAsia="pt-BR"/>
+          <w14:ligatures w14:val="none"/>
+        </w:rPr>
+        <w:t>strong</w:t>
+      </w:r>
+      <w:proofErr w:type="spellEnd"/>
+      <w:r>
+        <w:rPr>
+          <w:rFonts w:ascii="Consolas" w:eastAsia="Times New Roman" w:hAnsi="Consolas" w:cs="Times New Roman"/>
+          <w:color w:val="CE9178"/>
+          <w:kern w:val="0"/>
+          <w:sz w:val="21"/>
+          <w:szCs w:val="21"/>
+          <w:lang w:eastAsia="pt-BR"/>
+          <w14:ligatures w14:val="none"/>
+        </w:rPr>
+        <w:t>&gt; "</w:t>
+      </w:r>
+      <w:r>
+        <w:rPr>
+          <w:rFonts w:ascii="Consolas" w:eastAsia="Times New Roman" w:hAnsi="Consolas" w:cs="Times New Roman"/>
+          <w:color w:val="D4D4D4"/>
+          <w:kern w:val="0"/>
+          <w:sz w:val="21"/>
+          <w:szCs w:val="21"/>
+          <w:lang w:eastAsia="pt-BR"/>
+          <w14:ligatures w14:val="none"/>
+        </w:rPr>
+        <w:t xml:space="preserve"> + </w:t>
+      </w:r>
+      <w:proofErr w:type="spellStart"/>
+      <w:r>
+        <w:rPr>
+          <w:rFonts w:ascii="Consolas" w:eastAsia="Times New Roman" w:hAnsi="Consolas" w:cs="Times New Roman"/>
+          <w:color w:val="9CDCFE"/>
+          <w:kern w:val="0"/>
+          <w:sz w:val="21"/>
+          <w:szCs w:val="21"/>
+          <w:lang w:eastAsia="pt-BR"/>
+          <w14:ligatures w14:val="none"/>
+        </w:rPr>
+        <w:t>item</w:t>
+      </w:r>
+      <w:r>
+        <w:rPr>
+          <w:rFonts w:ascii="Consolas" w:eastAsia="Times New Roman" w:hAnsi="Consolas" w:cs="Times New Roman"/>
+          <w:color w:val="D4D4D4"/>
+          <w:kern w:val="0"/>
+          <w:sz w:val="21"/>
+          <w:szCs w:val="21"/>
+          <w:lang w:eastAsia="pt-BR"/>
+          <w14:ligatures w14:val="none"/>
+        </w:rPr>
+        <w:t>.</w:t>
+      </w:r>
+      <w:r>
+        <w:rPr>
+          <w:rFonts w:ascii="Consolas" w:eastAsia="Times New Roman" w:hAnsi="Consolas" w:cs="Times New Roman"/>
+          <w:color w:val="9CDCFE"/>
+          <w:kern w:val="0"/>
+          <w:sz w:val="21"/>
+          <w:szCs w:val="21"/>
+          <w:lang w:eastAsia="pt-BR"/>
+          <w14:ligatures w14:val="none"/>
+        </w:rPr>
+        <w:t>titulo</w:t>
+      </w:r>
+      <w:proofErr w:type="spellEnd"/>
+      <w:r>
+        <w:rPr>
+          <w:rFonts w:ascii="Consolas" w:eastAsia="Times New Roman" w:hAnsi="Consolas" w:cs="Times New Roman"/>
+          <w:color w:val="D4D4D4"/>
+          <w:kern w:val="0"/>
+          <w:sz w:val="21"/>
+          <w:szCs w:val="21"/>
+          <w:lang w:eastAsia="pt-BR"/>
+          <w14:ligatures w14:val="none"/>
+        </w:rPr>
+        <w:t>;</w:t>
+      </w:r>
+    </w:p>
+    <w:p>
+      <w:pPr>
+        <w:jc w:val="both"/>
+        <w:rPr>
+          <w:rFonts w:ascii="Arial" w:eastAsia="Times New Roman" w:hAnsi="Arial" w:cs="Arial"/>
+          <w:kern w:val="0"/>
+          <w:sz w:val="24"/>
+          <w:szCs w:val="24"/>
+          <w:lang w:eastAsia="pt-BR"/>
+          <w14:ligatures w14:val="none"/>
+        </w:rPr>
+      </w:pPr>
+    </w:p>
+    <w:p>
+      <w:pPr>
+        <w:shd w:val="clear" w:color="auto" w:fill="1F1F1F"/>
+        <w:spacing w:after="0" w:line="285" w:lineRule="atLeast"/>
+        <w:rPr>
+          <w:rFonts w:ascii="Consolas" w:eastAsia="Times New Roman" w:hAnsi="Consolas" w:cs="Times New Roman"/>
+          <w:color w:val="CCCCCC"/>
+          <w:kern w:val="0"/>
+          <w:sz w:val="21"/>
+          <w:szCs w:val="21"/>
+          <w:lang w:eastAsia="pt-BR"/>
+          <w14:ligatures w14:val="none"/>
+        </w:rPr>
+      </w:pPr>
+      <w:proofErr w:type="spellStart"/>
+      <w:r>
+        <w:rPr>
+          <w:rFonts w:ascii="Consolas" w:eastAsia="Times New Roman" w:hAnsi="Consolas" w:cs="Times New Roman"/>
+          <w:color w:val="569CD6"/>
+          <w:kern w:val="0"/>
+          <w:sz w:val="21"/>
+          <w:szCs w:val="21"/>
+          <w:lang w:eastAsia="pt-BR"/>
+          <w14:ligatures w14:val="none"/>
+        </w:rPr>
+        <w:t>let</w:t>
+      </w:r>
+      <w:proofErr w:type="spellEnd"/>
+      <w:r>
+        <w:rPr>
+          <w:rFonts w:ascii="Consolas" w:eastAsia="Times New Roman" w:hAnsi="Consolas" w:cs="Times New Roman"/>
+          <w:color w:val="D4D4D4"/>
+          <w:kern w:val="0"/>
+          <w:sz w:val="21"/>
+          <w:szCs w:val="21"/>
+          <w:lang w:eastAsia="pt-BR"/>
+          <w14:ligatures w14:val="none"/>
+        </w:rPr>
+        <w:t xml:space="preserve"> </w:t>
+      </w:r>
+      <w:proofErr w:type="spellStart"/>
+      <w:r>
+        <w:rPr>
+          <w:rFonts w:ascii="Consolas" w:eastAsia="Times New Roman" w:hAnsi="Consolas" w:cs="Times New Roman"/>
+          <w:color w:val="9CDCFE"/>
+          <w:kern w:val="0"/>
+          <w:sz w:val="21"/>
+          <w:szCs w:val="21"/>
+          <w:lang w:eastAsia="pt-BR"/>
+          <w14:ligatures w14:val="none"/>
+        </w:rPr>
+        <w:t>genero</w:t>
+      </w:r>
+      <w:proofErr w:type="spellEnd"/>
+      <w:r>
+        <w:rPr>
+          <w:rFonts w:ascii="Consolas" w:eastAsia="Times New Roman" w:hAnsi="Consolas" w:cs="Times New Roman"/>
+          <w:color w:val="D4D4D4"/>
+          <w:kern w:val="0"/>
+          <w:sz w:val="21"/>
+          <w:szCs w:val="21"/>
+          <w:lang w:eastAsia="pt-BR"/>
+          <w14:ligatures w14:val="none"/>
+        </w:rPr>
+        <w:t xml:space="preserve"> = </w:t>
+      </w:r>
+      <w:r>
+        <w:rPr>
+          <w:rFonts w:ascii="Consolas" w:eastAsia="Times New Roman" w:hAnsi="Consolas" w:cs="Times New Roman"/>
+          <w:color w:val="CE9178"/>
+          <w:kern w:val="0"/>
+          <w:sz w:val="21"/>
+          <w:szCs w:val="21"/>
+          <w:lang w:eastAsia="pt-BR"/>
+          <w14:ligatures w14:val="none"/>
+        </w:rPr>
+        <w:t>""</w:t>
+      </w:r>
+      <w:r>
+        <w:rPr>
+          <w:rFonts w:ascii="Consolas" w:eastAsia="Times New Roman" w:hAnsi="Consolas" w:cs="Times New Roman"/>
+          <w:color w:val="D4D4D4"/>
+          <w:kern w:val="0"/>
+          <w:sz w:val="21"/>
+          <w:szCs w:val="21"/>
+          <w:lang w:eastAsia="pt-BR"/>
+          <w14:ligatures w14:val="none"/>
+        </w:rPr>
+        <w:t xml:space="preserve">; </w:t>
+      </w:r>
+      <w:r>
+        <w:rPr>
+          <w:rFonts w:ascii="Consolas" w:eastAsia="Times New Roman" w:hAnsi="Consolas" w:cs="Times New Roman"/>
+          <w:color w:val="6A9955"/>
+          <w:kern w:val="0"/>
+          <w:sz w:val="21"/>
+          <w:szCs w:val="21"/>
+          <w:lang w:eastAsia="pt-BR"/>
+          <w14:ligatures w14:val="none"/>
+        </w:rPr>
+        <w:t>//texto em branco</w:t>
+      </w:r>
+    </w:p>
+    <w:p>
+      <w:pPr>
+        <w:shd w:val="clear" w:color="auto" w:fill="1F1F1F"/>
+        <w:spacing w:after="0" w:line="285" w:lineRule="atLeast"/>
+        <w:rPr>
+          <w:rFonts w:ascii="Consolas" w:eastAsia="Times New Roman" w:hAnsi="Consolas" w:cs="Times New Roman"/>
+          <w:color w:val="CCCCCC"/>
+          <w:kern w:val="0"/>
+          <w:sz w:val="21"/>
+          <w:szCs w:val="21"/>
+          <w:lang w:eastAsia="pt-BR"/>
+          <w14:ligatures w14:val="none"/>
+        </w:rPr>
+      </w:pPr>
+      <w:r>
+        <w:rPr>
+          <w:rFonts w:ascii="Consolas" w:eastAsia="Times New Roman" w:hAnsi="Consolas" w:cs="Times New Roman"/>
+          <w:color w:val="D4D4D4"/>
+          <w:kern w:val="0"/>
+          <w:sz w:val="21"/>
+          <w:szCs w:val="21"/>
+          <w:lang w:eastAsia="pt-BR"/>
+          <w14:ligatures w14:val="none"/>
+        </w:rPr>
+        <w:t xml:space="preserve">              </w:t>
+      </w:r>
+      <w:r>
+        <w:rPr>
+          <w:rFonts w:ascii="Consolas" w:eastAsia="Times New Roman" w:hAnsi="Consolas" w:cs="Times New Roman"/>
+          <w:color w:val="C586C0"/>
+          <w:kern w:val="0"/>
+          <w:sz w:val="21"/>
+          <w:szCs w:val="21"/>
+          <w:lang w:eastAsia="pt-BR"/>
+          <w14:ligatures w14:val="none"/>
+        </w:rPr>
+        <w:t>for</w:t>
+      </w:r>
+      <w:r>
+        <w:rPr>
+          <w:rFonts w:ascii="Consolas" w:eastAsia="Times New Roman" w:hAnsi="Consolas" w:cs="Times New Roman"/>
+          <w:color w:val="D4D4D4"/>
+          <w:kern w:val="0"/>
+          <w:sz w:val="21"/>
+          <w:szCs w:val="21"/>
+          <w:lang w:eastAsia="pt-BR"/>
+          <w14:ligatures w14:val="none"/>
+        </w:rPr>
+        <w:t xml:space="preserve"> (</w:t>
+      </w:r>
+      <w:proofErr w:type="spellStart"/>
+      <w:r>
+        <w:rPr>
+          <w:rFonts w:ascii="Consolas" w:eastAsia="Times New Roman" w:hAnsi="Consolas" w:cs="Times New Roman"/>
+          <w:color w:val="569CD6"/>
+          <w:kern w:val="0"/>
+          <w:sz w:val="21"/>
+          <w:szCs w:val="21"/>
+          <w:lang w:eastAsia="pt-BR"/>
+          <w14:ligatures w14:val="none"/>
+        </w:rPr>
+        <w:t>let</w:t>
+      </w:r>
+      <w:proofErr w:type="spellEnd"/>
+      <w:r>
+        <w:rPr>
+          <w:rFonts w:ascii="Consolas" w:eastAsia="Times New Roman" w:hAnsi="Consolas" w:cs="Times New Roman"/>
+          <w:color w:val="D4D4D4"/>
+          <w:kern w:val="0"/>
+          <w:sz w:val="21"/>
+          <w:szCs w:val="21"/>
+          <w:lang w:eastAsia="pt-BR"/>
+          <w14:ligatures w14:val="none"/>
+        </w:rPr>
+        <w:t xml:space="preserve"> </w:t>
+      </w:r>
+      <w:r>
+        <w:rPr>
+          <w:rFonts w:ascii="Consolas" w:eastAsia="Times New Roman" w:hAnsi="Consolas" w:cs="Times New Roman"/>
+          <w:color w:val="9CDCFE"/>
+          <w:kern w:val="0"/>
+          <w:sz w:val="21"/>
+          <w:szCs w:val="21"/>
+          <w:lang w:eastAsia="pt-BR"/>
+          <w14:ligatures w14:val="none"/>
+        </w:rPr>
+        <w:t>g</w:t>
+      </w:r>
+      <w:r>
+        <w:rPr>
+          <w:rFonts w:ascii="Consolas" w:eastAsia="Times New Roman" w:hAnsi="Consolas" w:cs="Times New Roman"/>
+          <w:color w:val="D4D4D4"/>
+          <w:kern w:val="0"/>
+          <w:sz w:val="21"/>
+          <w:szCs w:val="21"/>
+          <w:lang w:eastAsia="pt-BR"/>
+          <w14:ligatures w14:val="none"/>
+        </w:rPr>
+        <w:t xml:space="preserve"> </w:t>
+      </w:r>
+      <w:r>
+        <w:rPr>
+          <w:rFonts w:ascii="Consolas" w:eastAsia="Times New Roman" w:hAnsi="Consolas" w:cs="Times New Roman"/>
+          <w:color w:val="569CD6"/>
+          <w:kern w:val="0"/>
+          <w:sz w:val="21"/>
+          <w:szCs w:val="21"/>
+          <w:lang w:eastAsia="pt-BR"/>
+          <w14:ligatures w14:val="none"/>
+        </w:rPr>
+        <w:t>in</w:t>
+      </w:r>
+      <w:r>
+        <w:rPr>
+          <w:rFonts w:ascii="Consolas" w:eastAsia="Times New Roman" w:hAnsi="Consolas" w:cs="Times New Roman"/>
+          <w:color w:val="D4D4D4"/>
+          <w:kern w:val="0"/>
+          <w:sz w:val="21"/>
+          <w:szCs w:val="21"/>
+          <w:lang w:eastAsia="pt-BR"/>
+          <w14:ligatures w14:val="none"/>
+        </w:rPr>
+        <w:t xml:space="preserve"> </w:t>
+      </w:r>
+      <w:proofErr w:type="spellStart"/>
+      <w:proofErr w:type="gramStart"/>
+      <w:r>
+        <w:rPr>
+          <w:rFonts w:ascii="Consolas" w:eastAsia="Times New Roman" w:hAnsi="Consolas" w:cs="Times New Roman"/>
+          <w:color w:val="9CDCFE"/>
+          <w:kern w:val="0"/>
+          <w:sz w:val="21"/>
+          <w:szCs w:val="21"/>
+          <w:lang w:eastAsia="pt-BR"/>
+          <w14:ligatures w14:val="none"/>
+        </w:rPr>
+        <w:t>item</w:t>
+      </w:r>
+      <w:r>
+        <w:rPr>
+          <w:rFonts w:ascii="Consolas" w:eastAsia="Times New Roman" w:hAnsi="Consolas" w:cs="Times New Roman"/>
+          <w:color w:val="D4D4D4"/>
+          <w:kern w:val="0"/>
+          <w:sz w:val="21"/>
+          <w:szCs w:val="21"/>
+          <w:lang w:eastAsia="pt-BR"/>
+          <w14:ligatures w14:val="none"/>
+        </w:rPr>
+        <w:t>.</w:t>
+      </w:r>
+      <w:r>
+        <w:rPr>
+          <w:rFonts w:ascii="Consolas" w:eastAsia="Times New Roman" w:hAnsi="Consolas" w:cs="Times New Roman"/>
+          <w:color w:val="9CDCFE"/>
+          <w:kern w:val="0"/>
+          <w:sz w:val="21"/>
+          <w:szCs w:val="21"/>
+          <w:lang w:eastAsia="pt-BR"/>
+          <w14:ligatures w14:val="none"/>
+        </w:rPr>
+        <w:t>generos</w:t>
+      </w:r>
+      <w:proofErr w:type="spellEnd"/>
+      <w:proofErr w:type="gramEnd"/>
+      <w:r>
+        <w:rPr>
+          <w:rFonts w:ascii="Consolas" w:eastAsia="Times New Roman" w:hAnsi="Consolas" w:cs="Times New Roman"/>
+          <w:color w:val="D4D4D4"/>
+          <w:kern w:val="0"/>
+          <w:sz w:val="21"/>
+          <w:szCs w:val="21"/>
+          <w:lang w:eastAsia="pt-BR"/>
+          <w14:ligatures w14:val="none"/>
+        </w:rPr>
+        <w:t>) {</w:t>
+      </w:r>
+    </w:p>
+    <w:p>
+      <w:pPr>
+        <w:shd w:val="clear" w:color="auto" w:fill="1F1F1F"/>
+        <w:spacing w:after="0" w:line="285" w:lineRule="atLeast"/>
+        <w:rPr>
+          <w:rFonts w:ascii="Consolas" w:eastAsia="Times New Roman" w:hAnsi="Consolas" w:cs="Times New Roman"/>
+          <w:color w:val="CCCCCC"/>
+          <w:kern w:val="0"/>
+          <w:sz w:val="21"/>
+          <w:szCs w:val="21"/>
+          <w:lang w:eastAsia="pt-BR"/>
+          <w14:ligatures w14:val="none"/>
+        </w:rPr>
+      </w:pPr>
+      <w:r>
+        <w:rPr>
+          <w:rFonts w:ascii="Consolas" w:eastAsia="Times New Roman" w:hAnsi="Consolas" w:cs="Times New Roman"/>
+          <w:color w:val="D4D4D4"/>
+          <w:kern w:val="0"/>
+          <w:sz w:val="21"/>
+          <w:szCs w:val="21"/>
+          <w:lang w:eastAsia="pt-BR"/>
+          <w14:ligatures w14:val="none"/>
+        </w:rPr>
+        <w:t xml:space="preserve">                </w:t>
+      </w:r>
+      <w:r>
+        <w:rPr>
+          <w:rFonts w:ascii="Consolas" w:eastAsia="Times New Roman" w:hAnsi="Consolas" w:cs="Times New Roman"/>
+          <w:color w:val="6A9955"/>
+          <w:kern w:val="0"/>
+          <w:sz w:val="21"/>
+          <w:szCs w:val="21"/>
+          <w:lang w:eastAsia="pt-BR"/>
+          <w14:ligatures w14:val="none"/>
+        </w:rPr>
+        <w:t>//</w:t>
+      </w:r>
+      <w:proofErr w:type="spellStart"/>
+      <w:r>
+        <w:rPr>
+          <w:rFonts w:ascii="Consolas" w:eastAsia="Times New Roman" w:hAnsi="Consolas" w:cs="Times New Roman"/>
+          <w:color w:val="6A9955"/>
+          <w:kern w:val="0"/>
+          <w:sz w:val="21"/>
+          <w:szCs w:val="21"/>
+          <w:lang w:eastAsia="pt-BR"/>
+          <w14:ligatures w14:val="none"/>
+        </w:rPr>
+        <w:t>genero</w:t>
+      </w:r>
+      <w:proofErr w:type="spellEnd"/>
+      <w:r>
+        <w:rPr>
+          <w:rFonts w:ascii="Consolas" w:eastAsia="Times New Roman" w:hAnsi="Consolas" w:cs="Times New Roman"/>
+          <w:color w:val="6A9955"/>
+          <w:kern w:val="0"/>
+          <w:sz w:val="21"/>
+          <w:szCs w:val="21"/>
+          <w:lang w:eastAsia="pt-BR"/>
+          <w14:ligatures w14:val="none"/>
+        </w:rPr>
+        <w:t xml:space="preserve"> é </w:t>
+      </w:r>
+      <w:proofErr w:type="spellStart"/>
+      <w:r>
+        <w:rPr>
+          <w:rFonts w:ascii="Consolas" w:eastAsia="Times New Roman" w:hAnsi="Consolas" w:cs="Times New Roman"/>
+          <w:color w:val="6A9955"/>
+          <w:kern w:val="0"/>
+          <w:sz w:val="21"/>
+          <w:szCs w:val="21"/>
+          <w:lang w:eastAsia="pt-BR"/>
+          <w14:ligatures w14:val="none"/>
+        </w:rPr>
+        <w:t>array</w:t>
+      </w:r>
+      <w:proofErr w:type="spellEnd"/>
+      <w:r>
+        <w:rPr>
+          <w:rFonts w:ascii="Consolas" w:eastAsia="Times New Roman" w:hAnsi="Consolas" w:cs="Times New Roman"/>
+          <w:color w:val="6A9955"/>
+          <w:kern w:val="0"/>
+          <w:sz w:val="21"/>
+          <w:szCs w:val="21"/>
+          <w:lang w:eastAsia="pt-BR"/>
+          <w14:ligatures w14:val="none"/>
+        </w:rPr>
+        <w:t xml:space="preserve">, aqui, estamos acessando cada um dos elementos desse </w:t>
+      </w:r>
+      <w:proofErr w:type="spellStart"/>
+      <w:r>
+        <w:rPr>
+          <w:rFonts w:ascii="Consolas" w:eastAsia="Times New Roman" w:hAnsi="Consolas" w:cs="Times New Roman"/>
+          <w:color w:val="6A9955"/>
+          <w:kern w:val="0"/>
+          <w:sz w:val="21"/>
+          <w:szCs w:val="21"/>
+          <w:lang w:eastAsia="pt-BR"/>
+          <w14:ligatures w14:val="none"/>
+        </w:rPr>
+        <w:t>array</w:t>
+      </w:r>
+      <w:proofErr w:type="spellEnd"/>
+    </w:p>
+    <w:p>
+      <w:pPr>
+        <w:shd w:val="clear" w:color="auto" w:fill="1F1F1F"/>
+        <w:spacing w:after="0" w:line="285" w:lineRule="atLeast"/>
+        <w:rPr>
+          <w:rFonts w:ascii="Consolas" w:eastAsia="Times New Roman" w:hAnsi="Consolas" w:cs="Times New Roman"/>
+          <w:color w:val="CCCCCC"/>
+          <w:kern w:val="0"/>
+          <w:sz w:val="21"/>
+          <w:szCs w:val="21"/>
+          <w:lang w:eastAsia="pt-BR"/>
+          <w14:ligatures w14:val="none"/>
+        </w:rPr>
+      </w:pPr>
+      <w:r>
+        <w:rPr>
+          <w:rFonts w:ascii="Consolas" w:eastAsia="Times New Roman" w:hAnsi="Consolas" w:cs="Times New Roman"/>
+          <w:color w:val="D4D4D4"/>
+          <w:kern w:val="0"/>
+          <w:sz w:val="21"/>
+          <w:szCs w:val="21"/>
+          <w:lang w:eastAsia="pt-BR"/>
+          <w14:ligatures w14:val="none"/>
+        </w:rPr>
+        <w:t xml:space="preserve">                </w:t>
+      </w:r>
+      <w:proofErr w:type="spellStart"/>
+      <w:r>
+        <w:rPr>
+          <w:rFonts w:ascii="Consolas" w:eastAsia="Times New Roman" w:hAnsi="Consolas" w:cs="Times New Roman"/>
+          <w:color w:val="C586C0"/>
+          <w:kern w:val="0"/>
+          <w:sz w:val="21"/>
+          <w:szCs w:val="21"/>
+          <w:lang w:eastAsia="pt-BR"/>
+          <w14:ligatures w14:val="none"/>
+        </w:rPr>
+        <w:t>if</w:t>
+      </w:r>
+      <w:proofErr w:type="spellEnd"/>
+      <w:r>
+        <w:rPr>
+          <w:rFonts w:ascii="Consolas" w:eastAsia="Times New Roman" w:hAnsi="Consolas" w:cs="Times New Roman"/>
+          <w:color w:val="D4D4D4"/>
+          <w:kern w:val="0"/>
+          <w:sz w:val="21"/>
+          <w:szCs w:val="21"/>
+          <w:lang w:eastAsia="pt-BR"/>
+          <w14:ligatures w14:val="none"/>
+        </w:rPr>
+        <w:t xml:space="preserve"> (</w:t>
+      </w:r>
+      <w:proofErr w:type="spellStart"/>
+      <w:r>
+        <w:rPr>
+          <w:rFonts w:ascii="Consolas" w:eastAsia="Times New Roman" w:hAnsi="Consolas" w:cs="Times New Roman"/>
+          <w:color w:val="9CDCFE"/>
+          <w:kern w:val="0"/>
+          <w:sz w:val="21"/>
+          <w:szCs w:val="21"/>
+          <w:lang w:eastAsia="pt-BR"/>
+          <w14:ligatures w14:val="none"/>
+        </w:rPr>
+        <w:t>genero</w:t>
+      </w:r>
+      <w:proofErr w:type="spellEnd"/>
+      <w:r>
+        <w:rPr>
+          <w:rFonts w:ascii="Consolas" w:eastAsia="Times New Roman" w:hAnsi="Consolas" w:cs="Times New Roman"/>
+          <w:color w:val="D4D4D4"/>
+          <w:kern w:val="0"/>
+          <w:sz w:val="21"/>
+          <w:szCs w:val="21"/>
+          <w:lang w:eastAsia="pt-BR"/>
+          <w14:ligatures w14:val="none"/>
+        </w:rPr>
+        <w:t xml:space="preserve">) </w:t>
+      </w:r>
+      <w:proofErr w:type="spellStart"/>
+      <w:r>
+        <w:rPr>
+          <w:rFonts w:ascii="Consolas" w:eastAsia="Times New Roman" w:hAnsi="Consolas" w:cs="Times New Roman"/>
+          <w:color w:val="9CDCFE"/>
+          <w:kern w:val="0"/>
+          <w:sz w:val="21"/>
+          <w:szCs w:val="21"/>
+          <w:lang w:eastAsia="pt-BR"/>
+          <w14:ligatures w14:val="none"/>
+        </w:rPr>
+        <w:t>genero</w:t>
+      </w:r>
+      <w:proofErr w:type="spellEnd"/>
+      <w:r>
+        <w:rPr>
+          <w:rFonts w:ascii="Consolas" w:eastAsia="Times New Roman" w:hAnsi="Consolas" w:cs="Times New Roman"/>
+          <w:color w:val="D4D4D4"/>
+          <w:kern w:val="0"/>
+          <w:sz w:val="21"/>
+          <w:szCs w:val="21"/>
+          <w:lang w:eastAsia="pt-BR"/>
+          <w14:ligatures w14:val="none"/>
+        </w:rPr>
+        <w:t xml:space="preserve"> += </w:t>
+      </w:r>
+      <w:r>
+        <w:rPr>
+          <w:rFonts w:ascii="Consolas" w:eastAsia="Times New Roman" w:hAnsi="Consolas" w:cs="Times New Roman"/>
+          <w:color w:val="CE9178"/>
+          <w:kern w:val="0"/>
+          <w:sz w:val="21"/>
+          <w:szCs w:val="21"/>
+          <w:lang w:eastAsia="pt-BR"/>
+          <w14:ligatures w14:val="none"/>
+        </w:rPr>
+        <w:t>", "</w:t>
+      </w:r>
+      <w:r>
+        <w:rPr>
+          <w:rFonts w:ascii="Consolas" w:eastAsia="Times New Roman" w:hAnsi="Consolas" w:cs="Times New Roman"/>
+          <w:color w:val="D4D4D4"/>
+          <w:kern w:val="0"/>
+          <w:sz w:val="21"/>
+          <w:szCs w:val="21"/>
+          <w:lang w:eastAsia="pt-BR"/>
+          <w14:ligatures w14:val="none"/>
+        </w:rPr>
+        <w:t xml:space="preserve">; </w:t>
+      </w:r>
+      <w:r>
+        <w:rPr>
+          <w:rFonts w:ascii="Consolas" w:eastAsia="Times New Roman" w:hAnsi="Consolas" w:cs="Times New Roman"/>
+          <w:color w:val="6A9955"/>
+          <w:kern w:val="0"/>
+          <w:sz w:val="21"/>
+          <w:szCs w:val="21"/>
+          <w:lang w:eastAsia="pt-BR"/>
+          <w14:ligatures w14:val="none"/>
+        </w:rPr>
+        <w:t xml:space="preserve">//ajustando exibição dos </w:t>
+      </w:r>
+      <w:proofErr w:type="spellStart"/>
+      <w:r>
+        <w:rPr>
+          <w:rFonts w:ascii="Consolas" w:eastAsia="Times New Roman" w:hAnsi="Consolas" w:cs="Times New Roman"/>
+          <w:color w:val="6A9955"/>
+          <w:kern w:val="0"/>
+          <w:sz w:val="21"/>
+          <w:szCs w:val="21"/>
+          <w:lang w:eastAsia="pt-BR"/>
+          <w14:ligatures w14:val="none"/>
+        </w:rPr>
+        <w:t>generos</w:t>
+      </w:r>
+      <w:proofErr w:type="spellEnd"/>
+    </w:p>
+    <w:p>
+      <w:pPr>
+        <w:shd w:val="clear" w:color="auto" w:fill="1F1F1F"/>
+        <w:spacing w:after="0" w:line="285" w:lineRule="atLeast"/>
+        <w:rPr>
+          <w:rFonts w:ascii="Consolas" w:eastAsia="Times New Roman" w:hAnsi="Consolas" w:cs="Times New Roman"/>
+          <w:color w:val="CCCCCC"/>
+          <w:kern w:val="0"/>
+          <w:sz w:val="21"/>
+          <w:szCs w:val="21"/>
+          <w:lang w:eastAsia="pt-BR"/>
+          <w14:ligatures w14:val="none"/>
+        </w:rPr>
+      </w:pPr>
+      <w:r>
+        <w:rPr>
+          <w:rFonts w:ascii="Consolas" w:eastAsia="Times New Roman" w:hAnsi="Consolas" w:cs="Times New Roman"/>
+          <w:color w:val="D4D4D4"/>
+          <w:kern w:val="0"/>
+          <w:sz w:val="21"/>
+          <w:szCs w:val="21"/>
+          <w:lang w:eastAsia="pt-BR"/>
+          <w14:ligatures w14:val="none"/>
+        </w:rPr>
+        <w:t xml:space="preserve">                </w:t>
+      </w:r>
+      <w:proofErr w:type="spellStart"/>
+      <w:r>
+        <w:rPr>
+          <w:rFonts w:ascii="Consolas" w:eastAsia="Times New Roman" w:hAnsi="Consolas" w:cs="Times New Roman"/>
+          <w:color w:val="9CDCFE"/>
+          <w:kern w:val="0"/>
+          <w:sz w:val="21"/>
+          <w:szCs w:val="21"/>
+          <w:lang w:eastAsia="pt-BR"/>
+          <w14:ligatures w14:val="none"/>
+        </w:rPr>
+        <w:t>genero</w:t>
+      </w:r>
+      <w:proofErr w:type="spellEnd"/>
+      <w:r>
+        <w:rPr>
+          <w:rFonts w:ascii="Consolas" w:eastAsia="Times New Roman" w:hAnsi="Consolas" w:cs="Times New Roman"/>
+          <w:color w:val="D4D4D4"/>
+          <w:kern w:val="0"/>
+          <w:sz w:val="21"/>
+          <w:szCs w:val="21"/>
+          <w:lang w:eastAsia="pt-BR"/>
+          <w14:ligatures w14:val="none"/>
+        </w:rPr>
+        <w:t xml:space="preserve"> += </w:t>
+      </w:r>
+      <w:proofErr w:type="spellStart"/>
+      <w:proofErr w:type="gramStart"/>
+      <w:r>
+        <w:rPr>
+          <w:rFonts w:ascii="Consolas" w:eastAsia="Times New Roman" w:hAnsi="Consolas" w:cs="Times New Roman"/>
+          <w:color w:val="9CDCFE"/>
+          <w:kern w:val="0"/>
+          <w:sz w:val="21"/>
+          <w:szCs w:val="21"/>
+          <w:lang w:eastAsia="pt-BR"/>
+          <w14:ligatures w14:val="none"/>
+        </w:rPr>
+        <w:t>item</w:t>
+      </w:r>
+      <w:r>
+        <w:rPr>
+          <w:rFonts w:ascii="Consolas" w:eastAsia="Times New Roman" w:hAnsi="Consolas" w:cs="Times New Roman"/>
+          <w:color w:val="D4D4D4"/>
+          <w:kern w:val="0"/>
+          <w:sz w:val="21"/>
+          <w:szCs w:val="21"/>
+          <w:lang w:eastAsia="pt-BR"/>
+          <w14:ligatures w14:val="none"/>
+        </w:rPr>
+        <w:t>.</w:t>
+      </w:r>
+      <w:r>
+        <w:rPr>
+          <w:rFonts w:ascii="Consolas" w:eastAsia="Times New Roman" w:hAnsi="Consolas" w:cs="Times New Roman"/>
+          <w:color w:val="9CDCFE"/>
+          <w:kern w:val="0"/>
+          <w:sz w:val="21"/>
+          <w:szCs w:val="21"/>
+          <w:lang w:eastAsia="pt-BR"/>
+          <w14:ligatures w14:val="none"/>
+        </w:rPr>
+        <w:t>generos</w:t>
+      </w:r>
+      <w:proofErr w:type="spellEnd"/>
+      <w:proofErr w:type="gramEnd"/>
+      <w:r>
+        <w:rPr>
+          <w:rFonts w:ascii="Consolas" w:eastAsia="Times New Roman" w:hAnsi="Consolas" w:cs="Times New Roman"/>
+          <w:color w:val="D4D4D4"/>
+          <w:kern w:val="0"/>
+          <w:sz w:val="21"/>
+          <w:szCs w:val="21"/>
+          <w:lang w:eastAsia="pt-BR"/>
+          <w14:ligatures w14:val="none"/>
+        </w:rPr>
+        <w:t>[</w:t>
+      </w:r>
+      <w:r>
+        <w:rPr>
+          <w:rFonts w:ascii="Consolas" w:eastAsia="Times New Roman" w:hAnsi="Consolas" w:cs="Times New Roman"/>
+          <w:color w:val="9CDCFE"/>
+          <w:kern w:val="0"/>
+          <w:sz w:val="21"/>
+          <w:szCs w:val="21"/>
+          <w:lang w:eastAsia="pt-BR"/>
+          <w14:ligatures w14:val="none"/>
+        </w:rPr>
+        <w:t>g</w:t>
+      </w:r>
+      <w:r>
+        <w:rPr>
+          <w:rFonts w:ascii="Consolas" w:eastAsia="Times New Roman" w:hAnsi="Consolas" w:cs="Times New Roman"/>
+          <w:color w:val="D4D4D4"/>
+          <w:kern w:val="0"/>
+          <w:sz w:val="21"/>
+          <w:szCs w:val="21"/>
+          <w:lang w:eastAsia="pt-BR"/>
+          <w14:ligatures w14:val="none"/>
+        </w:rPr>
+        <w:t>].</w:t>
+      </w:r>
+      <w:proofErr w:type="spellStart"/>
+      <w:r>
+        <w:rPr>
+          <w:rFonts w:ascii="Consolas" w:eastAsia="Times New Roman" w:hAnsi="Consolas" w:cs="Times New Roman"/>
+          <w:color w:val="9CDCFE"/>
+          <w:kern w:val="0"/>
+          <w:sz w:val="21"/>
+          <w:szCs w:val="21"/>
+          <w:lang w:eastAsia="pt-BR"/>
+          <w14:ligatures w14:val="none"/>
+        </w:rPr>
+        <w:t>genero</w:t>
+      </w:r>
+      <w:proofErr w:type="spellEnd"/>
+      <w:r>
+        <w:rPr>
+          <w:rFonts w:ascii="Consolas" w:eastAsia="Times New Roman" w:hAnsi="Consolas" w:cs="Times New Roman"/>
+          <w:color w:val="D4D4D4"/>
+          <w:kern w:val="0"/>
+          <w:sz w:val="21"/>
+          <w:szCs w:val="21"/>
+          <w:lang w:eastAsia="pt-BR"/>
+          <w14:ligatures w14:val="none"/>
+        </w:rPr>
+        <w:t>;</w:t>
+      </w:r>
+    </w:p>
+    <w:p>
+      <w:pPr>
+        <w:shd w:val="clear" w:color="auto" w:fill="1F1F1F"/>
+        <w:spacing w:after="0" w:line="285" w:lineRule="atLeast"/>
+        <w:rPr>
+          <w:rFonts w:ascii="Consolas" w:eastAsia="Times New Roman" w:hAnsi="Consolas" w:cs="Times New Roman"/>
+          <w:color w:val="CCCCCC"/>
+          <w:kern w:val="0"/>
+          <w:sz w:val="21"/>
+          <w:szCs w:val="21"/>
+          <w:lang w:eastAsia="pt-BR"/>
+          <w14:ligatures w14:val="none"/>
+        </w:rPr>
+      </w:pPr>
+      <w:r>
+        <w:rPr>
+          <w:rFonts w:ascii="Consolas" w:eastAsia="Times New Roman" w:hAnsi="Consolas" w:cs="Times New Roman"/>
+          <w:color w:val="D4D4D4"/>
+          <w:kern w:val="0"/>
+          <w:sz w:val="21"/>
+          <w:szCs w:val="21"/>
+          <w:lang w:eastAsia="pt-BR"/>
+          <w14:ligatures w14:val="none"/>
+        </w:rPr>
+        <w:t>              }</w:t>
+      </w:r>
+    </w:p>
+    <w:p>
+      <w:pPr>
+        <w:jc w:val="both"/>
+        <w:rPr>
+          <w:rFonts w:ascii="Arial" w:eastAsia="Times New Roman" w:hAnsi="Arial" w:cs="Arial"/>
+          <w:kern w:val="0"/>
+          <w:sz w:val="24"/>
+          <w:szCs w:val="24"/>
+          <w:lang w:eastAsia="pt-BR"/>
+          <w14:ligatures w14:val="none"/>
+        </w:rPr>
+      </w:pPr>
+    </w:p>
+    <w:p>
+      <w:pPr>
+        <w:jc w:val="both"/>
+        <w:rPr>
+          <w:rFonts w:ascii="Arial" w:eastAsia="Times New Roman" w:hAnsi="Arial" w:cs="Arial"/>
+          <w:kern w:val="0"/>
+          <w:sz w:val="24"/>
+          <w:szCs w:val="24"/>
+          <w:lang w:eastAsia="pt-BR"/>
+          <w14:ligatures w14:val="none"/>
+        </w:rPr>
+      </w:pPr>
+      <w:proofErr w:type="spellStart"/>
+      <w:r>
+        <w:rPr>
+          <w:rFonts w:ascii="Arial" w:eastAsia="Times New Roman" w:hAnsi="Arial" w:cs="Arial"/>
+          <w:kern w:val="0"/>
+          <w:sz w:val="24"/>
+          <w:szCs w:val="24"/>
+          <w:lang w:eastAsia="pt-BR"/>
+          <w14:ligatures w14:val="none"/>
+        </w:rPr>
+        <w:t>index.html.container.CEP</w:t>
+      </w:r>
+      <w:proofErr w:type="spellEnd"/>
+    </w:p>
+    <w:p>
+      <w:pPr>
+        <w:shd w:val="clear" w:color="auto" w:fill="1F1F1F"/>
+        <w:spacing w:after="0" w:line="285" w:lineRule="atLeast"/>
+        <w:rPr>
+          <w:rFonts w:ascii="Consolas" w:eastAsia="Times New Roman" w:hAnsi="Consolas" w:cs="Times New Roman"/>
+          <w:color w:val="CCCCCC"/>
+          <w:kern w:val="0"/>
+          <w:sz w:val="21"/>
+          <w:szCs w:val="21"/>
+          <w:lang w:eastAsia="pt-BR"/>
+          <w14:ligatures w14:val="none"/>
+        </w:rPr>
+      </w:pPr>
+      <w:proofErr w:type="spellStart"/>
+      <w:r>
+        <w:rPr>
+          <w:rFonts w:ascii="Consolas" w:eastAsia="Times New Roman" w:hAnsi="Consolas" w:cs="Times New Roman"/>
+          <w:color w:val="9CDCFE"/>
+          <w:kern w:val="0"/>
+          <w:sz w:val="21"/>
+          <w:szCs w:val="21"/>
+          <w:lang w:eastAsia="pt-BR"/>
+          <w14:ligatures w14:val="none"/>
+        </w:rPr>
+        <w:t>onblur</w:t>
+      </w:r>
+      <w:proofErr w:type="spellEnd"/>
+      <w:r>
+        <w:rPr>
+          <w:rFonts w:ascii="Consolas" w:eastAsia="Times New Roman" w:hAnsi="Consolas" w:cs="Times New Roman"/>
+          <w:color w:val="CCCCCC"/>
+          <w:kern w:val="0"/>
+          <w:sz w:val="21"/>
+          <w:szCs w:val="21"/>
+          <w:lang w:eastAsia="pt-BR"/>
+          <w14:ligatures w14:val="none"/>
+        </w:rPr>
+        <w:t>=</w:t>
+      </w:r>
+      <w:r>
+        <w:rPr>
+          <w:rFonts w:ascii="Consolas" w:eastAsia="Times New Roman" w:hAnsi="Consolas" w:cs="Times New Roman"/>
+          <w:color w:val="CE9178"/>
+          <w:kern w:val="0"/>
+          <w:sz w:val="21"/>
+          <w:szCs w:val="21"/>
+          <w:lang w:eastAsia="pt-BR"/>
+          <w14:ligatures w14:val="none"/>
+        </w:rPr>
+        <w:t>"</w:t>
+      </w:r>
+      <w:proofErr w:type="spellStart"/>
+      <w:r>
+        <w:rPr>
+          <w:rFonts w:ascii="Consolas" w:eastAsia="Times New Roman" w:hAnsi="Consolas" w:cs="Times New Roman"/>
+          <w:color w:val="DCDCAA"/>
+          <w:kern w:val="0"/>
+          <w:sz w:val="21"/>
+          <w:szCs w:val="21"/>
+          <w:lang w:eastAsia="pt-BR"/>
+          <w14:ligatures w14:val="none"/>
+        </w:rPr>
+        <w:t>getDadosEnderecoPorCEP</w:t>
+      </w:r>
+      <w:proofErr w:type="spellEnd"/>
+      <w:r>
+        <w:rPr>
+          <w:rFonts w:ascii="Consolas" w:eastAsia="Times New Roman" w:hAnsi="Consolas" w:cs="Times New Roman"/>
+          <w:color w:val="CE9178"/>
+          <w:kern w:val="0"/>
+          <w:sz w:val="21"/>
+          <w:szCs w:val="21"/>
+          <w:lang w:eastAsia="pt-BR"/>
+          <w14:ligatures w14:val="none"/>
+        </w:rPr>
+        <w:t>(</w:t>
+      </w:r>
+      <w:proofErr w:type="spellStart"/>
+      <w:r>
+        <w:rPr>
+          <w:rFonts w:ascii="Consolas" w:eastAsia="Times New Roman" w:hAnsi="Consolas" w:cs="Times New Roman"/>
+          <w:color w:val="569CD6"/>
+          <w:kern w:val="0"/>
+          <w:sz w:val="21"/>
+          <w:szCs w:val="21"/>
+          <w:lang w:eastAsia="pt-BR"/>
+          <w14:ligatures w14:val="none"/>
+        </w:rPr>
+        <w:t>this</w:t>
+      </w:r>
+      <w:r>
+        <w:rPr>
+          <w:rFonts w:ascii="Consolas" w:eastAsia="Times New Roman" w:hAnsi="Consolas" w:cs="Times New Roman"/>
+          <w:color w:val="CE9178"/>
+          <w:kern w:val="0"/>
+          <w:sz w:val="21"/>
+          <w:szCs w:val="21"/>
+          <w:lang w:eastAsia="pt-BR"/>
+          <w14:ligatures w14:val="none"/>
+        </w:rPr>
+        <w:t>.</w:t>
+      </w:r>
+      <w:r>
+        <w:rPr>
+          <w:rFonts w:ascii="Consolas" w:eastAsia="Times New Roman" w:hAnsi="Consolas" w:cs="Times New Roman"/>
+          <w:color w:val="9CDCFE"/>
+          <w:kern w:val="0"/>
+          <w:sz w:val="21"/>
+          <w:szCs w:val="21"/>
+          <w:lang w:eastAsia="pt-BR"/>
+          <w14:ligatures w14:val="none"/>
+        </w:rPr>
+        <w:t>value</w:t>
+      </w:r>
+      <w:proofErr w:type="spellEnd"/>
+      <w:r>
+        <w:rPr>
+          <w:rFonts w:ascii="Consolas" w:eastAsia="Times New Roman" w:hAnsi="Consolas" w:cs="Times New Roman"/>
+          <w:color w:val="CE9178"/>
+          <w:kern w:val="0"/>
+          <w:sz w:val="21"/>
+          <w:szCs w:val="21"/>
+          <w:lang w:eastAsia="pt-BR"/>
+          <w14:ligatures w14:val="none"/>
+        </w:rPr>
+        <w:t>)"</w:t>
+      </w:r>
+    </w:p>
+    <w:p>
+      <w:pPr>
+        <w:shd w:val="clear" w:color="auto" w:fill="1F1F1F"/>
+        <w:spacing w:after="0" w:line="285" w:lineRule="atLeast"/>
+        <w:rPr>
+          <w:rFonts w:ascii="Consolas" w:eastAsia="Times New Roman" w:hAnsi="Consolas" w:cs="Times New Roman"/>
+          <w:color w:val="CCCCCC"/>
+          <w:kern w:val="0"/>
+          <w:sz w:val="21"/>
+          <w:szCs w:val="21"/>
+          <w:lang w:eastAsia="pt-BR"/>
+          <w14:ligatures w14:val="none"/>
+        </w:rPr>
+      </w:pPr>
+      <w:r>
+        <w:rPr>
+          <w:rFonts w:ascii="Consolas" w:eastAsia="Times New Roman" w:hAnsi="Consolas" w:cs="Times New Roman"/>
+          <w:color w:val="CCCCCC"/>
+          <w:kern w:val="0"/>
+          <w:sz w:val="21"/>
+          <w:szCs w:val="21"/>
+          <w:lang w:eastAsia="pt-BR"/>
+          <w14:ligatures w14:val="none"/>
+        </w:rPr>
+        <w:t xml:space="preserve">          </w:t>
+      </w:r>
+      <w:r>
+        <w:rPr>
+          <w:rFonts w:ascii="Consolas" w:eastAsia="Times New Roman" w:hAnsi="Consolas" w:cs="Times New Roman"/>
+          <w:color w:val="808080"/>
+          <w:kern w:val="0"/>
+          <w:sz w:val="21"/>
+          <w:szCs w:val="21"/>
+          <w:lang w:eastAsia="pt-BR"/>
+          <w14:ligatures w14:val="none"/>
+        </w:rPr>
+        <w:t>/&gt;</w:t>
+      </w:r>
+      <w:proofErr w:type="gramStart"/>
+      <w:r>
+        <w:rPr>
+          <w:rFonts w:ascii="Consolas" w:eastAsia="Times New Roman" w:hAnsi="Consolas" w:cs="Times New Roman"/>
+          <w:color w:val="6A9955"/>
+          <w:kern w:val="0"/>
+          <w:sz w:val="21"/>
+          <w:szCs w:val="21"/>
+          <w:lang w:eastAsia="pt-BR"/>
+          <w14:ligatures w14:val="none"/>
+        </w:rPr>
+        <w:t>&lt;!--</w:t>
+      </w:r>
+      <w:proofErr w:type="spellStart"/>
+      <w:proofErr w:type="gramEnd"/>
+      <w:r>
+        <w:rPr>
+          <w:rFonts w:ascii="Consolas" w:eastAsia="Times New Roman" w:hAnsi="Consolas" w:cs="Times New Roman"/>
+          <w:color w:val="6A9955"/>
+          <w:kern w:val="0"/>
+          <w:sz w:val="21"/>
+          <w:szCs w:val="21"/>
+          <w:lang w:eastAsia="pt-BR"/>
+          <w14:ligatures w14:val="none"/>
+        </w:rPr>
+        <w:t>this</w:t>
+      </w:r>
+      <w:proofErr w:type="spellEnd"/>
+      <w:r>
+        <w:rPr>
+          <w:rFonts w:ascii="Consolas" w:eastAsia="Times New Roman" w:hAnsi="Consolas" w:cs="Times New Roman"/>
+          <w:color w:val="6A9955"/>
+          <w:kern w:val="0"/>
+          <w:sz w:val="21"/>
+          <w:szCs w:val="21"/>
+          <w:lang w:eastAsia="pt-BR"/>
+          <w14:ligatures w14:val="none"/>
+        </w:rPr>
+        <w:t xml:space="preserve"> -- faz referência ao campo em questão</w:t>
+      </w:r>
+    </w:p>
+    <w:p>
+      <w:pPr>
+        <w:shd w:val="clear" w:color="auto" w:fill="1F1F1F"/>
+        <w:spacing w:after="0" w:line="285" w:lineRule="atLeast"/>
+        <w:rPr>
+          <w:rFonts w:ascii="Consolas" w:eastAsia="Times New Roman" w:hAnsi="Consolas" w:cs="Times New Roman"/>
+          <w:color w:val="CCCCCC"/>
+          <w:kern w:val="0"/>
+          <w:sz w:val="21"/>
+          <w:szCs w:val="21"/>
+          <w:lang w:eastAsia="pt-BR"/>
+          <w14:ligatures w14:val="none"/>
+        </w:rPr>
+      </w:pPr>
+      <w:r>
+        <w:rPr>
+          <w:rFonts w:ascii="Consolas" w:eastAsia="Times New Roman" w:hAnsi="Consolas" w:cs="Times New Roman"/>
+          <w:color w:val="6A9955"/>
+          <w:kern w:val="0"/>
+          <w:sz w:val="21"/>
+          <w:szCs w:val="21"/>
+          <w:lang w:eastAsia="pt-BR"/>
+          <w14:ligatures w14:val="none"/>
+        </w:rPr>
+        <w:t xml:space="preserve">        </w:t>
+      </w:r>
+      <w:proofErr w:type="spellStart"/>
+      <w:r>
+        <w:rPr>
+          <w:rFonts w:ascii="Consolas" w:eastAsia="Times New Roman" w:hAnsi="Consolas" w:cs="Times New Roman"/>
+          <w:color w:val="6A9955"/>
+          <w:kern w:val="0"/>
+          <w:sz w:val="21"/>
+          <w:szCs w:val="21"/>
+          <w:lang w:eastAsia="pt-BR"/>
+          <w14:ligatures w14:val="none"/>
+        </w:rPr>
+        <w:t>value</w:t>
+      </w:r>
+      <w:proofErr w:type="spellEnd"/>
+      <w:r>
+        <w:rPr>
+          <w:rFonts w:ascii="Consolas" w:eastAsia="Times New Roman" w:hAnsi="Consolas" w:cs="Times New Roman"/>
+          <w:color w:val="6A9955"/>
+          <w:kern w:val="0"/>
+          <w:sz w:val="21"/>
+          <w:szCs w:val="21"/>
+          <w:lang w:eastAsia="pt-BR"/>
+          <w14:ligatures w14:val="none"/>
+        </w:rPr>
+        <w:t xml:space="preserve"> -- valor digitado</w:t>
+      </w:r>
+    </w:p>
+    <w:p>
+      <w:pPr>
+        <w:shd w:val="clear" w:color="auto" w:fill="1F1F1F"/>
+        <w:spacing w:after="0" w:line="285" w:lineRule="atLeast"/>
+        <w:rPr>
+          <w:rFonts w:ascii="Consolas" w:eastAsia="Times New Roman" w:hAnsi="Consolas" w:cs="Times New Roman"/>
+          <w:color w:val="CCCCCC"/>
+          <w:kern w:val="0"/>
+          <w:sz w:val="21"/>
+          <w:szCs w:val="21"/>
+          <w:lang w:eastAsia="pt-BR"/>
+          <w14:ligatures w14:val="none"/>
+        </w:rPr>
+      </w:pPr>
+      <w:r>
+        <w:rPr>
+          <w:rFonts w:ascii="Consolas" w:eastAsia="Times New Roman" w:hAnsi="Consolas" w:cs="Times New Roman"/>
+          <w:color w:val="6A9955"/>
+          <w:kern w:val="0"/>
+          <w:sz w:val="21"/>
+          <w:szCs w:val="21"/>
+          <w:lang w:eastAsia="pt-BR"/>
+          <w14:ligatures w14:val="none"/>
+        </w:rPr>
+        <w:t>      encaminhando valor digitado no próprio campo--&gt;</w:t>
+      </w:r>
+    </w:p>
+    <w:p>
+      <w:pPr>
+        <w:jc w:val="both"/>
+        <w:rPr>
+          <w:rFonts w:ascii="Arial" w:eastAsia="Times New Roman" w:hAnsi="Arial" w:cs="Arial"/>
+          <w:kern w:val="0"/>
+          <w:sz w:val="24"/>
+          <w:szCs w:val="24"/>
+          <w:lang w:eastAsia="pt-BR"/>
+          <w14:ligatures w14:val="none"/>
+        </w:rPr>
+      </w:pPr>
+    </w:p>
+    <w:p>
+      <w:pPr>
+        <w:jc w:val="both"/>
+        <w:rPr>
+          <w:rFonts w:ascii="Arial" w:eastAsia="Times New Roman" w:hAnsi="Arial" w:cs="Arial"/>
+          <w:kern w:val="0"/>
+          <w:sz w:val="24"/>
+          <w:szCs w:val="24"/>
+          <w:lang w:eastAsia="pt-BR"/>
+          <w14:ligatures w14:val="none"/>
+        </w:rPr>
+      </w:pPr>
     </w:p>
     <w:sectPr>
       <w:pgSz w:w="11906" w:h="16838"/>

</xml_diff>